<commit_message>
Atualização do documento escrito.
</commit_message>
<xml_diff>
--- a/Programação e Sistemas de Informação/M8 - Conceitos Avançados de Programação/APIs/Trabalho_APIs_do_SO.docx
+++ b/Programação e Sistemas de Informação/M8 - Conceitos Avançados de Programação/APIs/Trabalho_APIs_do_SO.docx
@@ -187,15 +187,7 @@
         <w:jc w:val="center"/>
       </w:pPr>
       <w:r>
-        <w:t xml:space="preserve">Caldas da Rainha, </w:t>
-      </w:r>
-      <w:proofErr w:type="gramStart"/>
-      <w:r>
-        <w:t>Outubro</w:t>
-      </w:r>
-      <w:proofErr w:type="gramEnd"/>
-      <w:r>
-        <w:t xml:space="preserve"> de 2019</w:t>
+        <w:t>Caldas da Rainha, Outubro de 2019</w:t>
       </w:r>
     </w:p>
     <w:p>
@@ -2055,33 +2047,11 @@
       <w:r>
         <w:t xml:space="preserve">API é o acrónimo de </w:t>
       </w:r>
-      <w:proofErr w:type="spellStart"/>
       <w:r>
         <w:rPr>
           <w:rStyle w:val="nfase"/>
         </w:rPr>
-        <w:t>Application</w:t>
-      </w:r>
-      <w:proofErr w:type="spellEnd"/>
-      <w:r>
-        <w:rPr>
-          <w:rStyle w:val="nfase"/>
-        </w:rPr>
-        <w:t xml:space="preserve"> </w:t>
-      </w:r>
-      <w:proofErr w:type="spellStart"/>
-      <w:r>
-        <w:rPr>
-          <w:rStyle w:val="nfase"/>
-        </w:rPr>
-        <w:t>Programming</w:t>
-      </w:r>
-      <w:proofErr w:type="spellEnd"/>
-      <w:r>
-        <w:rPr>
-          <w:rStyle w:val="nfase"/>
-        </w:rPr>
-        <w:t xml:space="preserve"> Interface</w:t>
+        <w:t>Application Programming Interface</w:t>
       </w:r>
       <w:r>
         <w:t xml:space="preserve"> ou, em português, Interface de Programação de Aplicativos. </w:t>
@@ -2121,36 +2091,12 @@
     </w:p>
     <w:p>
       <w:r>
-        <w:t>Tal como uma GUI (</w:t>
-      </w:r>
-      <w:proofErr w:type="spellStart"/>
-      <w:r>
-        <w:t>Graphics</w:t>
-      </w:r>
-      <w:proofErr w:type="spellEnd"/>
-      <w:r>
-        <w:t xml:space="preserve"> </w:t>
-      </w:r>
-      <w:proofErr w:type="spellStart"/>
-      <w:r>
-        <w:t>User</w:t>
-      </w:r>
-      <w:proofErr w:type="spellEnd"/>
-      <w:r>
-        <w:t xml:space="preserve"> Interface) facilita a interação entre o utilizador e o computador, uma API facilita a interação entre 2 softwares.</w:t>
-      </w:r>
-    </w:p>
-    <w:p>
-      <w:r>
-        <w:t xml:space="preserve">O principal objetivo das </w:t>
-      </w:r>
-      <w:proofErr w:type="spellStart"/>
-      <w:r>
-        <w:t>APIs</w:t>
-      </w:r>
-      <w:proofErr w:type="spellEnd"/>
-      <w:r>
-        <w:t xml:space="preserve"> é permitir a reutilização de código, facilitando o trabalho dos desenvolvedores, caso contrário estes teriam</w:t>
+        <w:t>Tal como uma GUI (Graphics User Interface) facilita a interação entre o utilizador e o computador, uma API facilita a interação entre 2 softwares.</w:t>
+      </w:r>
+    </w:p>
+    <w:p>
+      <w:r>
+        <w:t>O principal objetivo das APIs é permitir a reutilização de código, facilitando o trabalho dos desenvolvedores, caso contrário estes teriam</w:t>
       </w:r>
     </w:p>
     <w:p>
@@ -2162,7 +2108,6 @@
       <w:r>
         <w:t xml:space="preserve">Um exemplo de API é a do </w:t>
       </w:r>
-      <w:proofErr w:type="spellStart"/>
       <w:r>
         <w:rPr>
           <w:i/>
@@ -2170,7 +2115,6 @@
         </w:rPr>
         <w:t>PayPal</w:t>
       </w:r>
-      <w:proofErr w:type="spellEnd"/>
       <w:r>
         <w:t>, que pode ser por exemplo incorporada em sites de vendas online, permitindo transações sem sair do site.</w:t>
       </w:r>
@@ -2319,7 +2263,6 @@
       <w:r>
         <w:t xml:space="preserve">Existem vários tipos de API, como por exemplo as que funcionam através da rede (como a do </w:t>
       </w:r>
-      <w:proofErr w:type="spellStart"/>
       <w:r>
         <w:rPr>
           <w:i/>
@@ -2327,43 +2270,18 @@
         </w:rPr>
         <w:t>PayPal</w:t>
       </w:r>
-      <w:proofErr w:type="spellEnd"/>
       <w:r>
         <w:t xml:space="preserve">), ou as do sistema. </w:t>
       </w:r>
     </w:p>
     <w:p>
       <w:r>
-        <w:t xml:space="preserve">As </w:t>
-      </w:r>
-      <w:proofErr w:type="spellStart"/>
-      <w:r>
-        <w:t>APIs</w:t>
-      </w:r>
-      <w:proofErr w:type="spellEnd"/>
-      <w:r>
-        <w:t xml:space="preserve"> que vamos abordar são as </w:t>
-      </w:r>
-      <w:proofErr w:type="spellStart"/>
-      <w:r>
-        <w:t>APIs</w:t>
-      </w:r>
-      <w:proofErr w:type="spellEnd"/>
-      <w:r>
-        <w:t xml:space="preserve"> do sistema. </w:t>
-      </w:r>
-    </w:p>
-    <w:p>
-      <w:r>
-        <w:t xml:space="preserve">Estas </w:t>
-      </w:r>
-      <w:proofErr w:type="spellStart"/>
-      <w:r>
-        <w:t>APIs</w:t>
-      </w:r>
-      <w:proofErr w:type="spellEnd"/>
-      <w:r>
-        <w:t xml:space="preserve"> facilitam a interação entre o programa que o desenvolvedor está a criar e o sistema operativo.</w:t>
+        <w:t xml:space="preserve">As APIs que vamos abordar são as APIs do sistema. </w:t>
+      </w:r>
+    </w:p>
+    <w:p>
+      <w:r>
+        <w:t>Estas APIs facilitam a interação entre o programa que o desenvolvedor está a criar e o sistema operativo.</w:t>
       </w:r>
     </w:p>
     <w:p>
@@ -2402,36 +2320,12 @@
           <w:b/>
           <w:szCs w:val="24"/>
         </w:rPr>
-        <w:t xml:space="preserve">Em que circunstâncias são usadas </w:t>
-      </w:r>
-      <w:proofErr w:type="spellStart"/>
-      <w:r>
-        <w:rPr>
-          <w:b/>
-          <w:szCs w:val="24"/>
-        </w:rPr>
-        <w:t>APIs</w:t>
-      </w:r>
-      <w:proofErr w:type="spellEnd"/>
-      <w:r>
-        <w:rPr>
-          <w:b/>
-          <w:szCs w:val="24"/>
-        </w:rPr>
-        <w:t xml:space="preserve"> do sistema</w:t>
-      </w:r>
-    </w:p>
-    <w:p>
-      <w:r>
-        <w:t xml:space="preserve">Os desenvolvedores utilizam </w:t>
-      </w:r>
-      <w:proofErr w:type="spellStart"/>
-      <w:r>
-        <w:t>APIs</w:t>
-      </w:r>
-      <w:proofErr w:type="spellEnd"/>
-      <w:r>
-        <w:t xml:space="preserve"> do sistema frequentemente, muitas vezes sem sequer darem por isso. Aqui abordámos o caso do Java.</w:t>
+        <w:t>Em que circunstâncias são usadas APIs do sistema</w:t>
+      </w:r>
+    </w:p>
+    <w:p>
+      <w:r>
+        <w:t>Os desenvolvedores utilizam APIs do sistema frequentemente, muitas vezes sem sequer darem por isso. Aqui abordámos o caso do Java.</w:t>
       </w:r>
     </w:p>
     <w:p>
@@ -2545,23 +2439,7 @@
           <w:b/>
           <w:szCs w:val="24"/>
         </w:rPr>
-        <w:t xml:space="preserve">Como funcionam as </w:t>
-      </w:r>
-      <w:proofErr w:type="spellStart"/>
-      <w:r>
-        <w:rPr>
-          <w:b/>
-          <w:szCs w:val="24"/>
-        </w:rPr>
-        <w:t>APIs</w:t>
-      </w:r>
-      <w:proofErr w:type="spellEnd"/>
-      <w:r>
-        <w:rPr>
-          <w:b/>
-          <w:szCs w:val="24"/>
-        </w:rPr>
-        <w:t xml:space="preserve"> do sistema</w:t>
+        <w:t>Como funcionam as APIs do sistema</w:t>
       </w:r>
       <w:r>
         <w:rPr>
@@ -2592,46 +2470,14 @@
           <w:bCs/>
           <w:szCs w:val="24"/>
         </w:rPr>
-        <w:t xml:space="preserve">, as </w:t>
-      </w:r>
-      <w:proofErr w:type="spellStart"/>
-      <w:r>
-        <w:rPr>
-          <w:bCs/>
-          <w:szCs w:val="24"/>
-        </w:rPr>
-        <w:t>APIs</w:t>
-      </w:r>
-      <w:proofErr w:type="spellEnd"/>
-      <w:r>
-        <w:rPr>
-          <w:bCs/>
-          <w:szCs w:val="24"/>
-        </w:rPr>
-        <w:t xml:space="preserve"> do siste</w:t>
-      </w:r>
-      <w:r>
-        <w:rPr>
-          <w:bCs/>
-          <w:szCs w:val="24"/>
-        </w:rPr>
-        <w:t xml:space="preserve">ma estão dentro de classes que comunicam com o sistema operativo, daí serem </w:t>
-      </w:r>
-      <w:proofErr w:type="spellStart"/>
-      <w:r>
-        <w:rPr>
-          <w:bCs/>
-          <w:szCs w:val="24"/>
-        </w:rPr>
-        <w:t>APIs</w:t>
-      </w:r>
-      <w:proofErr w:type="spellEnd"/>
-      <w:r>
-        <w:rPr>
-          <w:bCs/>
-          <w:szCs w:val="24"/>
-        </w:rPr>
-        <w:t xml:space="preserve"> do sistema</w:t>
+        <w:t>, as APIs do siste</w:t>
+      </w:r>
+      <w:r>
+        <w:rPr>
+          <w:bCs/>
+          <w:szCs w:val="24"/>
+        </w:rPr>
+        <w:t>ma estão dentro de classes que comunicam com o sistema operativo, daí serem APIs do sistema</w:t>
       </w:r>
       <w:r>
         <w:rPr>
@@ -2655,39 +2501,7 @@
           <w:bCs/>
           <w:szCs w:val="24"/>
         </w:rPr>
-        <w:t xml:space="preserve">Na verdade, as </w:t>
-      </w:r>
-      <w:proofErr w:type="spellStart"/>
-      <w:r>
-        <w:rPr>
-          <w:bCs/>
-          <w:szCs w:val="24"/>
-        </w:rPr>
-        <w:t>APIs</w:t>
-      </w:r>
-      <w:proofErr w:type="spellEnd"/>
-      <w:r>
-        <w:rPr>
-          <w:bCs/>
-          <w:szCs w:val="24"/>
-        </w:rPr>
-        <w:t xml:space="preserve"> do sistema em JAVA acabam por ser mais complexas do que aparentam inicialmente, pois dentro de classes que são consideradas </w:t>
-      </w:r>
-      <w:proofErr w:type="spellStart"/>
-      <w:r>
-        <w:rPr>
-          <w:bCs/>
-          <w:szCs w:val="24"/>
-        </w:rPr>
-        <w:t>APIs</w:t>
-      </w:r>
-      <w:proofErr w:type="spellEnd"/>
-      <w:r>
-        <w:rPr>
-          <w:bCs/>
-          <w:szCs w:val="24"/>
-        </w:rPr>
-        <w:t xml:space="preserve"> do sistema, são utilizadas outras classes que também o são, o que gera uma elevada complexidade na compreensão do código.</w:t>
+        <w:t>Na verdade, as APIs do sistema em JAVA acabam por ser mais complexas do que aparentam inicialmente, pois dentro de classes que são consideradas APIs do sistema, são utilizadas outras classes que também o são, o que gera uma elevada complexidade na compreensão do código.</w:t>
       </w:r>
     </w:p>
     <w:p>
@@ -2718,23 +2532,7 @@
           <w:bCs/>
           <w:szCs w:val="24"/>
         </w:rPr>
-        <w:t xml:space="preserve">as </w:t>
-      </w:r>
-      <w:proofErr w:type="spellStart"/>
-      <w:r>
-        <w:rPr>
-          <w:bCs/>
-          <w:szCs w:val="24"/>
-        </w:rPr>
-        <w:t>APIs</w:t>
-      </w:r>
-      <w:proofErr w:type="spellEnd"/>
-      <w:r>
-        <w:rPr>
-          <w:bCs/>
-          <w:szCs w:val="24"/>
-        </w:rPr>
-        <w:t xml:space="preserve"> não existissem e o desenvolvedor tivesse de criar a conexão entre os seus programas e </w:t>
+        <w:t xml:space="preserve">as APIs não existissem e o desenvolvedor tivesse de criar a conexão entre os seus programas e </w:t>
       </w:r>
       <w:r>
         <w:rPr>
@@ -2832,23 +2630,7 @@
           <w:bCs/>
           <w:szCs w:val="24"/>
         </w:rPr>
-        <w:t xml:space="preserve">As </w:t>
-      </w:r>
-      <w:proofErr w:type="spellStart"/>
-      <w:r>
-        <w:rPr>
-          <w:bCs/>
-          <w:szCs w:val="24"/>
-        </w:rPr>
-        <w:t>APIs</w:t>
-      </w:r>
-      <w:proofErr w:type="spellEnd"/>
-      <w:r>
-        <w:rPr>
-          <w:bCs/>
-          <w:szCs w:val="24"/>
-        </w:rPr>
-        <w:t xml:space="preserve"> do sistema, nas diversas linguagens, representam de facto um papel de grande importância </w:t>
+        <w:t xml:space="preserve">As APIs do sistema, nas diversas linguagens, representam de facto um papel de grande importância </w:t>
       </w:r>
       <w:r>
         <w:rPr>
@@ -2929,23 +2711,7 @@
           <w:bCs/>
           <w:szCs w:val="24"/>
         </w:rPr>
-        <w:t xml:space="preserve"> das </w:t>
-      </w:r>
-      <w:proofErr w:type="spellStart"/>
-      <w:r>
-        <w:rPr>
-          <w:bCs/>
-          <w:szCs w:val="24"/>
-        </w:rPr>
-        <w:t>APIs</w:t>
-      </w:r>
-      <w:proofErr w:type="spellEnd"/>
-      <w:r>
-        <w:rPr>
-          <w:bCs/>
-          <w:szCs w:val="24"/>
-        </w:rPr>
-        <w:t xml:space="preserve"> do sistema: facilitar o trabalho do desenvolvedor, permitindo </w:t>
+        <w:t xml:space="preserve"> das APIs do sistema: facilitar o trabalho do desenvolvedor, permitindo </w:t>
       </w:r>
       <w:r>
         <w:rPr>
@@ -3015,23 +2781,7 @@
           <w:b/>
           <w:szCs w:val="24"/>
         </w:rPr>
-        <w:t xml:space="preserve">Exemplos práticos da utilização de </w:t>
-      </w:r>
-      <w:proofErr w:type="spellStart"/>
-      <w:r>
-        <w:rPr>
-          <w:b/>
-          <w:szCs w:val="24"/>
-        </w:rPr>
-        <w:t>APIs</w:t>
-      </w:r>
-      <w:proofErr w:type="spellEnd"/>
-      <w:r>
-        <w:rPr>
-          <w:b/>
-          <w:szCs w:val="24"/>
-        </w:rPr>
-        <w:t xml:space="preserve"> do sistema</w:t>
+        <w:t>Exemplos práticos da utilização de APIs do sistema</w:t>
       </w:r>
       <w:r>
         <w:rPr>
@@ -3157,7 +2907,6 @@
         </w:rPr>
         <w:t xml:space="preserve">, temos de importar várias classes, de entre elas a </w:t>
       </w:r>
-      <w:proofErr w:type="gramStart"/>
       <w:r>
         <w:rPr>
           <w:bCs/>
@@ -3165,7 +2914,6 @@
         </w:rPr>
         <w:t>JAVAX.SWING.JBUTTON</w:t>
       </w:r>
-      <w:proofErr w:type="gramEnd"/>
       <w:r>
         <w:rPr>
           <w:bCs/>
@@ -3380,11 +3128,9 @@
       <w:r>
         <w:t xml:space="preserve">A classe </w:t>
       </w:r>
-      <w:proofErr w:type="gramStart"/>
       <w:r>
         <w:t>JAVAX.SWING.JBUTTON</w:t>
       </w:r>
-      <w:proofErr w:type="gramEnd"/>
       <w:r>
         <w:t xml:space="preserve"> é utilizada para criar e personalizar o botão, e a classe </w:t>
       </w:r>
@@ -3399,11 +3145,9 @@
       <w:r>
         <w:t xml:space="preserve">Assim sendo, podemos dizer que a classe </w:t>
       </w:r>
-      <w:proofErr w:type="gramStart"/>
       <w:r>
         <w:t>JAVA.AWT.EVENT.ACTIONLISTENER</w:t>
       </w:r>
-      <w:proofErr w:type="gramEnd"/>
       <w:r>
         <w:t xml:space="preserve"> é uma API do sistema, pois</w:t>
       </w:r>
@@ -3490,15 +3234,7 @@
         <w:t>JAVA</w:t>
       </w:r>
       <w:r>
-        <w:t xml:space="preserve"> que utilizam </w:t>
-      </w:r>
-      <w:proofErr w:type="spellStart"/>
-      <w:r>
-        <w:t>APIs</w:t>
-      </w:r>
-      <w:proofErr w:type="spellEnd"/>
-      <w:r>
-        <w:t xml:space="preserve"> do sistema. Até se poderia dizer grande parte delas.</w:t>
+        <w:t xml:space="preserve"> que utilizam APIs do sistema. Até se poderia dizer grande parte delas.</w:t>
       </w:r>
     </w:p>
     <w:p/>
@@ -3663,22 +3399,7 @@
           <w:szCs w:val="24"/>
         </w:rPr>
         <w:tab/>
-      </w:r>
-      <w:proofErr w:type="spellStart"/>
-      <w:r>
-        <w:rPr>
-          <w:b/>
-          <w:szCs w:val="24"/>
-        </w:rPr>
-        <w:t>APIs</w:t>
-      </w:r>
-      <w:proofErr w:type="spellEnd"/>
-      <w:r>
-        <w:rPr>
-          <w:b/>
-          <w:szCs w:val="24"/>
-        </w:rPr>
-        <w:t xml:space="preserve"> </w:t>
+        <w:t xml:space="preserve">APIs </w:t>
       </w:r>
       <w:r>
         <w:rPr>
@@ -3690,15 +3411,7 @@
     </w:p>
     <w:p>
       <w:r>
-        <w:t xml:space="preserve">Após compreendermos as bases de como são utilizadas </w:t>
-      </w:r>
-      <w:proofErr w:type="spellStart"/>
-      <w:r>
-        <w:t>APIs</w:t>
-      </w:r>
-      <w:proofErr w:type="spellEnd"/>
-      <w:r>
-        <w:t xml:space="preserve"> do sistema no desenvolvimento de aplicações em </w:t>
+        <w:t xml:space="preserve">Após compreendermos as bases de como são utilizadas APIs do sistema no desenvolvimento de aplicações em </w:t>
       </w:r>
       <w:r>
         <w:t>JAVA</w:t>
@@ -3709,7 +3422,7 @@
     </w:p>
     <w:p>
       <w:r>
-        <w:t xml:space="preserve">Para isso criámos a </w:t>
+        <w:t xml:space="preserve">Para isso criámos </w:t>
       </w:r>
       <w:r>
         <w:t>dois programas que vão comunicar entre si, através da nossa própria API</w:t>
@@ -3792,362 +3505,225 @@
           <w:i/>
           <w:iCs/>
         </w:rPr>
-        <w:t>"</w:t>
-      </w:r>
-      <w:proofErr w:type="spellStart"/>
+        <w:t>"MyService"</w:t>
+      </w:r>
+      <w:r>
+        <w:t xml:space="preserve">, </w:t>
+      </w:r>
+      <w:r>
+        <w:t>“</w:t>
+      </w:r>
       <w:r>
         <w:rPr>
           <w:i/>
           <w:iCs/>
         </w:rPr>
-        <w:t>MyService</w:t>
-      </w:r>
-      <w:proofErr w:type="spellEnd"/>
+        <w:t>MyApp</w:t>
+      </w:r>
       <w:r>
         <w:rPr>
           <w:i/>
           <w:iCs/>
         </w:rPr>
-        <w:t>"</w:t>
-      </w:r>
-      <w:r>
-        <w:t xml:space="preserve">, </w:t>
-      </w:r>
-      <w:r>
-        <w:t>“</w:t>
-      </w:r>
-      <w:proofErr w:type="spellStart"/>
+        <w:t>”</w:t>
+      </w:r>
+      <w:r>
+        <w:t xml:space="preserve"> e </w:t>
+      </w:r>
       <w:r>
         <w:rPr>
           <w:i/>
           <w:iCs/>
         </w:rPr>
-        <w:t>MyApp</w:t>
-      </w:r>
-      <w:proofErr w:type="spellEnd"/>
+        <w:t>"MyService API"</w:t>
+      </w:r>
+      <w:r>
+        <w:t xml:space="preserve">. Demos estes nomes </w:t>
+      </w:r>
+      <w:r>
+        <w:t>apenas para facilitar a diferenciação</w:t>
+      </w:r>
+      <w:r>
+        <w:t xml:space="preserve"> de cada um dos códigos</w:t>
+      </w:r>
+      <w:r>
+        <w:t>.</w:t>
+      </w:r>
+    </w:p>
+    <w:p>
+      <w:r>
+        <w:t xml:space="preserve">Depois disto </w:t>
+      </w:r>
+      <w:r>
+        <w:t>foi</w:t>
+      </w:r>
+      <w:r>
+        <w:t xml:space="preserve"> mais fácil compreender como é feita a comunicação entre 2 softwares através de uma API.</w:t>
+      </w:r>
+    </w:p>
+    <w:p/>
+    <w:p>
+      <w:r>
+        <w:lastRenderedPageBreak/>
+        <w:t>Tanto esta API quanto os 2 outros programas utilizariam também APIs do sistema.</w:t>
+      </w:r>
+      <w:r>
+        <w:t xml:space="preserve"> No caso do programa </w:t>
+      </w:r>
       <w:r>
         <w:rPr>
           <w:i/>
           <w:iCs/>
         </w:rPr>
-        <w:t>”</w:t>
-      </w:r>
-      <w:r>
-        <w:t xml:space="preserve"> e </w:t>
+        <w:t>“MyApp”</w:t>
+      </w:r>
+      <w:r>
+        <w:t xml:space="preserve"> e da API</w:t>
+      </w:r>
+      <w:r>
+        <w:t xml:space="preserve"> utilizariam APIs do sistema</w:t>
+      </w:r>
+      <w:r>
+        <w:t xml:space="preserve"> JAVA, e no caso do programa </w:t>
       </w:r>
       <w:r>
         <w:rPr>
           <w:i/>
           <w:iCs/>
         </w:rPr>
-        <w:t>"</w:t>
-      </w:r>
-      <w:proofErr w:type="spellStart"/>
+        <w:t>“MyService”</w:t>
+      </w:r>
+      <w:r>
+        <w:t xml:space="preserve"> da linguagem C. </w:t>
+      </w:r>
+      <w:r>
+        <w:t>Porquê da linguagem C e não do PYTHON será explicado mais à frente.</w:t>
+      </w:r>
+    </w:p>
+    <w:p>
+      <w:r>
+        <w:t xml:space="preserve">Fazendo uma </w:t>
+      </w:r>
+      <w:r>
+        <w:t xml:space="preserve">comparação </w:t>
+      </w:r>
+      <w:r>
+        <w:t xml:space="preserve">com </w:t>
+      </w:r>
+      <w:r>
+        <w:t>o desenvolvimento de um programa em JAVA</w:t>
+      </w:r>
+      <w:r>
+        <w:t xml:space="preserve">, o sistema operativo seria o correspondente ao </w:t>
+      </w:r>
       <w:r>
         <w:rPr>
           <w:i/>
           <w:iCs/>
         </w:rPr>
-        <w:t>MyService</w:t>
-      </w:r>
-      <w:proofErr w:type="spellEnd"/>
+        <w:t>"MyService"</w:t>
+      </w:r>
+      <w:r>
+        <w:t xml:space="preserve">, o programa a ser desenvolvido a </w:t>
+      </w:r>
       <w:r>
         <w:rPr>
           <w:i/>
           <w:iCs/>
         </w:rPr>
-        <w:t xml:space="preserve"> API"</w:t>
-      </w:r>
-      <w:r>
-        <w:t xml:space="preserve">. Demos estes nomes </w:t>
-      </w:r>
-      <w:r>
-        <w:t>apenas para facilitar a diferenciação</w:t>
-      </w:r>
-      <w:r>
-        <w:t xml:space="preserve"> de cada um dos códigos</w:t>
-      </w:r>
-      <w:r>
-        <w:t>.</w:t>
-      </w:r>
-    </w:p>
-    <w:p>
-      <w:r>
-        <w:t xml:space="preserve">Depois disto </w:t>
-      </w:r>
-      <w:r>
-        <w:t>foi</w:t>
-      </w:r>
-      <w:r>
-        <w:t xml:space="preserve"> mais fácil compreender como é feita a comunicação entre </w:t>
-      </w:r>
-      <w:bookmarkStart w:id="16" w:name="_GoBack"/>
-      <w:bookmarkEnd w:id="16"/>
-      <w:r>
-        <w:t>2 softwares através de uma API.</w:t>
-      </w:r>
-    </w:p>
-    <w:p>
-      <w:r>
-        <w:lastRenderedPageBreak/>
-        <w:t xml:space="preserve">Fazendo uma </w:t>
-      </w:r>
-      <w:r>
-        <w:t xml:space="preserve">comparação </w:t>
-      </w:r>
-      <w:r>
-        <w:t xml:space="preserve">com </w:t>
-      </w:r>
-      <w:r>
-        <w:t>o desenvolvimento de um programa em JAVA</w:t>
-      </w:r>
-      <w:r>
-        <w:t xml:space="preserve">, o sistema operativo seria o correspondente ao </w:t>
+        <w:t>"MyApp"</w:t>
+      </w:r>
+      <w:r>
+        <w:t xml:space="preserve"> e a API do sistema a </w:t>
       </w:r>
       <w:r>
         <w:rPr>
           <w:i/>
           <w:iCs/>
         </w:rPr>
-        <w:t>"</w:t>
-      </w:r>
-      <w:proofErr w:type="spellStart"/>
+        <w:t>"MyService API"</w:t>
+      </w:r>
+      <w:r>
+        <w:t>.</w:t>
+      </w:r>
+    </w:p>
+    <w:p>
+      <w:r>
+        <w:t>De forma simples,</w:t>
+      </w:r>
+      <w:r>
+        <w:t xml:space="preserve"> o programa </w:t>
+      </w:r>
       <w:r>
         <w:rPr>
           <w:i/>
           <w:iCs/>
         </w:rPr>
-        <w:t>MyService</w:t>
-      </w:r>
-      <w:proofErr w:type="spellEnd"/>
+        <w:t>“MyApp”</w:t>
+      </w:r>
+      <w:r>
+        <w:t xml:space="preserve"> conectar-se-ia ao programa </w:t>
+      </w:r>
       <w:r>
         <w:rPr>
           <w:i/>
           <w:iCs/>
         </w:rPr>
-        <w:t>"</w:t>
-      </w:r>
-      <w:r>
-        <w:t xml:space="preserve">, o programa a ser desenvolvido a </w:t>
+        <w:t xml:space="preserve">“MyService” </w:t>
+      </w:r>
+      <w:r>
+        <w:t xml:space="preserve">através da classe </w:t>
       </w:r>
       <w:r>
         <w:rPr>
           <w:i/>
           <w:iCs/>
         </w:rPr>
-        <w:t>"</w:t>
-      </w:r>
-      <w:proofErr w:type="spellStart"/>
+        <w:t>“MyService API”</w:t>
+      </w:r>
+      <w:r>
+        <w:t>,</w:t>
+      </w:r>
+      <w:r>
+        <w:t xml:space="preserve"> o programa </w:t>
+      </w:r>
       <w:r>
         <w:rPr>
           <w:i/>
           <w:iCs/>
         </w:rPr>
-        <w:t>MyApp</w:t>
-      </w:r>
-      <w:proofErr w:type="spellEnd"/>
+        <w:t>"MyService"</w:t>
+      </w:r>
+      <w:r>
+        <w:t xml:space="preserve"> enviaria as mensagens</w:t>
+      </w:r>
+      <w:r>
+        <w:t xml:space="preserve"> </w:t>
+      </w:r>
+      <w:r>
+        <w:t xml:space="preserve">através </w:t>
+      </w:r>
+      <w:r>
+        <w:t>de sockets de rede em PYTHON</w:t>
+      </w:r>
+      <w:r>
+        <w:t xml:space="preserve"> para o</w:t>
+      </w:r>
+      <w:r>
+        <w:t xml:space="preserve"> endereço</w:t>
+      </w:r>
+      <w:r>
+        <w:t xml:space="preserve"> IP e porta d</w:t>
+      </w:r>
+      <w:r>
+        <w:t xml:space="preserve">o programa </w:t>
+      </w:r>
       <w:r>
         <w:rPr>
           <w:i/>
           <w:iCs/>
         </w:rPr>
-        <w:t>"</w:t>
-      </w:r>
-      <w:r>
-        <w:t xml:space="preserve"> e a API do sistema a </w:t>
-      </w:r>
-      <w:r>
-        <w:rPr>
-          <w:i/>
-          <w:iCs/>
-        </w:rPr>
-        <w:t>"</w:t>
-      </w:r>
-      <w:proofErr w:type="spellStart"/>
-      <w:r>
-        <w:rPr>
-          <w:i/>
-          <w:iCs/>
-        </w:rPr>
-        <w:t>MyService</w:t>
-      </w:r>
-      <w:proofErr w:type="spellEnd"/>
-      <w:r>
-        <w:rPr>
-          <w:i/>
-          <w:iCs/>
-        </w:rPr>
-        <w:t xml:space="preserve"> API"</w:t>
-      </w:r>
-      <w:r>
-        <w:t>.</w:t>
-      </w:r>
-    </w:p>
-    <w:p>
-      <w:r>
-        <w:t>De forma simples,</w:t>
-      </w:r>
-      <w:r>
-        <w:t xml:space="preserve"> o programa </w:t>
-      </w:r>
-      <w:r>
-        <w:rPr>
-          <w:i/>
-          <w:iCs/>
-        </w:rPr>
-        <w:t>“</w:t>
-      </w:r>
-      <w:proofErr w:type="spellStart"/>
-      <w:r>
-        <w:rPr>
-          <w:i/>
-          <w:iCs/>
-        </w:rPr>
-        <w:t>MyApp</w:t>
-      </w:r>
-      <w:proofErr w:type="spellEnd"/>
-      <w:r>
-        <w:rPr>
-          <w:i/>
-          <w:iCs/>
-        </w:rPr>
-        <w:t>”</w:t>
-      </w:r>
-      <w:r>
-        <w:t xml:space="preserve"> conectar-se-ia ao programa </w:t>
-      </w:r>
-      <w:r>
-        <w:rPr>
-          <w:i/>
-          <w:iCs/>
-        </w:rPr>
-        <w:t>“</w:t>
-      </w:r>
-      <w:proofErr w:type="spellStart"/>
-      <w:r>
-        <w:rPr>
-          <w:i/>
-          <w:iCs/>
-        </w:rPr>
-        <w:t>MyService</w:t>
-      </w:r>
-      <w:proofErr w:type="spellEnd"/>
-      <w:r>
-        <w:rPr>
-          <w:i/>
-          <w:iCs/>
-        </w:rPr>
-        <w:t xml:space="preserve">” </w:t>
-      </w:r>
-      <w:r>
-        <w:t xml:space="preserve">através da classe </w:t>
-      </w:r>
-      <w:r>
-        <w:rPr>
-          <w:i/>
-          <w:iCs/>
-        </w:rPr>
-        <w:t>“</w:t>
-      </w:r>
-      <w:proofErr w:type="spellStart"/>
-      <w:r>
-        <w:rPr>
-          <w:i/>
-          <w:iCs/>
-        </w:rPr>
-        <w:t>MyService</w:t>
-      </w:r>
-      <w:proofErr w:type="spellEnd"/>
-      <w:r>
-        <w:rPr>
-          <w:i/>
-          <w:iCs/>
-        </w:rPr>
-        <w:t xml:space="preserve"> API”</w:t>
-      </w:r>
-      <w:r>
-        <w:t>,</w:t>
-      </w:r>
-      <w:r>
-        <w:t xml:space="preserve"> o programa </w:t>
-      </w:r>
-      <w:r>
-        <w:rPr>
-          <w:i/>
-          <w:iCs/>
-        </w:rPr>
-        <w:t>"</w:t>
-      </w:r>
-      <w:proofErr w:type="spellStart"/>
-      <w:r>
-        <w:rPr>
-          <w:i/>
-          <w:iCs/>
-        </w:rPr>
-        <w:t>MyService</w:t>
-      </w:r>
-      <w:proofErr w:type="spellEnd"/>
-      <w:r>
-        <w:rPr>
-          <w:i/>
-          <w:iCs/>
-        </w:rPr>
-        <w:t>"</w:t>
-      </w:r>
-      <w:r>
-        <w:t xml:space="preserve"> enviaria as mensagens</w:t>
-      </w:r>
-      <w:r>
-        <w:t xml:space="preserve"> </w:t>
-      </w:r>
-      <w:r>
-        <w:t xml:space="preserve">através </w:t>
-      </w:r>
-      <w:r>
-        <w:t xml:space="preserve">de </w:t>
-      </w:r>
-      <w:proofErr w:type="spellStart"/>
-      <w:r>
-        <w:t>sockets</w:t>
-      </w:r>
-      <w:proofErr w:type="spellEnd"/>
-      <w:r>
-        <w:t xml:space="preserve"> de rede em PYTHON</w:t>
-      </w:r>
-      <w:r>
-        <w:t xml:space="preserve"> para o</w:t>
-      </w:r>
-      <w:r>
-        <w:t xml:space="preserve"> endereço</w:t>
-      </w:r>
-      <w:r>
-        <w:t xml:space="preserve"> IP e porta d</w:t>
-      </w:r>
-      <w:r>
-        <w:t xml:space="preserve">o programa </w:t>
-      </w:r>
-      <w:r>
-        <w:rPr>
-          <w:i/>
-          <w:iCs/>
-        </w:rPr>
-        <w:t>“</w:t>
-      </w:r>
-      <w:proofErr w:type="spellStart"/>
-      <w:r>
-        <w:rPr>
-          <w:i/>
-          <w:iCs/>
-        </w:rPr>
-        <w:t>MyApp</w:t>
-      </w:r>
-      <w:proofErr w:type="spellEnd"/>
-      <w:r>
-        <w:rPr>
-          <w:i/>
-          <w:iCs/>
-        </w:rPr>
-        <w:t>”</w:t>
+        <w:t>“MyApp”</w:t>
       </w:r>
       <w:r>
         <w:t>.</w:t>
@@ -4228,80 +3804,24 @@
     </w:p>
     <w:p>
       <w:r>
-        <w:t xml:space="preserve">Nesta parte são utilizadas </w:t>
-      </w:r>
-      <w:proofErr w:type="spellStart"/>
-      <w:r>
-        <w:t>APIs</w:t>
-      </w:r>
-      <w:proofErr w:type="spellEnd"/>
-      <w:r>
-        <w:t xml:space="preserve"> do sistema na classe </w:t>
+        <w:t xml:space="preserve">Nesta parte são utilizadas APIs do sistema na classe </w:t>
       </w:r>
       <w:r>
         <w:rPr>
           <w:i/>
           <w:iCs/>
         </w:rPr>
-        <w:t>“</w:t>
-      </w:r>
-      <w:proofErr w:type="spellStart"/>
+        <w:t>“MyService API”</w:t>
+      </w:r>
+      <w:r>
+        <w:t xml:space="preserve">, para se conectar ao programa “MyService”, que também utiliza APIs do sistema para comunicar com a classe </w:t>
+      </w:r>
       <w:r>
         <w:rPr>
           <w:i/>
           <w:iCs/>
         </w:rPr>
-        <w:t>MyService</w:t>
-      </w:r>
-      <w:proofErr w:type="spellEnd"/>
-      <w:r>
-        <w:rPr>
-          <w:i/>
-          <w:iCs/>
-        </w:rPr>
-        <w:t xml:space="preserve"> API”</w:t>
-      </w:r>
-      <w:r>
-        <w:t>, para se conectar ao programa “</w:t>
-      </w:r>
-      <w:proofErr w:type="spellStart"/>
-      <w:r>
-        <w:t>MyService</w:t>
-      </w:r>
-      <w:proofErr w:type="spellEnd"/>
-      <w:r>
-        <w:t xml:space="preserve">”, que também utiliza </w:t>
-      </w:r>
-      <w:proofErr w:type="spellStart"/>
-      <w:r>
-        <w:t>APIs</w:t>
-      </w:r>
-      <w:proofErr w:type="spellEnd"/>
-      <w:r>
-        <w:t xml:space="preserve"> do sistema para comunicar com a classe </w:t>
-      </w:r>
-      <w:r>
-        <w:rPr>
-          <w:i/>
-          <w:iCs/>
-        </w:rPr>
-        <w:t>“</w:t>
-      </w:r>
-      <w:proofErr w:type="spellStart"/>
-      <w:r>
-        <w:rPr>
-          <w:i/>
-          <w:iCs/>
-        </w:rPr>
-        <w:t>MyService</w:t>
-      </w:r>
-      <w:proofErr w:type="spellEnd"/>
-      <w:r>
-        <w:rPr>
-          <w:i/>
-          <w:iCs/>
-        </w:rPr>
-        <w:t xml:space="preserve"> API”</w:t>
+        <w:t>“MyService API”</w:t>
       </w:r>
       <w:r>
         <w:t>.</w:t>
@@ -4395,29 +3915,17 @@
         <w:t>BUFFEREDREADER</w:t>
       </w:r>
       <w:r>
-        <w:t xml:space="preserve">, que leria o input </w:t>
-      </w:r>
-      <w:proofErr w:type="spellStart"/>
-      <w:r>
-        <w:t>stream</w:t>
-      </w:r>
-      <w:proofErr w:type="spellEnd"/>
-      <w:r>
-        <w:t xml:space="preserve"> do </w:t>
-      </w:r>
-      <w:proofErr w:type="spellStart"/>
-      <w:r>
-        <w:t>socket</w:t>
-      </w:r>
-      <w:proofErr w:type="spellEnd"/>
-      <w:r>
-        <w:t>, obtido através</w:t>
+        <w:t>, que leria o input stream do socket, obtido através</w:t>
       </w:r>
       <w:r>
         <w:t xml:space="preserve"> </w:t>
       </w:r>
       <w:r>
-        <w:t xml:space="preserve">do método </w:t>
+        <w:t xml:space="preserve">do </w:t>
+      </w:r>
+      <w:r>
+        <w:lastRenderedPageBreak/>
+        <w:t xml:space="preserve">método </w:t>
       </w:r>
       <w:r>
         <w:t>SOCKET</w:t>
@@ -4439,23 +3947,7 @@
           <w:i/>
           <w:iCs/>
         </w:rPr>
-        <w:t>“</w:t>
-      </w:r>
-      <w:proofErr w:type="spellStart"/>
-      <w:r>
-        <w:rPr>
-          <w:i/>
-          <w:iCs/>
-        </w:rPr>
-        <w:t>MyService</w:t>
-      </w:r>
-      <w:proofErr w:type="spellEnd"/>
-      <w:r>
-        <w:rPr>
-          <w:i/>
-          <w:iCs/>
-        </w:rPr>
-        <w:t xml:space="preserve"> API”</w:t>
+        <w:t>“MyService API”</w:t>
       </w:r>
       <w:r>
         <w:t>.</w:t>
@@ -4466,7 +3958,6 @@
         <w:rPr>
           <w:noProof/>
         </w:rPr>
-        <w:lastRenderedPageBreak/>
         <w:drawing>
           <wp:inline distT="0" distB="0" distL="0" distR="0" wp14:anchorId="1FE8F45C" wp14:editId="0CE63FE5">
             <wp:extent cx="5400040" cy="1539875"/>
@@ -4583,89 +4074,33 @@
         <w:t>duas</w:t>
       </w:r>
       <w:r>
+        <w:t xml:space="preserve"> APIs do sistema: uma para o acesso ao sistema de ficheiros para fazer a leitura, e outra de rede para</w:t>
+      </w:r>
+      <w:r>
         <w:t xml:space="preserve"> </w:t>
       </w:r>
-      <w:proofErr w:type="spellStart"/>
-      <w:r>
-        <w:t>APIs</w:t>
-      </w:r>
-      <w:proofErr w:type="spellEnd"/>
-      <w:r>
-        <w:t xml:space="preserve"> do sistema: uma para o acesso ao sistema de ficheiros para fazer a leitura, e outra de rede para</w:t>
-      </w:r>
-      <w:r>
-        <w:t xml:space="preserve"> </w:t>
-      </w:r>
-      <w:r>
-        <w:t xml:space="preserve">obter o input </w:t>
-      </w:r>
-      <w:proofErr w:type="spellStart"/>
-      <w:r>
-        <w:t>stream</w:t>
-      </w:r>
-      <w:proofErr w:type="spellEnd"/>
-      <w:r>
-        <w:t xml:space="preserve"> do </w:t>
-      </w:r>
-      <w:proofErr w:type="spellStart"/>
-      <w:r>
-        <w:t>socket</w:t>
-      </w:r>
-      <w:proofErr w:type="spellEnd"/>
-      <w:r>
-        <w:t xml:space="preserve">. Depois disto as mensagens são recebidas pela </w:t>
+      <w:r>
+        <w:t xml:space="preserve">obter o input stream do socket. Depois disto as mensagens são recebidas pela </w:t>
       </w:r>
       <w:r>
         <w:rPr>
           <w:i/>
           <w:iCs/>
         </w:rPr>
-        <w:t>"</w:t>
-      </w:r>
-      <w:proofErr w:type="spellStart"/>
+        <w:t>"MyService API"</w:t>
+      </w:r>
+      <w:r>
+        <w:t>,</w:t>
+      </w:r>
+      <w:r>
+        <w:t xml:space="preserve"> que as envia para a </w:t>
+      </w:r>
       <w:r>
         <w:rPr>
           <w:i/>
           <w:iCs/>
         </w:rPr>
-        <w:t>MyService</w:t>
-      </w:r>
-      <w:proofErr w:type="spellEnd"/>
-      <w:r>
-        <w:rPr>
-          <w:i/>
-          <w:iCs/>
-        </w:rPr>
-        <w:t xml:space="preserve"> API"</w:t>
-      </w:r>
-      <w:r>
-        <w:t>,</w:t>
-      </w:r>
-      <w:r>
-        <w:t xml:space="preserve"> que as envia para a </w:t>
-      </w:r>
-      <w:r>
-        <w:rPr>
-          <w:i/>
-          <w:iCs/>
-        </w:rPr>
-        <w:t>"</w:t>
-      </w:r>
-      <w:proofErr w:type="spellStart"/>
-      <w:r>
-        <w:rPr>
-          <w:i/>
-          <w:iCs/>
-        </w:rPr>
-        <w:t>MyApp</w:t>
-      </w:r>
-      <w:proofErr w:type="spellEnd"/>
-      <w:r>
-        <w:rPr>
-          <w:i/>
-          <w:iCs/>
-        </w:rPr>
-        <w:t>"</w:t>
+        <w:t>"MyApp"</w:t>
       </w:r>
       <w:r>
         <w:t>.</w:t>
@@ -4673,32 +4108,16 @@
     </w:p>
     <w:p>
       <w:r>
-        <w:t xml:space="preserve">Com isto conseguimos compreender que as </w:t>
-      </w:r>
-      <w:proofErr w:type="spellStart"/>
-      <w:r>
-        <w:t>APIs</w:t>
-      </w:r>
-      <w:proofErr w:type="spellEnd"/>
-      <w:r>
-        <w:t xml:space="preserve"> do sistema estão em grande maioria dos programas,</w:t>
+        <w:t>Com isto conseguimos compreender que as APIs do sistema estão em grande maioria dos programas,</w:t>
       </w:r>
       <w:r>
         <w:t xml:space="preserve"> obviamente que</w:t>
       </w:r>
       <w:r>
-        <w:t xml:space="preserve"> até mesmo no desenvolvimento de outras </w:t>
-      </w:r>
-      <w:proofErr w:type="spellStart"/>
-      <w:r>
-        <w:t>API</w:t>
-      </w:r>
-      <w:r>
-        <w:t>s</w:t>
-      </w:r>
-      <w:proofErr w:type="spellEnd"/>
-      <w:r>
-        <w:t>, tanto como do sistema como outras.</w:t>
+        <w:t xml:space="preserve"> até mesmo no desenvolvimento de outras API</w:t>
+      </w:r>
+      <w:r>
+        <w:t>s, tanto como do sistema como outras.</w:t>
       </w:r>
     </w:p>
     <w:p/>
@@ -4712,11 +4131,122 @@
           <w:szCs w:val="24"/>
         </w:rPr>
       </w:pPr>
-      <w:r>
-        <w:rPr>
-          <w:b/>
-          <w:szCs w:val="24"/>
-        </w:rPr>
+    </w:p>
+    <w:p>
+      <w:pPr>
+        <w:spacing w:after="160" w:line="259" w:lineRule="auto"/>
+        <w:ind w:firstLine="708"/>
+        <w:jc w:val="left"/>
+        <w:rPr>
+          <w:b/>
+          <w:szCs w:val="24"/>
+        </w:rPr>
+      </w:pPr>
+    </w:p>
+    <w:p>
+      <w:pPr>
+        <w:spacing w:after="160" w:line="259" w:lineRule="auto"/>
+        <w:ind w:firstLine="708"/>
+        <w:jc w:val="left"/>
+        <w:rPr>
+          <w:b/>
+          <w:szCs w:val="24"/>
+        </w:rPr>
+      </w:pPr>
+    </w:p>
+    <w:p>
+      <w:pPr>
+        <w:spacing w:after="160" w:line="259" w:lineRule="auto"/>
+        <w:ind w:firstLine="708"/>
+        <w:jc w:val="left"/>
+        <w:rPr>
+          <w:b/>
+          <w:szCs w:val="24"/>
+        </w:rPr>
+      </w:pPr>
+    </w:p>
+    <w:p>
+      <w:pPr>
+        <w:spacing w:after="160" w:line="259" w:lineRule="auto"/>
+        <w:ind w:firstLine="708"/>
+        <w:jc w:val="left"/>
+        <w:rPr>
+          <w:b/>
+          <w:szCs w:val="24"/>
+        </w:rPr>
+      </w:pPr>
+    </w:p>
+    <w:p>
+      <w:pPr>
+        <w:spacing w:after="160" w:line="259" w:lineRule="auto"/>
+        <w:ind w:firstLine="708"/>
+        <w:jc w:val="left"/>
+        <w:rPr>
+          <w:b/>
+          <w:szCs w:val="24"/>
+        </w:rPr>
+      </w:pPr>
+    </w:p>
+    <w:p>
+      <w:pPr>
+        <w:spacing w:after="160" w:line="259" w:lineRule="auto"/>
+        <w:ind w:firstLine="708"/>
+        <w:jc w:val="left"/>
+        <w:rPr>
+          <w:b/>
+          <w:szCs w:val="24"/>
+        </w:rPr>
+      </w:pPr>
+    </w:p>
+    <w:p>
+      <w:pPr>
+        <w:spacing w:after="160" w:line="259" w:lineRule="auto"/>
+        <w:ind w:firstLine="708"/>
+        <w:jc w:val="left"/>
+        <w:rPr>
+          <w:b/>
+          <w:szCs w:val="24"/>
+        </w:rPr>
+      </w:pPr>
+    </w:p>
+    <w:p>
+      <w:pPr>
+        <w:spacing w:after="160" w:line="259" w:lineRule="auto"/>
+        <w:ind w:firstLine="708"/>
+        <w:jc w:val="left"/>
+        <w:rPr>
+          <w:b/>
+          <w:szCs w:val="24"/>
+        </w:rPr>
+      </w:pPr>
+    </w:p>
+    <w:p>
+      <w:pPr>
+        <w:spacing w:after="160" w:line="259" w:lineRule="auto"/>
+        <w:ind w:firstLine="708"/>
+        <w:jc w:val="left"/>
+        <w:rPr>
+          <w:b/>
+          <w:szCs w:val="24"/>
+        </w:rPr>
+      </w:pPr>
+    </w:p>
+    <w:p>
+      <w:pPr>
+        <w:spacing w:after="160" w:line="259" w:lineRule="auto"/>
+        <w:ind w:firstLine="708"/>
+        <w:jc w:val="left"/>
+        <w:rPr>
+          <w:b/>
+          <w:szCs w:val="24"/>
+        </w:rPr>
+      </w:pPr>
+      <w:r>
+        <w:rPr>
+          <w:b/>
+          <w:szCs w:val="24"/>
+        </w:rPr>
+        <w:lastRenderedPageBreak/>
         <w:t>3.1.</w:t>
       </w:r>
       <w:r>
@@ -4760,54 +4290,6 @@
           <w:szCs w:val="24"/>
         </w:rPr>
         <w:t>em prática</w:t>
-      </w:r>
-    </w:p>
-    <w:p>
-      <w:r>
-        <w:t>Consegu</w:t>
-      </w:r>
-      <w:r>
-        <w:t>i</w:t>
-      </w:r>
-      <w:r>
-        <w:t xml:space="preserve">mos ainda com o </w:t>
-      </w:r>
-      <w:r>
-        <w:t>projeto</w:t>
-      </w:r>
-      <w:r>
-        <w:t xml:space="preserve"> que criámos ter noção das potencialidades das</w:t>
-      </w:r>
-      <w:r>
-        <w:t xml:space="preserve"> </w:t>
-      </w:r>
-      <w:proofErr w:type="spellStart"/>
-      <w:r>
-        <w:t>APIs</w:t>
-      </w:r>
-      <w:proofErr w:type="spellEnd"/>
-      <w:r>
-        <w:t>, pois</w:t>
-      </w:r>
-      <w:r>
-        <w:t xml:space="preserve"> a combinação de </w:t>
-      </w:r>
-      <w:proofErr w:type="spellStart"/>
-      <w:r>
-        <w:t>APIs</w:t>
-      </w:r>
-      <w:proofErr w:type="spellEnd"/>
-      <w:r>
-        <w:t xml:space="preserve"> do sistema com os nossos programas e a nossa API </w:t>
-      </w:r>
-      <w:r>
-        <w:t xml:space="preserve">permitiu-nos comunicar </w:t>
-      </w:r>
-      <w:r>
-        <w:t>entre</w:t>
-      </w:r>
-      <w:r>
-        <w:t xml:space="preserve"> distâncias superiores a 20km.</w:t>
       </w:r>
     </w:p>
     <w:p>
@@ -4821,19 +4303,19 @@
           <wp:anchor distT="0" distB="0" distL="114300" distR="114300" simplePos="0" relativeHeight="251664384" behindDoc="1" locked="0" layoutInCell="1" allowOverlap="1">
             <wp:simplePos x="0" y="0"/>
             <wp:positionH relativeFrom="margin">
-              <wp:align>center</wp:align>
+              <wp:align>right</wp:align>
             </wp:positionH>
             <wp:positionV relativeFrom="paragraph">
-              <wp:posOffset>183515</wp:posOffset>
+              <wp:posOffset>779999</wp:posOffset>
             </wp:positionV>
-            <wp:extent cx="3822700" cy="2158365"/>
-            <wp:effectExtent l="0" t="0" r="6350" b="0"/>
+            <wp:extent cx="5060315" cy="2856230"/>
+            <wp:effectExtent l="0" t="0" r="6985" b="1270"/>
             <wp:wrapTight wrapText="bothSides">
               <wp:wrapPolygon edited="0">
                 <wp:start x="0" y="0"/>
-                <wp:lineTo x="0" y="21352"/>
-                <wp:lineTo x="21528" y="21352"/>
-                <wp:lineTo x="21528" y="0"/>
+                <wp:lineTo x="0" y="21466"/>
+                <wp:lineTo x="21549" y="21466"/>
+                <wp:lineTo x="21549" y="0"/>
                 <wp:lineTo x="0" y="0"/>
               </wp:wrapPolygon>
             </wp:wrapTight>
@@ -4863,7 +4345,7 @@
                   <pic:spPr>
                     <a:xfrm>
                       <a:off x="0" y="0"/>
-                      <a:ext cx="3822700" cy="2158365"/>
+                      <a:ext cx="5060315" cy="2856230"/>
                     </a:xfrm>
                     <a:prstGeom prst="rect">
                       <a:avLst/>
@@ -4881,9 +4363,43 @@
           </wp:anchor>
         </w:drawing>
       </w:r>
+      <w:r>
+        <w:t>Consegu</w:t>
+      </w:r>
+      <w:r>
+        <w:t>i</w:t>
+      </w:r>
+      <w:r>
+        <w:t xml:space="preserve">mos ainda com o </w:t>
+      </w:r>
+      <w:r>
+        <w:t>projeto</w:t>
+      </w:r>
+      <w:r>
+        <w:t xml:space="preserve"> que criámos ter noção das potencialidades das</w:t>
+      </w:r>
+      <w:r>
+        <w:t xml:space="preserve"> </w:t>
+      </w:r>
+      <w:r>
+        <w:t>APIs, pois</w:t>
+      </w:r>
+      <w:r>
+        <w:t xml:space="preserve"> a combinação de APIs do sistema com os nossos programas e a nossa API </w:t>
+      </w:r>
+      <w:r>
+        <w:t xml:space="preserve">permitiu-nos comunicar </w:t>
+      </w:r>
+      <w:r>
+        <w:t>entre</w:t>
+      </w:r>
+      <w:r>
+        <w:t xml:space="preserve"> distâncias superiores a 20km.</w:t>
+      </w:r>
     </w:p>
     <w:p/>
     <w:p/>
+    <w:p/>
     <w:p>
       <w:pPr>
         <w:spacing w:after="160" w:line="259" w:lineRule="auto"/>
@@ -4893,64 +4409,29 @@
           <w:szCs w:val="24"/>
         </w:rPr>
       </w:pPr>
-    </w:p>
-    <w:p/>
-    <w:p>
-      <w:pPr>
-        <w:spacing w:after="160" w:line="259" w:lineRule="auto"/>
-        <w:jc w:val="left"/>
-        <w:rPr>
-          <w:b/>
-          <w:szCs w:val="24"/>
-        </w:rPr>
-      </w:pPr>
-    </w:p>
-    <w:p>
-      <w:pPr>
-        <w:spacing w:after="160" w:line="259" w:lineRule="auto"/>
-        <w:jc w:val="left"/>
-        <w:rPr>
-          <w:b/>
-          <w:szCs w:val="24"/>
-        </w:rPr>
-      </w:pPr>
-      <w:r>
-        <w:br w:type="page"/>
-      </w:r>
-    </w:p>
-    <w:p>
-      <w:pPr>
-        <w:spacing w:after="160" w:line="259" w:lineRule="auto"/>
-        <w:jc w:val="left"/>
-        <w:rPr>
-          <w:b/>
-          <w:szCs w:val="24"/>
-        </w:rPr>
-      </w:pPr>
       <w:r>
         <w:rPr>
           <w:b/>
           <w:noProof/>
           <w:szCs w:val="24"/>
         </w:rPr>
-        <w:lastRenderedPageBreak/>
         <w:drawing>
           <wp:anchor distT="0" distB="0" distL="114300" distR="114300" simplePos="0" relativeHeight="251665408" behindDoc="1" locked="0" layoutInCell="1" allowOverlap="1">
             <wp:simplePos x="0" y="0"/>
             <wp:positionH relativeFrom="margin">
-              <wp:align>left</wp:align>
+              <wp:align>right</wp:align>
             </wp:positionH>
             <wp:positionV relativeFrom="paragraph">
-              <wp:posOffset>380</wp:posOffset>
+              <wp:posOffset>229738</wp:posOffset>
             </wp:positionV>
-            <wp:extent cx="5497830" cy="2935605"/>
-            <wp:effectExtent l="0" t="0" r="7620" b="0"/>
+            <wp:extent cx="5060315" cy="2701290"/>
+            <wp:effectExtent l="0" t="0" r="6985" b="3810"/>
             <wp:wrapTight wrapText="bothSides">
               <wp:wrapPolygon edited="0">
                 <wp:start x="0" y="0"/>
-                <wp:lineTo x="0" y="21446"/>
-                <wp:lineTo x="21555" y="21446"/>
-                <wp:lineTo x="21555" y="0"/>
+                <wp:lineTo x="0" y="21478"/>
+                <wp:lineTo x="21549" y="21478"/>
+                <wp:lineTo x="21549" y="0"/>
                 <wp:lineTo x="0" y="0"/>
               </wp:wrapPolygon>
             </wp:wrapTight>
@@ -4980,7 +4461,7 @@
                   <pic:spPr>
                     <a:xfrm>
                       <a:off x="0" y="0"/>
-                      <a:ext cx="5497830" cy="2935605"/>
+                      <a:ext cx="5060315" cy="2701290"/>
                     </a:xfrm>
                     <a:prstGeom prst="rect">
                       <a:avLst/>
@@ -4998,6 +4479,40 @@
           </wp:anchor>
         </w:drawing>
       </w:r>
+    </w:p>
+    <w:p/>
+    <w:p>
+      <w:pPr>
+        <w:spacing w:after="160" w:line="259" w:lineRule="auto"/>
+        <w:jc w:val="left"/>
+        <w:rPr>
+          <w:b/>
+          <w:szCs w:val="24"/>
+        </w:rPr>
+      </w:pPr>
+    </w:p>
+    <w:p>
+      <w:pPr>
+        <w:spacing w:after="160" w:line="259" w:lineRule="auto"/>
+        <w:jc w:val="left"/>
+        <w:rPr>
+          <w:b/>
+          <w:szCs w:val="24"/>
+        </w:rPr>
+      </w:pPr>
+      <w:r>
+        <w:br w:type="page"/>
+      </w:r>
+    </w:p>
+    <w:p>
+      <w:pPr>
+        <w:spacing w:after="160" w:line="259" w:lineRule="auto"/>
+        <w:jc w:val="left"/>
+        <w:rPr>
+          <w:b/>
+          <w:szCs w:val="24"/>
+        </w:rPr>
+      </w:pPr>
     </w:p>
     <w:p>
       <w:pPr>
@@ -5138,9 +4653,85 @@
           <w:iCs/>
           <w:szCs w:val="24"/>
         </w:rPr>
-        <w:t>“</w:t>
-      </w:r>
-      <w:proofErr w:type="spellStart"/>
+        <w:t>“MyService”</w:t>
+      </w:r>
+      <w:r>
+        <w:rPr>
+          <w:bCs/>
+          <w:szCs w:val="24"/>
+        </w:rPr>
+        <w:t>.</w:t>
+      </w:r>
+    </w:p>
+    <w:p>
+      <w:pPr>
+        <w:spacing w:after="160" w:line="259" w:lineRule="auto"/>
+        <w:rPr>
+          <w:bCs/>
+          <w:szCs w:val="24"/>
+        </w:rPr>
+      </w:pPr>
+      <w:r>
+        <w:rPr>
+          <w:bCs/>
+          <w:szCs w:val="24"/>
+        </w:rPr>
+        <w:t>Teve de ser feit</w:t>
+      </w:r>
+      <w:r>
+        <w:rPr>
+          <w:bCs/>
+          <w:szCs w:val="24"/>
+        </w:rPr>
+        <w:t>o o redireccionamento da porta</w:t>
+      </w:r>
+      <w:r>
+        <w:rPr>
+          <w:bCs/>
+          <w:szCs w:val="24"/>
+        </w:rPr>
+        <w:t xml:space="preserve"> no router</w:t>
+      </w:r>
+      <w:r>
+        <w:rPr>
+          <w:bCs/>
+          <w:szCs w:val="24"/>
+        </w:rPr>
+        <w:t xml:space="preserve">. Tal pôde ser feito </w:t>
+      </w:r>
+      <w:r>
+        <w:rPr>
+          <w:bCs/>
+          <w:szCs w:val="24"/>
+        </w:rPr>
+        <w:t>com a configuração mostrada aqui.</w:t>
+      </w:r>
+    </w:p>
+    <w:p>
+      <w:pPr>
+        <w:spacing w:after="160" w:line="259" w:lineRule="auto"/>
+        <w:jc w:val="left"/>
+        <w:rPr>
+          <w:bCs/>
+          <w:szCs w:val="24"/>
+        </w:rPr>
+      </w:pPr>
+    </w:p>
+    <w:p>
+      <w:pPr>
+        <w:spacing w:after="160" w:line="259" w:lineRule="auto"/>
+        <w:rPr>
+          <w:bCs/>
+          <w:szCs w:val="24"/>
+        </w:rPr>
+      </w:pPr>
+      <w:r>
+        <w:rPr>
+          <w:bCs/>
+          <w:szCs w:val="24"/>
+        </w:rPr>
+        <w:t xml:space="preserve">Aqui pode ser visto que o endereço IP do router no qual ficou hospedado o programa </w:t>
+      </w:r>
       <w:r>
         <w:rPr>
           <w:bCs/>
@@ -5148,174 +4739,7 @@
           <w:iCs/>
           <w:szCs w:val="24"/>
         </w:rPr>
-        <w:t>MyService</w:t>
-      </w:r>
-      <w:proofErr w:type="spellEnd"/>
-      <w:r>
-        <w:rPr>
-          <w:bCs/>
-          <w:i/>
-          <w:iCs/>
-          <w:szCs w:val="24"/>
-        </w:rPr>
-        <w:t>”</w:t>
-      </w:r>
-      <w:r>
-        <w:rPr>
-          <w:bCs/>
-          <w:szCs w:val="24"/>
-        </w:rPr>
-        <w:t>.</w:t>
-      </w:r>
-    </w:p>
-    <w:p>
-      <w:pPr>
-        <w:spacing w:after="160" w:line="259" w:lineRule="auto"/>
-        <w:jc w:val="left"/>
-        <w:rPr>
-          <w:bCs/>
-          <w:szCs w:val="24"/>
-        </w:rPr>
-      </w:pPr>
-    </w:p>
-    <w:p>
-      <w:pPr>
-        <w:spacing w:after="160" w:line="259" w:lineRule="auto"/>
-        <w:jc w:val="left"/>
-        <w:rPr>
-          <w:bCs/>
-          <w:szCs w:val="24"/>
-        </w:rPr>
-      </w:pPr>
-    </w:p>
-    <w:p>
-      <w:pPr>
-        <w:spacing w:after="160" w:line="259" w:lineRule="auto"/>
-        <w:jc w:val="left"/>
-        <w:rPr>
-          <w:bCs/>
-          <w:szCs w:val="24"/>
-        </w:rPr>
-      </w:pPr>
-    </w:p>
-    <w:p>
-      <w:pPr>
-        <w:spacing w:after="160" w:line="259" w:lineRule="auto"/>
-        <w:jc w:val="left"/>
-        <w:rPr>
-          <w:bCs/>
-          <w:szCs w:val="24"/>
-        </w:rPr>
-      </w:pPr>
-    </w:p>
-    <w:p>
-      <w:pPr>
-        <w:spacing w:after="160" w:line="259" w:lineRule="auto"/>
-        <w:jc w:val="left"/>
-        <w:rPr>
-          <w:bCs/>
-          <w:szCs w:val="24"/>
-        </w:rPr>
-      </w:pPr>
-    </w:p>
-    <w:p>
-      <w:pPr>
-        <w:spacing w:after="160" w:line="259" w:lineRule="auto"/>
-        <w:rPr>
-          <w:bCs/>
-          <w:szCs w:val="24"/>
-        </w:rPr>
-      </w:pPr>
-      <w:r>
-        <w:rPr>
-          <w:bCs/>
-          <w:szCs w:val="24"/>
-        </w:rPr>
-        <w:lastRenderedPageBreak/>
-        <w:t>Teve de ser feit</w:t>
-      </w:r>
-      <w:r>
-        <w:rPr>
-          <w:bCs/>
-          <w:szCs w:val="24"/>
-        </w:rPr>
-        <w:t>o o redireccionamento da porta</w:t>
-      </w:r>
-      <w:r>
-        <w:rPr>
-          <w:bCs/>
-          <w:szCs w:val="24"/>
-        </w:rPr>
-        <w:t xml:space="preserve"> no router</w:t>
-      </w:r>
-      <w:r>
-        <w:rPr>
-          <w:bCs/>
-          <w:szCs w:val="24"/>
-        </w:rPr>
-        <w:t xml:space="preserve">. Tal pôde ser feito </w:t>
-      </w:r>
-      <w:r>
-        <w:rPr>
-          <w:bCs/>
-          <w:szCs w:val="24"/>
-        </w:rPr>
-        <w:t>com a configuração mostrada aqui.</w:t>
-      </w:r>
-    </w:p>
-    <w:p>
-      <w:pPr>
-        <w:spacing w:after="160" w:line="259" w:lineRule="auto"/>
-        <w:jc w:val="left"/>
-        <w:rPr>
-          <w:bCs/>
-          <w:szCs w:val="24"/>
-        </w:rPr>
-      </w:pPr>
-    </w:p>
-    <w:p>
-      <w:pPr>
-        <w:spacing w:after="160" w:line="259" w:lineRule="auto"/>
-        <w:rPr>
-          <w:bCs/>
-          <w:szCs w:val="24"/>
-        </w:rPr>
-      </w:pPr>
-      <w:r>
-        <w:rPr>
-          <w:bCs/>
-          <w:szCs w:val="24"/>
-        </w:rPr>
-        <w:t xml:space="preserve">Aqui pode ser visto que o endereço IP do router no qual ficou hospedado o programa </w:t>
-      </w:r>
-      <w:r>
-        <w:rPr>
-          <w:bCs/>
-          <w:i/>
-          <w:iCs/>
-          <w:szCs w:val="24"/>
-        </w:rPr>
-        <w:t>“</w:t>
-      </w:r>
-      <w:proofErr w:type="spellStart"/>
-      <w:r>
-        <w:rPr>
-          <w:bCs/>
-          <w:i/>
-          <w:iCs/>
-          <w:szCs w:val="24"/>
-        </w:rPr>
-        <w:t>MyService</w:t>
-      </w:r>
-      <w:proofErr w:type="spellEnd"/>
-      <w:r>
-        <w:rPr>
-          <w:bCs/>
-          <w:i/>
-          <w:iCs/>
-          <w:szCs w:val="24"/>
-        </w:rPr>
-        <w:t>”</w:t>
+        <w:t>“MyService”</w:t>
       </w:r>
       <w:r>
         <w:rPr>
@@ -5564,6 +4988,7 @@
           <w:bCs/>
           <w:szCs w:val="24"/>
         </w:rPr>
+        <w:lastRenderedPageBreak/>
         <w:t xml:space="preserve">E aqui podem ser vistas as respetivas configurações no painel de controlo do router, que pode ser acedido através do endereço local do router, </w:t>
       </w:r>
       <w:r>
@@ -5673,7 +5098,6 @@
           <w:bCs/>
           <w:szCs w:val="24"/>
         </w:rPr>
-        <w:lastRenderedPageBreak/>
         <w:t xml:space="preserve">Isto significa que </w:t>
       </w:r>
       <w:r>
@@ -5690,9 +5114,85 @@
           <w:iCs/>
           <w:szCs w:val="24"/>
         </w:rPr>
-        <w:t>“</w:t>
-      </w:r>
-      <w:proofErr w:type="spellStart"/>
+        <w:t>“MyService”</w:t>
+      </w:r>
+      <w:r>
+        <w:rPr>
+          <w:bCs/>
+          <w:szCs w:val="24"/>
+        </w:rPr>
+        <w:t xml:space="preserve">, o mesmo redireciona a ligação para a porta 555 do computador em que </w:t>
+      </w:r>
+      <w:r>
+        <w:rPr>
+          <w:bCs/>
+          <w:szCs w:val="24"/>
+        </w:rPr>
+        <w:t>está hospedado este mesmo programa</w:t>
+      </w:r>
+      <w:r>
+        <w:rPr>
+          <w:bCs/>
+          <w:szCs w:val="24"/>
+        </w:rPr>
+        <w:t>.</w:t>
+      </w:r>
+    </w:p>
+    <w:p>
+      <w:pPr>
+        <w:ind w:left="360"/>
+        <w:rPr>
+          <w:bCs/>
+          <w:szCs w:val="24"/>
+        </w:rPr>
+      </w:pPr>
+    </w:p>
+    <w:p>
+      <w:pPr>
+        <w:ind w:left="360"/>
+        <w:rPr>
+          <w:bCs/>
+          <w:szCs w:val="24"/>
+        </w:rPr>
+      </w:pPr>
+      <w:r>
+        <w:rPr>
+          <w:bCs/>
+          <w:szCs w:val="24"/>
+        </w:rPr>
+        <w:t>[ESQUEMA REDIRECIONAMENTO PORTAS]</w:t>
+      </w:r>
+    </w:p>
+    <w:p>
+      <w:pPr>
+        <w:rPr>
+          <w:bCs/>
+          <w:szCs w:val="24"/>
+        </w:rPr>
+      </w:pPr>
+    </w:p>
+    <w:p>
+      <w:pPr>
+        <w:ind w:left="360"/>
+        <w:rPr>
+          <w:bCs/>
+          <w:szCs w:val="24"/>
+        </w:rPr>
+      </w:pPr>
+      <w:r>
+        <w:rPr>
+          <w:bCs/>
+          <w:szCs w:val="24"/>
+        </w:rPr>
+        <w:t>PYTHON</w:t>
+      </w:r>
+      <w:r>
+        <w:rPr>
+          <w:bCs/>
+          <w:szCs w:val="24"/>
+        </w:rPr>
+        <w:t xml:space="preserve">, a linguagem utilizada no programa </w:t>
+      </w:r>
       <w:r>
         <w:rPr>
           <w:bCs/>
@@ -5700,9 +5200,171 @@
           <w:iCs/>
           <w:szCs w:val="24"/>
         </w:rPr>
-        <w:t>MyService</w:t>
-      </w:r>
-      <w:proofErr w:type="spellEnd"/>
+        <w:t>“MyService”</w:t>
+      </w:r>
+      <w:r>
+        <w:rPr>
+          <w:bCs/>
+          <w:szCs w:val="24"/>
+        </w:rPr>
+        <w:t>,</w:t>
+      </w:r>
+      <w:r>
+        <w:rPr>
+          <w:bCs/>
+          <w:szCs w:val="24"/>
+        </w:rPr>
+        <w:t xml:space="preserve"> é uma linguagem </w:t>
+      </w:r>
+      <w:r>
+        <w:rPr>
+          <w:bCs/>
+          <w:szCs w:val="24"/>
+        </w:rPr>
+        <w:t>interpretada e não compilada</w:t>
+      </w:r>
+      <w:r>
+        <w:rPr>
+          <w:bCs/>
+          <w:szCs w:val="24"/>
+        </w:rPr>
+        <w:t>.</w:t>
+      </w:r>
+      <w:r>
+        <w:rPr>
+          <w:bCs/>
+          <w:szCs w:val="24"/>
+        </w:rPr>
+        <w:t xml:space="preserve"> </w:t>
+      </w:r>
+      <w:r>
+        <w:rPr>
+          <w:bCs/>
+          <w:szCs w:val="24"/>
+        </w:rPr>
+        <w:t>Isto</w:t>
+      </w:r>
+      <w:r>
+        <w:rPr>
+          <w:bCs/>
+          <w:szCs w:val="24"/>
+        </w:rPr>
+        <w:t xml:space="preserve"> significa que as APIs do sistema utilizadas são do interpretador PYTHON, que foi</w:t>
+      </w:r>
+      <w:r>
+        <w:rPr>
+          <w:bCs/>
+          <w:szCs w:val="24"/>
+        </w:rPr>
+        <w:t xml:space="preserve"> na sua base</w:t>
+      </w:r>
+      <w:r>
+        <w:rPr>
+          <w:bCs/>
+          <w:szCs w:val="24"/>
+        </w:rPr>
+        <w:t xml:space="preserve"> escrito em C</w:t>
+      </w:r>
+      <w:r>
+        <w:rPr>
+          <w:bCs/>
+          <w:szCs w:val="24"/>
+        </w:rPr>
+        <w:t>.</w:t>
+      </w:r>
+      <w:r>
+        <w:rPr>
+          <w:bCs/>
+          <w:szCs w:val="24"/>
+        </w:rPr>
+        <w:t xml:space="preserve"> Os restantes códigos integrantes do interpretador PYTHON que não são C, são na sua maioria </w:t>
+      </w:r>
+      <w:r>
+        <w:rPr>
+          <w:bCs/>
+          <w:szCs w:val="24"/>
+        </w:rPr>
+        <w:t xml:space="preserve">códigos PYTHON, </w:t>
+      </w:r>
+      <w:r>
+        <w:rPr>
+          <w:bCs/>
+          <w:szCs w:val="24"/>
+        </w:rPr>
+        <w:t xml:space="preserve">que tal como referi anteriormente </w:t>
+      </w:r>
+      <w:r>
+        <w:rPr>
+          <w:bCs/>
+          <w:szCs w:val="24"/>
+        </w:rPr>
+        <w:t xml:space="preserve">são </w:t>
+      </w:r>
+      <w:r>
+        <w:rPr>
+          <w:bCs/>
+          <w:szCs w:val="24"/>
+        </w:rPr>
+        <w:t>interpretados</w:t>
+      </w:r>
+      <w:r>
+        <w:rPr>
+          <w:bCs/>
+          <w:szCs w:val="24"/>
+        </w:rPr>
+        <w:t xml:space="preserve"> em C.</w:t>
+      </w:r>
+      <w:r>
+        <w:rPr>
+          <w:bCs/>
+          <w:szCs w:val="24"/>
+        </w:rPr>
+        <w:t xml:space="preserve"> Podemos assim afirmar que as APIs do sistema </w:t>
+      </w:r>
+      <w:r>
+        <w:rPr>
+          <w:bCs/>
+          <w:szCs w:val="24"/>
+        </w:rPr>
+        <w:t>utilizadas na linguagem PYTHON são na verdade APIs do sistema</w:t>
+      </w:r>
+      <w:r>
+        <w:rPr>
+          <w:bCs/>
+          <w:szCs w:val="24"/>
+        </w:rPr>
+        <w:t xml:space="preserve"> da linguagem</w:t>
+      </w:r>
+      <w:r>
+        <w:rPr>
+          <w:bCs/>
+          <w:szCs w:val="24"/>
+        </w:rPr>
+        <w:t xml:space="preserve"> C.</w:t>
+      </w:r>
+    </w:p>
+    <w:p>
+      <w:pPr>
+        <w:ind w:left="360"/>
+        <w:rPr>
+          <w:bCs/>
+          <w:szCs w:val="24"/>
+        </w:rPr>
+      </w:pPr>
+      <w:r>
+        <w:rPr>
+          <w:bCs/>
+          <w:szCs w:val="24"/>
+        </w:rPr>
+        <w:t xml:space="preserve">Tudo isto para explicar que o computador que hospeda o </w:t>
+      </w:r>
+      <w:r>
+        <w:rPr>
+          <w:bCs/>
+          <w:szCs w:val="24"/>
+        </w:rPr>
+        <w:t xml:space="preserve">programa </w:t>
+      </w:r>
       <w:r>
         <w:rPr>
           <w:bCs/>
@@ -5710,21 +5372,49 @@
           <w:iCs/>
           <w:szCs w:val="24"/>
         </w:rPr>
-        <w:t>”</w:t>
-      </w:r>
-      <w:r>
-        <w:rPr>
-          <w:bCs/>
-          <w:szCs w:val="24"/>
-        </w:rPr>
-        <w:t xml:space="preserve">, o mesmo redireciona a ligação para a porta 555 do computador em que </w:t>
-      </w:r>
-      <w:r>
-        <w:rPr>
-          <w:bCs/>
-          <w:szCs w:val="24"/>
-        </w:rPr>
-        <w:t>está hospedado este mesmo programa</w:t>
+        <w:t xml:space="preserve">“MyService” </w:t>
+      </w:r>
+      <w:r>
+        <w:rPr>
+          <w:bCs/>
+          <w:szCs w:val="24"/>
+        </w:rPr>
+        <w:t xml:space="preserve">utiliza uma API </w:t>
+      </w:r>
+      <w:r>
+        <w:rPr>
+          <w:bCs/>
+          <w:szCs w:val="24"/>
+        </w:rPr>
+        <w:t>do sistema do interpretador PYTHON</w:t>
+      </w:r>
+      <w:r>
+        <w:rPr>
+          <w:bCs/>
+          <w:szCs w:val="24"/>
+        </w:rPr>
+        <w:t xml:space="preserve"> para comunicar </w:t>
+      </w:r>
+      <w:r>
+        <w:rPr>
+          <w:bCs/>
+          <w:szCs w:val="24"/>
+        </w:rPr>
+        <w:t>com o sistema</w:t>
+      </w:r>
+      <w:r>
+        <w:rPr>
+          <w:bCs/>
+          <w:szCs w:val="24"/>
+        </w:rPr>
+        <w:t xml:space="preserve"> operativo</w:t>
+      </w:r>
+      <w:r>
+        <w:rPr>
+          <w:bCs/>
+          <w:szCs w:val="24"/>
+        </w:rPr>
+        <w:t xml:space="preserve"> e aguardar uma conexão</w:t>
       </w:r>
       <w:r>
         <w:rPr>
@@ -5742,384 +5432,11 @@
           <w:szCs w:val="24"/>
         </w:rPr>
       </w:pPr>
-    </w:p>
-    <w:p>
-      <w:pPr>
-        <w:ind w:left="360"/>
-        <w:rPr>
-          <w:bCs/>
-          <w:szCs w:val="24"/>
-        </w:rPr>
-      </w:pPr>
-      <w:r>
-        <w:rPr>
-          <w:bCs/>
-          <w:szCs w:val="24"/>
-        </w:rPr>
-        <w:t>[ESQUEMA REDIRECIONAMENTO PORTAS]</w:t>
-      </w:r>
-    </w:p>
-    <w:p>
-      <w:pPr>
-        <w:rPr>
-          <w:bCs/>
-          <w:szCs w:val="24"/>
-        </w:rPr>
-      </w:pPr>
-    </w:p>
-    <w:p>
-      <w:pPr>
-        <w:ind w:left="360"/>
-        <w:rPr>
-          <w:bCs/>
-          <w:szCs w:val="24"/>
-        </w:rPr>
-      </w:pPr>
-      <w:r>
-        <w:rPr>
-          <w:bCs/>
-          <w:szCs w:val="24"/>
-        </w:rPr>
-        <w:t>PYTHON</w:t>
-      </w:r>
-      <w:r>
-        <w:rPr>
-          <w:bCs/>
-          <w:szCs w:val="24"/>
-        </w:rPr>
-        <w:t xml:space="preserve">, a linguagem utilizada no programa </w:t>
-      </w:r>
-      <w:r>
-        <w:rPr>
-          <w:bCs/>
-          <w:i/>
-          <w:iCs/>
-          <w:szCs w:val="24"/>
-        </w:rPr>
-        <w:t>“</w:t>
-      </w:r>
-      <w:proofErr w:type="spellStart"/>
-      <w:r>
-        <w:rPr>
-          <w:bCs/>
-          <w:i/>
-          <w:iCs/>
-          <w:szCs w:val="24"/>
-        </w:rPr>
-        <w:t>MyService</w:t>
-      </w:r>
-      <w:proofErr w:type="spellEnd"/>
-      <w:r>
-        <w:rPr>
-          <w:bCs/>
-          <w:i/>
-          <w:iCs/>
-          <w:szCs w:val="24"/>
-        </w:rPr>
-        <w:t>”</w:t>
-      </w:r>
-      <w:r>
-        <w:rPr>
-          <w:bCs/>
-          <w:szCs w:val="24"/>
-        </w:rPr>
-        <w:t>,</w:t>
-      </w:r>
-      <w:r>
-        <w:rPr>
-          <w:bCs/>
-          <w:szCs w:val="24"/>
-        </w:rPr>
-        <w:t xml:space="preserve"> é uma linguagem </w:t>
-      </w:r>
-      <w:r>
-        <w:rPr>
-          <w:bCs/>
-          <w:szCs w:val="24"/>
-        </w:rPr>
-        <w:t>interpretada e não compilada</w:t>
-      </w:r>
-      <w:r>
-        <w:rPr>
-          <w:bCs/>
-          <w:szCs w:val="24"/>
-        </w:rPr>
-        <w:t>.</w:t>
-      </w:r>
-      <w:r>
-        <w:rPr>
-          <w:bCs/>
-          <w:szCs w:val="24"/>
-        </w:rPr>
-        <w:t xml:space="preserve"> </w:t>
-      </w:r>
-      <w:r>
-        <w:rPr>
-          <w:bCs/>
-          <w:szCs w:val="24"/>
-        </w:rPr>
-        <w:t>Isto</w:t>
-      </w:r>
-      <w:r>
-        <w:rPr>
-          <w:bCs/>
-          <w:szCs w:val="24"/>
-        </w:rPr>
-        <w:t xml:space="preserve"> significa que as </w:t>
-      </w:r>
-      <w:proofErr w:type="spellStart"/>
-      <w:r>
-        <w:rPr>
-          <w:bCs/>
-          <w:szCs w:val="24"/>
-        </w:rPr>
-        <w:t>APIs</w:t>
-      </w:r>
-      <w:proofErr w:type="spellEnd"/>
-      <w:r>
-        <w:rPr>
-          <w:bCs/>
-          <w:szCs w:val="24"/>
-        </w:rPr>
-        <w:t xml:space="preserve"> do sistema utilizadas são do interpretador PYTHON, que foi</w:t>
-      </w:r>
-      <w:r>
-        <w:rPr>
-          <w:bCs/>
-          <w:szCs w:val="24"/>
-        </w:rPr>
-        <w:t xml:space="preserve"> na sua base</w:t>
-      </w:r>
-      <w:r>
-        <w:rPr>
-          <w:bCs/>
-          <w:szCs w:val="24"/>
-        </w:rPr>
-        <w:t xml:space="preserve"> escrito em C</w:t>
-      </w:r>
-      <w:r>
-        <w:rPr>
-          <w:bCs/>
-          <w:szCs w:val="24"/>
-        </w:rPr>
-        <w:t>.</w:t>
-      </w:r>
-      <w:r>
-        <w:rPr>
-          <w:bCs/>
-          <w:szCs w:val="24"/>
-        </w:rPr>
-        <w:t xml:space="preserve"> Os restantes códigos integrantes do interpretador PYTHON que não são C, são na sua maioria </w:t>
-      </w:r>
-      <w:r>
-        <w:rPr>
-          <w:bCs/>
-          <w:szCs w:val="24"/>
-        </w:rPr>
-        <w:t xml:space="preserve">códigos PYTHON, </w:t>
-      </w:r>
-      <w:r>
-        <w:rPr>
-          <w:bCs/>
-          <w:szCs w:val="24"/>
-        </w:rPr>
-        <w:t xml:space="preserve">que tal como referi anteriormente </w:t>
-      </w:r>
-      <w:r>
-        <w:rPr>
-          <w:bCs/>
-          <w:szCs w:val="24"/>
-        </w:rPr>
-        <w:t xml:space="preserve">são </w:t>
-      </w:r>
-      <w:r>
-        <w:rPr>
-          <w:bCs/>
-          <w:szCs w:val="24"/>
-        </w:rPr>
-        <w:t>interpretados</w:t>
-      </w:r>
-      <w:r>
-        <w:rPr>
-          <w:bCs/>
-          <w:szCs w:val="24"/>
-        </w:rPr>
-        <w:t xml:space="preserve"> em C.</w:t>
-      </w:r>
-      <w:r>
-        <w:rPr>
-          <w:bCs/>
-          <w:szCs w:val="24"/>
-        </w:rPr>
-        <w:t xml:space="preserve"> Podemos assim afirmar que as </w:t>
-      </w:r>
-      <w:proofErr w:type="spellStart"/>
-      <w:r>
-        <w:rPr>
-          <w:bCs/>
-          <w:szCs w:val="24"/>
-        </w:rPr>
-        <w:t>APIs</w:t>
-      </w:r>
-      <w:proofErr w:type="spellEnd"/>
-      <w:r>
-        <w:rPr>
-          <w:bCs/>
-          <w:szCs w:val="24"/>
-        </w:rPr>
-        <w:t xml:space="preserve"> do sistema </w:t>
-      </w:r>
-      <w:r>
-        <w:rPr>
-          <w:bCs/>
-          <w:szCs w:val="24"/>
-        </w:rPr>
-        <w:t xml:space="preserve">utilizadas na linguagem PYTHON são na verdade </w:t>
-      </w:r>
-      <w:proofErr w:type="spellStart"/>
-      <w:r>
-        <w:rPr>
-          <w:bCs/>
-          <w:szCs w:val="24"/>
-        </w:rPr>
-        <w:t>APIs</w:t>
-      </w:r>
-      <w:proofErr w:type="spellEnd"/>
-      <w:r>
-        <w:rPr>
-          <w:bCs/>
-          <w:szCs w:val="24"/>
-        </w:rPr>
-        <w:t xml:space="preserve"> do sistema</w:t>
-      </w:r>
-      <w:r>
-        <w:rPr>
-          <w:bCs/>
-          <w:szCs w:val="24"/>
-        </w:rPr>
-        <w:t xml:space="preserve"> da linguagem</w:t>
-      </w:r>
-      <w:r>
-        <w:rPr>
-          <w:bCs/>
-          <w:szCs w:val="24"/>
-        </w:rPr>
-        <w:t xml:space="preserve"> C.</w:t>
-      </w:r>
-    </w:p>
-    <w:p>
-      <w:pPr>
-        <w:ind w:left="360"/>
-        <w:rPr>
-          <w:bCs/>
-          <w:szCs w:val="24"/>
-        </w:rPr>
-      </w:pPr>
-      <w:r>
-        <w:rPr>
-          <w:bCs/>
-          <w:szCs w:val="24"/>
-        </w:rPr>
-        <w:t xml:space="preserve">Tudo isto para explicar que o computador que hospeda o </w:t>
-      </w:r>
-      <w:r>
-        <w:rPr>
-          <w:bCs/>
-          <w:szCs w:val="24"/>
-        </w:rPr>
-        <w:t xml:space="preserve">programa </w:t>
-      </w:r>
-      <w:r>
-        <w:rPr>
-          <w:bCs/>
-          <w:i/>
-          <w:iCs/>
-          <w:szCs w:val="24"/>
-        </w:rPr>
-        <w:t>“</w:t>
-      </w:r>
-      <w:proofErr w:type="spellStart"/>
-      <w:r>
-        <w:rPr>
-          <w:bCs/>
-          <w:i/>
-          <w:iCs/>
-          <w:szCs w:val="24"/>
-        </w:rPr>
-        <w:t>MyService</w:t>
-      </w:r>
-      <w:proofErr w:type="spellEnd"/>
-      <w:r>
-        <w:rPr>
-          <w:bCs/>
-          <w:i/>
-          <w:iCs/>
-          <w:szCs w:val="24"/>
-        </w:rPr>
-        <w:t xml:space="preserve">” </w:t>
-      </w:r>
-      <w:r>
-        <w:rPr>
-          <w:bCs/>
-          <w:szCs w:val="24"/>
-        </w:rPr>
-        <w:t xml:space="preserve">utiliza uma API </w:t>
-      </w:r>
-      <w:r>
-        <w:rPr>
-          <w:bCs/>
-          <w:szCs w:val="24"/>
-        </w:rPr>
-        <w:t>do sistema do interpretador PYTHON</w:t>
-      </w:r>
-      <w:r>
-        <w:rPr>
-          <w:bCs/>
-          <w:szCs w:val="24"/>
-        </w:rPr>
-        <w:t xml:space="preserve"> para comunicar </w:t>
-      </w:r>
-      <w:r>
-        <w:rPr>
-          <w:bCs/>
-          <w:szCs w:val="24"/>
-        </w:rPr>
-        <w:t>com o sistema</w:t>
-      </w:r>
-      <w:r>
-        <w:rPr>
-          <w:bCs/>
-          <w:szCs w:val="24"/>
-        </w:rPr>
-        <w:t xml:space="preserve"> operativo</w:t>
-      </w:r>
-      <w:r>
-        <w:rPr>
-          <w:bCs/>
-          <w:szCs w:val="24"/>
-        </w:rPr>
-        <w:t xml:space="preserve"> e aguardar uma conexão</w:t>
-      </w:r>
-      <w:r>
-        <w:rPr>
-          <w:bCs/>
-          <w:szCs w:val="24"/>
-        </w:rPr>
-        <w:t>.</w:t>
-      </w:r>
-    </w:p>
-    <w:p>
-      <w:pPr>
-        <w:ind w:left="360"/>
-        <w:rPr>
-          <w:bCs/>
-          <w:szCs w:val="24"/>
-        </w:rPr>
-      </w:pPr>
       <w:r>
         <w:rPr>
           <w:noProof/>
         </w:rPr>
+        <w:lastRenderedPageBreak/>
         <w:drawing>
           <wp:anchor distT="0" distB="0" distL="114300" distR="114300" simplePos="0" relativeHeight="251669504" behindDoc="1" locked="0" layoutInCell="1" allowOverlap="1" wp14:anchorId="1248C5BE">
             <wp:simplePos x="0" y="0"/>
@@ -6201,6 +5518,64 @@
           <w:bCs/>
           <w:szCs w:val="24"/>
         </w:rPr>
+        <w:t>Aqui tal é possível pois o script PYTHON recorre ao interpretador, que recorre às APIs do sistema</w:t>
+      </w:r>
+      <w:r>
+        <w:rPr>
+          <w:bCs/>
+          <w:szCs w:val="24"/>
+        </w:rPr>
+        <w:t xml:space="preserve"> da linguagem</w:t>
+      </w:r>
+      <w:r>
+        <w:rPr>
+          <w:bCs/>
+          <w:szCs w:val="24"/>
+        </w:rPr>
+        <w:t xml:space="preserve"> C e dá instruções ao sistema operativo para aguardar uma conexão </w:t>
+      </w:r>
+      <w:r>
+        <w:rPr>
+          <w:bCs/>
+          <w:szCs w:val="24"/>
+        </w:rPr>
+        <w:t>à</w:t>
+      </w:r>
+      <w:r>
+        <w:rPr>
+          <w:bCs/>
+          <w:szCs w:val="24"/>
+        </w:rPr>
+        <w:t xml:space="preserve"> porta </w:t>
+      </w:r>
+      <w:r>
+        <w:rPr>
+          <w:bCs/>
+          <w:szCs w:val="24"/>
+        </w:rPr>
+        <w:t>e endereço dados</w:t>
+      </w:r>
+      <w:r>
+        <w:rPr>
+          <w:bCs/>
+          <w:szCs w:val="24"/>
+        </w:rPr>
+        <w:t>. Aqui o endereço IP poderá ser o de qualquer placa de rede do computador que corre este script.</w:t>
+      </w:r>
+    </w:p>
+    <w:p>
+      <w:pPr>
+        <w:ind w:left="360"/>
+        <w:rPr>
+          <w:bCs/>
+          <w:szCs w:val="24"/>
+        </w:rPr>
+      </w:pPr>
+      <w:r>
+        <w:rPr>
+          <w:bCs/>
+          <w:szCs w:val="24"/>
+        </w:rPr>
         <w:t xml:space="preserve">Posteriormente, o programa </w:t>
       </w:r>
       <w:r>
@@ -6210,9 +5585,15 @@
           <w:iCs/>
           <w:szCs w:val="24"/>
         </w:rPr>
-        <w:t>“</w:t>
-      </w:r>
-      <w:proofErr w:type="spellStart"/>
+        <w:t xml:space="preserve">“MyApp” </w:t>
+      </w:r>
+      <w:r>
+        <w:rPr>
+          <w:bCs/>
+          <w:szCs w:val="24"/>
+        </w:rPr>
+        <w:t xml:space="preserve">utiliza a </w:t>
+      </w:r>
       <w:r>
         <w:rPr>
           <w:bCs/>
@@ -6220,9 +5601,15 @@
           <w:iCs/>
           <w:szCs w:val="24"/>
         </w:rPr>
-        <w:t>MyApp</w:t>
-      </w:r>
-      <w:proofErr w:type="spellEnd"/>
+        <w:t>“MyService API”</w:t>
+      </w:r>
+      <w:r>
+        <w:rPr>
+          <w:bCs/>
+          <w:szCs w:val="24"/>
+        </w:rPr>
+        <w:t>, que utiliza uma API do sistema</w:t>
+      </w:r>
       <w:r>
         <w:rPr>
           <w:bCs/>
@@ -6230,14 +5617,28 @@
           <w:iCs/>
           <w:szCs w:val="24"/>
         </w:rPr>
-        <w:t xml:space="preserve">” </w:t>
-      </w:r>
-      <w:r>
-        <w:rPr>
-          <w:bCs/>
-          <w:szCs w:val="24"/>
-        </w:rPr>
-        <w:t xml:space="preserve">utiliza a </w:t>
+        <w:t xml:space="preserve"> </w:t>
+      </w:r>
+      <w:r>
+        <w:rPr>
+          <w:bCs/>
+          <w:szCs w:val="24"/>
+        </w:rPr>
+        <w:t xml:space="preserve">para </w:t>
+      </w:r>
+      <w:r>
+        <w:rPr>
+          <w:bCs/>
+          <w:szCs w:val="24"/>
+        </w:rPr>
+        <w:t xml:space="preserve">estabelecer uma conexão com o endereço IP do </w:t>
+      </w:r>
+      <w:r>
+        <w:rPr>
+          <w:bCs/>
+          <w:szCs w:val="24"/>
+        </w:rPr>
+        <w:t xml:space="preserve">router da rede em que está hospedado o programa </w:t>
       </w:r>
       <w:r>
         <w:rPr>
@@ -6246,121 +5647,49 @@
           <w:iCs/>
           <w:szCs w:val="24"/>
         </w:rPr>
-        <w:t>“</w:t>
-      </w:r>
-      <w:proofErr w:type="spellStart"/>
-      <w:r>
-        <w:rPr>
-          <w:bCs/>
-          <w:i/>
-          <w:iCs/>
-          <w:szCs w:val="24"/>
-        </w:rPr>
-        <w:t>MyService</w:t>
-      </w:r>
-      <w:proofErr w:type="spellEnd"/>
-      <w:r>
-        <w:rPr>
-          <w:bCs/>
-          <w:i/>
-          <w:iCs/>
-          <w:szCs w:val="24"/>
-        </w:rPr>
-        <w:t xml:space="preserve"> API”</w:t>
-      </w:r>
-      <w:r>
-        <w:rPr>
-          <w:bCs/>
-          <w:szCs w:val="24"/>
-        </w:rPr>
-        <w:t>, que utiliza uma API do sistema</w:t>
-      </w:r>
-      <w:r>
-        <w:rPr>
-          <w:bCs/>
-          <w:i/>
-          <w:iCs/>
+        <w:t>“MyService”</w:t>
+      </w:r>
+      <w:r>
+        <w:rPr>
+          <w:bCs/>
+          <w:szCs w:val="24"/>
+        </w:rPr>
+        <w:t xml:space="preserve">, que </w:t>
+      </w:r>
+      <w:r>
+        <w:rPr>
+          <w:bCs/>
+          <w:szCs w:val="24"/>
+        </w:rPr>
+        <w:t xml:space="preserve">redireciona </w:t>
+      </w:r>
+      <w:r>
+        <w:rPr>
+          <w:bCs/>
+          <w:szCs w:val="24"/>
+        </w:rPr>
+        <w:t xml:space="preserve">a ligação para esse mesmo </w:t>
+      </w:r>
+      <w:r>
+        <w:rPr>
+          <w:bCs/>
+          <w:szCs w:val="24"/>
+        </w:rPr>
+        <w:t>computador para a</w:t>
+      </w:r>
+      <w:r>
+        <w:rPr>
+          <w:bCs/>
+          <w:szCs w:val="24"/>
+        </w:rPr>
+        <w:t xml:space="preserve"> porta</w:t>
+      </w:r>
+      <w:r>
+        <w:rPr>
+          <w:bCs/>
           <w:szCs w:val="24"/>
         </w:rPr>
         <w:t xml:space="preserve"> </w:t>
-      </w:r>
-      <w:r>
-        <w:rPr>
-          <w:bCs/>
-          <w:szCs w:val="24"/>
-        </w:rPr>
-        <w:t xml:space="preserve">para </w:t>
-      </w:r>
-      <w:r>
-        <w:rPr>
-          <w:bCs/>
-          <w:szCs w:val="24"/>
-        </w:rPr>
-        <w:t xml:space="preserve">estabelecer uma conexão com o endereço IP do </w:t>
-      </w:r>
-      <w:r>
-        <w:rPr>
-          <w:bCs/>
-          <w:szCs w:val="24"/>
-        </w:rPr>
-        <w:t xml:space="preserve">router da rede em que está hospedado o programa </w:t>
-      </w:r>
-      <w:r>
-        <w:rPr>
-          <w:bCs/>
-          <w:i/>
-          <w:iCs/>
-          <w:szCs w:val="24"/>
-        </w:rPr>
-        <w:t>“</w:t>
-      </w:r>
-      <w:proofErr w:type="spellStart"/>
-      <w:r>
-        <w:rPr>
-          <w:bCs/>
-          <w:i/>
-          <w:iCs/>
-          <w:szCs w:val="24"/>
-        </w:rPr>
-        <w:t>MyService</w:t>
-      </w:r>
-      <w:proofErr w:type="spellEnd"/>
-      <w:r>
-        <w:rPr>
-          <w:bCs/>
-          <w:i/>
-          <w:iCs/>
-          <w:szCs w:val="24"/>
-        </w:rPr>
-        <w:t>”</w:t>
-      </w:r>
-      <w:r>
-        <w:rPr>
-          <w:bCs/>
-          <w:szCs w:val="24"/>
-        </w:rPr>
-        <w:t xml:space="preserve">, que </w:t>
-      </w:r>
-      <w:r>
-        <w:rPr>
-          <w:bCs/>
-          <w:szCs w:val="24"/>
-        </w:rPr>
-        <w:t xml:space="preserve">redireciona </w:t>
-      </w:r>
-      <w:r>
-        <w:rPr>
-          <w:bCs/>
-          <w:szCs w:val="24"/>
-        </w:rPr>
-        <w:t xml:space="preserve">a ligação para esse mesmo </w:t>
-      </w:r>
-      <w:r>
-        <w:rPr>
-          <w:bCs/>
-          <w:szCs w:val="24"/>
-        </w:rPr>
-        <w:t xml:space="preserve">computador para a </w:t>
       </w:r>
       <w:r>
         <w:rPr>
@@ -6436,6 +5765,85 @@
       </w:pPr>
       <w:r>
         <w:rPr>
+          <w:noProof/>
+        </w:rPr>
+        <w:drawing>
+          <wp:inline distT="0" distB="0" distL="0" distR="0" wp14:anchorId="19A48BC3" wp14:editId="58926E29">
+            <wp:extent cx="3228975" cy="228600"/>
+            <wp:effectExtent l="0" t="0" r="9525" b="0"/>
+            <wp:docPr id="27" name="Imagem 27"/>
+            <wp:cNvGraphicFramePr>
+              <a:graphicFrameLocks xmlns:a="http://schemas.openxmlformats.org/drawingml/2006/main" noChangeAspect="1"/>
+            </wp:cNvGraphicFramePr>
+            <a:graphic xmlns:a="http://schemas.openxmlformats.org/drawingml/2006/main">
+              <a:graphicData uri="http://schemas.openxmlformats.org/drawingml/2006/picture">
+                <pic:pic xmlns:pic="http://schemas.openxmlformats.org/drawingml/2006/picture">
+                  <pic:nvPicPr>
+                    <pic:cNvPr id="1" name=""/>
+                    <pic:cNvPicPr/>
+                  </pic:nvPicPr>
+                  <pic:blipFill>
+                    <a:blip r:embed="rId16"/>
+                    <a:stretch>
+                      <a:fillRect/>
+                    </a:stretch>
+                  </pic:blipFill>
+                  <pic:spPr>
+                    <a:xfrm>
+                      <a:off x="0" y="0"/>
+                      <a:ext cx="3228975" cy="228600"/>
+                    </a:xfrm>
+                    <a:prstGeom prst="rect">
+                      <a:avLst/>
+                    </a:prstGeom>
+                  </pic:spPr>
+                </pic:pic>
+              </a:graphicData>
+            </a:graphic>
+          </wp:inline>
+        </w:drawing>
+      </w:r>
+    </w:p>
+    <w:p>
+      <w:pPr>
+        <w:ind w:left="360"/>
+        <w:rPr>
+          <w:bCs/>
+          <w:szCs w:val="24"/>
+        </w:rPr>
+      </w:pPr>
+      <w:r>
+        <w:rPr>
+          <w:bCs/>
+          <w:szCs w:val="24"/>
+        </w:rPr>
+        <w:t xml:space="preserve">Por exemplo aqui </w:t>
+      </w:r>
+      <w:r>
+        <w:rPr>
+          <w:bCs/>
+          <w:szCs w:val="24"/>
+        </w:rPr>
+        <w:t>a ligação é criada</w:t>
+      </w:r>
+      <w:r>
+        <w:rPr>
+          <w:bCs/>
+          <w:szCs w:val="24"/>
+        </w:rPr>
+        <w:t xml:space="preserve"> através da minha API, que recorre à API do sistema presente na classe JAVA.NET.SOCKET para conectar ao endereço e porta dados.</w:t>
+      </w:r>
+    </w:p>
+    <w:p>
+      <w:pPr>
+        <w:ind w:left="360"/>
+        <w:rPr>
+          <w:bCs/>
+          <w:szCs w:val="24"/>
+        </w:rPr>
+      </w:pPr>
+      <w:r>
+        <w:rPr>
           <w:bCs/>
           <w:szCs w:val="24"/>
         </w:rPr>
@@ -6462,7 +5870,14 @@
           <w:bCs/>
           <w:szCs w:val="24"/>
         </w:rPr>
-        <w:t>da página seguinte</w:t>
+        <w:t xml:space="preserve">da </w:t>
+      </w:r>
+      <w:r>
+        <w:rPr>
+          <w:bCs/>
+          <w:szCs w:val="24"/>
+        </w:rPr>
+        <w:t>em baixo</w:t>
       </w:r>
       <w:r>
         <w:rPr>
@@ -6530,7 +5945,6 @@
           <w:bCs/>
           <w:szCs w:val="24"/>
         </w:rPr>
-        <w:lastRenderedPageBreak/>
         <w:t>[ESQUEMA COMPLETO]</w:t>
       </w:r>
     </w:p>
@@ -6599,192 +6013,13 @@
     </w:p>
     <w:p>
       <w:pPr>
-        <w:ind w:left="360"/>
-        <w:rPr>
-          <w:b/>
-          <w:szCs w:val="24"/>
-        </w:rPr>
-      </w:pPr>
-    </w:p>
-    <w:p>
-      <w:pPr>
-        <w:ind w:left="360"/>
-        <w:rPr>
-          <w:b/>
-          <w:szCs w:val="24"/>
-        </w:rPr>
-      </w:pPr>
-    </w:p>
-    <w:p>
-      <w:pPr>
-        <w:ind w:left="360"/>
-        <w:rPr>
-          <w:b/>
-          <w:szCs w:val="24"/>
-        </w:rPr>
-      </w:pPr>
-    </w:p>
-    <w:p>
-      <w:pPr>
-        <w:ind w:left="360"/>
-        <w:rPr>
-          <w:b/>
-          <w:szCs w:val="24"/>
-        </w:rPr>
-      </w:pPr>
-    </w:p>
-    <w:p>
-      <w:pPr>
-        <w:ind w:left="360"/>
-        <w:rPr>
-          <w:b/>
-          <w:szCs w:val="24"/>
-        </w:rPr>
-      </w:pPr>
-    </w:p>
-    <w:p>
-      <w:pPr>
-        <w:ind w:left="360"/>
-        <w:rPr>
-          <w:b/>
-          <w:szCs w:val="24"/>
-        </w:rPr>
-      </w:pPr>
-    </w:p>
-    <w:p>
-      <w:pPr>
-        <w:ind w:left="360"/>
-        <w:rPr>
-          <w:b/>
-          <w:szCs w:val="24"/>
-        </w:rPr>
-      </w:pPr>
-    </w:p>
-    <w:p>
-      <w:pPr>
-        <w:ind w:left="360"/>
-        <w:rPr>
-          <w:b/>
-          <w:szCs w:val="24"/>
-        </w:rPr>
-      </w:pPr>
-    </w:p>
-    <w:p>
-      <w:pPr>
-        <w:ind w:left="360"/>
-        <w:rPr>
-          <w:b/>
-          <w:szCs w:val="24"/>
-        </w:rPr>
-      </w:pPr>
-    </w:p>
-    <w:p>
-      <w:pPr>
-        <w:ind w:left="360"/>
-        <w:rPr>
-          <w:b/>
-          <w:szCs w:val="24"/>
-        </w:rPr>
-      </w:pPr>
-    </w:p>
-    <w:p>
-      <w:pPr>
-        <w:ind w:left="360"/>
-        <w:rPr>
-          <w:b/>
-          <w:szCs w:val="24"/>
-        </w:rPr>
-      </w:pPr>
-    </w:p>
-    <w:p>
-      <w:pPr>
-        <w:ind w:left="360"/>
-        <w:rPr>
-          <w:b/>
-          <w:szCs w:val="24"/>
-        </w:rPr>
-      </w:pPr>
-    </w:p>
-    <w:p>
-      <w:pPr>
-        <w:ind w:left="360"/>
-        <w:rPr>
-          <w:b/>
-          <w:szCs w:val="24"/>
-        </w:rPr>
-      </w:pPr>
-    </w:p>
-    <w:p>
-      <w:pPr>
-        <w:ind w:left="360"/>
-        <w:rPr>
-          <w:b/>
-          <w:szCs w:val="24"/>
-        </w:rPr>
-      </w:pPr>
-    </w:p>
-    <w:p>
-      <w:pPr>
-        <w:ind w:left="360"/>
-        <w:rPr>
-          <w:b/>
-          <w:szCs w:val="24"/>
-        </w:rPr>
-      </w:pPr>
-    </w:p>
-    <w:p>
-      <w:pPr>
-        <w:ind w:left="360"/>
-        <w:rPr>
-          <w:b/>
-          <w:szCs w:val="24"/>
-        </w:rPr>
-      </w:pPr>
-    </w:p>
-    <w:p>
-      <w:pPr>
-        <w:ind w:left="360"/>
-        <w:rPr>
-          <w:b/>
-          <w:szCs w:val="24"/>
-        </w:rPr>
-      </w:pPr>
-    </w:p>
-    <w:p>
-      <w:pPr>
-        <w:ind w:left="360"/>
-        <w:rPr>
-          <w:b/>
-          <w:szCs w:val="24"/>
-        </w:rPr>
-      </w:pPr>
-    </w:p>
-    <w:p>
-      <w:pPr>
-        <w:ind w:left="360"/>
-        <w:rPr>
-          <w:b/>
-          <w:szCs w:val="24"/>
-        </w:rPr>
-      </w:pPr>
-    </w:p>
-    <w:p>
-      <w:pPr>
-        <w:ind w:left="360"/>
-        <w:rPr>
-          <w:b/>
-          <w:szCs w:val="24"/>
-        </w:rPr>
-      </w:pPr>
-    </w:p>
-    <w:p>
-      <w:pPr>
-        <w:ind w:left="360"/>
-        <w:rPr>
-          <w:b/>
-          <w:szCs w:val="24"/>
-        </w:rPr>
-      </w:pPr>
+        <w:rPr>
+          <w:b/>
+          <w:szCs w:val="24"/>
+        </w:rPr>
+      </w:pPr>
+      <w:bookmarkStart w:id="16" w:name="_GoBack"/>
+      <w:bookmarkEnd w:id="16"/>
       <w:r>
         <w:rPr>
           <w:b/>
@@ -9081,7 +8316,7 @@
 </file>
 
 <file path=customXml/itemProps1.xml><?xml version="1.0" encoding="utf-8"?>
-<ds:datastoreItem xmlns:ds="http://schemas.openxmlformats.org/officeDocument/2006/customXml" ds:itemID="{5F279884-71C7-485D-8478-15B15EA8AA37}">
+<ds:datastoreItem xmlns:ds="http://schemas.openxmlformats.org/officeDocument/2006/customXml" ds:itemID="{0C6676DF-071D-42C0-852D-F1A466ECCADA}">
   <ds:schemaRefs>
     <ds:schemaRef ds:uri="http://schemas.openxmlformats.org/officeDocument/2006/bibliography"/>
   </ds:schemaRefs>

</xml_diff>

<commit_message>
Criação de esquema do projeto e atualização do documento escrito.
</commit_message>
<xml_diff>
--- a/Programação e Sistemas de Informação/M8 - Conceitos Avançados de Programação/APIs/Trabalho_APIs_do_SO.docx
+++ b/Programação e Sistemas de Informação/M8 - Conceitos Avançados de Programação/APIs/Trabalho_APIs_do_SO.docx
@@ -232,6 +232,7 @@
           <w:docPartUnique/>
         </w:docPartObj>
       </w:sdtPr>
+      <w:sdtEndPr/>
       <w:sdtContent>
         <w:p>
           <w:pPr>
@@ -1717,6 +1718,7 @@
           <w:id w:val="-1201001607"/>
           <w:citation/>
         </w:sdtPr>
+        <w:sdtEndPr/>
         <w:sdtContent>
           <w:r>
             <w:fldChar w:fldCharType="begin"/>
@@ -1745,6 +1747,7 @@
           <w:id w:val="341820754"/>
           <w:citation/>
         </w:sdtPr>
+        <w:sdtEndPr/>
         <w:sdtContent>
           <w:r>
             <w:fldChar w:fldCharType="begin"/>
@@ -1875,6 +1878,7 @@
           <w:id w:val="1213455369"/>
           <w:citation/>
         </w:sdtPr>
+        <w:sdtEndPr/>
         <w:sdtContent>
           <w:r>
             <w:fldChar w:fldCharType="begin"/>
@@ -2047,11 +2051,33 @@
       <w:r>
         <w:t xml:space="preserve">API é o acrónimo de </w:t>
       </w:r>
+      <w:proofErr w:type="spellStart"/>
       <w:r>
         <w:rPr>
           <w:rStyle w:val="nfase"/>
         </w:rPr>
-        <w:t>Application Programming Interface</w:t>
+        <w:t>Application</w:t>
+      </w:r>
+      <w:proofErr w:type="spellEnd"/>
+      <w:r>
+        <w:rPr>
+          <w:rStyle w:val="nfase"/>
+        </w:rPr>
+        <w:t xml:space="preserve"> </w:t>
+      </w:r>
+      <w:proofErr w:type="spellStart"/>
+      <w:r>
+        <w:rPr>
+          <w:rStyle w:val="nfase"/>
+        </w:rPr>
+        <w:t>Programming</w:t>
+      </w:r>
+      <w:proofErr w:type="spellEnd"/>
+      <w:r>
+        <w:rPr>
+          <w:rStyle w:val="nfase"/>
+        </w:rPr>
+        <w:t xml:space="preserve"> Interface</w:t>
       </w:r>
       <w:r>
         <w:t xml:space="preserve"> ou, em português, Interface de Programação de Aplicativos. </w:t>
@@ -2061,6 +2087,7 @@
           <w:id w:val="2116788658"/>
           <w:citation/>
         </w:sdtPr>
+        <w:sdtEndPr/>
         <w:sdtContent>
           <w:r>
             <w:fldChar w:fldCharType="begin"/>
@@ -2091,12 +2118,36 @@
     </w:p>
     <w:p>
       <w:r>
-        <w:t>Tal como uma GUI (Graphics User Interface) facilita a interação entre o utilizador e o computador, uma API facilita a interação entre 2 softwares.</w:t>
-      </w:r>
-    </w:p>
-    <w:p>
-      <w:r>
-        <w:t>O principal objetivo das APIs é permitir a reutilização de código, facilitando o trabalho dos desenvolvedores, caso contrário estes teriam</w:t>
+        <w:t>Tal como uma GUI (</w:t>
+      </w:r>
+      <w:proofErr w:type="spellStart"/>
+      <w:r>
+        <w:t>Graphics</w:t>
+      </w:r>
+      <w:proofErr w:type="spellEnd"/>
+      <w:r>
+        <w:t xml:space="preserve"> </w:t>
+      </w:r>
+      <w:proofErr w:type="spellStart"/>
+      <w:r>
+        <w:t>User</w:t>
+      </w:r>
+      <w:proofErr w:type="spellEnd"/>
+      <w:r>
+        <w:t xml:space="preserve"> Interface) facilita a interação entre o utilizador e o computador, uma API facilita a interação entre 2 softwares.</w:t>
+      </w:r>
+    </w:p>
+    <w:p>
+      <w:r>
+        <w:t xml:space="preserve">O principal objetivo das </w:t>
+      </w:r>
+      <w:proofErr w:type="spellStart"/>
+      <w:r>
+        <w:t>APIs</w:t>
+      </w:r>
+      <w:proofErr w:type="spellEnd"/>
+      <w:r>
+        <w:t xml:space="preserve"> é permitir a reutilização de código, facilitando o trabalho dos desenvolvedores, caso contrário estes teriam</w:t>
       </w:r>
     </w:p>
     <w:p>
@@ -2108,6 +2159,7 @@
       <w:r>
         <w:t xml:space="preserve">Um exemplo de API é a do </w:t>
       </w:r>
+      <w:proofErr w:type="spellStart"/>
       <w:r>
         <w:rPr>
           <w:i/>
@@ -2115,6 +2167,7 @@
         </w:rPr>
         <w:t>PayPal</w:t>
       </w:r>
+      <w:proofErr w:type="spellEnd"/>
       <w:r>
         <w:t>, que pode ser por exemplo incorporada em sites de vendas online, permitindo transações sem sair do site.</w:t>
       </w:r>
@@ -2263,6 +2316,7 @@
       <w:r>
         <w:t xml:space="preserve">Existem vários tipos de API, como por exemplo as que funcionam através da rede (como a do </w:t>
       </w:r>
+      <w:proofErr w:type="spellStart"/>
       <w:r>
         <w:rPr>
           <w:i/>
@@ -2270,18 +2324,43 @@
         </w:rPr>
         <w:t>PayPal</w:t>
       </w:r>
+      <w:proofErr w:type="spellEnd"/>
       <w:r>
         <w:t xml:space="preserve">), ou as do sistema. </w:t>
       </w:r>
     </w:p>
     <w:p>
       <w:r>
-        <w:t xml:space="preserve">As APIs que vamos abordar são as APIs do sistema. </w:t>
-      </w:r>
-    </w:p>
-    <w:p>
-      <w:r>
-        <w:t>Estas APIs facilitam a interação entre o programa que o desenvolvedor está a criar e o sistema operativo.</w:t>
+        <w:t xml:space="preserve">As </w:t>
+      </w:r>
+      <w:proofErr w:type="spellStart"/>
+      <w:r>
+        <w:t>APIs</w:t>
+      </w:r>
+      <w:proofErr w:type="spellEnd"/>
+      <w:r>
+        <w:t xml:space="preserve"> que vamos abordar são as </w:t>
+      </w:r>
+      <w:proofErr w:type="spellStart"/>
+      <w:r>
+        <w:t>APIs</w:t>
+      </w:r>
+      <w:proofErr w:type="spellEnd"/>
+      <w:r>
+        <w:t xml:space="preserve"> do sistema. </w:t>
+      </w:r>
+    </w:p>
+    <w:p>
+      <w:r>
+        <w:t xml:space="preserve">Estas </w:t>
+      </w:r>
+      <w:proofErr w:type="spellStart"/>
+      <w:r>
+        <w:t>APIs</w:t>
+      </w:r>
+      <w:proofErr w:type="spellEnd"/>
+      <w:r>
+        <w:t xml:space="preserve"> facilitam a interação entre o programa que o desenvolvedor está a criar e o sistema operativo.</w:t>
       </w:r>
     </w:p>
     <w:p>
@@ -2299,14 +2378,7 @@
           <w:b/>
           <w:szCs w:val="24"/>
         </w:rPr>
-        <w:t>3.1.</w:t>
-      </w:r>
-      <w:r>
-        <w:rPr>
-          <w:b/>
-          <w:szCs w:val="24"/>
-        </w:rPr>
-        <w:t>3</w:t>
+        <w:t>3.1.3</w:t>
       </w:r>
       <w:r>
         <w:rPr>
@@ -2314,18 +2386,36 @@
           <w:szCs w:val="24"/>
         </w:rPr>
         <w:tab/>
-      </w:r>
-      <w:r>
-        <w:rPr>
-          <w:b/>
-          <w:szCs w:val="24"/>
-        </w:rPr>
-        <w:t>Em que circunstâncias são usadas APIs do sistema</w:t>
-      </w:r>
-    </w:p>
-    <w:p>
-      <w:r>
-        <w:t>Os desenvolvedores utilizam APIs do sistema frequentemente, muitas vezes sem sequer darem por isso. Aqui abordámos o caso do Java.</w:t>
+        <w:t xml:space="preserve">Em que circunstâncias são usadas </w:t>
+      </w:r>
+      <w:proofErr w:type="spellStart"/>
+      <w:r>
+        <w:rPr>
+          <w:b/>
+          <w:szCs w:val="24"/>
+        </w:rPr>
+        <w:t>APIs</w:t>
+      </w:r>
+      <w:proofErr w:type="spellEnd"/>
+      <w:r>
+        <w:rPr>
+          <w:b/>
+          <w:szCs w:val="24"/>
+        </w:rPr>
+        <w:t xml:space="preserve"> do sistema</w:t>
+      </w:r>
+    </w:p>
+    <w:p>
+      <w:r>
+        <w:t xml:space="preserve">Os desenvolvedores utilizam </w:t>
+      </w:r>
+      <w:proofErr w:type="spellStart"/>
+      <w:r>
+        <w:t>APIs</w:t>
+      </w:r>
+      <w:proofErr w:type="spellEnd"/>
+      <w:r>
+        <w:t xml:space="preserve"> do sistema frequentemente, muitas vezes sem sequer darem por isso. Aqui abordámos o caso do Java.</w:t>
       </w:r>
     </w:p>
     <w:p>
@@ -2335,6 +2425,9 @@
     </w:p>
     <w:p>
       <w:r>
+        <w:rPr>
+          <w:noProof/>
+        </w:rPr>
         <w:drawing>
           <wp:anchor distT="0" distB="0" distL="114300" distR="114300" simplePos="0" relativeHeight="251659264" behindDoc="1" locked="0" layoutInCell="1" allowOverlap="1" wp14:anchorId="38597FC5">
             <wp:simplePos x="0" y="0"/>
@@ -2418,14 +2511,7 @@
           <w:b/>
           <w:szCs w:val="24"/>
         </w:rPr>
-        <w:t>3.1.</w:t>
-      </w:r>
-      <w:r>
-        <w:rPr>
-          <w:b/>
-          <w:szCs w:val="24"/>
-        </w:rPr>
-        <w:t>4</w:t>
+        <w:t>3.1.4</w:t>
       </w:r>
       <w:r>
         <w:rPr>
@@ -2433,13 +2519,23 @@
           <w:szCs w:val="24"/>
         </w:rPr>
         <w:tab/>
-      </w:r>
-      <w:r>
-        <w:rPr>
-          <w:b/>
-          <w:szCs w:val="24"/>
-        </w:rPr>
-        <w:t>Como funcionam as APIs do sistema</w:t>
+        <w:t xml:space="preserve">Como funcionam as </w:t>
+      </w:r>
+      <w:proofErr w:type="spellStart"/>
+      <w:r>
+        <w:rPr>
+          <w:b/>
+          <w:szCs w:val="24"/>
+        </w:rPr>
+        <w:t>APIs</w:t>
+      </w:r>
+      <w:proofErr w:type="spellEnd"/>
+      <w:r>
+        <w:rPr>
+          <w:b/>
+          <w:szCs w:val="24"/>
+        </w:rPr>
+        <w:t xml:space="preserve"> do sistema</w:t>
       </w:r>
       <w:r>
         <w:rPr>
@@ -2470,14 +2566,46 @@
           <w:bCs/>
           <w:szCs w:val="24"/>
         </w:rPr>
-        <w:t>, as APIs do siste</w:t>
-      </w:r>
-      <w:r>
-        <w:rPr>
-          <w:bCs/>
-          <w:szCs w:val="24"/>
-        </w:rPr>
-        <w:t>ma estão dentro de classes que comunicam com o sistema operativo, daí serem APIs do sistema</w:t>
+        <w:t xml:space="preserve">, as </w:t>
+      </w:r>
+      <w:proofErr w:type="spellStart"/>
+      <w:r>
+        <w:rPr>
+          <w:bCs/>
+          <w:szCs w:val="24"/>
+        </w:rPr>
+        <w:t>APIs</w:t>
+      </w:r>
+      <w:proofErr w:type="spellEnd"/>
+      <w:r>
+        <w:rPr>
+          <w:bCs/>
+          <w:szCs w:val="24"/>
+        </w:rPr>
+        <w:t xml:space="preserve"> do siste</w:t>
+      </w:r>
+      <w:r>
+        <w:rPr>
+          <w:bCs/>
+          <w:szCs w:val="24"/>
+        </w:rPr>
+        <w:t xml:space="preserve">ma estão dentro de classes que comunicam com o sistema operativo, daí serem </w:t>
+      </w:r>
+      <w:proofErr w:type="spellStart"/>
+      <w:r>
+        <w:rPr>
+          <w:bCs/>
+          <w:szCs w:val="24"/>
+        </w:rPr>
+        <w:t>APIs</w:t>
+      </w:r>
+      <w:proofErr w:type="spellEnd"/>
+      <w:r>
+        <w:rPr>
+          <w:bCs/>
+          <w:szCs w:val="24"/>
+        </w:rPr>
+        <w:t xml:space="preserve"> do sistema</w:t>
       </w:r>
       <w:r>
         <w:rPr>
@@ -2501,7 +2629,39 @@
           <w:bCs/>
           <w:szCs w:val="24"/>
         </w:rPr>
-        <w:t>Na verdade, as APIs do sistema em JAVA acabam por ser mais complexas do que aparentam inicialmente, pois dentro de classes que são consideradas APIs do sistema, são utilizadas outras classes que também o são, o que gera uma elevada complexidade na compreensão do código.</w:t>
+        <w:t xml:space="preserve">Na verdade, as </w:t>
+      </w:r>
+      <w:proofErr w:type="spellStart"/>
+      <w:r>
+        <w:rPr>
+          <w:bCs/>
+          <w:szCs w:val="24"/>
+        </w:rPr>
+        <w:t>APIs</w:t>
+      </w:r>
+      <w:proofErr w:type="spellEnd"/>
+      <w:r>
+        <w:rPr>
+          <w:bCs/>
+          <w:szCs w:val="24"/>
+        </w:rPr>
+        <w:t xml:space="preserve"> do sistema em JAVA acabam por ser mais complexas do que aparentam inicialmente, pois dentro de classes que são consideradas </w:t>
+      </w:r>
+      <w:proofErr w:type="spellStart"/>
+      <w:r>
+        <w:rPr>
+          <w:bCs/>
+          <w:szCs w:val="24"/>
+        </w:rPr>
+        <w:t>APIs</w:t>
+      </w:r>
+      <w:proofErr w:type="spellEnd"/>
+      <w:r>
+        <w:rPr>
+          <w:bCs/>
+          <w:szCs w:val="24"/>
+        </w:rPr>
+        <w:t xml:space="preserve"> do sistema, são utilizadas outras classes que também o são, o que gera uma elevada complexidade na compreensão do código.</w:t>
       </w:r>
     </w:p>
     <w:p>
@@ -2532,7 +2692,23 @@
           <w:bCs/>
           <w:szCs w:val="24"/>
         </w:rPr>
-        <w:t xml:space="preserve">as APIs não existissem e o desenvolvedor tivesse de criar a conexão entre os seus programas e </w:t>
+        <w:t xml:space="preserve">as </w:t>
+      </w:r>
+      <w:proofErr w:type="spellStart"/>
+      <w:r>
+        <w:rPr>
+          <w:bCs/>
+          <w:szCs w:val="24"/>
+        </w:rPr>
+        <w:t>APIs</w:t>
+      </w:r>
+      <w:proofErr w:type="spellEnd"/>
+      <w:r>
+        <w:rPr>
+          <w:bCs/>
+          <w:szCs w:val="24"/>
+        </w:rPr>
+        <w:t xml:space="preserve"> não existissem e o desenvolvedor tivesse de criar a conexão entre os seus programas e </w:t>
       </w:r>
       <w:r>
         <w:rPr>
@@ -2630,7 +2806,23 @@
           <w:bCs/>
           <w:szCs w:val="24"/>
         </w:rPr>
-        <w:t xml:space="preserve">As APIs do sistema, nas diversas linguagens, representam de facto um papel de grande importância </w:t>
+        <w:t xml:space="preserve">As </w:t>
+      </w:r>
+      <w:proofErr w:type="spellStart"/>
+      <w:r>
+        <w:rPr>
+          <w:bCs/>
+          <w:szCs w:val="24"/>
+        </w:rPr>
+        <w:t>APIs</w:t>
+      </w:r>
+      <w:proofErr w:type="spellEnd"/>
+      <w:r>
+        <w:rPr>
+          <w:bCs/>
+          <w:szCs w:val="24"/>
+        </w:rPr>
+        <w:t xml:space="preserve"> do sistema, nas diversas linguagens, representam de facto um papel de grande importância </w:t>
       </w:r>
       <w:r>
         <w:rPr>
@@ -2711,7 +2903,23 @@
           <w:bCs/>
           <w:szCs w:val="24"/>
         </w:rPr>
-        <w:t xml:space="preserve"> das APIs do sistema: facilitar o trabalho do desenvolvedor, permitindo </w:t>
+        <w:t xml:space="preserve"> das </w:t>
+      </w:r>
+      <w:proofErr w:type="spellStart"/>
+      <w:r>
+        <w:rPr>
+          <w:bCs/>
+          <w:szCs w:val="24"/>
+        </w:rPr>
+        <w:t>APIs</w:t>
+      </w:r>
+      <w:proofErr w:type="spellEnd"/>
+      <w:r>
+        <w:rPr>
+          <w:bCs/>
+          <w:szCs w:val="24"/>
+        </w:rPr>
+        <w:t xml:space="preserve"> do sistema: facilitar o trabalho do desenvolvedor, permitindo </w:t>
       </w:r>
       <w:r>
         <w:rPr>
@@ -2760,14 +2968,7 @@
           <w:b/>
           <w:szCs w:val="24"/>
         </w:rPr>
-        <w:t>3.1.</w:t>
-      </w:r>
-      <w:r>
-        <w:rPr>
-          <w:b/>
-          <w:szCs w:val="24"/>
-        </w:rPr>
-        <w:t>5</w:t>
+        <w:t>3.1.5</w:t>
       </w:r>
       <w:r>
         <w:rPr>
@@ -2775,13 +2976,23 @@
           <w:szCs w:val="24"/>
         </w:rPr>
         <w:tab/>
-      </w:r>
-      <w:r>
-        <w:rPr>
-          <w:b/>
-          <w:szCs w:val="24"/>
-        </w:rPr>
-        <w:t>Exemplos práticos da utilização de APIs do sistema</w:t>
+        <w:t xml:space="preserve">Exemplos práticos da utilização de </w:t>
+      </w:r>
+      <w:proofErr w:type="spellStart"/>
+      <w:r>
+        <w:rPr>
+          <w:b/>
+          <w:szCs w:val="24"/>
+        </w:rPr>
+        <w:t>APIs</w:t>
+      </w:r>
+      <w:proofErr w:type="spellEnd"/>
+      <w:r>
+        <w:rPr>
+          <w:b/>
+          <w:szCs w:val="24"/>
+        </w:rPr>
+        <w:t xml:space="preserve"> do sistema</w:t>
       </w:r>
       <w:r>
         <w:rPr>
@@ -3126,13 +3337,7 @@
     </w:p>
     <w:p>
       <w:r>
-        <w:t xml:space="preserve">A classe </w:t>
-      </w:r>
-      <w:r>
-        <w:t>JAVAX.SWING.JBUTTON</w:t>
-      </w:r>
-      <w:r>
-        <w:t xml:space="preserve"> é utilizada para criar e personalizar o botão, e a classe </w:t>
+        <w:t xml:space="preserve">A classe JAVAX.SWING.JBUTTON é utilizada para criar e personalizar o botão, e a classe </w:t>
       </w:r>
       <w:r>
         <w:t>JAVA.AWT.EVENT.ACTIONLISTENER</w:t>
@@ -3234,7 +3439,15 @@
         <w:t>JAVA</w:t>
       </w:r>
       <w:r>
-        <w:t xml:space="preserve"> que utilizam APIs do sistema. Até se poderia dizer grande parte delas.</w:t>
+        <w:t xml:space="preserve"> que utilizam </w:t>
+      </w:r>
+      <w:proofErr w:type="spellStart"/>
+      <w:r>
+        <w:t>APIs</w:t>
+      </w:r>
+      <w:proofErr w:type="spellEnd"/>
+      <w:r>
+        <w:t xml:space="preserve"> do sistema. Até se poderia dizer grande parte delas.</w:t>
       </w:r>
     </w:p>
     <w:p/>
@@ -3399,19 +3612,35 @@
           <w:szCs w:val="24"/>
         </w:rPr>
         <w:tab/>
-        <w:t xml:space="preserve">APIs </w:t>
-      </w:r>
-      <w:r>
-        <w:rPr>
-          <w:b/>
-          <w:szCs w:val="24"/>
-        </w:rPr>
-        <w:t>na prática</w:t>
-      </w:r>
-    </w:p>
-    <w:p>
-      <w:r>
-        <w:t xml:space="preserve">Após compreendermos as bases de como são utilizadas APIs do sistema no desenvolvimento de aplicações em </w:t>
+      </w:r>
+      <w:proofErr w:type="spellStart"/>
+      <w:r>
+        <w:rPr>
+          <w:b/>
+          <w:szCs w:val="24"/>
+        </w:rPr>
+        <w:t>APIs</w:t>
+      </w:r>
+      <w:proofErr w:type="spellEnd"/>
+      <w:r>
+        <w:rPr>
+          <w:b/>
+          <w:szCs w:val="24"/>
+        </w:rPr>
+        <w:t xml:space="preserve"> na prática</w:t>
+      </w:r>
+    </w:p>
+    <w:p>
+      <w:r>
+        <w:t xml:space="preserve">Após compreendermos as bases de como são utilizadas </w:t>
+      </w:r>
+      <w:proofErr w:type="spellStart"/>
+      <w:r>
+        <w:t>APIs</w:t>
+      </w:r>
+      <w:proofErr w:type="spellEnd"/>
+      <w:r>
+        <w:t xml:space="preserve"> do sistema no desenvolvimento de aplicações em </w:t>
       </w:r>
       <w:r>
         <w:t>JAVA</w:t>
@@ -3422,24 +3651,12 @@
     </w:p>
     <w:p>
       <w:r>
-        <w:t xml:space="preserve">Para isso criámos </w:t>
-      </w:r>
-      <w:r>
-        <w:t>dois programas que vão comunicar entre si, através da nossa própria API</w:t>
-      </w:r>
-      <w:r>
-        <w:t>.</w:t>
-      </w:r>
-    </w:p>
-    <w:p>
-      <w:r>
-        <w:t xml:space="preserve">A ideia </w:t>
-      </w:r>
-      <w:r>
-        <w:t>foi</w:t>
-      </w:r>
-      <w:r>
-        <w:t xml:space="preserve"> criar um projeto constituído por um programa em </w:t>
+        <w:t>Para isso criámos dois programas que vão comunicar entre si, através da nossa própria API.</w:t>
+      </w:r>
+    </w:p>
+    <w:p>
+      <w:r>
+        <w:t xml:space="preserve">A ideia foi criar um projeto constituído por um programa em </w:t>
       </w:r>
       <w:r>
         <w:t>PYTHON,</w:t>
@@ -3505,225 +3722,437 @@
           <w:i/>
           <w:iCs/>
         </w:rPr>
-        <w:t>"MyService"</w:t>
-      </w:r>
-      <w:r>
-        <w:t xml:space="preserve">, </w:t>
-      </w:r>
-      <w:r>
-        <w:t>“</w:t>
-      </w:r>
+        <w:t>"</w:t>
+      </w:r>
+      <w:proofErr w:type="spellStart"/>
       <w:r>
         <w:rPr>
           <w:i/>
           <w:iCs/>
         </w:rPr>
-        <w:t>MyApp</w:t>
-      </w:r>
+        <w:t>MyService</w:t>
+      </w:r>
+      <w:proofErr w:type="spellEnd"/>
       <w:r>
         <w:rPr>
           <w:i/>
           <w:iCs/>
         </w:rPr>
-        <w:t>”</w:t>
-      </w:r>
-      <w:r>
-        <w:t xml:space="preserve"> e </w:t>
-      </w:r>
+        <w:t>"</w:t>
+      </w:r>
+      <w:r>
+        <w:t xml:space="preserve">, </w:t>
+      </w:r>
+      <w:r>
+        <w:t>“</w:t>
+      </w:r>
+      <w:proofErr w:type="spellStart"/>
       <w:r>
         <w:rPr>
           <w:i/>
           <w:iCs/>
         </w:rPr>
-        <w:t>"MyService API"</w:t>
-      </w:r>
-      <w:r>
-        <w:t xml:space="preserve">. Demos estes nomes </w:t>
-      </w:r>
-      <w:r>
-        <w:t>apenas para facilitar a diferenciação</w:t>
-      </w:r>
-      <w:r>
-        <w:t xml:space="preserve"> de cada um dos códigos</w:t>
-      </w:r>
-      <w:r>
-        <w:t>.</w:t>
-      </w:r>
-    </w:p>
-    <w:p>
-      <w:r>
-        <w:t xml:space="preserve">Depois disto </w:t>
-      </w:r>
-      <w:r>
-        <w:t>foi</w:t>
-      </w:r>
-      <w:r>
-        <w:t xml:space="preserve"> mais fácil compreender como é feita a comunicação entre 2 softwares através de uma API.</w:t>
-      </w:r>
-    </w:p>
-    <w:p/>
-    <w:p>
-      <w:r>
-        <w:lastRenderedPageBreak/>
-        <w:t>Tanto esta API quanto os 2 outros programas utilizariam também APIs do sistema.</w:t>
-      </w:r>
-      <w:r>
-        <w:t xml:space="preserve"> No caso do programa </w:t>
-      </w:r>
+        <w:t>MyApp</w:t>
+      </w:r>
+      <w:proofErr w:type="spellEnd"/>
       <w:r>
         <w:rPr>
           <w:i/>
           <w:iCs/>
         </w:rPr>
-        <w:t>“MyApp”</w:t>
-      </w:r>
-      <w:r>
-        <w:t xml:space="preserve"> e da API</w:t>
-      </w:r>
-      <w:r>
-        <w:t xml:space="preserve"> utilizariam APIs do sistema</w:t>
-      </w:r>
-      <w:r>
-        <w:t xml:space="preserve"> JAVA, e no caso do programa </w:t>
+        <w:t>”</w:t>
+      </w:r>
+      <w:r>
+        <w:t xml:space="preserve"> e </w:t>
       </w:r>
       <w:r>
         <w:rPr>
           <w:i/>
           <w:iCs/>
         </w:rPr>
-        <w:t>“MyService”</w:t>
-      </w:r>
-      <w:r>
-        <w:t xml:space="preserve"> da linguagem C. </w:t>
-      </w:r>
-      <w:r>
-        <w:t>Porquê da linguagem C e não do PYTHON será explicado mais à frente.</w:t>
-      </w:r>
-    </w:p>
-    <w:p>
-      <w:r>
-        <w:t xml:space="preserve">Fazendo uma </w:t>
-      </w:r>
-      <w:r>
-        <w:t xml:space="preserve">comparação </w:t>
-      </w:r>
-      <w:r>
-        <w:t xml:space="preserve">com </w:t>
-      </w:r>
-      <w:r>
-        <w:t>o desenvolvimento de um programa em JAVA</w:t>
-      </w:r>
-      <w:r>
-        <w:t xml:space="preserve">, o sistema operativo seria o correspondente ao </w:t>
-      </w:r>
+        <w:t>"</w:t>
+      </w:r>
+      <w:proofErr w:type="spellStart"/>
       <w:r>
         <w:rPr>
           <w:i/>
           <w:iCs/>
         </w:rPr>
-        <w:t>"MyService"</w:t>
-      </w:r>
-      <w:r>
-        <w:t xml:space="preserve">, o programa a ser desenvolvido a </w:t>
-      </w:r>
+        <w:t>MyService</w:t>
+      </w:r>
+      <w:proofErr w:type="spellEnd"/>
       <w:r>
         <w:rPr>
           <w:i/>
           <w:iCs/>
         </w:rPr>
-        <w:t>"MyApp"</w:t>
-      </w:r>
-      <w:r>
-        <w:t xml:space="preserve"> e a API do sistema a </w:t>
+        <w:t xml:space="preserve"> API"</w:t>
+      </w:r>
+      <w:r>
+        <w:t xml:space="preserve">. Demos estes nomes </w:t>
+      </w:r>
+      <w:r>
+        <w:t>apenas para facilitar a diferenciação</w:t>
+      </w:r>
+      <w:r>
+        <w:t xml:space="preserve"> de cada um dos códigos</w:t>
+      </w:r>
+      <w:r>
+        <w:t>.</w:t>
+      </w:r>
+    </w:p>
+    <w:p>
+      <w:r>
+        <w:t>Depois disto foi mais fácil compreender como é feita a comunicação entre 2 softwares através de uma API.</w:t>
+      </w:r>
+    </w:p>
+    <w:p/>
+    <w:p>
+      <w:r>
+        <w:lastRenderedPageBreak/>
+        <w:t xml:space="preserve">Tanto esta API quanto os 2 outros programas utilizariam também </w:t>
+      </w:r>
+      <w:proofErr w:type="spellStart"/>
+      <w:r>
+        <w:t>APIs</w:t>
+      </w:r>
+      <w:proofErr w:type="spellEnd"/>
+      <w:r>
+        <w:t xml:space="preserve"> do sistema.</w:t>
+      </w:r>
+      <w:r>
+        <w:t xml:space="preserve"> No caso do programa </w:t>
       </w:r>
       <w:r>
         <w:rPr>
           <w:i/>
           <w:iCs/>
         </w:rPr>
-        <w:t>"MyService API"</w:t>
-      </w:r>
-      <w:r>
-        <w:t>.</w:t>
-      </w:r>
-    </w:p>
-    <w:p>
-      <w:r>
-        <w:t>De forma simples,</w:t>
-      </w:r>
-      <w:r>
-        <w:t xml:space="preserve"> o programa </w:t>
-      </w:r>
+        <w:t>“</w:t>
+      </w:r>
+      <w:proofErr w:type="spellStart"/>
       <w:r>
         <w:rPr>
           <w:i/>
           <w:iCs/>
         </w:rPr>
-        <w:t>“MyApp”</w:t>
-      </w:r>
-      <w:r>
-        <w:t xml:space="preserve"> conectar-se-ia ao programa </w:t>
-      </w:r>
+        <w:t>MyApp</w:t>
+      </w:r>
+      <w:proofErr w:type="spellEnd"/>
       <w:r>
         <w:rPr>
           <w:i/>
           <w:iCs/>
         </w:rPr>
-        <w:t xml:space="preserve">“MyService” </w:t>
-      </w:r>
-      <w:r>
-        <w:t xml:space="preserve">através da classe </w:t>
+        <w:t>”</w:t>
+      </w:r>
+      <w:r>
+        <w:t xml:space="preserve"> e da API</w:t>
+      </w:r>
+      <w:r>
+        <w:t xml:space="preserve"> utilizariam </w:t>
+      </w:r>
+      <w:proofErr w:type="spellStart"/>
+      <w:r>
+        <w:t>APIs</w:t>
+      </w:r>
+      <w:proofErr w:type="spellEnd"/>
+      <w:r>
+        <w:t xml:space="preserve"> do sistema</w:t>
+      </w:r>
+      <w:r>
+        <w:t xml:space="preserve"> JAVA, e no caso do programa </w:t>
       </w:r>
       <w:r>
         <w:rPr>
           <w:i/>
           <w:iCs/>
         </w:rPr>
-        <w:t>“MyService API”</w:t>
-      </w:r>
-      <w:r>
-        <w:t>,</w:t>
-      </w:r>
-      <w:r>
-        <w:t xml:space="preserve"> o programa </w:t>
-      </w:r>
+        <w:t>“</w:t>
+      </w:r>
+      <w:proofErr w:type="spellStart"/>
       <w:r>
         <w:rPr>
           <w:i/>
           <w:iCs/>
         </w:rPr>
-        <w:t>"MyService"</w:t>
-      </w:r>
-      <w:r>
-        <w:t xml:space="preserve"> enviaria as mensagens</w:t>
-      </w:r>
-      <w:r>
-        <w:t xml:space="preserve"> </w:t>
-      </w:r>
-      <w:r>
-        <w:t xml:space="preserve">através </w:t>
-      </w:r>
-      <w:r>
-        <w:t>de sockets de rede em PYTHON</w:t>
-      </w:r>
-      <w:r>
-        <w:t xml:space="preserve"> para o</w:t>
-      </w:r>
-      <w:r>
-        <w:t xml:space="preserve"> endereço</w:t>
-      </w:r>
-      <w:r>
-        <w:t xml:space="preserve"> IP e porta d</w:t>
-      </w:r>
-      <w:r>
-        <w:t xml:space="preserve">o programa </w:t>
-      </w:r>
+        <w:t>MyService</w:t>
+      </w:r>
+      <w:proofErr w:type="spellEnd"/>
       <w:r>
         <w:rPr>
           <w:i/>
           <w:iCs/>
         </w:rPr>
-        <w:t>“MyApp”</w:t>
+        <w:t>”</w:t>
+      </w:r>
+      <w:r>
+        <w:t xml:space="preserve"> da linguagem C. </w:t>
+      </w:r>
+      <w:r>
+        <w:t>Porquê da linguagem C e não do PYTHON será explicado mais à frente.</w:t>
+      </w:r>
+    </w:p>
+    <w:p>
+      <w:r>
+        <w:t xml:space="preserve">Fazendo uma </w:t>
+      </w:r>
+      <w:r>
+        <w:t xml:space="preserve">comparação </w:t>
+      </w:r>
+      <w:r>
+        <w:t xml:space="preserve">com </w:t>
+      </w:r>
+      <w:r>
+        <w:t>o desenvolvimento de um programa em JAVA</w:t>
+      </w:r>
+      <w:r>
+        <w:t xml:space="preserve">, o sistema operativo seria o correspondente ao </w:t>
+      </w:r>
+      <w:r>
+        <w:rPr>
+          <w:i/>
+          <w:iCs/>
+        </w:rPr>
+        <w:t>"</w:t>
+      </w:r>
+      <w:proofErr w:type="spellStart"/>
+      <w:r>
+        <w:rPr>
+          <w:i/>
+          <w:iCs/>
+        </w:rPr>
+        <w:t>MyService</w:t>
+      </w:r>
+      <w:proofErr w:type="spellEnd"/>
+      <w:r>
+        <w:rPr>
+          <w:i/>
+          <w:iCs/>
+        </w:rPr>
+        <w:t>"</w:t>
+      </w:r>
+      <w:r>
+        <w:t xml:space="preserve">, o programa a ser desenvolvido a </w:t>
+      </w:r>
+      <w:r>
+        <w:rPr>
+          <w:i/>
+          <w:iCs/>
+        </w:rPr>
+        <w:t>"</w:t>
+      </w:r>
+      <w:proofErr w:type="spellStart"/>
+      <w:r>
+        <w:rPr>
+          <w:i/>
+          <w:iCs/>
+        </w:rPr>
+        <w:t>MyApp</w:t>
+      </w:r>
+      <w:proofErr w:type="spellEnd"/>
+      <w:r>
+        <w:rPr>
+          <w:i/>
+          <w:iCs/>
+        </w:rPr>
+        <w:t>"</w:t>
+      </w:r>
+      <w:r>
+        <w:t xml:space="preserve"> e a API do sistema a </w:t>
+      </w:r>
+      <w:r>
+        <w:rPr>
+          <w:i/>
+          <w:iCs/>
+        </w:rPr>
+        <w:t>"</w:t>
+      </w:r>
+      <w:proofErr w:type="spellStart"/>
+      <w:r>
+        <w:rPr>
+          <w:i/>
+          <w:iCs/>
+        </w:rPr>
+        <w:t>MyService</w:t>
+      </w:r>
+      <w:proofErr w:type="spellEnd"/>
+      <w:r>
+        <w:rPr>
+          <w:i/>
+          <w:iCs/>
+        </w:rPr>
+        <w:t xml:space="preserve"> API"</w:t>
+      </w:r>
+      <w:r>
+        <w:t>.</w:t>
+      </w:r>
+    </w:p>
+    <w:p>
+      <w:r>
+        <w:t>De forma simples,</w:t>
+      </w:r>
+      <w:r>
+        <w:t xml:space="preserve"> o programa </w:t>
+      </w:r>
+      <w:r>
+        <w:rPr>
+          <w:i/>
+          <w:iCs/>
+        </w:rPr>
+        <w:t>“</w:t>
+      </w:r>
+      <w:proofErr w:type="spellStart"/>
+      <w:r>
+        <w:rPr>
+          <w:i/>
+          <w:iCs/>
+        </w:rPr>
+        <w:t>MyApp</w:t>
+      </w:r>
+      <w:proofErr w:type="spellEnd"/>
+      <w:r>
+        <w:rPr>
+          <w:i/>
+          <w:iCs/>
+        </w:rPr>
+        <w:t>”</w:t>
+      </w:r>
+      <w:r>
+        <w:t xml:space="preserve"> conectar-se-ia ao programa </w:t>
+      </w:r>
+      <w:r>
+        <w:rPr>
+          <w:i/>
+          <w:iCs/>
+        </w:rPr>
+        <w:t>“</w:t>
+      </w:r>
+      <w:proofErr w:type="spellStart"/>
+      <w:r>
+        <w:rPr>
+          <w:i/>
+          <w:iCs/>
+        </w:rPr>
+        <w:t>MyService</w:t>
+      </w:r>
+      <w:proofErr w:type="spellEnd"/>
+      <w:r>
+        <w:rPr>
+          <w:i/>
+          <w:iCs/>
+        </w:rPr>
+        <w:t xml:space="preserve">” </w:t>
+      </w:r>
+      <w:r>
+        <w:t xml:space="preserve">através da classe </w:t>
+      </w:r>
+      <w:r>
+        <w:rPr>
+          <w:i/>
+          <w:iCs/>
+        </w:rPr>
+        <w:t>“</w:t>
+      </w:r>
+      <w:proofErr w:type="spellStart"/>
+      <w:r>
+        <w:rPr>
+          <w:i/>
+          <w:iCs/>
+        </w:rPr>
+        <w:t>MyService</w:t>
+      </w:r>
+      <w:proofErr w:type="spellEnd"/>
+      <w:r>
+        <w:rPr>
+          <w:i/>
+          <w:iCs/>
+        </w:rPr>
+        <w:t xml:space="preserve"> API”</w:t>
+      </w:r>
+      <w:r>
+        <w:t>,</w:t>
+      </w:r>
+      <w:r>
+        <w:t xml:space="preserve"> o programa </w:t>
+      </w:r>
+      <w:r>
+        <w:rPr>
+          <w:i/>
+          <w:iCs/>
+        </w:rPr>
+        <w:t>"</w:t>
+      </w:r>
+      <w:proofErr w:type="spellStart"/>
+      <w:r>
+        <w:rPr>
+          <w:i/>
+          <w:iCs/>
+        </w:rPr>
+        <w:t>MyService</w:t>
+      </w:r>
+      <w:proofErr w:type="spellEnd"/>
+      <w:r>
+        <w:rPr>
+          <w:i/>
+          <w:iCs/>
+        </w:rPr>
+        <w:t>"</w:t>
+      </w:r>
+      <w:r>
+        <w:t xml:space="preserve"> enviaria as mensagens</w:t>
+      </w:r>
+      <w:r>
+        <w:t xml:space="preserve"> </w:t>
+      </w:r>
+      <w:r>
+        <w:t xml:space="preserve">através </w:t>
+      </w:r>
+      <w:r>
+        <w:t xml:space="preserve">de </w:t>
+      </w:r>
+      <w:proofErr w:type="spellStart"/>
+      <w:r>
+        <w:t>sockets</w:t>
+      </w:r>
+      <w:proofErr w:type="spellEnd"/>
+      <w:r>
+        <w:t xml:space="preserve"> de rede em PYTHON</w:t>
+      </w:r>
+      <w:r>
+        <w:t xml:space="preserve"> para o</w:t>
+      </w:r>
+      <w:r>
+        <w:t xml:space="preserve"> endereço</w:t>
+      </w:r>
+      <w:r>
+        <w:t xml:space="preserve"> IP e porta d</w:t>
+      </w:r>
+      <w:r>
+        <w:t xml:space="preserve">o programa </w:t>
+      </w:r>
+      <w:r>
+        <w:rPr>
+          <w:i/>
+          <w:iCs/>
+        </w:rPr>
+        <w:t>“</w:t>
+      </w:r>
+      <w:proofErr w:type="spellStart"/>
+      <w:r>
+        <w:rPr>
+          <w:i/>
+          <w:iCs/>
+        </w:rPr>
+        <w:t>MyApp</w:t>
+      </w:r>
+      <w:proofErr w:type="spellEnd"/>
+      <w:r>
+        <w:rPr>
+          <w:i/>
+          <w:iCs/>
+        </w:rPr>
+        <w:t>”</w:t>
       </w:r>
       <w:r>
         <w:t>.</w:t>
@@ -3804,24 +4233,80 @@
     </w:p>
     <w:p>
       <w:r>
-        <w:t xml:space="preserve">Nesta parte são utilizadas APIs do sistema na classe </w:t>
+        <w:t xml:space="preserve">Nesta parte são utilizadas </w:t>
+      </w:r>
+      <w:proofErr w:type="spellStart"/>
+      <w:r>
+        <w:t>APIs</w:t>
+      </w:r>
+      <w:proofErr w:type="spellEnd"/>
+      <w:r>
+        <w:t xml:space="preserve"> do sistema na classe </w:t>
       </w:r>
       <w:r>
         <w:rPr>
           <w:i/>
           <w:iCs/>
         </w:rPr>
-        <w:t>“MyService API”</w:t>
-      </w:r>
-      <w:r>
-        <w:t xml:space="preserve">, para se conectar ao programa “MyService”, que também utiliza APIs do sistema para comunicar com a classe </w:t>
-      </w:r>
+        <w:t>“</w:t>
+      </w:r>
+      <w:proofErr w:type="spellStart"/>
       <w:r>
         <w:rPr>
           <w:i/>
           <w:iCs/>
         </w:rPr>
-        <w:t>“MyService API”</w:t>
+        <w:t>MyService</w:t>
+      </w:r>
+      <w:proofErr w:type="spellEnd"/>
+      <w:r>
+        <w:rPr>
+          <w:i/>
+          <w:iCs/>
+        </w:rPr>
+        <w:t xml:space="preserve"> API”</w:t>
+      </w:r>
+      <w:r>
+        <w:t>, para se conectar ao programa “</w:t>
+      </w:r>
+      <w:proofErr w:type="spellStart"/>
+      <w:r>
+        <w:t>MyService</w:t>
+      </w:r>
+      <w:proofErr w:type="spellEnd"/>
+      <w:r>
+        <w:t xml:space="preserve">”, que também utiliza </w:t>
+      </w:r>
+      <w:proofErr w:type="spellStart"/>
+      <w:r>
+        <w:t>APIs</w:t>
+      </w:r>
+      <w:proofErr w:type="spellEnd"/>
+      <w:r>
+        <w:t xml:space="preserve"> do sistema para comunicar com a classe </w:t>
+      </w:r>
+      <w:r>
+        <w:rPr>
+          <w:i/>
+          <w:iCs/>
+        </w:rPr>
+        <w:t>“</w:t>
+      </w:r>
+      <w:proofErr w:type="spellStart"/>
+      <w:r>
+        <w:rPr>
+          <w:i/>
+          <w:iCs/>
+        </w:rPr>
+        <w:t>MyService</w:t>
+      </w:r>
+      <w:proofErr w:type="spellEnd"/>
+      <w:r>
+        <w:rPr>
+          <w:i/>
+          <w:iCs/>
+        </w:rPr>
+        <w:t xml:space="preserve"> API”</w:t>
       </w:r>
       <w:r>
         <w:t>.</w:t>
@@ -3836,10 +4321,10 @@
           <wp:anchor distT="0" distB="0" distL="114300" distR="114300" simplePos="0" relativeHeight="251661312" behindDoc="1" locked="0" layoutInCell="1" allowOverlap="1" wp14:anchorId="527D3C64">
             <wp:simplePos x="0" y="0"/>
             <wp:positionH relativeFrom="margin">
-              <wp:align>center</wp:align>
+              <wp:posOffset>344805</wp:posOffset>
             </wp:positionH>
             <wp:positionV relativeFrom="paragraph">
-              <wp:posOffset>1769745</wp:posOffset>
+              <wp:posOffset>250190</wp:posOffset>
             </wp:positionV>
             <wp:extent cx="4954905" cy="2623820"/>
             <wp:effectExtent l="0" t="0" r="0" b="5080"/>
@@ -3896,7 +4381,18 @@
           </wp:anchor>
         </w:drawing>
       </w:r>
-      <w:r>
+    </w:p>
+    <w:p/>
+    <w:p/>
+    <w:p/>
+    <w:p/>
+    <w:p/>
+    <w:p/>
+    <w:p/>
+    <w:p/>
+    <w:p>
+      <w:r>
+        <w:lastRenderedPageBreak/>
         <w:t xml:space="preserve">De seguida, </w:t>
       </w:r>
       <w:r>
@@ -3915,17 +4411,29 @@
         <w:t>BUFFEREDREADER</w:t>
       </w:r>
       <w:r>
-        <w:t>, que leria o input stream do socket, obtido através</w:t>
+        <w:t xml:space="preserve">, que leria o input </w:t>
+      </w:r>
+      <w:proofErr w:type="spellStart"/>
+      <w:r>
+        <w:t>stream</w:t>
+      </w:r>
+      <w:proofErr w:type="spellEnd"/>
+      <w:r>
+        <w:t xml:space="preserve"> do </w:t>
+      </w:r>
+      <w:proofErr w:type="spellStart"/>
+      <w:r>
+        <w:t>socket</w:t>
+      </w:r>
+      <w:proofErr w:type="spellEnd"/>
+      <w:r>
+        <w:t>, obtido através</w:t>
       </w:r>
       <w:r>
         <w:t xml:space="preserve"> </w:t>
       </w:r>
       <w:r>
-        <w:t xml:space="preserve">do </w:t>
-      </w:r>
-      <w:r>
-        <w:lastRenderedPageBreak/>
-        <w:t xml:space="preserve">método </w:t>
+        <w:t xml:space="preserve">do método </w:t>
       </w:r>
       <w:r>
         <w:t>SOCKET</w:t>
@@ -3947,7 +4455,23 @@
           <w:i/>
           <w:iCs/>
         </w:rPr>
-        <w:t>“MyService API”</w:t>
+        <w:t>“</w:t>
+      </w:r>
+      <w:proofErr w:type="spellStart"/>
+      <w:r>
+        <w:rPr>
+          <w:i/>
+          <w:iCs/>
+        </w:rPr>
+        <w:t>MyService</w:t>
+      </w:r>
+      <w:proofErr w:type="spellEnd"/>
+      <w:r>
+        <w:rPr>
+          <w:i/>
+          <w:iCs/>
+        </w:rPr>
+        <w:t xml:space="preserve"> API”</w:t>
       </w:r>
       <w:r>
         <w:t>.</w:t>
@@ -4074,33 +4598,89 @@
         <w:t>duas</w:t>
       </w:r>
       <w:r>
-        <w:t xml:space="preserve"> APIs do sistema: uma para o acesso ao sistema de ficheiros para fazer a leitura, e outra de rede para</w:t>
-      </w:r>
-      <w:r>
         <w:t xml:space="preserve"> </w:t>
       </w:r>
-      <w:r>
-        <w:t xml:space="preserve">obter o input stream do socket. Depois disto as mensagens são recebidas pela </w:t>
+      <w:proofErr w:type="spellStart"/>
+      <w:r>
+        <w:t>APIs</w:t>
+      </w:r>
+      <w:proofErr w:type="spellEnd"/>
+      <w:r>
+        <w:t xml:space="preserve"> do sistema: uma para o acesso ao sistema de ficheiros para fazer a leitura, e outra de rede para</w:t>
+      </w:r>
+      <w:r>
+        <w:t xml:space="preserve"> </w:t>
+      </w:r>
+      <w:r>
+        <w:t xml:space="preserve">obter o input </w:t>
+      </w:r>
+      <w:proofErr w:type="spellStart"/>
+      <w:r>
+        <w:t>stream</w:t>
+      </w:r>
+      <w:proofErr w:type="spellEnd"/>
+      <w:r>
+        <w:t xml:space="preserve"> do </w:t>
+      </w:r>
+      <w:proofErr w:type="spellStart"/>
+      <w:r>
+        <w:t>socket</w:t>
+      </w:r>
+      <w:proofErr w:type="spellEnd"/>
+      <w:r>
+        <w:t xml:space="preserve">. Depois disto as mensagens são recebidas pela </w:t>
       </w:r>
       <w:r>
         <w:rPr>
           <w:i/>
           <w:iCs/>
         </w:rPr>
-        <w:t>"MyService API"</w:t>
-      </w:r>
-      <w:r>
-        <w:t>,</w:t>
-      </w:r>
-      <w:r>
-        <w:t xml:space="preserve"> que as envia para a </w:t>
-      </w:r>
+        <w:t>"</w:t>
+      </w:r>
+      <w:proofErr w:type="spellStart"/>
       <w:r>
         <w:rPr>
           <w:i/>
           <w:iCs/>
         </w:rPr>
-        <w:t>"MyApp"</w:t>
+        <w:t>MyService</w:t>
+      </w:r>
+      <w:proofErr w:type="spellEnd"/>
+      <w:r>
+        <w:rPr>
+          <w:i/>
+          <w:iCs/>
+        </w:rPr>
+        <w:t xml:space="preserve"> API"</w:t>
+      </w:r>
+      <w:r>
+        <w:t>,</w:t>
+      </w:r>
+      <w:r>
+        <w:t xml:space="preserve"> que as envia para a </w:t>
+      </w:r>
+      <w:r>
+        <w:rPr>
+          <w:i/>
+          <w:iCs/>
+        </w:rPr>
+        <w:t>"</w:t>
+      </w:r>
+      <w:proofErr w:type="spellStart"/>
+      <w:r>
+        <w:rPr>
+          <w:i/>
+          <w:iCs/>
+        </w:rPr>
+        <w:t>MyApp</w:t>
+      </w:r>
+      <w:proofErr w:type="spellEnd"/>
+      <w:r>
+        <w:rPr>
+          <w:i/>
+          <w:iCs/>
+        </w:rPr>
+        <w:t>"</w:t>
       </w:r>
       <w:r>
         <w:t>.</w:t>
@@ -4108,16 +4688,32 @@
     </w:p>
     <w:p>
       <w:r>
-        <w:t>Com isto conseguimos compreender que as APIs do sistema estão em grande maioria dos programas,</w:t>
+        <w:t xml:space="preserve">Com isto conseguimos compreender que as </w:t>
+      </w:r>
+      <w:proofErr w:type="spellStart"/>
+      <w:r>
+        <w:t>APIs</w:t>
+      </w:r>
+      <w:proofErr w:type="spellEnd"/>
+      <w:r>
+        <w:t xml:space="preserve"> do sistema estão em grande maioria dos programas,</w:t>
       </w:r>
       <w:r>
         <w:t xml:space="preserve"> obviamente que</w:t>
       </w:r>
       <w:r>
-        <w:t xml:space="preserve"> até mesmo no desenvolvimento de outras API</w:t>
-      </w:r>
-      <w:r>
-        <w:t>s, tanto como do sistema como outras.</w:t>
+        <w:t xml:space="preserve"> até mesmo no desenvolvimento de outras </w:t>
+      </w:r>
+      <w:proofErr w:type="spellStart"/>
+      <w:r>
+        <w:t>API</w:t>
+      </w:r>
+      <w:r>
+        <w:t>s</w:t>
+      </w:r>
+      <w:proofErr w:type="spellEnd"/>
+      <w:r>
+        <w:t>, tanto como do sistema como outras.</w:t>
       </w:r>
     </w:p>
     <w:p/>
@@ -4246,7 +4842,6 @@
           <w:b/>
           <w:szCs w:val="24"/>
         </w:rPr>
-        <w:lastRenderedPageBreak/>
         <w:t>3.1.</w:t>
       </w:r>
       <w:r>
@@ -4262,12 +4857,6 @@
           <w:szCs w:val="24"/>
         </w:rPr>
         <w:tab/>
-      </w:r>
-      <w:r>
-        <w:rPr>
-          <w:b/>
-          <w:szCs w:val="24"/>
-        </w:rPr>
         <w:t xml:space="preserve">O nosso </w:t>
       </w:r>
       <w:r>
@@ -4381,11 +4970,24 @@
       <w:r>
         <w:t xml:space="preserve"> </w:t>
       </w:r>
-      <w:r>
-        <w:t>APIs, pois</w:t>
-      </w:r>
-      <w:r>
-        <w:t xml:space="preserve"> a combinação de APIs do sistema com os nossos programas e a nossa API </w:t>
+      <w:proofErr w:type="spellStart"/>
+      <w:r>
+        <w:t>APIs</w:t>
+      </w:r>
+      <w:proofErr w:type="spellEnd"/>
+      <w:r>
+        <w:t>, pois</w:t>
+      </w:r>
+      <w:r>
+        <w:t xml:space="preserve"> a combinação de </w:t>
+      </w:r>
+      <w:proofErr w:type="spellStart"/>
+      <w:r>
+        <w:t>APIs</w:t>
+      </w:r>
+      <w:proofErr w:type="spellEnd"/>
+      <w:r>
+        <w:t xml:space="preserve"> do sistema com os nossos programas e a nossa API </w:t>
       </w:r>
       <w:r>
         <w:t xml:space="preserve">permitiu-nos comunicar </w:t>
@@ -4503,32 +5105,13 @@
       <w:r>
         <w:br w:type="page"/>
       </w:r>
-    </w:p>
-    <w:p>
-      <w:pPr>
-        <w:spacing w:after="160" w:line="259" w:lineRule="auto"/>
-        <w:jc w:val="left"/>
-        <w:rPr>
-          <w:b/>
-          <w:szCs w:val="24"/>
-        </w:rPr>
-      </w:pPr>
-    </w:p>
-    <w:p>
-      <w:pPr>
-        <w:spacing w:after="160" w:line="259" w:lineRule="auto"/>
-        <w:jc w:val="left"/>
-        <w:rPr>
-          <w:b/>
-          <w:szCs w:val="24"/>
-        </w:rPr>
-      </w:pPr>
       <w:r>
         <w:rPr>
           <w:b/>
           <w:noProof/>
           <w:szCs w:val="24"/>
         </w:rPr>
+        <w:lastRenderedPageBreak/>
         <w:drawing>
           <wp:inline distT="0" distB="0" distL="0" distR="0">
             <wp:extent cx="5400040" cy="3049270"/>
@@ -4653,7 +5236,27 @@
           <w:iCs/>
           <w:szCs w:val="24"/>
         </w:rPr>
-        <w:t>“MyService”</w:t>
+        <w:t>“</w:t>
+      </w:r>
+      <w:proofErr w:type="spellStart"/>
+      <w:r>
+        <w:rPr>
+          <w:bCs/>
+          <w:i/>
+          <w:iCs/>
+          <w:szCs w:val="24"/>
+        </w:rPr>
+        <w:t>MyService</w:t>
+      </w:r>
+      <w:proofErr w:type="spellEnd"/>
+      <w:r>
+        <w:rPr>
+          <w:bCs/>
+          <w:i/>
+          <w:iCs/>
+          <w:szCs w:val="24"/>
+        </w:rPr>
+        <w:t>”</w:t>
       </w:r>
       <w:r>
         <w:rPr>
@@ -4739,7 +5342,27 @@
           <w:iCs/>
           <w:szCs w:val="24"/>
         </w:rPr>
-        <w:t>“MyService”</w:t>
+        <w:t>“</w:t>
+      </w:r>
+      <w:proofErr w:type="spellStart"/>
+      <w:r>
+        <w:rPr>
+          <w:bCs/>
+          <w:i/>
+          <w:iCs/>
+          <w:szCs w:val="24"/>
+        </w:rPr>
+        <w:t>MyService</w:t>
+      </w:r>
+      <w:proofErr w:type="spellEnd"/>
+      <w:r>
+        <w:rPr>
+          <w:bCs/>
+          <w:i/>
+          <w:iCs/>
+          <w:szCs w:val="24"/>
+        </w:rPr>
+        <w:t>”</w:t>
       </w:r>
       <w:r>
         <w:rPr>
@@ -5093,6 +5716,15 @@
           <w:szCs w:val="24"/>
         </w:rPr>
       </w:pPr>
+    </w:p>
+    <w:p>
+      <w:pPr>
+        <w:ind w:left="360"/>
+        <w:rPr>
+          <w:bCs/>
+          <w:szCs w:val="24"/>
+        </w:rPr>
+      </w:pPr>
       <w:r>
         <w:rPr>
           <w:bCs/>
@@ -5105,7 +5737,35 @@
           <w:bCs/>
           <w:szCs w:val="24"/>
         </w:rPr>
-        <w:t xml:space="preserve">quando o computador externo pede para aceder à porta 555 do endereço IP externo do router da rede em que está hospedado o programa </w:t>
+        <w:t>quando o computador</w:t>
+      </w:r>
+      <w:r>
+        <w:rPr>
+          <w:bCs/>
+          <w:szCs w:val="24"/>
+        </w:rPr>
+        <w:t xml:space="preserve"> de uma rede</w:t>
+      </w:r>
+      <w:r>
+        <w:rPr>
+          <w:bCs/>
+          <w:szCs w:val="24"/>
+        </w:rPr>
+        <w:t xml:space="preserve"> extern</w:t>
+      </w:r>
+      <w:r>
+        <w:rPr>
+          <w:bCs/>
+          <w:szCs w:val="24"/>
+        </w:rPr>
+        <w:t>a</w:t>
+      </w:r>
+      <w:r>
+        <w:rPr>
+          <w:bCs/>
+          <w:szCs w:val="24"/>
+        </w:rPr>
+        <w:t xml:space="preserve"> pede para aceder à porta 555 do endereço IP externo do router da rede em que está hospedado o programa </w:t>
       </w:r>
       <w:r>
         <w:rPr>
@@ -5114,85 +5774,9 @@
           <w:iCs/>
           <w:szCs w:val="24"/>
         </w:rPr>
-        <w:t>“MyService”</w:t>
-      </w:r>
-      <w:r>
-        <w:rPr>
-          <w:bCs/>
-          <w:szCs w:val="24"/>
-        </w:rPr>
-        <w:t xml:space="preserve">, o mesmo redireciona a ligação para a porta 555 do computador em que </w:t>
-      </w:r>
-      <w:r>
-        <w:rPr>
-          <w:bCs/>
-          <w:szCs w:val="24"/>
-        </w:rPr>
-        <w:t>está hospedado este mesmo programa</w:t>
-      </w:r>
-      <w:r>
-        <w:rPr>
-          <w:bCs/>
-          <w:szCs w:val="24"/>
-        </w:rPr>
-        <w:t>.</w:t>
-      </w:r>
-    </w:p>
-    <w:p>
-      <w:pPr>
-        <w:ind w:left="360"/>
-        <w:rPr>
-          <w:bCs/>
-          <w:szCs w:val="24"/>
-        </w:rPr>
-      </w:pPr>
-    </w:p>
-    <w:p>
-      <w:pPr>
-        <w:ind w:left="360"/>
-        <w:rPr>
-          <w:bCs/>
-          <w:szCs w:val="24"/>
-        </w:rPr>
-      </w:pPr>
-      <w:r>
-        <w:rPr>
-          <w:bCs/>
-          <w:szCs w:val="24"/>
-        </w:rPr>
-        <w:t>[ESQUEMA REDIRECIONAMENTO PORTAS]</w:t>
-      </w:r>
-    </w:p>
-    <w:p>
-      <w:pPr>
-        <w:rPr>
-          <w:bCs/>
-          <w:szCs w:val="24"/>
-        </w:rPr>
-      </w:pPr>
-    </w:p>
-    <w:p>
-      <w:pPr>
-        <w:ind w:left="360"/>
-        <w:rPr>
-          <w:bCs/>
-          <w:szCs w:val="24"/>
-        </w:rPr>
-      </w:pPr>
-      <w:r>
-        <w:rPr>
-          <w:bCs/>
-          <w:szCs w:val="24"/>
-        </w:rPr>
-        <w:t>PYTHON</w:t>
-      </w:r>
-      <w:r>
-        <w:rPr>
-          <w:bCs/>
-          <w:szCs w:val="24"/>
-        </w:rPr>
-        <w:t xml:space="preserve">, a linguagem utilizada no programa </w:t>
-      </w:r>
+        <w:t>“</w:t>
+      </w:r>
+      <w:proofErr w:type="spellStart"/>
       <w:r>
         <w:rPr>
           <w:bCs/>
@@ -5200,171 +5784,9 @@
           <w:iCs/>
           <w:szCs w:val="24"/>
         </w:rPr>
-        <w:t>“MyService”</w:t>
-      </w:r>
-      <w:r>
-        <w:rPr>
-          <w:bCs/>
-          <w:szCs w:val="24"/>
-        </w:rPr>
-        <w:t>,</w:t>
-      </w:r>
-      <w:r>
-        <w:rPr>
-          <w:bCs/>
-          <w:szCs w:val="24"/>
-        </w:rPr>
-        <w:t xml:space="preserve"> é uma linguagem </w:t>
-      </w:r>
-      <w:r>
-        <w:rPr>
-          <w:bCs/>
-          <w:szCs w:val="24"/>
-        </w:rPr>
-        <w:t>interpretada e não compilada</w:t>
-      </w:r>
-      <w:r>
-        <w:rPr>
-          <w:bCs/>
-          <w:szCs w:val="24"/>
-        </w:rPr>
-        <w:t>.</w:t>
-      </w:r>
-      <w:r>
-        <w:rPr>
-          <w:bCs/>
-          <w:szCs w:val="24"/>
-        </w:rPr>
-        <w:t xml:space="preserve"> </w:t>
-      </w:r>
-      <w:r>
-        <w:rPr>
-          <w:bCs/>
-          <w:szCs w:val="24"/>
-        </w:rPr>
-        <w:t>Isto</w:t>
-      </w:r>
-      <w:r>
-        <w:rPr>
-          <w:bCs/>
-          <w:szCs w:val="24"/>
-        </w:rPr>
-        <w:t xml:space="preserve"> significa que as APIs do sistema utilizadas são do interpretador PYTHON, que foi</w:t>
-      </w:r>
-      <w:r>
-        <w:rPr>
-          <w:bCs/>
-          <w:szCs w:val="24"/>
-        </w:rPr>
-        <w:t xml:space="preserve"> na sua base</w:t>
-      </w:r>
-      <w:r>
-        <w:rPr>
-          <w:bCs/>
-          <w:szCs w:val="24"/>
-        </w:rPr>
-        <w:t xml:space="preserve"> escrito em C</w:t>
-      </w:r>
-      <w:r>
-        <w:rPr>
-          <w:bCs/>
-          <w:szCs w:val="24"/>
-        </w:rPr>
-        <w:t>.</w:t>
-      </w:r>
-      <w:r>
-        <w:rPr>
-          <w:bCs/>
-          <w:szCs w:val="24"/>
-        </w:rPr>
-        <w:t xml:space="preserve"> Os restantes códigos integrantes do interpretador PYTHON que não são C, são na sua maioria </w:t>
-      </w:r>
-      <w:r>
-        <w:rPr>
-          <w:bCs/>
-          <w:szCs w:val="24"/>
-        </w:rPr>
-        <w:t xml:space="preserve">códigos PYTHON, </w:t>
-      </w:r>
-      <w:r>
-        <w:rPr>
-          <w:bCs/>
-          <w:szCs w:val="24"/>
-        </w:rPr>
-        <w:t xml:space="preserve">que tal como referi anteriormente </w:t>
-      </w:r>
-      <w:r>
-        <w:rPr>
-          <w:bCs/>
-          <w:szCs w:val="24"/>
-        </w:rPr>
-        <w:t xml:space="preserve">são </w:t>
-      </w:r>
-      <w:r>
-        <w:rPr>
-          <w:bCs/>
-          <w:szCs w:val="24"/>
-        </w:rPr>
-        <w:t>interpretados</w:t>
-      </w:r>
-      <w:r>
-        <w:rPr>
-          <w:bCs/>
-          <w:szCs w:val="24"/>
-        </w:rPr>
-        <w:t xml:space="preserve"> em C.</w:t>
-      </w:r>
-      <w:r>
-        <w:rPr>
-          <w:bCs/>
-          <w:szCs w:val="24"/>
-        </w:rPr>
-        <w:t xml:space="preserve"> Podemos assim afirmar que as APIs do sistema </w:t>
-      </w:r>
-      <w:r>
-        <w:rPr>
-          <w:bCs/>
-          <w:szCs w:val="24"/>
-        </w:rPr>
-        <w:t>utilizadas na linguagem PYTHON são na verdade APIs do sistema</w:t>
-      </w:r>
-      <w:r>
-        <w:rPr>
-          <w:bCs/>
-          <w:szCs w:val="24"/>
-        </w:rPr>
-        <w:t xml:space="preserve"> da linguagem</w:t>
-      </w:r>
-      <w:r>
-        <w:rPr>
-          <w:bCs/>
-          <w:szCs w:val="24"/>
-        </w:rPr>
-        <w:t xml:space="preserve"> C.</w:t>
-      </w:r>
-    </w:p>
-    <w:p>
-      <w:pPr>
-        <w:ind w:left="360"/>
-        <w:rPr>
-          <w:bCs/>
-          <w:szCs w:val="24"/>
-        </w:rPr>
-      </w:pPr>
-      <w:r>
-        <w:rPr>
-          <w:bCs/>
-          <w:szCs w:val="24"/>
-        </w:rPr>
-        <w:t xml:space="preserve">Tudo isto para explicar que o computador que hospeda o </w:t>
-      </w:r>
-      <w:r>
-        <w:rPr>
-          <w:bCs/>
-          <w:szCs w:val="24"/>
-        </w:rPr>
-        <w:t xml:space="preserve">programa </w:t>
-      </w:r>
+        <w:t>MyService</w:t>
+      </w:r>
+      <w:proofErr w:type="spellEnd"/>
       <w:r>
         <w:rPr>
           <w:bCs/>
@@ -5372,7 +5794,328 @@
           <w:iCs/>
           <w:szCs w:val="24"/>
         </w:rPr>
-        <w:t xml:space="preserve">“MyService” </w:t>
+        <w:t>”</w:t>
+      </w:r>
+      <w:r>
+        <w:rPr>
+          <w:bCs/>
+          <w:szCs w:val="24"/>
+        </w:rPr>
+        <w:t xml:space="preserve">, o mesmo redireciona a ligação para a porta 555 do computador em que </w:t>
+      </w:r>
+      <w:r>
+        <w:rPr>
+          <w:bCs/>
+          <w:szCs w:val="24"/>
+        </w:rPr>
+        <w:t>está hospedado este mesmo programa</w:t>
+      </w:r>
+      <w:r>
+        <w:rPr>
+          <w:bCs/>
+          <w:szCs w:val="24"/>
+        </w:rPr>
+        <w:t>.</w:t>
+      </w:r>
+    </w:p>
+    <w:p>
+      <w:pPr>
+        <w:rPr>
+          <w:bCs/>
+          <w:szCs w:val="24"/>
+        </w:rPr>
+      </w:pPr>
+    </w:p>
+    <w:p>
+      <w:pPr>
+        <w:ind w:left="360"/>
+        <w:rPr>
+          <w:bCs/>
+          <w:szCs w:val="24"/>
+        </w:rPr>
+      </w:pPr>
+      <w:r>
+        <w:rPr>
+          <w:bCs/>
+          <w:szCs w:val="24"/>
+        </w:rPr>
+        <w:t>PYTHON</w:t>
+      </w:r>
+      <w:r>
+        <w:rPr>
+          <w:bCs/>
+          <w:szCs w:val="24"/>
+        </w:rPr>
+        <w:t xml:space="preserve">, a linguagem utilizada no programa </w:t>
+      </w:r>
+      <w:r>
+        <w:rPr>
+          <w:bCs/>
+          <w:i/>
+          <w:iCs/>
+          <w:szCs w:val="24"/>
+        </w:rPr>
+        <w:t>“</w:t>
+      </w:r>
+      <w:proofErr w:type="spellStart"/>
+      <w:r>
+        <w:rPr>
+          <w:bCs/>
+          <w:i/>
+          <w:iCs/>
+          <w:szCs w:val="24"/>
+        </w:rPr>
+        <w:t>MyService</w:t>
+      </w:r>
+      <w:proofErr w:type="spellEnd"/>
+      <w:r>
+        <w:rPr>
+          <w:bCs/>
+          <w:i/>
+          <w:iCs/>
+          <w:szCs w:val="24"/>
+        </w:rPr>
+        <w:t>”</w:t>
+      </w:r>
+      <w:r>
+        <w:rPr>
+          <w:bCs/>
+          <w:szCs w:val="24"/>
+        </w:rPr>
+        <w:t>,</w:t>
+      </w:r>
+      <w:r>
+        <w:rPr>
+          <w:bCs/>
+          <w:szCs w:val="24"/>
+        </w:rPr>
+        <w:t xml:space="preserve"> é uma linguagem </w:t>
+      </w:r>
+      <w:r>
+        <w:rPr>
+          <w:bCs/>
+          <w:szCs w:val="24"/>
+        </w:rPr>
+        <w:t>interpretada e não compilada</w:t>
+      </w:r>
+      <w:r>
+        <w:rPr>
+          <w:bCs/>
+          <w:szCs w:val="24"/>
+        </w:rPr>
+        <w:t>.</w:t>
+      </w:r>
+      <w:r>
+        <w:rPr>
+          <w:bCs/>
+          <w:szCs w:val="24"/>
+        </w:rPr>
+        <w:t xml:space="preserve"> </w:t>
+      </w:r>
+      <w:r>
+        <w:rPr>
+          <w:bCs/>
+          <w:szCs w:val="24"/>
+        </w:rPr>
+        <w:t>Isto</w:t>
+      </w:r>
+      <w:r>
+        <w:rPr>
+          <w:bCs/>
+          <w:szCs w:val="24"/>
+        </w:rPr>
+        <w:t xml:space="preserve"> significa que as </w:t>
+      </w:r>
+      <w:proofErr w:type="spellStart"/>
+      <w:r>
+        <w:rPr>
+          <w:bCs/>
+          <w:szCs w:val="24"/>
+        </w:rPr>
+        <w:t>APIs</w:t>
+      </w:r>
+      <w:proofErr w:type="spellEnd"/>
+      <w:r>
+        <w:rPr>
+          <w:bCs/>
+          <w:szCs w:val="24"/>
+        </w:rPr>
+        <w:t xml:space="preserve"> do sistema utilizadas são do interpretador PYTHON, que foi</w:t>
+      </w:r>
+      <w:r>
+        <w:rPr>
+          <w:bCs/>
+          <w:szCs w:val="24"/>
+        </w:rPr>
+        <w:t xml:space="preserve"> na sua base</w:t>
+      </w:r>
+      <w:r>
+        <w:rPr>
+          <w:bCs/>
+          <w:szCs w:val="24"/>
+        </w:rPr>
+        <w:t xml:space="preserve"> escrito em C</w:t>
+      </w:r>
+      <w:r>
+        <w:rPr>
+          <w:bCs/>
+          <w:szCs w:val="24"/>
+        </w:rPr>
+        <w:t>.</w:t>
+      </w:r>
+      <w:r>
+        <w:rPr>
+          <w:bCs/>
+          <w:szCs w:val="24"/>
+        </w:rPr>
+        <w:t xml:space="preserve"> Os restantes códigos integrantes do interpretador PYTHON que não são C, são na sua maioria </w:t>
+      </w:r>
+      <w:r>
+        <w:rPr>
+          <w:bCs/>
+          <w:szCs w:val="24"/>
+        </w:rPr>
+        <w:t xml:space="preserve">códigos PYTHON, </w:t>
+      </w:r>
+      <w:r>
+        <w:rPr>
+          <w:bCs/>
+          <w:szCs w:val="24"/>
+        </w:rPr>
+        <w:t xml:space="preserve">que tal como referi anteriormente </w:t>
+      </w:r>
+      <w:r>
+        <w:rPr>
+          <w:bCs/>
+          <w:szCs w:val="24"/>
+        </w:rPr>
+        <w:t xml:space="preserve">são </w:t>
+      </w:r>
+      <w:r>
+        <w:rPr>
+          <w:bCs/>
+          <w:szCs w:val="24"/>
+        </w:rPr>
+        <w:t>interpretados</w:t>
+      </w:r>
+      <w:r>
+        <w:rPr>
+          <w:bCs/>
+          <w:szCs w:val="24"/>
+        </w:rPr>
+        <w:t xml:space="preserve"> em C.</w:t>
+      </w:r>
+      <w:r>
+        <w:rPr>
+          <w:bCs/>
+          <w:szCs w:val="24"/>
+        </w:rPr>
+        <w:t xml:space="preserve"> Podemos assim afirmar que as </w:t>
+      </w:r>
+      <w:proofErr w:type="spellStart"/>
+      <w:r>
+        <w:rPr>
+          <w:bCs/>
+          <w:szCs w:val="24"/>
+        </w:rPr>
+        <w:t>APIs</w:t>
+      </w:r>
+      <w:proofErr w:type="spellEnd"/>
+      <w:r>
+        <w:rPr>
+          <w:bCs/>
+          <w:szCs w:val="24"/>
+        </w:rPr>
+        <w:t xml:space="preserve"> do sistema </w:t>
+      </w:r>
+      <w:r>
+        <w:rPr>
+          <w:bCs/>
+          <w:szCs w:val="24"/>
+        </w:rPr>
+        <w:t xml:space="preserve">utilizadas na linguagem PYTHON são na verdade </w:t>
+      </w:r>
+      <w:proofErr w:type="spellStart"/>
+      <w:r>
+        <w:rPr>
+          <w:bCs/>
+          <w:szCs w:val="24"/>
+        </w:rPr>
+        <w:t>APIs</w:t>
+      </w:r>
+      <w:proofErr w:type="spellEnd"/>
+      <w:r>
+        <w:rPr>
+          <w:bCs/>
+          <w:szCs w:val="24"/>
+        </w:rPr>
+        <w:t xml:space="preserve"> do sistema</w:t>
+      </w:r>
+      <w:r>
+        <w:rPr>
+          <w:bCs/>
+          <w:szCs w:val="24"/>
+        </w:rPr>
+        <w:t xml:space="preserve"> da linguagem</w:t>
+      </w:r>
+      <w:r>
+        <w:rPr>
+          <w:bCs/>
+          <w:szCs w:val="24"/>
+        </w:rPr>
+        <w:t xml:space="preserve"> C.</w:t>
+      </w:r>
+    </w:p>
+    <w:p>
+      <w:pPr>
+        <w:ind w:left="360"/>
+        <w:rPr>
+          <w:bCs/>
+          <w:szCs w:val="24"/>
+        </w:rPr>
+      </w:pPr>
+      <w:r>
+        <w:rPr>
+          <w:bCs/>
+          <w:szCs w:val="24"/>
+        </w:rPr>
+        <w:t xml:space="preserve">Tudo isto para explicar que o computador que hospeda o </w:t>
+      </w:r>
+      <w:r>
+        <w:rPr>
+          <w:bCs/>
+          <w:szCs w:val="24"/>
+        </w:rPr>
+        <w:t xml:space="preserve">programa </w:t>
+      </w:r>
+      <w:r>
+        <w:rPr>
+          <w:bCs/>
+          <w:i/>
+          <w:iCs/>
+          <w:szCs w:val="24"/>
+        </w:rPr>
+        <w:t>“</w:t>
+      </w:r>
+      <w:proofErr w:type="spellStart"/>
+      <w:r>
+        <w:rPr>
+          <w:bCs/>
+          <w:i/>
+          <w:iCs/>
+          <w:szCs w:val="24"/>
+        </w:rPr>
+        <w:t>MyService</w:t>
+      </w:r>
+      <w:proofErr w:type="spellEnd"/>
+      <w:r>
+        <w:rPr>
+          <w:bCs/>
+          <w:i/>
+          <w:iCs/>
+          <w:szCs w:val="24"/>
+        </w:rPr>
+        <w:t xml:space="preserve">” </w:t>
       </w:r>
       <w:r>
         <w:rPr>
@@ -5518,7 +6261,30 @@
           <w:bCs/>
           <w:szCs w:val="24"/>
         </w:rPr>
-        <w:t>Aqui tal é possível pois o script PYTHON recorre ao interpretador, que recorre às APIs do sistema</w:t>
+        <w:t>T</w:t>
+      </w:r>
+      <w:r>
+        <w:rPr>
+          <w:bCs/>
+          <w:szCs w:val="24"/>
+        </w:rPr>
+        <w:t xml:space="preserve">al é possível pois o script PYTHON recorre ao interpretador, que recorre às </w:t>
+      </w:r>
+      <w:proofErr w:type="spellStart"/>
+      <w:r>
+        <w:rPr>
+          <w:bCs/>
+          <w:szCs w:val="24"/>
+        </w:rPr>
+        <w:t>APIs</w:t>
+      </w:r>
+      <w:proofErr w:type="spellEnd"/>
+      <w:r>
+        <w:rPr>
+          <w:bCs/>
+          <w:szCs w:val="24"/>
+        </w:rPr>
+        <w:t xml:space="preserve"> do sistema</w:t>
       </w:r>
       <w:r>
         <w:rPr>
@@ -5560,7 +6326,21 @@
           <w:bCs/>
           <w:szCs w:val="24"/>
         </w:rPr>
-        <w:t>. Aqui o endereço IP poderá ser o de qualquer placa de rede do computador que corre este script.</w:t>
+        <w:t xml:space="preserve">. Aqui o endereço IP poderá ser o de qualquer placa de rede do computador que </w:t>
+      </w:r>
+      <w:r>
+        <w:rPr>
+          <w:bCs/>
+          <w:szCs w:val="24"/>
+        </w:rPr>
+        <w:t>execute</w:t>
+      </w:r>
+      <w:r>
+        <w:rPr>
+          <w:bCs/>
+          <w:szCs w:val="24"/>
+        </w:rPr>
+        <w:t xml:space="preserve"> este script.</w:t>
       </w:r>
     </w:p>
     <w:p>
@@ -5585,15 +6365,9 @@
           <w:iCs/>
           <w:szCs w:val="24"/>
         </w:rPr>
-        <w:t xml:space="preserve">“MyApp” </w:t>
-      </w:r>
-      <w:r>
-        <w:rPr>
-          <w:bCs/>
-          <w:szCs w:val="24"/>
-        </w:rPr>
-        <w:t xml:space="preserve">utiliza a </w:t>
-      </w:r>
+        <w:t>“</w:t>
+      </w:r>
+      <w:proofErr w:type="spellStart"/>
       <w:r>
         <w:rPr>
           <w:bCs/>
@@ -5601,15 +6375,9 @@
           <w:iCs/>
           <w:szCs w:val="24"/>
         </w:rPr>
-        <w:t>“MyService API”</w:t>
-      </w:r>
-      <w:r>
-        <w:rPr>
-          <w:bCs/>
-          <w:szCs w:val="24"/>
-        </w:rPr>
-        <w:t>, que utiliza uma API do sistema</w:t>
-      </w:r>
+        <w:t>MyApp</w:t>
+      </w:r>
+      <w:proofErr w:type="spellEnd"/>
       <w:r>
         <w:rPr>
           <w:bCs/>
@@ -5617,28 +6385,14 @@
           <w:iCs/>
           <w:szCs w:val="24"/>
         </w:rPr>
-        <w:t xml:space="preserve"> </w:t>
-      </w:r>
-      <w:r>
-        <w:rPr>
-          <w:bCs/>
-          <w:szCs w:val="24"/>
-        </w:rPr>
-        <w:t xml:space="preserve">para </w:t>
-      </w:r>
-      <w:r>
-        <w:rPr>
-          <w:bCs/>
-          <w:szCs w:val="24"/>
-        </w:rPr>
-        <w:t xml:space="preserve">estabelecer uma conexão com o endereço IP do </w:t>
-      </w:r>
-      <w:r>
-        <w:rPr>
-          <w:bCs/>
-          <w:szCs w:val="24"/>
-        </w:rPr>
-        <w:t xml:space="preserve">router da rede em que está hospedado o programa </w:t>
+        <w:t xml:space="preserve">” </w:t>
+      </w:r>
+      <w:r>
+        <w:rPr>
+          <w:bCs/>
+          <w:szCs w:val="24"/>
+        </w:rPr>
+        <w:t xml:space="preserve">utiliza a </w:t>
       </w:r>
       <w:r>
         <w:rPr>
@@ -5647,7 +6401,93 @@
           <w:iCs/>
           <w:szCs w:val="24"/>
         </w:rPr>
-        <w:t>“MyService”</w:t>
+        <w:t>“</w:t>
+      </w:r>
+      <w:proofErr w:type="spellStart"/>
+      <w:r>
+        <w:rPr>
+          <w:bCs/>
+          <w:i/>
+          <w:iCs/>
+          <w:szCs w:val="24"/>
+        </w:rPr>
+        <w:t>MyService</w:t>
+      </w:r>
+      <w:proofErr w:type="spellEnd"/>
+      <w:r>
+        <w:rPr>
+          <w:bCs/>
+          <w:i/>
+          <w:iCs/>
+          <w:szCs w:val="24"/>
+        </w:rPr>
+        <w:t xml:space="preserve"> API”</w:t>
+      </w:r>
+      <w:r>
+        <w:rPr>
+          <w:bCs/>
+          <w:szCs w:val="24"/>
+        </w:rPr>
+        <w:t>, que utiliza uma API do sistema</w:t>
+      </w:r>
+      <w:r>
+        <w:rPr>
+          <w:bCs/>
+          <w:i/>
+          <w:iCs/>
+          <w:szCs w:val="24"/>
+        </w:rPr>
+        <w:t xml:space="preserve"> </w:t>
+      </w:r>
+      <w:r>
+        <w:rPr>
+          <w:bCs/>
+          <w:szCs w:val="24"/>
+        </w:rPr>
+        <w:t xml:space="preserve">para </w:t>
+      </w:r>
+      <w:r>
+        <w:rPr>
+          <w:bCs/>
+          <w:szCs w:val="24"/>
+        </w:rPr>
+        <w:t xml:space="preserve">estabelecer uma conexão com o endereço IP do </w:t>
+      </w:r>
+      <w:r>
+        <w:rPr>
+          <w:bCs/>
+          <w:szCs w:val="24"/>
+        </w:rPr>
+        <w:t xml:space="preserve">router da rede em que está hospedado o programa </w:t>
+      </w:r>
+      <w:r>
+        <w:rPr>
+          <w:bCs/>
+          <w:i/>
+          <w:iCs/>
+          <w:szCs w:val="24"/>
+        </w:rPr>
+        <w:t>“</w:t>
+      </w:r>
+      <w:proofErr w:type="spellStart"/>
+      <w:r>
+        <w:rPr>
+          <w:bCs/>
+          <w:i/>
+          <w:iCs/>
+          <w:szCs w:val="24"/>
+        </w:rPr>
+        <w:t>MyService</w:t>
+      </w:r>
+      <w:proofErr w:type="spellEnd"/>
+      <w:r>
+        <w:rPr>
+          <w:bCs/>
+          <w:i/>
+          <w:iCs/>
+          <w:szCs w:val="24"/>
+        </w:rPr>
+        <w:t>”</w:t>
       </w:r>
       <w:r>
         <w:rPr>
@@ -5697,6 +6537,101 @@
           <w:szCs w:val="24"/>
         </w:rPr>
         <w:t>555</w:t>
+      </w:r>
+      <w:r>
+        <w:rPr>
+          <w:bCs/>
+          <w:szCs w:val="24"/>
+        </w:rPr>
+        <w:t>.</w:t>
+      </w:r>
+    </w:p>
+    <w:p>
+      <w:pPr>
+        <w:ind w:left="360"/>
+        <w:rPr>
+          <w:bCs/>
+          <w:szCs w:val="24"/>
+        </w:rPr>
+      </w:pPr>
+      <w:r>
+        <w:rPr>
+          <w:bCs/>
+          <w:szCs w:val="24"/>
+        </w:rPr>
+        <w:t xml:space="preserve">A linha abaixo está presente na classe </w:t>
+      </w:r>
+      <w:r>
+        <w:rPr>
+          <w:bCs/>
+          <w:i/>
+          <w:iCs/>
+          <w:szCs w:val="24"/>
+        </w:rPr>
+        <w:t>“</w:t>
+      </w:r>
+      <w:proofErr w:type="spellStart"/>
+      <w:r>
+        <w:rPr>
+          <w:bCs/>
+          <w:i/>
+          <w:iCs/>
+          <w:szCs w:val="24"/>
+        </w:rPr>
+        <w:t>MainScreen</w:t>
+      </w:r>
+      <w:proofErr w:type="spellEnd"/>
+      <w:r>
+        <w:rPr>
+          <w:bCs/>
+          <w:i/>
+          <w:iCs/>
+          <w:szCs w:val="24"/>
+        </w:rPr>
+        <w:t>”</w:t>
+      </w:r>
+      <w:r>
+        <w:rPr>
+          <w:bCs/>
+          <w:szCs w:val="24"/>
+        </w:rPr>
+        <w:t xml:space="preserve">, que chama a execução do método </w:t>
+      </w:r>
+      <w:r>
+        <w:rPr>
+          <w:bCs/>
+          <w:i/>
+          <w:iCs/>
+          <w:szCs w:val="24"/>
+        </w:rPr>
+        <w:t>“</w:t>
+      </w:r>
+      <w:proofErr w:type="spellStart"/>
+      <w:r>
+        <w:rPr>
+          <w:bCs/>
+          <w:i/>
+          <w:iCs/>
+          <w:szCs w:val="24"/>
+        </w:rPr>
+        <w:t>connect</w:t>
+      </w:r>
+      <w:proofErr w:type="spellEnd"/>
+      <w:r>
+        <w:rPr>
+          <w:bCs/>
+          <w:i/>
+          <w:iCs/>
+          <w:szCs w:val="24"/>
+        </w:rPr>
+        <w:t>()”</w:t>
+      </w:r>
+      <w:r>
+        <w:rPr>
+          <w:bCs/>
+          <w:szCs w:val="24"/>
+        </w:rPr>
+        <w:t xml:space="preserve"> da minha API</w:t>
       </w:r>
       <w:r>
         <w:rPr>
@@ -5765,6 +6700,65 @@
       </w:pPr>
       <w:r>
         <w:rPr>
+          <w:bCs/>
+          <w:szCs w:val="24"/>
+        </w:rPr>
+        <w:t xml:space="preserve">Esta linha está presente nesse mesmo método, em que </w:t>
+      </w:r>
+      <w:proofErr w:type="spellStart"/>
+      <w:r>
+        <w:rPr>
+          <w:bCs/>
+          <w:i/>
+          <w:iCs/>
+          <w:szCs w:val="24"/>
+        </w:rPr>
+        <w:t>address</w:t>
+      </w:r>
+      <w:proofErr w:type="spellEnd"/>
+      <w:r>
+        <w:rPr>
+          <w:bCs/>
+          <w:szCs w:val="24"/>
+        </w:rPr>
+        <w:t xml:space="preserve"> é </w:t>
+      </w:r>
+      <w:r>
+        <w:rPr>
+          <w:bCs/>
+          <w:szCs w:val="24"/>
+        </w:rPr>
+        <w:t xml:space="preserve">o primeiro argumento (neste caso 77.54.195.181) e </w:t>
+      </w:r>
+      <w:proofErr w:type="spellStart"/>
+      <w:r>
+        <w:rPr>
+          <w:bCs/>
+          <w:i/>
+          <w:iCs/>
+          <w:szCs w:val="24"/>
+        </w:rPr>
+        <w:t>port</w:t>
+      </w:r>
+      <w:proofErr w:type="spellEnd"/>
+      <w:r>
+        <w:rPr>
+          <w:bCs/>
+          <w:szCs w:val="24"/>
+        </w:rPr>
+        <w:t xml:space="preserve"> o segundo (neste caso 555).</w:t>
+      </w:r>
+    </w:p>
+    <w:p>
+      <w:pPr>
+        <w:ind w:left="360"/>
+        <w:rPr>
+          <w:bCs/>
+          <w:szCs w:val="24"/>
+        </w:rPr>
+      </w:pPr>
+      <w:r>
+        <w:rPr>
           <w:noProof/>
         </w:rPr>
         <w:drawing>
@@ -5863,21 +6857,21 @@
           <w:bCs/>
           <w:szCs w:val="24"/>
         </w:rPr>
-        <w:t xml:space="preserve">Isto poderá ser mais facilmente compreendido no esquema </w:t>
-      </w:r>
-      <w:r>
-        <w:rPr>
-          <w:bCs/>
-          <w:szCs w:val="24"/>
-        </w:rPr>
-        <w:t xml:space="preserve">da </w:t>
-      </w:r>
-      <w:r>
-        <w:rPr>
-          <w:bCs/>
-          <w:szCs w:val="24"/>
-        </w:rPr>
-        <w:t>em baixo</w:t>
+        <w:t>Isto poderá ser mais facilmente compreendido no esquema</w:t>
+      </w:r>
+      <w:r>
+        <w:rPr>
+          <w:bCs/>
+          <w:szCs w:val="24"/>
+        </w:rPr>
+        <w:t xml:space="preserve"> </w:t>
+      </w:r>
+      <w:r>
+        <w:rPr>
+          <w:bCs/>
+          <w:szCs w:val="24"/>
+        </w:rPr>
+        <w:t>da página seguinte</w:t>
       </w:r>
       <w:r>
         <w:rPr>
@@ -5895,12 +6889,83 @@
           <w:szCs w:val="24"/>
         </w:rPr>
       </w:pPr>
+      <w:r>
+        <w:rPr>
+          <w:bCs/>
+          <w:noProof/>
+          <w:szCs w:val="24"/>
+        </w:rPr>
+        <w:lastRenderedPageBreak/>
+        <w:drawing>
+          <wp:anchor distT="0" distB="0" distL="114300" distR="114300" simplePos="0" relativeHeight="251670528" behindDoc="1" locked="0" layoutInCell="1" allowOverlap="1">
+            <wp:simplePos x="0" y="0"/>
+            <wp:positionH relativeFrom="margin">
+              <wp:posOffset>-250504</wp:posOffset>
+            </wp:positionH>
+            <wp:positionV relativeFrom="paragraph">
+              <wp:posOffset>273239</wp:posOffset>
+            </wp:positionV>
+            <wp:extent cx="6017260" cy="3383915"/>
+            <wp:effectExtent l="0" t="0" r="2540" b="6985"/>
+            <wp:wrapTight wrapText="bothSides">
+              <wp:wrapPolygon edited="0">
+                <wp:start x="0" y="0"/>
+                <wp:lineTo x="0" y="21523"/>
+                <wp:lineTo x="21541" y="21523"/>
+                <wp:lineTo x="21541" y="0"/>
+                <wp:lineTo x="0" y="0"/>
+              </wp:wrapPolygon>
+            </wp:wrapTight>
+            <wp:docPr id="7" name="Imagem 7"/>
+            <wp:cNvGraphicFramePr>
+              <a:graphicFrameLocks xmlns:a="http://schemas.openxmlformats.org/drawingml/2006/main" noChangeAspect="1"/>
+            </wp:cNvGraphicFramePr>
+            <a:graphic xmlns:a="http://schemas.openxmlformats.org/drawingml/2006/main">
+              <a:graphicData uri="http://schemas.openxmlformats.org/drawingml/2006/picture">
+                <pic:pic xmlns:pic="http://schemas.openxmlformats.org/drawingml/2006/picture">
+                  <pic:nvPicPr>
+                    <pic:cNvPr id="7" name="esquema_ligacao.png"/>
+                    <pic:cNvPicPr/>
+                  </pic:nvPicPr>
+                  <pic:blipFill>
+                    <a:blip r:embed="rId30" cstate="print">
+                      <a:extLst>
+                        <a:ext uri="{28A0092B-C50C-407E-A947-70E740481C1C}">
+                          <a14:useLocalDpi xmlns:a14="http://schemas.microsoft.com/office/drawing/2010/main" val="0"/>
+                        </a:ext>
+                      </a:extLst>
+                    </a:blip>
+                    <a:stretch>
+                      <a:fillRect/>
+                    </a:stretch>
+                  </pic:blipFill>
+                  <pic:spPr>
+                    <a:xfrm>
+                      <a:off x="0" y="0"/>
+                      <a:ext cx="6017260" cy="3383915"/>
+                    </a:xfrm>
+                    <a:prstGeom prst="rect">
+                      <a:avLst/>
+                    </a:prstGeom>
+                  </pic:spPr>
+                </pic:pic>
+              </a:graphicData>
+            </a:graphic>
+            <wp14:sizeRelH relativeFrom="margin">
+              <wp14:pctWidth>0</wp14:pctWidth>
+            </wp14:sizeRelH>
+            <wp14:sizeRelV relativeFrom="margin">
+              <wp14:pctHeight>0</wp14:pctHeight>
+            </wp14:sizeRelV>
+          </wp:anchor>
+        </w:drawing>
+      </w:r>
     </w:p>
     <w:p>
       <w:pPr>
         <w:ind w:left="360"/>
         <w:rPr>
-          <w:bCs/>
+          <w:b/>
           <w:szCs w:val="24"/>
         </w:rPr>
       </w:pPr>
@@ -5909,16 +6974,73 @@
       <w:pPr>
         <w:ind w:left="360"/>
         <w:rPr>
-          <w:b/>
-          <w:szCs w:val="24"/>
-        </w:rPr>
-      </w:pPr>
+          <w:bCs/>
+          <w:szCs w:val="24"/>
+        </w:rPr>
+      </w:pPr>
+      <w:r>
+        <w:rPr>
+          <w:bCs/>
+          <w:szCs w:val="24"/>
+        </w:rPr>
+        <w:t xml:space="preserve">A menção dos endereços IP da rede </w:t>
+      </w:r>
+      <w:r>
+        <w:rPr>
+          <w:bCs/>
+          <w:i/>
+          <w:iCs/>
+          <w:szCs w:val="24"/>
+        </w:rPr>
+        <w:t>“</w:t>
+      </w:r>
+      <w:proofErr w:type="spellStart"/>
+      <w:r>
+        <w:rPr>
+          <w:bCs/>
+          <w:i/>
+          <w:iCs/>
+          <w:szCs w:val="24"/>
+        </w:rPr>
+        <w:t>MyApp</w:t>
+      </w:r>
+      <w:proofErr w:type="spellEnd"/>
+      <w:r>
+        <w:rPr>
+          <w:bCs/>
+          <w:i/>
+          <w:iCs/>
+          <w:szCs w:val="24"/>
+        </w:rPr>
+        <w:t>”</w:t>
+      </w:r>
+      <w:r>
+        <w:rPr>
+          <w:bCs/>
+          <w:szCs w:val="24"/>
+        </w:rPr>
+        <w:t xml:space="preserve"> é feita apenas com o objetivo de tornar o esquema mais detalhado. Não é feito qualquer tipo de redireccionamento de portas</w:t>
+      </w:r>
+      <w:r>
+        <w:rPr>
+          <w:bCs/>
+          <w:szCs w:val="24"/>
+        </w:rPr>
+        <w:t xml:space="preserve"> manualmente</w:t>
+      </w:r>
+      <w:r>
+        <w:rPr>
+          <w:bCs/>
+          <w:szCs w:val="24"/>
+        </w:rPr>
+        <w:t xml:space="preserve"> nesta rede.</w:t>
+      </w:r>
     </w:p>
     <w:p>
       <w:pPr>
         <w:ind w:left="360"/>
         <w:rPr>
-          <w:b/>
+          <w:bCs/>
           <w:szCs w:val="24"/>
         </w:rPr>
       </w:pPr>
@@ -5927,105 +7049,166 @@
       <w:pPr>
         <w:ind w:left="360"/>
         <w:rPr>
-          <w:b/>
-          <w:szCs w:val="24"/>
-        </w:rPr>
-      </w:pPr>
-    </w:p>
-    <w:p>
-      <w:pPr>
-        <w:ind w:left="360"/>
-        <w:rPr>
-          <w:bCs/>
-          <w:szCs w:val="24"/>
-        </w:rPr>
-      </w:pPr>
-      <w:r>
-        <w:rPr>
-          <w:bCs/>
-          <w:szCs w:val="24"/>
-        </w:rPr>
-        <w:t>[ESQUEMA COMPLETO]</w:t>
-      </w:r>
-    </w:p>
-    <w:p>
-      <w:pPr>
-        <w:ind w:left="360"/>
-        <w:rPr>
-          <w:b/>
-          <w:szCs w:val="24"/>
-        </w:rPr>
-      </w:pPr>
-    </w:p>
-    <w:p>
-      <w:pPr>
-        <w:ind w:left="360"/>
-        <w:rPr>
-          <w:b/>
-          <w:szCs w:val="24"/>
-        </w:rPr>
-      </w:pPr>
-    </w:p>
-    <w:p>
-      <w:pPr>
-        <w:ind w:left="360"/>
-        <w:rPr>
-          <w:b/>
-          <w:szCs w:val="24"/>
-        </w:rPr>
-      </w:pPr>
-    </w:p>
-    <w:p>
-      <w:pPr>
-        <w:ind w:left="360"/>
-        <w:rPr>
-          <w:b/>
-          <w:szCs w:val="24"/>
-        </w:rPr>
-      </w:pPr>
-    </w:p>
-    <w:p>
-      <w:pPr>
-        <w:ind w:left="360"/>
-        <w:rPr>
-          <w:b/>
-          <w:szCs w:val="24"/>
-        </w:rPr>
-      </w:pPr>
-    </w:p>
-    <w:p>
-      <w:pPr>
-        <w:ind w:left="360"/>
-        <w:rPr>
-          <w:b/>
-          <w:szCs w:val="24"/>
-        </w:rPr>
-      </w:pPr>
-    </w:p>
-    <w:p>
-      <w:pPr>
-        <w:ind w:left="360"/>
-        <w:rPr>
-          <w:b/>
-          <w:szCs w:val="24"/>
-        </w:rPr>
-      </w:pPr>
-    </w:p>
-    <w:p>
-      <w:pPr>
-        <w:rPr>
-          <w:b/>
-          <w:szCs w:val="24"/>
-        </w:rPr>
-      </w:pPr>
+          <w:bCs/>
+          <w:szCs w:val="24"/>
+        </w:rPr>
+      </w:pPr>
+      <w:r>
+        <w:rPr>
+          <w:bCs/>
+          <w:szCs w:val="24"/>
+        </w:rPr>
+        <w:t xml:space="preserve">Todos os códigos de exemplo do trabalho podem ser vistos em </w:t>
+      </w:r>
+      <w:hyperlink r:id="rId31" w:history="1">
+        <w:r>
+          <w:rPr>
+            <w:rStyle w:val="Hiperligao"/>
+            <w:bCs/>
+            <w:szCs w:val="24"/>
+          </w:rPr>
+          <w:t>https://github.com/carlostojal/TSI/tree/master/Programa%C3%A7%C3%A3o%20e%20Sistemas%20de%20Informa%C3%A7%C3%A3o/M8%20-%20Conceitos%20Avan%C3%A7ados%20de%20Programa%C3%A7%C3%A3o/APIs</w:t>
+        </w:r>
+      </w:hyperlink>
+      <w:r>
+        <w:rPr>
+          <w:bCs/>
+          <w:szCs w:val="24"/>
+        </w:rPr>
+        <w:t>.</w:t>
+      </w:r>
       <w:bookmarkStart w:id="16" w:name="_GoBack"/>
       <w:bookmarkEnd w:id="16"/>
-      <w:r>
-        <w:rPr>
-          <w:b/>
-          <w:szCs w:val="24"/>
-        </w:rPr>
-        <w:lastRenderedPageBreak/>
+    </w:p>
+    <w:p>
+      <w:pPr>
+        <w:ind w:left="360"/>
+        <w:rPr>
+          <w:b/>
+          <w:szCs w:val="24"/>
+        </w:rPr>
+      </w:pPr>
+    </w:p>
+    <w:p>
+      <w:pPr>
+        <w:ind w:left="360"/>
+        <w:rPr>
+          <w:b/>
+          <w:szCs w:val="24"/>
+        </w:rPr>
+      </w:pPr>
+    </w:p>
+    <w:p>
+      <w:pPr>
+        <w:ind w:left="360"/>
+        <w:rPr>
+          <w:b/>
+          <w:szCs w:val="24"/>
+        </w:rPr>
+      </w:pPr>
+    </w:p>
+    <w:p>
+      <w:pPr>
+        <w:ind w:left="360"/>
+        <w:rPr>
+          <w:b/>
+          <w:szCs w:val="24"/>
+        </w:rPr>
+      </w:pPr>
+    </w:p>
+    <w:p>
+      <w:pPr>
+        <w:ind w:left="360"/>
+        <w:rPr>
+          <w:b/>
+          <w:szCs w:val="24"/>
+        </w:rPr>
+      </w:pPr>
+    </w:p>
+    <w:p>
+      <w:pPr>
+        <w:ind w:left="360"/>
+        <w:rPr>
+          <w:b/>
+          <w:szCs w:val="24"/>
+        </w:rPr>
+      </w:pPr>
+    </w:p>
+    <w:p>
+      <w:pPr>
+        <w:ind w:left="360"/>
+        <w:rPr>
+          <w:b/>
+          <w:szCs w:val="24"/>
+        </w:rPr>
+      </w:pPr>
+    </w:p>
+    <w:p>
+      <w:pPr>
+        <w:ind w:left="360"/>
+        <w:rPr>
+          <w:b/>
+          <w:szCs w:val="24"/>
+        </w:rPr>
+      </w:pPr>
+    </w:p>
+    <w:p>
+      <w:pPr>
+        <w:ind w:left="360"/>
+        <w:rPr>
+          <w:b/>
+          <w:szCs w:val="24"/>
+        </w:rPr>
+      </w:pPr>
+    </w:p>
+    <w:p>
+      <w:pPr>
+        <w:ind w:left="360"/>
+        <w:rPr>
+          <w:b/>
+          <w:szCs w:val="24"/>
+        </w:rPr>
+      </w:pPr>
+    </w:p>
+    <w:p>
+      <w:pPr>
+        <w:ind w:left="360"/>
+        <w:rPr>
+          <w:b/>
+          <w:szCs w:val="24"/>
+        </w:rPr>
+      </w:pPr>
+    </w:p>
+    <w:p>
+      <w:pPr>
+        <w:ind w:left="360"/>
+        <w:rPr>
+          <w:b/>
+          <w:szCs w:val="24"/>
+        </w:rPr>
+      </w:pPr>
+    </w:p>
+    <w:p>
+      <w:pPr>
+        <w:ind w:left="360"/>
+        <w:rPr>
+          <w:b/>
+          <w:szCs w:val="24"/>
+        </w:rPr>
+      </w:pPr>
+    </w:p>
+    <w:p>
+      <w:pPr>
+        <w:rPr>
+          <w:b/>
+          <w:szCs w:val="24"/>
+        </w:rPr>
+      </w:pPr>
+      <w:r>
+        <w:rPr>
+          <w:b/>
+          <w:szCs w:val="24"/>
+        </w:rPr>
         <w:t>CONCLUSÃO</w:t>
       </w:r>
     </w:p>
@@ -6225,8 +7408,8 @@
     <w:p/>
     <w:p/>
     <w:sectPr>
-      <w:headerReference w:type="default" r:id="rId30"/>
-      <w:footerReference w:type="default" r:id="rId31"/>
+      <w:headerReference w:type="default" r:id="rId32"/>
+      <w:footerReference w:type="default" r:id="rId33"/>
       <w:pgSz w:w="11906" w:h="16838"/>
       <w:pgMar w:top="1417" w:right="1701" w:bottom="1417" w:left="1701" w:header="708" w:footer="708" w:gutter="0"/>
       <w:pgNumType w:start="1"/>
@@ -6273,6 +7456,7 @@
         <w:docPartUnique/>
       </w:docPartObj>
     </w:sdtPr>
+    <w:sdtEndPr/>
     <w:sdtContent>
       <w:p>
         <w:pPr>
@@ -6425,6 +7609,7 @@
         <w:docPartUnique/>
       </w:docPartObj>
     </w:sdtPr>
+    <w:sdtEndPr/>
     <w:sdtContent>
       <w:p>
         <w:pPr>
@@ -7208,8 +8393,11 @@
     <w:lsdException w:name="Table 3D effects 3" w:semiHidden="1" w:unhideWhenUsed="1"/>
     <w:lsdException w:name="Table Contemporary" w:semiHidden="1" w:unhideWhenUsed="1"/>
     <w:lsdException w:name="Table Elegant" w:semiHidden="1" w:unhideWhenUsed="1"/>
+    <w:lsdException w:name="Table Professional" w:semiHidden="1" w:unhideWhenUsed="1"/>
     <w:lsdException w:name="Table Subtle 1" w:semiHidden="1" w:unhideWhenUsed="1"/>
     <w:lsdException w:name="Table Subtle 2" w:semiHidden="1" w:unhideWhenUsed="1"/>
+    <w:lsdException w:name="Table Web 1" w:semiHidden="1" w:unhideWhenUsed="1"/>
+    <w:lsdException w:name="Table Web 2" w:semiHidden="1" w:unhideWhenUsed="1"/>
     <w:lsdException w:name="Table Web 3" w:semiHidden="1" w:unhideWhenUsed="1"/>
     <w:lsdException w:name="Balloon Text" w:semiHidden="1" w:unhideWhenUsed="1"/>
     <w:lsdException w:name="Table Grid" w:uiPriority="39"/>
@@ -7962,6 +9150,29 @@
       <w:iCs/>
     </w:rPr>
   </w:style>
+  <w:style w:type="character" w:styleId="Hiperligao">
+    <w:name w:val="Hyperlink"/>
+    <w:basedOn w:val="Tipodeletrapredefinidodopargrafo"/>
+    <w:uiPriority w:val="99"/>
+    <w:unhideWhenUsed/>
+    <w:rsid w:val="00FB66AD"/>
+    <w:rPr>
+      <w:color w:val="0563C1" w:themeColor="hyperlink"/>
+      <w:u w:val="single"/>
+    </w:rPr>
+  </w:style>
+  <w:style w:type="character" w:styleId="MenoNoResolvida">
+    <w:name w:val="Unresolved Mention"/>
+    <w:basedOn w:val="Tipodeletrapredefinidodopargrafo"/>
+    <w:uiPriority w:val="99"/>
+    <w:semiHidden/>
+    <w:unhideWhenUsed/>
+    <w:rsid w:val="00FB66AD"/>
+    <w:rPr>
+      <w:color w:val="605E5C"/>
+      <w:shd w:val="clear" w:color="auto" w:fill="E1DFDD"/>
+    </w:rPr>
+  </w:style>
 </w:styles>
 </file>
 
@@ -8316,7 +9527,7 @@
 </file>
 
 <file path=customXml/itemProps1.xml><?xml version="1.0" encoding="utf-8"?>
-<ds:datastoreItem xmlns:ds="http://schemas.openxmlformats.org/officeDocument/2006/customXml" ds:itemID="{0C6676DF-071D-42C0-852D-F1A466ECCADA}">
+<ds:datastoreItem xmlns:ds="http://schemas.openxmlformats.org/officeDocument/2006/customXml" ds:itemID="{A6EA79BE-F051-49F9-8840-E9935E729597}">
   <ds:schemaRefs>
     <ds:schemaRef ds:uri="http://schemas.openxmlformats.org/officeDocument/2006/bibliography"/>
   </ds:schemaRefs>

</xml_diff>

<commit_message>
Atualização do ficheiro escrito.
</commit_message>
<xml_diff>
--- a/Programação e Sistemas de Informação/M8 - Conceitos Avançados de Programação/APIs/Trabalho_APIs_do_SO.docx
+++ b/Programação e Sistemas de Informação/M8 - Conceitos Avançados de Programação/APIs/Trabalho_APIs_do_SO.docx
@@ -10,6 +10,8 @@
           <w:b/>
         </w:rPr>
       </w:pPr>
+      <w:bookmarkStart w:id="0" w:name="_Hlk20688332"/>
+      <w:bookmarkEnd w:id="0"/>
     </w:p>
     <w:p>
       <w:pPr>
@@ -1353,12 +1355,67 @@
       <w:pPr>
         <w:pStyle w:val="Estilo1"/>
       </w:pPr>
-      <w:bookmarkStart w:id="0" w:name="_Toc20150566"/>
+      <w:bookmarkStart w:id="1" w:name="_Toc20150566"/>
       <w:r>
         <w:lastRenderedPageBreak/>
         <w:t>Agradecimentos</w:t>
       </w:r>
-      <w:bookmarkEnd w:id="0"/>
+      <w:bookmarkEnd w:id="1"/>
+    </w:p>
+    <w:p>
+      <w:r>
+        <w:t>Este trabalho só pode ter-se realizado se não fosse pela ajuda de professore</w:t>
+      </w:r>
+      <w:r>
+        <w:t>s importantes entre eles temos:</w:t>
+      </w:r>
+    </w:p>
+    <w:p>
+      <w:r>
+        <w:t>O p</w:t>
+      </w:r>
+      <w:r>
+        <w:t xml:space="preserve">rofessor Paulo Leonardo onde eles nos ensinou o protocolo TCP/IP que foi muito importante na realização </w:t>
+      </w:r>
+      <w:r>
+        <w:t>da API.</w:t>
+      </w:r>
+      <w:r>
+        <w:t xml:space="preserve"> </w:t>
+      </w:r>
+    </w:p>
+    <w:p>
+      <w:r>
+        <w:t>O</w:t>
+      </w:r>
+      <w:r>
+        <w:t xml:space="preserve"> professor João Duarte que nos ensinou conceitos de programação pois sem ele ficávamos muito perdidos na programação em java.</w:t>
+      </w:r>
+    </w:p>
+    <w:p>
+      <w:r>
+        <w:t>A professora Maria João também nos ter explicado a interação entre os programas com o Sistema Operativo com o hardware.</w:t>
+      </w:r>
+    </w:p>
+    <w:p>
+      <w:r>
+        <w:t xml:space="preserve">Agradecemos também á professora Matilde Viera pois se não tivesse proposto este trabalho tal não existiria, </w:t>
+      </w:r>
+    </w:p>
+    <w:p>
+      <w:pPr>
+        <w:pStyle w:val="Estilo1"/>
+      </w:pPr>
+    </w:p>
+    <w:p>
+      <w:pPr>
+        <w:pStyle w:val="Estilo1"/>
+      </w:pPr>
+    </w:p>
+    <w:p>
+      <w:pPr>
+        <w:pStyle w:val="Estilo1"/>
+      </w:pPr>
     </w:p>
     <w:p>
       <w:pPr>
@@ -1378,12 +1435,12 @@
       <w:pPr>
         <w:pStyle w:val="Estilo1"/>
       </w:pPr>
-      <w:bookmarkStart w:id="1" w:name="_Toc20150567"/>
+      <w:bookmarkStart w:id="2" w:name="_Toc20150567"/>
       <w:r>
         <w:lastRenderedPageBreak/>
         <w:t>Siglas/Abreviaturas</w:t>
       </w:r>
-      <w:bookmarkEnd w:id="1"/>
+      <w:bookmarkEnd w:id="2"/>
     </w:p>
     <w:p>
       <w:pPr>
@@ -1454,12 +1511,12 @@
       <w:pPr>
         <w:pStyle w:val="Estilo1"/>
       </w:pPr>
-      <w:bookmarkStart w:id="2" w:name="_Toc20150568"/>
+      <w:bookmarkStart w:id="3" w:name="_Toc20150568"/>
       <w:r>
         <w:lastRenderedPageBreak/>
         <w:t>Índice de Figuras</w:t>
       </w:r>
-      <w:bookmarkEnd w:id="2"/>
+      <w:bookmarkEnd w:id="3"/>
     </w:p>
     <w:p>
       <w:pPr>
@@ -1499,12 +1556,12 @@
       <w:pPr>
         <w:pStyle w:val="Estilo1"/>
       </w:pPr>
-      <w:bookmarkStart w:id="3" w:name="_Toc20150569"/>
+      <w:bookmarkStart w:id="4" w:name="_Toc20150569"/>
       <w:r>
         <w:lastRenderedPageBreak/>
         <w:t>Índice de Quadros/Tabelas</w:t>
       </w:r>
-      <w:bookmarkEnd w:id="3"/>
+      <w:bookmarkEnd w:id="4"/>
     </w:p>
     <w:p>
       <w:pPr>
@@ -1551,12 +1608,15 @@
       <w:pPr>
         <w:pStyle w:val="Estilo1"/>
       </w:pPr>
-      <w:bookmarkStart w:id="4" w:name="_Toc20150570"/>
+      <w:bookmarkStart w:id="5" w:name="_Toc20150570"/>
       <w:r>
         <w:lastRenderedPageBreak/>
-        <w:t>Introduçã</w:t>
-      </w:r>
-      <w:bookmarkEnd w:id="4"/>
+        <w:t>Introduç</w:t>
+      </w:r>
+      <w:bookmarkEnd w:id="5"/>
+      <w:r>
+        <w:t>Ã</w:t>
+      </w:r>
       <w:r>
         <w:t>o</w:t>
       </w:r>
@@ -1630,6 +1690,7 @@
       </w:r>
     </w:p>
     <w:p/>
+    <w:p/>
     <w:p>
       <w:r>
         <w:t xml:space="preserve"> </w:t>
@@ -1648,15 +1709,6 @@
       <w:r>
         <w:br w:type="page"/>
       </w:r>
-    </w:p>
-    <w:p>
-      <w:pPr>
-        <w:rPr>
-          <w:b/>
-          <w:sz w:val="24"/>
-          <w:szCs w:val="24"/>
-        </w:rPr>
-      </w:pPr>
       <w:r>
         <w:rPr>
           <w:b/>
@@ -1675,11 +1727,11 @@
           <w:numId w:val="1"/>
         </w:numPr>
       </w:pPr>
-      <w:bookmarkStart w:id="5" w:name="_Toc20150571"/>
+      <w:bookmarkStart w:id="6" w:name="_Toc20150571"/>
       <w:r>
         <w:t>Conceitos do módulo 8</w:t>
       </w:r>
-      <w:bookmarkEnd w:id="5"/>
+      <w:bookmarkEnd w:id="6"/>
     </w:p>
     <w:p>
       <w:pPr>
@@ -1695,11 +1747,11 @@
           <w:numId w:val="1"/>
         </w:numPr>
       </w:pPr>
-      <w:bookmarkStart w:id="6" w:name="_Toc20150572"/>
+      <w:bookmarkStart w:id="7" w:name="_Toc20150572"/>
       <w:r>
         <w:t>Conceito de Programação Orientada a Eventos</w:t>
       </w:r>
-      <w:bookmarkEnd w:id="6"/>
+      <w:bookmarkEnd w:id="7"/>
     </w:p>
     <w:p>
       <w:r>
@@ -1780,14 +1832,55 @@
         </w:numPr>
         <w:ind w:left="720" w:firstLine="338"/>
       </w:pPr>
-      <w:bookmarkStart w:id="7" w:name="_Toc20150573"/>
+      <w:bookmarkStart w:id="8" w:name="_Toc20150573"/>
       <w:r>
         <w:t>Eventos</w:t>
       </w:r>
-      <w:bookmarkEnd w:id="7"/>
-      <w:r>
-        <w:tab/>
-      </w:r>
+      <w:bookmarkEnd w:id="8"/>
+    </w:p>
+    <w:p>
+      <w:r>
+        <w:t>“</w:t>
+      </w:r>
+      <w:r>
+        <w:t xml:space="preserve">Um Evento é algo que </w:t>
+      </w:r>
+      <w:r>
+        <w:t>ocorre</w:t>
+      </w:r>
+      <w:r>
+        <w:t xml:space="preserve"> numa aplicação e possui um determinado significado para o sistemas, desencadeando uma determinada ação como por exemplo carregar num botão ou fechar uma janela.</w:t>
+      </w:r>
+      <w:r>
+        <w:t>”</w:t>
+      </w:r>
+      <w:sdt>
+        <w:sdtPr>
+          <w:id w:val="-1008753761"/>
+          <w:citation/>
+        </w:sdtPr>
+        <w:sdtEndPr/>
+        <w:sdtContent>
+          <w:r>
+            <w:fldChar w:fldCharType="begin"/>
+          </w:r>
+          <w:r>
+            <w:instrText xml:space="preserve"> CITATION Bru \l 2070 </w:instrText>
+          </w:r>
+          <w:r>
+            <w:fldChar w:fldCharType="separate"/>
+          </w:r>
+          <w:r>
+            <w:rPr>
+              <w:noProof/>
+            </w:rPr>
+            <w:t xml:space="preserve"> (Pereira)</w:t>
+          </w:r>
+          <w:r>
+            <w:fldChar w:fldCharType="end"/>
+          </w:r>
+        </w:sdtContent>
+      </w:sdt>
     </w:p>
     <w:p>
       <w:pPr>
@@ -1801,14 +1894,61 @@
           <w:szCs w:val="22"/>
         </w:rPr>
       </w:pPr>
-      <w:bookmarkStart w:id="8" w:name="_Toc20150574"/>
+      <w:bookmarkStart w:id="9" w:name="_Toc20150574"/>
       <w:r>
         <w:rPr>
           <w:szCs w:val="22"/>
         </w:rPr>
         <w:t>Exemplo de Programação Orientada a Eventos</w:t>
       </w:r>
-      <w:bookmarkEnd w:id="8"/>
+      <w:bookmarkEnd w:id="9"/>
+    </w:p>
+    <w:p>
+      <w:r>
+        <w:t>P</w:t>
+      </w:r>
+      <w:r>
+        <w:t>or exemplo</w:t>
+      </w:r>
+      <w:r>
+        <w:t>,</w:t>
+      </w:r>
+      <w:r>
+        <w:t xml:space="preserve"> n</w:t>
+      </w:r>
+      <w:r>
+        <w:t xml:space="preserve">o </w:t>
+      </w:r>
+      <w:r>
+        <w:t xml:space="preserve">java </w:t>
+      </w:r>
+      <w:r>
+        <w:t xml:space="preserve">criamos um botão </w:t>
+      </w:r>
+      <w:r>
+        <w:t xml:space="preserve">e </w:t>
+      </w:r>
+      <w:r>
+        <w:t>assim m</w:t>
+      </w:r>
+      <w:r>
+        <w:t>al clicamos no</w:t>
+      </w:r>
+      <w:r>
+        <w:t xml:space="preserve"> botão um</w:t>
+      </w:r>
+      <w:r>
+        <w:t xml:space="preserve"> </w:t>
+      </w:r>
+      <w:r>
+        <w:t xml:space="preserve">evento é </w:t>
+      </w:r>
+      <w:r>
+        <w:t>ocorrido</w:t>
+      </w:r>
+      <w:r>
+        <w:t xml:space="preserve"> por exemplo uma página da web é aberta.</w:t>
+      </w:r>
     </w:p>
     <w:p>
       <w:pPr>
@@ -1818,35 +1958,114 @@
           <w:numId w:val="1"/>
         </w:numPr>
       </w:pPr>
-      <w:bookmarkStart w:id="9" w:name="_Toc20150575"/>
+      <w:bookmarkStart w:id="10" w:name="_Toc20150575"/>
       <w:r>
         <w:t>Conceito de Programação Orientada a Objetos</w:t>
       </w:r>
-      <w:bookmarkEnd w:id="9"/>
-    </w:p>
-    <w:p>
-      <w:pPr>
-        <w:pStyle w:val="Estilo3"/>
-        <w:ind w:left="1080" w:hanging="1222"/>
-      </w:pPr>
-    </w:p>
-    <w:p>
-      <w:r>
+      <w:bookmarkEnd w:id="10"/>
+    </w:p>
+    <w:p>
+      <w:r>
+        <w:t>POO</w:t>
+      </w:r>
+      <w:r>
+        <w:t xml:space="preserve"> (Programação Orientada a Objetos) é um paradigma de programação baseado no conceito de </w:t>
+      </w:r>
+      <w:r>
+        <w:t>“</w:t>
+      </w:r>
+      <w:r>
+        <w:t>objetos</w:t>
+      </w:r>
+      <w:r>
+        <w:t>” compostos por campos ou métodos.</w:t>
+      </w:r>
+    </w:p>
+    <w:p>
+      <w:r>
+        <w:t>“</w:t>
+      </w:r>
+      <w:r>
+        <w:t>POO usa abstração para criar modelos baseados no mundo real, usa várias técnicas, incluindo por exemplo o encapsulamento que é o princípio pelo qual cada componente</w:t>
+      </w:r>
+      <w:r>
+        <w:t>”</w:t>
+      </w:r>
+      <w:sdt>
+        <w:sdtPr>
+          <w:id w:val="877986144"/>
+          <w:citation/>
+        </w:sdtPr>
+        <w:sdtEndPr/>
+        <w:sdtContent>
+          <w:r>
+            <w:fldChar w:fldCharType="begin"/>
+          </w:r>
+          <w:r>
+            <w:instrText xml:space="preserve"> CITATION Cle13 \l 2070 </w:instrText>
+          </w:r>
+          <w:r>
+            <w:fldChar w:fldCharType="separate"/>
+          </w:r>
+          <w:r>
+            <w:rPr>
+              <w:noProof/>
+            </w:rPr>
+            <w:t xml:space="preserve"> (Ferrari, 2013)</w:t>
+          </w:r>
+          <w:r>
+            <w:fldChar w:fldCharType="end"/>
+          </w:r>
+        </w:sdtContent>
+      </w:sdt>
+    </w:p>
+    <w:p>
+      <w:r>
+        <w:lastRenderedPageBreak/>
+        <w:t>d</w:t>
+      </w:r>
+      <w:r>
+        <w:t>e um programa deve agregar toda  a informação relevante para sua manipulação como uma unidade (uma cápsula).</w:t>
+      </w:r>
+    </w:p>
+    <w:p>
+      <w:pPr>
+        <w:rPr>
+          <w:color w:val="FF0000"/>
+        </w:rPr>
+      </w:pPr>
+      <w:r>
+        <w:rPr>
+          <w:color w:val="FF0000"/>
+        </w:rPr>
         <w:t>A Programação Orientada a Objetos – POO</w:t>
       </w:r>
       <w:r>
+        <w:rPr>
+          <w:color w:val="FF0000"/>
+        </w:rPr>
         <w:fldChar w:fldCharType="begin"/>
       </w:r>
       <w:r>
+        <w:rPr>
+          <w:color w:val="FF0000"/>
+        </w:rPr>
         <w:instrText>XE "A Programação Orientada a Objetos – POO: "</w:instrText>
       </w:r>
       <w:r>
+        <w:rPr>
+          <w:color w:val="FF0000"/>
+        </w:rPr>
         <w:fldChar w:fldCharType="end"/>
       </w:r>
       <w:r>
+        <w:rPr>
+          <w:color w:val="FF0000"/>
+        </w:rPr>
         <w:t>;</w:t>
       </w:r>
     </w:p>
+    <w:p/>
     <w:p/>
     <w:p>
       <w:pPr>
@@ -1860,14 +2079,14 @@
           <w:szCs w:val="22"/>
         </w:rPr>
       </w:pPr>
-      <w:bookmarkStart w:id="10" w:name="_Toc20150576"/>
+      <w:bookmarkStart w:id="11" w:name="_Toc20150576"/>
       <w:r>
         <w:rPr>
           <w:szCs w:val="22"/>
         </w:rPr>
         <w:t>Objetos</w:t>
       </w:r>
-      <w:bookmarkEnd w:id="10"/>
+      <w:bookmarkEnd w:id="11"/>
     </w:p>
     <w:p>
       <w:r>
@@ -1910,14 +2129,29 @@
           <w:szCs w:val="22"/>
         </w:rPr>
       </w:pPr>
-      <w:bookmarkStart w:id="11" w:name="_Toc20150577"/>
+      <w:bookmarkStart w:id="12" w:name="_Toc20150577"/>
       <w:r>
         <w:rPr>
           <w:szCs w:val="22"/>
         </w:rPr>
         <w:t>Exemplo de Programação Orientada a Objetos</w:t>
       </w:r>
-      <w:bookmarkEnd w:id="11"/>
+      <w:bookmarkEnd w:id="12"/>
+    </w:p>
+    <w:p>
+      <w:pPr>
+        <w:rPr>
+          <w:rStyle w:val="Ligaodendice"/>
+          <w:color w:val="FF0000"/>
+        </w:rPr>
+      </w:pPr>
+      <w:r>
+        <w:rPr>
+          <w:rStyle w:val="Ligaodendice"/>
+          <w:color w:val="FF0000"/>
+        </w:rPr>
+        <w:t>PARA FAZER</w:t>
+      </w:r>
     </w:p>
     <w:p>
       <w:pPr>
@@ -1928,12 +2162,19 @@
         </w:numPr>
         <w:ind w:left="720" w:hanging="229"/>
       </w:pPr>
-      <w:bookmarkStart w:id="12" w:name="_Toc20150578"/>
-      <w:r>
-        <w:lastRenderedPageBreak/>
+      <w:bookmarkStart w:id="13" w:name="_Toc20150578"/>
+      <w:r>
         <w:t>Conceito de Interface Gráfica</w:t>
       </w:r>
-      <w:bookmarkEnd w:id="12"/>
+      <w:bookmarkEnd w:id="13"/>
+    </w:p>
+    <w:p>
+      <w:pPr>
+        <w:ind w:left="360"/>
+      </w:pPr>
+      <w:r>
+        <w:t>A interface gráfica é a forma que o utilizador tem para interagir com computador e um programa por meio de uma tela ou representação gráfica (barra de tarefas do Windows por exemplo).</w:t>
+      </w:r>
     </w:p>
     <w:p>
       <w:pPr>
@@ -1944,11 +2185,22 @@
         </w:numPr>
         <w:ind w:left="720" w:hanging="229"/>
       </w:pPr>
-      <w:bookmarkStart w:id="13" w:name="_Toc20150579"/>
+      <w:bookmarkStart w:id="14" w:name="_Toc20150579"/>
       <w:r>
         <w:t>Conceito de Programa</w:t>
       </w:r>
-      <w:bookmarkEnd w:id="13"/>
+      <w:bookmarkEnd w:id="14"/>
+    </w:p>
+    <w:p>
+      <w:r>
+        <w:t>Normalmente quando se fala de “programa” na área da informática trata-se de uma referência a um software, ao seja, uma aplicação que permitem desenvolver diferentes tarefas num computador num telefone ou outros dispositivos eletrónicos, como um exemplo de um programa</w:t>
+      </w:r>
+      <w:r>
+        <w:t>/software</w:t>
+      </w:r>
+      <w:r>
+        <w:t xml:space="preserve"> temos o Microsoft Word que permite escrever, ler entre outras funcionalidades.</w:t>
+      </w:r>
     </w:p>
     <w:p>
       <w:pPr>
@@ -1959,14 +2211,57 @@
         </w:numPr>
         <w:ind w:left="720" w:hanging="229"/>
       </w:pPr>
-      <w:bookmarkStart w:id="14" w:name="_Toc20150580"/>
+      <w:bookmarkStart w:id="15" w:name="_Toc20150580"/>
       <w:r>
         <w:t>Conceito de Atributo</w:t>
       </w:r>
-      <w:bookmarkEnd w:id="14"/>
+      <w:bookmarkEnd w:id="15"/>
       <w:r>
         <w:t xml:space="preserve"> </w:t>
       </w:r>
+    </w:p>
+    <w:p>
+      <w:r>
+        <w:t>“</w:t>
+      </w:r>
+      <w:r>
+        <w:t>Atributos de uma classe também conhecidos como propriedades, descrevem um intervalo de valores que as instâncias da classe podem apresentar.</w:t>
+      </w:r>
+    </w:p>
+    <w:p>
+      <w:r>
+        <w:t>Um atributo é uma variável que pertence a um objeto, os dados de um objetos são armazenados nos seus atributos.</w:t>
+      </w:r>
+      <w:r>
+        <w:t>”</w:t>
+      </w:r>
+      <w:sdt>
+        <w:sdtPr>
+          <w:id w:val="1424530142"/>
+          <w:citation/>
+        </w:sdtPr>
+        <w:sdtEndPr/>
+        <w:sdtContent>
+          <w:r>
+            <w:fldChar w:fldCharType="begin"/>
+          </w:r>
+          <w:r>
+            <w:instrText xml:space="preserve"> CITATION Thi18 \l 2070 </w:instrText>
+          </w:r>
+          <w:r>
+            <w:fldChar w:fldCharType="separate"/>
+          </w:r>
+          <w:r>
+            <w:rPr>
+              <w:noProof/>
+            </w:rPr>
+            <w:t xml:space="preserve"> (Soares, 2018)</w:t>
+          </w:r>
+          <w:r>
+            <w:fldChar w:fldCharType="end"/>
+          </w:r>
+        </w:sdtContent>
+      </w:sdt>
     </w:p>
     <w:p>
       <w:pPr>
@@ -1977,11 +2272,26 @@
         </w:numPr>
         <w:ind w:left="720" w:hanging="229"/>
       </w:pPr>
-      <w:bookmarkStart w:id="15" w:name="_Toc20150581"/>
+      <w:bookmarkStart w:id="16" w:name="_Toc20150581"/>
       <w:r>
         <w:t>Conceito de propriedades</w:t>
       </w:r>
-      <w:bookmarkEnd w:id="15"/>
+      <w:bookmarkEnd w:id="16"/>
+    </w:p>
+    <w:p>
+      <w:pPr>
+        <w:rPr>
+          <w:rStyle w:val="Ligaodendice"/>
+          <w:color w:val="FF0000"/>
+        </w:rPr>
+      </w:pPr>
+      <w:r>
+        <w:rPr>
+          <w:rStyle w:val="Ligaodendice"/>
+          <w:color w:val="FF0000"/>
+        </w:rPr>
+        <w:t>NÃO SEI OQ ESCREVER POIS O TOPICO EM CIMA SUPOSTAMENTE É IGUAL A ESTE</w:t>
+      </w:r>
     </w:p>
     <w:p>
       <w:pPr>
@@ -2005,6 +2315,273 @@
     </w:p>
     <w:p>
       <w:pPr>
+        <w:rPr>
+          <w:lang w:val="en-GB"/>
+        </w:rPr>
+      </w:pPr>
+      <w:r>
+        <w:rPr>
+          <w:lang w:val="en-GB"/>
+        </w:rPr>
+        <w:lastRenderedPageBreak/>
+        <w:t>In Object Oriented Programming (OOP), as in any other programming paradigm, before jumping to the keyboard there</w:t>
+      </w:r>
+    </w:p>
+    <w:p>
+      <w:pPr>
+        <w:rPr>
+          <w:lang w:val="en-GB"/>
+        </w:rPr>
+      </w:pPr>
+      <w:r>
+        <w:rPr>
+          <w:lang w:val="en-GB"/>
+        </w:rPr>
+        <w:t>are many things you have to plan.</w:t>
+      </w:r>
+    </w:p>
+    <w:p>
+      <w:pPr>
+        <w:rPr>
+          <w:lang w:val="en-GB"/>
+        </w:rPr>
+      </w:pPr>
+      <w:r>
+        <w:rPr>
+          <w:lang w:val="en-GB"/>
+        </w:rPr>
+        <w:t>In object</w:t>
+      </w:r>
+      <w:r>
+        <w:rPr>
+          <w:lang w:val="en-GB"/>
+        </w:rPr>
+        <w:t>-</w:t>
+      </w:r>
+      <w:r>
+        <w:rPr>
+          <w:lang w:val="en-GB"/>
+        </w:rPr>
+        <w:t>oriented programming the code is organized in objects. This requires a different approach.</w:t>
+      </w:r>
+    </w:p>
+    <w:p>
+      <w:pPr>
+        <w:rPr>
+          <w:lang w:val="en-GB"/>
+        </w:rPr>
+      </w:pPr>
+    </w:p>
+    <w:p>
+      <w:pPr>
+        <w:rPr>
+          <w:lang w:val="en-GB"/>
+        </w:rPr>
+      </w:pPr>
+      <w:r>
+        <w:rPr>
+          <w:lang w:val="en-GB"/>
+        </w:rPr>
+        <w:t>First you will need to know what will you need your program to do, and what is involved in it.</w:t>
+      </w:r>
+    </w:p>
+    <w:p>
+      <w:pPr>
+        <w:rPr>
+          <w:lang w:val="en-GB"/>
+        </w:rPr>
+      </w:pPr>
+      <w:r>
+        <w:rPr>
+          <w:lang w:val="en-GB"/>
+        </w:rPr>
+        <w:t>For example, in a school system, you will probably need to manage students.</w:t>
+      </w:r>
+    </w:p>
+    <w:p>
+      <w:pPr>
+        <w:rPr>
+          <w:lang w:val="en-GB"/>
+        </w:rPr>
+      </w:pPr>
+      <w:r>
+        <w:rPr>
+          <w:lang w:val="en-GB"/>
+        </w:rPr>
+        <w:t>Y</w:t>
+      </w:r>
+      <w:r>
+        <w:rPr>
+          <w:lang w:val="en-GB"/>
+        </w:rPr>
+        <w:t>ou can convert that from real life to objects.</w:t>
+      </w:r>
+    </w:p>
+    <w:p>
+      <w:pPr>
+        <w:rPr>
+          <w:lang w:val="en-GB"/>
+        </w:rPr>
+      </w:pPr>
+    </w:p>
+    <w:p>
+      <w:pPr>
+        <w:rPr>
+          <w:lang w:val="en-GB"/>
+        </w:rPr>
+      </w:pPr>
+      <w:r>
+        <w:rPr>
+          <w:lang w:val="en-GB"/>
+        </w:rPr>
+        <w:t>For example, every student has a name, process number, year, course and subjects. These would be the student object attributes.</w:t>
+      </w:r>
+    </w:p>
+    <w:p>
+      <w:pPr>
+        <w:rPr>
+          <w:lang w:val="en-GB"/>
+        </w:rPr>
+      </w:pPr>
+      <w:r>
+        <w:rPr>
+          <w:lang w:val="en-GB"/>
+        </w:rPr>
+        <w:t>You have to do this for everything that you will need to manage in your program.</w:t>
+      </w:r>
+    </w:p>
+    <w:p>
+      <w:pPr>
+        <w:rPr>
+          <w:lang w:val="en-GB"/>
+        </w:rPr>
+      </w:pPr>
+      <w:r>
+        <w:rPr>
+          <w:lang w:val="en-GB"/>
+        </w:rPr>
+        <w:t>Then, you only have to create other classes and methods that will manage and connect all the objects. In this case, probably</w:t>
+      </w:r>
+    </w:p>
+    <w:p>
+      <w:pPr>
+        <w:rPr>
+          <w:lang w:val="en-GB"/>
+        </w:rPr>
+      </w:pPr>
+      <w:r>
+        <w:rPr>
+          <w:lang w:val="en-GB"/>
+        </w:rPr>
+        <w:t>methods to add, remove or update students' information would be useful.</w:t>
+      </w:r>
+    </w:p>
+    <w:p>
+      <w:pPr>
+        <w:rPr>
+          <w:lang w:val="en-GB"/>
+        </w:rPr>
+      </w:pPr>
+    </w:p>
+    <w:p>
+      <w:pPr>
+        <w:rPr>
+          <w:b/>
+          <w:szCs w:val="24"/>
+        </w:rPr>
+      </w:pPr>
+      <w:r>
+        <w:t>(em</w:t>
+      </w:r>
+      <w:r>
+        <w:t xml:space="preserve"> </w:t>
+      </w:r>
+      <w:hyperlink r:id="rId11" w:history="1">
+        <w:r>
+          <w:rPr>
+            <w:rStyle w:val="Hiperligao"/>
+          </w:rPr>
+          <w:t>http://xzueqdro4oqen52i.onion/programming/object-oriented-programming/steps-in-oop</w:t>
+        </w:r>
+      </w:hyperlink>
+      <w:r>
+        <w:t>)</w:t>
+      </w:r>
+    </w:p>
+    <w:p>
+      <w:pPr>
+        <w:rPr>
+          <w:b/>
+          <w:szCs w:val="24"/>
+        </w:rPr>
+      </w:pPr>
+    </w:p>
+    <w:p>
+      <w:pPr>
+        <w:rPr>
+          <w:b/>
+          <w:szCs w:val="24"/>
+        </w:rPr>
+      </w:pPr>
+    </w:p>
+    <w:p>
+      <w:pPr>
+        <w:rPr>
+          <w:b/>
+          <w:szCs w:val="24"/>
+        </w:rPr>
+      </w:pPr>
+    </w:p>
+    <w:p>
+      <w:pPr>
+        <w:rPr>
+          <w:b/>
+          <w:szCs w:val="24"/>
+        </w:rPr>
+      </w:pPr>
+    </w:p>
+    <w:p>
+      <w:pPr>
+        <w:rPr>
+          <w:b/>
+          <w:szCs w:val="24"/>
+        </w:rPr>
+      </w:pPr>
+    </w:p>
+    <w:p>
+      <w:pPr>
+        <w:rPr>
+          <w:b/>
+          <w:szCs w:val="24"/>
+        </w:rPr>
+      </w:pPr>
+    </w:p>
+    <w:p>
+      <w:pPr>
+        <w:rPr>
+          <w:b/>
+          <w:szCs w:val="24"/>
+        </w:rPr>
+      </w:pPr>
+    </w:p>
+    <w:p>
+      <w:pPr>
+        <w:rPr>
+          <w:b/>
+          <w:szCs w:val="24"/>
+        </w:rPr>
+      </w:pPr>
+    </w:p>
+    <w:p>
+      <w:pPr>
+        <w:rPr>
+          <w:b/>
+          <w:szCs w:val="24"/>
+        </w:rPr>
+      </w:pPr>
+    </w:p>
+    <w:p>
+      <w:pPr>
         <w:pStyle w:val="PargrafodaLista"/>
         <w:numPr>
           <w:ilvl w:val="0"/>
@@ -2020,6 +2597,7 @@
           <w:b/>
           <w:szCs w:val="24"/>
         </w:rPr>
+        <w:lastRenderedPageBreak/>
         <w:t>Tema</w:t>
       </w:r>
     </w:p>
@@ -2049,6 +2627,9 @@
     </w:p>
     <w:p>
       <w:r>
+        <w:t>“</w:t>
+      </w:r>
+      <w:r>
         <w:t xml:space="preserve">API é o acrónimo de </w:t>
       </w:r>
       <w:r>
@@ -2058,7 +2639,13 @@
         <w:t>Application Programming Interface</w:t>
       </w:r>
       <w:r>
-        <w:t xml:space="preserve"> ou, em português, Interface de Programação de Aplicativos. </w:t>
+        <w:t xml:space="preserve"> ou, em português, Interface de Programação de Aplicativos</w:t>
+      </w:r>
+      <w:r>
+        <w:t>”</w:t>
+      </w:r>
+      <w:r>
+        <w:t xml:space="preserve">. </w:t>
       </w:r>
       <w:sdt>
         <w:sdtPr>
@@ -2090,9 +2677,6 @@
       <w:r>
         <w:t xml:space="preserve"> </w:t>
       </w:r>
-      <w:r>
-        <w:t>.</w:t>
-      </w:r>
     </w:p>
     <w:p>
       <w:r>
@@ -2134,6 +2718,7 @@
       <w:r>
         <w:rPr>
           <w:noProof/>
+          <w:lang w:eastAsia="pt-PT"/>
         </w:rPr>
         <w:drawing>
           <wp:anchor distT="0" distB="0" distL="114300" distR="114300" simplePos="0" relativeHeight="251658240" behindDoc="1" locked="0" layoutInCell="1" allowOverlap="1" wp14:anchorId="2840EB64" wp14:editId="5D93298D">
@@ -2167,7 +2752,7 @@
                     <pic:cNvPicPr/>
                   </pic:nvPicPr>
                   <pic:blipFill>
-                    <a:blip r:embed="rId11" cstate="print">
+                    <a:blip r:embed="rId12" cstate="print">
                       <a:extLst>
                         <a:ext uri="{28A0092B-C50C-407E-A947-70E740481C1C}">
                           <a14:useLocalDpi xmlns:a14="http://schemas.microsoft.com/office/drawing/2010/main" val="0"/>
@@ -2289,6 +2874,7 @@
         <w:t>Estas APIs facilitam a interação entre o programa que o desenvolvedor está a criar e o sistema operativo.</w:t>
       </w:r>
     </w:p>
+    <w:p/>
     <w:p>
       <w:pPr>
         <w:spacing w:after="160" w:line="259" w:lineRule="auto"/>
@@ -2304,7 +2890,115 @@
           <w:b/>
           <w:szCs w:val="24"/>
         </w:rPr>
-        <w:t>3.1.3</w:t>
+        <w:t>3.1.</w:t>
+      </w:r>
+      <w:r>
+        <w:rPr>
+          <w:b/>
+          <w:szCs w:val="24"/>
+        </w:rPr>
+        <w:t>3</w:t>
+      </w:r>
+      <w:r>
+        <w:rPr>
+          <w:b/>
+          <w:szCs w:val="24"/>
+        </w:rPr>
+        <w:tab/>
+      </w:r>
+      <w:r>
+        <w:rPr>
+          <w:b/>
+          <w:szCs w:val="24"/>
+        </w:rPr>
+        <w:t>O que é uma</w:t>
+      </w:r>
+      <w:r>
+        <w:rPr>
+          <w:b/>
+          <w:szCs w:val="24"/>
+        </w:rPr>
+        <w:t xml:space="preserve"> API</w:t>
+      </w:r>
+      <w:r>
+        <w:rPr>
+          <w:b/>
+          <w:szCs w:val="24"/>
+        </w:rPr>
+        <w:t xml:space="preserve"> do sistema</w:t>
+      </w:r>
+    </w:p>
+    <w:p>
+      <w:pPr>
+        <w:spacing w:after="160" w:line="259" w:lineRule="auto"/>
+        <w:jc w:val="left"/>
+        <w:rPr>
+          <w:bCs/>
+          <w:szCs w:val="24"/>
+        </w:rPr>
+      </w:pPr>
+      <w:r>
+        <w:rPr>
+          <w:bCs/>
+          <w:szCs w:val="24"/>
+        </w:rPr>
+        <w:t>Uma API do sistema é código</w:t>
+      </w:r>
+      <w:r>
+        <w:rPr>
+          <w:bCs/>
+          <w:szCs w:val="24"/>
+        </w:rPr>
+        <w:t xml:space="preserve">, numa dada linguagem, que interage com o sistema operativo, e consequentemente com os seus drivers, </w:t>
+      </w:r>
+      <w:r>
+        <w:rPr>
+          <w:bCs/>
+          <w:szCs w:val="24"/>
+        </w:rPr>
+        <w:t>o que significa que manipula o hardware.</w:t>
+      </w:r>
+      <w:r>
+        <w:rPr>
+          <w:bCs/>
+          <w:szCs w:val="24"/>
+        </w:rPr>
+        <w:t xml:space="preserve"> </w:t>
+      </w:r>
+    </w:p>
+    <w:p>
+      <w:pPr>
+        <w:spacing w:after="160" w:line="259" w:lineRule="auto"/>
+        <w:jc w:val="left"/>
+        <w:rPr>
+          <w:bCs/>
+          <w:szCs w:val="24"/>
+        </w:rPr>
+      </w:pPr>
+    </w:p>
+    <w:p>
+      <w:pPr>
+        <w:spacing w:after="160" w:line="259" w:lineRule="auto"/>
+        <w:ind w:firstLine="708"/>
+        <w:jc w:val="left"/>
+        <w:rPr>
+          <w:b/>
+          <w:szCs w:val="24"/>
+        </w:rPr>
+      </w:pPr>
+      <w:r>
+        <w:rPr>
+          <w:b/>
+          <w:szCs w:val="24"/>
+        </w:rPr>
+        <w:t>3.1.</w:t>
+      </w:r>
+      <w:r>
+        <w:rPr>
+          <w:b/>
+          <w:szCs w:val="24"/>
+        </w:rPr>
+        <w:t>4</w:t>
       </w:r>
       <w:r>
         <w:rPr>
@@ -2322,8 +3016,6 @@
       <w:r>
         <w:t xml:space="preserve"> de software</w:t>
       </w:r>
-      <w:bookmarkStart w:id="16" w:name="_GoBack"/>
-      <w:bookmarkEnd w:id="16"/>
       <w:r>
         <w:t xml:space="preserve"> utilizam APIs do sistema frequentemente, muitas vezes sem sequer darem por isso. Aqui abordámos o caso do Java.</w:t>
       </w:r>
@@ -2337,15 +3029,16 @@
       <w:r>
         <w:rPr>
           <w:noProof/>
+          <w:lang w:eastAsia="pt-PT"/>
         </w:rPr>
         <w:drawing>
-          <wp:anchor distT="0" distB="0" distL="114300" distR="114300" simplePos="0" relativeHeight="251659264" behindDoc="1" locked="0" layoutInCell="1" allowOverlap="1" wp14:anchorId="71ADF856" wp14:editId="3A1CED95">
+          <wp:anchor distT="0" distB="0" distL="114300" distR="114300" simplePos="0" relativeHeight="251659264" behindDoc="1" locked="0" layoutInCell="1" allowOverlap="1" wp14:anchorId="71ADF856" wp14:editId="46D1EBF2">
             <wp:simplePos x="0" y="0"/>
             <wp:positionH relativeFrom="margin">
-              <wp:align>center</wp:align>
+              <wp:posOffset>347345</wp:posOffset>
             </wp:positionH>
             <wp:positionV relativeFrom="margin">
-              <wp:posOffset>3112646</wp:posOffset>
+              <wp:posOffset>4598035</wp:posOffset>
             </wp:positionV>
             <wp:extent cx="4600575" cy="2762250"/>
             <wp:effectExtent l="0" t="0" r="9525" b="0"/>
@@ -2370,7 +3063,7 @@
                     <pic:cNvPicPr/>
                   </pic:nvPicPr>
                   <pic:blipFill>
-                    <a:blip r:embed="rId12">
+                    <a:blip r:embed="rId13">
                       <a:extLst>
                         <a:ext uri="{28A0092B-C50C-407E-A947-70E740481C1C}">
                           <a14:useLocalDpi xmlns:a14="http://schemas.microsoft.com/office/drawing/2010/main" val="0"/>
@@ -2421,7 +3114,14 @@
           <w:b/>
           <w:szCs w:val="24"/>
         </w:rPr>
-        <w:t>3.1.4</w:t>
+        <w:t>3.1.</w:t>
+      </w:r>
+      <w:r>
+        <w:rPr>
+          <w:b/>
+          <w:szCs w:val="24"/>
+        </w:rPr>
+        <w:t>5</w:t>
       </w:r>
       <w:r>
         <w:rPr>
@@ -2474,6 +3174,13 @@
           <w:bCs/>
           <w:szCs w:val="24"/>
         </w:rPr>
+        <w:t>, tal como já expliquei anteriormente</w:t>
+      </w:r>
+      <w:r>
+        <w:rPr>
+          <w:bCs/>
+          <w:szCs w:val="24"/>
+        </w:rPr>
         <w:t>.</w:t>
       </w:r>
     </w:p>
@@ -2486,13 +3193,6 @@
           <w:szCs w:val="24"/>
         </w:rPr>
       </w:pPr>
-      <w:r>
-        <w:rPr>
-          <w:bCs/>
-          <w:szCs w:val="24"/>
-        </w:rPr>
-        <w:t>Na verdade, as APIs do sistema em JAVA acabam por ser mais complexas do que aparentam inicialmente, pois dentro de classes que são consideradas APIs do sistema, são utilizadas outras classes que também o são, o que gera uma elevada complexidade na compreensão do código.</w:t>
-      </w:r>
     </w:p>
     <w:p>
       <w:pPr>
@@ -2508,154 +3208,8 @@
           <w:bCs/>
           <w:szCs w:val="24"/>
         </w:rPr>
-        <w:t>Isto demonstra ainda que se es</w:t>
-      </w:r>
-      <w:r>
-        <w:rPr>
-          <w:bCs/>
-          <w:szCs w:val="24"/>
-        </w:rPr>
-        <w:t>t</w:t>
-      </w:r>
-      <w:r>
-        <w:rPr>
-          <w:bCs/>
-          <w:szCs w:val="24"/>
-        </w:rPr>
-        <w:t xml:space="preserve">as APIs não existissem e o desenvolvedor tivesse de criar a conexão entre os seus programas e </w:t>
-      </w:r>
-      <w:r>
-        <w:rPr>
-          <w:bCs/>
-          <w:szCs w:val="24"/>
-        </w:rPr>
-        <w:t>o sistema operativo todas as vezes</w:t>
-      </w:r>
-      <w:r>
-        <w:rPr>
-          <w:bCs/>
-          <w:szCs w:val="24"/>
-        </w:rPr>
-        <w:t xml:space="preserve"> que criasse uma aplicação</w:t>
-      </w:r>
-      <w:r>
-        <w:rPr>
-          <w:bCs/>
-          <w:szCs w:val="24"/>
-        </w:rPr>
-        <w:t>, seria um trabalho muito cansativo</w:t>
-      </w:r>
-      <w:r>
-        <w:rPr>
-          <w:bCs/>
-          <w:szCs w:val="24"/>
-        </w:rPr>
-        <w:t>,</w:t>
-      </w:r>
-      <w:r>
-        <w:rPr>
-          <w:bCs/>
-          <w:szCs w:val="24"/>
-        </w:rPr>
-        <w:t xml:space="preserve"> e a evolução da programação</w:t>
-      </w:r>
-      <w:r>
-        <w:rPr>
-          <w:bCs/>
-          <w:szCs w:val="24"/>
-        </w:rPr>
-        <w:t xml:space="preserve"> </w:t>
-      </w:r>
-      <w:r>
-        <w:rPr>
-          <w:bCs/>
-          <w:szCs w:val="24"/>
-        </w:rPr>
-        <w:t>e até mesmo da tecnologia</w:t>
-      </w:r>
-      <w:r>
-        <w:rPr>
-          <w:bCs/>
-          <w:szCs w:val="24"/>
-        </w:rPr>
-        <w:t xml:space="preserve"> (</w:t>
-      </w:r>
-      <w:r>
-        <w:rPr>
-          <w:bCs/>
-          <w:szCs w:val="24"/>
-        </w:rPr>
-        <w:t>que está dependente da programação</w:t>
-      </w:r>
-      <w:r>
-        <w:rPr>
-          <w:bCs/>
-          <w:szCs w:val="24"/>
-        </w:rPr>
-        <w:t>)</w:t>
-      </w:r>
-      <w:r>
-        <w:rPr>
-          <w:bCs/>
-          <w:szCs w:val="24"/>
-        </w:rPr>
-        <w:t xml:space="preserve"> </w:t>
-      </w:r>
-      <w:r>
-        <w:rPr>
-          <w:bCs/>
-          <w:szCs w:val="24"/>
-        </w:rPr>
-        <w:t>seria muito mais lenta</w:t>
-      </w:r>
-      <w:r>
-        <w:rPr>
-          <w:bCs/>
-          <w:szCs w:val="24"/>
-        </w:rPr>
-        <w:t xml:space="preserve">. </w:t>
-      </w:r>
-      <w:r>
-        <w:rPr>
-          <w:bCs/>
-          <w:szCs w:val="24"/>
-        </w:rPr>
-        <w:t xml:space="preserve">As APIs do sistema, nas diversas linguagens, representam de facto um papel de grande importância </w:t>
-      </w:r>
-      <w:r>
-        <w:rPr>
-          <w:bCs/>
-          <w:szCs w:val="24"/>
-        </w:rPr>
-        <w:t>no</w:t>
-      </w:r>
-      <w:r>
-        <w:rPr>
-          <w:bCs/>
-          <w:szCs w:val="24"/>
-        </w:rPr>
-        <w:t xml:space="preserve"> desenvolvimento d</w:t>
-      </w:r>
-      <w:r>
-        <w:rPr>
-          <w:bCs/>
-          <w:szCs w:val="24"/>
-        </w:rPr>
-        <w:t>e</w:t>
-      </w:r>
-      <w:r>
-        <w:rPr>
-          <w:bCs/>
-          <w:szCs w:val="24"/>
-        </w:rPr>
-        <w:t xml:space="preserve"> software</w:t>
-      </w:r>
-      <w:r>
-        <w:rPr>
-          <w:bCs/>
-          <w:szCs w:val="24"/>
-        </w:rPr>
-        <w:t>.</w:t>
+        <w:lastRenderedPageBreak/>
+        <w:t>Na verdade, as APIs do sistema em JAVA acabam por ser mais complexas do que aparentam inicialmente, pois dentro de classes que são consideradas APIs do sistema, são utilizadas outras classes que também o são, o que gera uma elevada complexidade na compreensão do código.</w:t>
       </w:r>
     </w:p>
     <w:p>
@@ -2672,7 +3226,170 @@
           <w:bCs/>
           <w:szCs w:val="24"/>
         </w:rPr>
-        <w:lastRenderedPageBreak/>
+        <w:t>Isto demonstra ainda que se es</w:t>
+      </w:r>
+      <w:r>
+        <w:rPr>
+          <w:bCs/>
+          <w:szCs w:val="24"/>
+        </w:rPr>
+        <w:t>t</w:t>
+      </w:r>
+      <w:r>
+        <w:rPr>
+          <w:bCs/>
+          <w:szCs w:val="24"/>
+        </w:rPr>
+        <w:t xml:space="preserve">as APIs não existissem e o desenvolvedor tivesse de criar a conexão entre os seus programas e </w:t>
+      </w:r>
+      <w:r>
+        <w:rPr>
+          <w:bCs/>
+          <w:szCs w:val="24"/>
+        </w:rPr>
+        <w:t>o sistema operativo todas as vezes</w:t>
+      </w:r>
+      <w:r>
+        <w:rPr>
+          <w:bCs/>
+          <w:szCs w:val="24"/>
+        </w:rPr>
+        <w:t xml:space="preserve"> que criasse uma aplicação</w:t>
+      </w:r>
+      <w:r>
+        <w:rPr>
+          <w:bCs/>
+          <w:szCs w:val="24"/>
+        </w:rPr>
+        <w:t>, seria um trabalho muito cansativo</w:t>
+      </w:r>
+      <w:r>
+        <w:rPr>
+          <w:bCs/>
+          <w:szCs w:val="24"/>
+        </w:rPr>
+        <w:t>,</w:t>
+      </w:r>
+      <w:r>
+        <w:rPr>
+          <w:bCs/>
+          <w:szCs w:val="24"/>
+        </w:rPr>
+        <w:t xml:space="preserve"> e a evolução da programação</w:t>
+      </w:r>
+      <w:r>
+        <w:rPr>
+          <w:bCs/>
+          <w:szCs w:val="24"/>
+        </w:rPr>
+        <w:t xml:space="preserve"> </w:t>
+      </w:r>
+      <w:r>
+        <w:rPr>
+          <w:bCs/>
+          <w:szCs w:val="24"/>
+        </w:rPr>
+        <w:t>e até mesmo da tecnologia</w:t>
+      </w:r>
+      <w:r>
+        <w:rPr>
+          <w:bCs/>
+          <w:szCs w:val="24"/>
+        </w:rPr>
+        <w:t xml:space="preserve"> (</w:t>
+      </w:r>
+      <w:r>
+        <w:rPr>
+          <w:bCs/>
+          <w:szCs w:val="24"/>
+        </w:rPr>
+        <w:t>que está dependente da programação</w:t>
+      </w:r>
+      <w:r>
+        <w:rPr>
+          <w:bCs/>
+          <w:szCs w:val="24"/>
+        </w:rPr>
+        <w:t>)</w:t>
+      </w:r>
+      <w:r>
+        <w:rPr>
+          <w:bCs/>
+          <w:szCs w:val="24"/>
+        </w:rPr>
+        <w:t xml:space="preserve"> </w:t>
+      </w:r>
+      <w:r>
+        <w:rPr>
+          <w:bCs/>
+          <w:szCs w:val="24"/>
+        </w:rPr>
+        <w:t>seria muito mais lenta</w:t>
+      </w:r>
+      <w:r>
+        <w:rPr>
+          <w:bCs/>
+          <w:szCs w:val="24"/>
+        </w:rPr>
+        <w:t xml:space="preserve">. </w:t>
+      </w:r>
+      <w:r>
+        <w:rPr>
+          <w:bCs/>
+          <w:szCs w:val="24"/>
+        </w:rPr>
+        <w:t xml:space="preserve">As APIs do sistema, nas diversas linguagens, representam de facto um papel de grande importância </w:t>
+      </w:r>
+      <w:r>
+        <w:rPr>
+          <w:bCs/>
+          <w:szCs w:val="24"/>
+        </w:rPr>
+        <w:t>no</w:t>
+      </w:r>
+      <w:r>
+        <w:rPr>
+          <w:bCs/>
+          <w:szCs w:val="24"/>
+        </w:rPr>
+        <w:t xml:space="preserve"> desenvolvimento d</w:t>
+      </w:r>
+      <w:r>
+        <w:rPr>
+          <w:bCs/>
+          <w:szCs w:val="24"/>
+        </w:rPr>
+        <w:t>e</w:t>
+      </w:r>
+      <w:r>
+        <w:rPr>
+          <w:bCs/>
+          <w:szCs w:val="24"/>
+        </w:rPr>
+        <w:t xml:space="preserve"> software</w:t>
+      </w:r>
+      <w:r>
+        <w:rPr>
+          <w:bCs/>
+          <w:szCs w:val="24"/>
+        </w:rPr>
+        <w:t>.</w:t>
+      </w:r>
+    </w:p>
+    <w:p>
+      <w:pPr>
+        <w:spacing w:after="160" w:line="259" w:lineRule="auto"/>
+        <w:jc w:val="left"/>
+        <w:rPr>
+          <w:bCs/>
+          <w:szCs w:val="24"/>
+        </w:rPr>
+      </w:pPr>
+      <w:r>
+        <w:rPr>
+          <w:bCs/>
+          <w:szCs w:val="24"/>
+        </w:rPr>
         <w:t>É es</w:t>
       </w:r>
       <w:r>
@@ -2750,7 +3467,14 @@
           <w:b/>
           <w:szCs w:val="24"/>
         </w:rPr>
-        <w:t>3.1.5</w:t>
+        <w:t>3.1.</w:t>
+      </w:r>
+      <w:r>
+        <w:rPr>
+          <w:b/>
+          <w:szCs w:val="24"/>
+        </w:rPr>
+        <w:t>6</w:t>
       </w:r>
       <w:r>
         <w:rPr>
@@ -2991,6 +3715,7 @@
       <w:r>
         <w:rPr>
           <w:noProof/>
+          <w:lang w:eastAsia="pt-PT"/>
         </w:rPr>
         <w:drawing>
           <wp:anchor distT="0" distB="0" distL="114300" distR="114300" simplePos="0" relativeHeight="251660288" behindDoc="1" locked="0" layoutInCell="1" allowOverlap="1" wp14:anchorId="02D34E2A" wp14:editId="7F6A5D59">
@@ -3024,7 +3749,7 @@
                     <pic:cNvPicPr/>
                   </pic:nvPicPr>
                   <pic:blipFill>
-                    <a:blip r:embed="rId13">
+                    <a:blip r:embed="rId14">
                       <a:extLst>
                         <a:ext uri="{28A0092B-C50C-407E-A947-70E740481C1C}">
                           <a14:useLocalDpi xmlns:a14="http://schemas.microsoft.com/office/drawing/2010/main" val="0"/>
@@ -3157,86 +3882,14 @@
       <w:r>
         <w:rPr>
           <w:noProof/>
-        </w:rPr>
+          <w:lang w:eastAsia="pt-PT"/>
+        </w:rPr>
+        <w:lastRenderedPageBreak/>
         <w:drawing>
           <wp:inline distT="0" distB="0" distL="0" distR="0" wp14:anchorId="2E8C131A" wp14:editId="4EC588E9">
             <wp:extent cx="5391150" cy="1257300"/>
             <wp:effectExtent l="0" t="0" r="0" b="0"/>
             <wp:docPr id="10" name="Imagem 10"/>
-            <wp:cNvGraphicFramePr>
-              <a:graphicFrameLocks xmlns:a="http://schemas.openxmlformats.org/drawingml/2006/main" noChangeAspect="1"/>
-            </wp:cNvGraphicFramePr>
-            <a:graphic xmlns:a="http://schemas.openxmlformats.org/drawingml/2006/main">
-              <a:graphicData uri="http://schemas.openxmlformats.org/drawingml/2006/picture">
-                <pic:pic xmlns:pic="http://schemas.openxmlformats.org/drawingml/2006/picture">
-                  <pic:nvPicPr>
-                    <pic:cNvPr id="1" name=""/>
-                    <pic:cNvPicPr/>
-                  </pic:nvPicPr>
-                  <pic:blipFill>
-                    <a:blip r:embed="rId14"/>
-                    <a:stretch>
-                      <a:fillRect/>
-                    </a:stretch>
-                  </pic:blipFill>
-                  <pic:spPr>
-                    <a:xfrm>
-                      <a:off x="0" y="0"/>
-                      <a:ext cx="5391150" cy="1257300"/>
-                    </a:xfrm>
-                    <a:prstGeom prst="rect">
-                      <a:avLst/>
-                    </a:prstGeom>
-                  </pic:spPr>
-                </pic:pic>
-              </a:graphicData>
-            </a:graphic>
-          </wp:inline>
-        </w:drawing>
-      </w:r>
-    </w:p>
-    <w:p/>
-    <w:p>
-      <w:r>
-        <w:lastRenderedPageBreak/>
-        <w:t xml:space="preserve">Existem muitas mais classes em </w:t>
-      </w:r>
-      <w:r>
-        <w:t>JAVA</w:t>
-      </w:r>
-      <w:r>
-        <w:t xml:space="preserve"> que utilizam APIs do sistema. Até se poderia dizer grande parte delas.</w:t>
-      </w:r>
-    </w:p>
-    <w:p/>
-    <w:p>
-      <w:r>
-        <w:t xml:space="preserve">Um outro exemplo de classe </w:t>
-      </w:r>
-      <w:r>
-        <w:t>JAVA</w:t>
-      </w:r>
-      <w:r>
-        <w:t xml:space="preserve"> que utiliza uma API do sistema é a classe </w:t>
-      </w:r>
-      <w:r>
-        <w:t>JAVA.NET.SOCKET</w:t>
-      </w:r>
-      <w:r>
-        <w:t>.</w:t>
-      </w:r>
-    </w:p>
-    <w:p/>
-    <w:p>
-      <w:r>
-        <w:rPr>
-          <w:noProof/>
-        </w:rPr>
-        <w:drawing>
-          <wp:inline distT="0" distB="0" distL="0" distR="0" wp14:anchorId="0B2242E4" wp14:editId="3C6CDC0D">
-            <wp:extent cx="2209800" cy="228600"/>
-            <wp:effectExtent l="0" t="0" r="0" b="0"/>
-            <wp:docPr id="11" name="Imagem 11"/>
             <wp:cNvGraphicFramePr>
               <a:graphicFrameLocks xmlns:a="http://schemas.openxmlformats.org/drawingml/2006/main" noChangeAspect="1"/>
             </wp:cNvGraphicFramePr>
@@ -3256,7 +3909,7 @@
                   <pic:spPr>
                     <a:xfrm>
                       <a:off x="0" y="0"/>
-                      <a:ext cx="2209800" cy="228600"/>
+                      <a:ext cx="5391150" cy="1257300"/>
                     </a:xfrm>
                     <a:prstGeom prst="rect">
                       <a:avLst/>
@@ -3272,41 +3925,45 @@
     <w:p/>
     <w:p>
       <w:r>
-        <w:t>Esta classe é utilizada para comunicar em rede a baixo nível através do protocolo</w:t>
-      </w:r>
-      <w:r>
-        <w:t xml:space="preserve"> </w:t>
-      </w:r>
-      <w:r>
-        <w:t>TCP/IP.</w:t>
-      </w:r>
-    </w:p>
-    <w:p>
-      <w:r>
-        <w:t>Para isso, esta classe tem de comunicar com os recursos de rede do sistema operativo para poder enviar dados para o endereço IP e porta configurados,</w:t>
-      </w:r>
-      <w:r>
-        <w:t xml:space="preserve"> </w:t>
-      </w:r>
-      <w:r>
-        <w:t>assim como receber.</w:t>
-      </w:r>
-    </w:p>
-    <w:p>
-      <w:r>
-        <w:t>Daí podermos afirmar que esta classe utiliza uma API do sistema.</w:t>
-      </w:r>
-    </w:p>
+        <w:t xml:space="preserve">Existem muitas mais classes em </w:t>
+      </w:r>
+      <w:r>
+        <w:t>JAVA</w:t>
+      </w:r>
+      <w:r>
+        <w:t xml:space="preserve"> que utilizam APIs do sistema. Até se poderia dizer grande parte delas.</w:t>
+      </w:r>
+    </w:p>
+    <w:p/>
+    <w:p>
+      <w:r>
+        <w:t xml:space="preserve">Um outro exemplo de classe </w:t>
+      </w:r>
+      <w:r>
+        <w:t>JAVA</w:t>
+      </w:r>
+      <w:r>
+        <w:t xml:space="preserve"> que utiliza uma API do sistema é a classe </w:t>
+      </w:r>
+      <w:r>
+        <w:t>JAVA.NET.SOCKET</w:t>
+      </w:r>
+      <w:r>
+        <w:t>.</w:t>
+      </w:r>
+    </w:p>
+    <w:p/>
     <w:p>
       <w:r>
         <w:rPr>
           <w:noProof/>
+          <w:lang w:eastAsia="pt-PT"/>
         </w:rPr>
         <w:drawing>
-          <wp:inline distT="0" distB="0" distL="0" distR="0" wp14:anchorId="3742B38B" wp14:editId="14EEA6A7">
-            <wp:extent cx="3228975" cy="228600"/>
-            <wp:effectExtent l="0" t="0" r="9525" b="0"/>
-            <wp:docPr id="12" name="Imagem 12"/>
+          <wp:inline distT="0" distB="0" distL="0" distR="0" wp14:anchorId="0B2242E4" wp14:editId="5EB27E65">
+            <wp:extent cx="2209800" cy="228600"/>
+            <wp:effectExtent l="0" t="0" r="0" b="0"/>
+            <wp:docPr id="11" name="Imagem 11"/>
             <wp:cNvGraphicFramePr>
               <a:graphicFrameLocks xmlns:a="http://schemas.openxmlformats.org/drawingml/2006/main" noChangeAspect="1"/>
             </wp:cNvGraphicFramePr>
@@ -3326,7 +3983,7 @@
                   <pic:spPr>
                     <a:xfrm>
                       <a:off x="0" y="0"/>
-                      <a:ext cx="3228975" cy="228600"/>
+                      <a:ext cx="2209800" cy="228600"/>
                     </a:xfrm>
                     <a:prstGeom prst="rect">
                       <a:avLst/>
@@ -3341,81 +3998,43 @@
     </w:p>
     <w:p/>
     <w:p>
-      <w:pPr>
-        <w:spacing w:after="160" w:line="259" w:lineRule="auto"/>
-        <w:ind w:firstLine="708"/>
-        <w:jc w:val="left"/>
-        <w:rPr>
-          <w:b/>
-          <w:szCs w:val="24"/>
-        </w:rPr>
-      </w:pPr>
-      <w:r>
-        <w:rPr>
-          <w:b/>
-          <w:szCs w:val="24"/>
-        </w:rPr>
-        <w:t>3.1.</w:t>
-      </w:r>
-      <w:r>
-        <w:rPr>
-          <w:b/>
-          <w:szCs w:val="24"/>
-        </w:rPr>
-        <w:t>6</w:t>
-      </w:r>
-      <w:r>
-        <w:rPr>
-          <w:b/>
-          <w:szCs w:val="24"/>
-        </w:rPr>
-        <w:tab/>
-        <w:t>APIs na prática</w:t>
-      </w:r>
-    </w:p>
-    <w:p>
-      <w:r>
-        <w:t xml:space="preserve">Após compreendermos as bases de como são utilizadas APIs do sistema no desenvolvimento de aplicações em </w:t>
-      </w:r>
-      <w:r>
-        <w:t>JAVA</w:t>
-      </w:r>
-      <w:r>
-        <w:t>, pudemos avançar para a prática.</w:t>
-      </w:r>
-    </w:p>
-    <w:p>
-      <w:r>
-        <w:t>Para isso criámos dois programas que vão comunicar entre si, através da nossa própria API.</w:t>
-      </w:r>
-    </w:p>
-    <w:p>
-      <w:r>
-        <w:t xml:space="preserve">A ideia foi criar um projeto constituído por um programa em </w:t>
-      </w:r>
-      <w:r>
-        <w:t>PYTHON,</w:t>
-      </w:r>
-      <w:r>
-        <w:t xml:space="preserve"> que seria um serviço que enviaria mensagens texto; um programa em </w:t>
-      </w:r>
-      <w:r>
-        <w:t>JAVA</w:t>
-      </w:r>
-      <w:r>
-        <w:t xml:space="preserve"> que mostraria esse mesmo texto, e uma API para ligar ambos.</w:t>
+      <w:r>
+        <w:t>Esta classe é utilizada para comunicar em rede a baixo nível através do protocolo</w:t>
+      </w:r>
+      <w:r>
+        <w:t xml:space="preserve"> </w:t>
+      </w:r>
+      <w:r>
+        <w:t>TCP/IP.</w:t>
+      </w:r>
+    </w:p>
+    <w:p>
+      <w:r>
+        <w:t>Para isso, esta classe tem de comunicar com os recursos de rede do sistema operativo para poder enviar dados para o endereço IP e porta configurados,</w:t>
+      </w:r>
+      <w:r>
+        <w:t xml:space="preserve"> </w:t>
+      </w:r>
+      <w:r>
+        <w:t>assim como receber.</w:t>
+      </w:r>
+    </w:p>
+    <w:p>
+      <w:r>
+        <w:t>Daí podermos afirmar que esta classe utiliza uma API do sistema.</w:t>
       </w:r>
     </w:p>
     <w:p>
       <w:r>
         <w:rPr>
           <w:noProof/>
+          <w:lang w:eastAsia="pt-PT"/>
         </w:rPr>
         <w:drawing>
-          <wp:inline distT="0" distB="0" distL="0" distR="0" wp14:anchorId="227C0F44" wp14:editId="0C6258D5">
-            <wp:extent cx="2028825" cy="247650"/>
+          <wp:inline distT="0" distB="0" distL="0" distR="0" wp14:anchorId="3742B38B" wp14:editId="14EEA6A7">
+            <wp:extent cx="3228975" cy="228600"/>
             <wp:effectExtent l="0" t="0" r="9525" b="0"/>
-            <wp:docPr id="13" name="Imagem 13"/>
+            <wp:docPr id="12" name="Imagem 12"/>
             <wp:cNvGraphicFramePr>
               <a:graphicFrameLocks xmlns:a="http://schemas.openxmlformats.org/drawingml/2006/main" noChangeAspect="1"/>
             </wp:cNvGraphicFramePr>
@@ -3435,6 +4054,116 @@
                   <pic:spPr>
                     <a:xfrm>
                       <a:off x="0" y="0"/>
+                      <a:ext cx="3228975" cy="228600"/>
+                    </a:xfrm>
+                    <a:prstGeom prst="rect">
+                      <a:avLst/>
+                    </a:prstGeom>
+                  </pic:spPr>
+                </pic:pic>
+              </a:graphicData>
+            </a:graphic>
+          </wp:inline>
+        </w:drawing>
+      </w:r>
+    </w:p>
+    <w:p/>
+    <w:p>
+      <w:pPr>
+        <w:spacing w:after="160" w:line="259" w:lineRule="auto"/>
+        <w:ind w:firstLine="708"/>
+        <w:jc w:val="left"/>
+        <w:rPr>
+          <w:b/>
+          <w:szCs w:val="24"/>
+        </w:rPr>
+      </w:pPr>
+      <w:r>
+        <w:rPr>
+          <w:b/>
+          <w:szCs w:val="24"/>
+        </w:rPr>
+        <w:t>3.1.</w:t>
+      </w:r>
+      <w:r>
+        <w:rPr>
+          <w:b/>
+          <w:szCs w:val="24"/>
+        </w:rPr>
+        <w:t>7</w:t>
+      </w:r>
+      <w:r>
+        <w:rPr>
+          <w:b/>
+          <w:szCs w:val="24"/>
+        </w:rPr>
+        <w:tab/>
+        <w:t>APIs na prática</w:t>
+      </w:r>
+    </w:p>
+    <w:p>
+      <w:r>
+        <w:t xml:space="preserve">Após compreendermos as bases de como são utilizadas APIs do sistema no desenvolvimento de aplicações em </w:t>
+      </w:r>
+      <w:r>
+        <w:t>JAVA</w:t>
+      </w:r>
+      <w:r>
+        <w:t>, pudemos avançar para a prática.</w:t>
+      </w:r>
+    </w:p>
+    <w:p>
+      <w:r>
+        <w:t>Para isso criámos dois programas que vão comunicar entre si, através da nossa própria API.</w:t>
+      </w:r>
+    </w:p>
+    <w:p>
+      <w:r>
+        <w:t xml:space="preserve">A ideia foi criar um projeto constituído por um programa em </w:t>
+      </w:r>
+      <w:r>
+        <w:t>PYTHON,</w:t>
+      </w:r>
+      <w:r>
+        <w:t xml:space="preserve"> que seria um serviço que enviaria mensagens texto; um programa em </w:t>
+      </w:r>
+      <w:r>
+        <w:t>JAVA</w:t>
+      </w:r>
+      <w:r>
+        <w:t xml:space="preserve"> que mostraria esse mesmo texto, e uma API para ligar ambos.</w:t>
+      </w:r>
+    </w:p>
+    <w:p>
+      <w:r>
+        <w:rPr>
+          <w:noProof/>
+          <w:lang w:eastAsia="pt-PT"/>
+        </w:rPr>
+        <w:drawing>
+          <wp:inline distT="0" distB="0" distL="0" distR="0" wp14:anchorId="227C0F44" wp14:editId="0C6258D5">
+            <wp:extent cx="2028825" cy="247650"/>
+            <wp:effectExtent l="0" t="0" r="9525" b="0"/>
+            <wp:docPr id="13" name="Imagem 13"/>
+            <wp:cNvGraphicFramePr>
+              <a:graphicFrameLocks xmlns:a="http://schemas.openxmlformats.org/drawingml/2006/main" noChangeAspect="1"/>
+            </wp:cNvGraphicFramePr>
+            <a:graphic xmlns:a="http://schemas.openxmlformats.org/drawingml/2006/main">
+              <a:graphicData uri="http://schemas.openxmlformats.org/drawingml/2006/picture">
+                <pic:pic xmlns:pic="http://schemas.openxmlformats.org/drawingml/2006/picture">
+                  <pic:nvPicPr>
+                    <pic:cNvPr id="1" name=""/>
+                    <pic:cNvPicPr/>
+                  </pic:nvPicPr>
+                  <pic:blipFill>
+                    <a:blip r:embed="rId18"/>
+                    <a:stretch>
+                      <a:fillRect/>
+                    </a:stretch>
+                  </pic:blipFill>
+                  <pic:spPr>
+                    <a:xfrm>
+                      <a:off x="0" y="0"/>
                       <a:ext cx="2028825" cy="247650"/>
                     </a:xfrm>
                     <a:prstGeom prst="rect">
@@ -3450,6 +4179,7 @@
     </w:p>
     <w:p>
       <w:r>
+        <w:lastRenderedPageBreak/>
         <w:t xml:space="preserve">A esses programas chamámos respetivamente </w:t>
       </w:r>
       <w:r>
@@ -3510,7 +4240,6 @@
     <w:p/>
     <w:p>
       <w:r>
-        <w:lastRenderedPageBreak/>
         <w:t>Tanto esta API quanto os 2 outros programas utilizariam também APIs do sistema.</w:t>
       </w:r>
       <w:r>
@@ -3682,6 +4411,7 @@
       <w:r>
         <w:rPr>
           <w:noProof/>
+          <w:lang w:eastAsia="pt-PT"/>
         </w:rPr>
         <w:drawing>
           <wp:anchor distT="0" distB="0" distL="114300" distR="114300" simplePos="0" relativeHeight="251662336" behindDoc="1" locked="0" layoutInCell="1" allowOverlap="1" wp14:anchorId="33F68E8A" wp14:editId="14C70F97">
@@ -3715,7 +4445,7 @@
                     <pic:cNvPicPr/>
                   </pic:nvPicPr>
                   <pic:blipFill>
-                    <a:blip r:embed="rId18">
+                    <a:blip r:embed="rId19">
                       <a:extLst>
                         <a:ext uri="{28A0092B-C50C-407E-A947-70E740481C1C}">
                           <a14:useLocalDpi xmlns:a14="http://schemas.microsoft.com/office/drawing/2010/main" val="0"/>
@@ -3777,7 +4507,9 @@
       <w:r>
         <w:rPr>
           <w:noProof/>
-        </w:rPr>
+          <w:lang w:eastAsia="pt-PT"/>
+        </w:rPr>
+        <w:lastRenderedPageBreak/>
         <w:drawing>
           <wp:anchor distT="0" distB="0" distL="114300" distR="114300" simplePos="0" relativeHeight="251661312" behindDoc="1" locked="0" layoutInCell="1" allowOverlap="1" wp14:anchorId="418F0378" wp14:editId="2684FBA5">
             <wp:simplePos x="0" y="0"/>
@@ -3810,7 +4542,7 @@
                     <pic:cNvPicPr/>
                   </pic:nvPicPr>
                   <pic:blipFill>
-                    <a:blip r:embed="rId19">
+                    <a:blip r:embed="rId20">
                       <a:extLst>
                         <a:ext uri="{28A0092B-C50C-407E-A947-70E740481C1C}">
                           <a14:useLocalDpi xmlns:a14="http://schemas.microsoft.com/office/drawing/2010/main" val="0"/>
@@ -3853,7 +4585,6 @@
     <w:p/>
     <w:p>
       <w:r>
-        <w:lastRenderedPageBreak/>
         <w:t xml:space="preserve">De seguida, </w:t>
       </w:r>
       <w:r>
@@ -3910,6 +4641,7 @@
       <w:r>
         <w:rPr>
           <w:noProof/>
+          <w:lang w:eastAsia="pt-PT"/>
         </w:rPr>
         <w:drawing>
           <wp:inline distT="0" distB="0" distL="0" distR="0" wp14:anchorId="347A3289" wp14:editId="4EF16F23">
@@ -3927,7 +4659,7 @@
                     <pic:cNvPicPr/>
                   </pic:nvPicPr>
                   <pic:blipFill>
-                    <a:blip r:embed="rId20"/>
+                    <a:blip r:embed="rId21"/>
                     <a:stretch>
                       <a:fillRect/>
                     </a:stretch>
@@ -3952,6 +4684,7 @@
       <w:r>
         <w:rPr>
           <w:noProof/>
+          <w:lang w:eastAsia="pt-PT"/>
         </w:rPr>
         <w:drawing>
           <wp:anchor distT="0" distB="0" distL="114300" distR="114300" simplePos="0" relativeHeight="251663360" behindDoc="1" locked="0" layoutInCell="1" allowOverlap="1" wp14:anchorId="1F41627D" wp14:editId="2A6C27E8">
@@ -3985,7 +4718,7 @@
                     <pic:cNvPicPr/>
                   </pic:nvPicPr>
                   <pic:blipFill>
-                    <a:blip r:embed="rId21">
+                    <a:blip r:embed="rId22">
                       <a:extLst>
                         <a:ext uri="{28A0092B-C50C-407E-A947-70E740481C1C}">
                           <a14:useLocalDpi xmlns:a14="http://schemas.microsoft.com/office/drawing/2010/main" val="0"/>
@@ -4061,6 +4794,7 @@
     </w:p>
     <w:p>
       <w:r>
+        <w:lastRenderedPageBreak/>
         <w:t>Com isto conseguimos compreender que as APIs do sistema estão em grande maioria dos programas,</w:t>
       </w:r>
       <w:r>
@@ -4073,7 +4807,14 @@
         <w:t>s, tanto como do sistema como outras.</w:t>
       </w:r>
     </w:p>
-    <w:p/>
+    <w:p>
+      <w:pPr>
+        <w:rPr>
+          <w:b/>
+          <w:szCs w:val="24"/>
+        </w:rPr>
+      </w:pPr>
+    </w:p>
     <w:p>
       <w:pPr>
         <w:spacing w:after="160" w:line="259" w:lineRule="auto"/>
@@ -4084,116 +4825,6 @@
           <w:szCs w:val="24"/>
         </w:rPr>
       </w:pPr>
-    </w:p>
-    <w:p>
-      <w:pPr>
-        <w:spacing w:after="160" w:line="259" w:lineRule="auto"/>
-        <w:ind w:firstLine="708"/>
-        <w:jc w:val="left"/>
-        <w:rPr>
-          <w:b/>
-          <w:szCs w:val="24"/>
-        </w:rPr>
-      </w:pPr>
-    </w:p>
-    <w:p>
-      <w:pPr>
-        <w:spacing w:after="160" w:line="259" w:lineRule="auto"/>
-        <w:ind w:firstLine="708"/>
-        <w:jc w:val="left"/>
-        <w:rPr>
-          <w:b/>
-          <w:szCs w:val="24"/>
-        </w:rPr>
-      </w:pPr>
-    </w:p>
-    <w:p>
-      <w:pPr>
-        <w:spacing w:after="160" w:line="259" w:lineRule="auto"/>
-        <w:ind w:firstLine="708"/>
-        <w:jc w:val="left"/>
-        <w:rPr>
-          <w:b/>
-          <w:szCs w:val="24"/>
-        </w:rPr>
-      </w:pPr>
-    </w:p>
-    <w:p>
-      <w:pPr>
-        <w:spacing w:after="160" w:line="259" w:lineRule="auto"/>
-        <w:ind w:firstLine="708"/>
-        <w:jc w:val="left"/>
-        <w:rPr>
-          <w:b/>
-          <w:szCs w:val="24"/>
-        </w:rPr>
-      </w:pPr>
-    </w:p>
-    <w:p>
-      <w:pPr>
-        <w:spacing w:after="160" w:line="259" w:lineRule="auto"/>
-        <w:ind w:firstLine="708"/>
-        <w:jc w:val="left"/>
-        <w:rPr>
-          <w:b/>
-          <w:szCs w:val="24"/>
-        </w:rPr>
-      </w:pPr>
-    </w:p>
-    <w:p>
-      <w:pPr>
-        <w:spacing w:after="160" w:line="259" w:lineRule="auto"/>
-        <w:ind w:firstLine="708"/>
-        <w:jc w:val="left"/>
-        <w:rPr>
-          <w:b/>
-          <w:szCs w:val="24"/>
-        </w:rPr>
-      </w:pPr>
-    </w:p>
-    <w:p>
-      <w:pPr>
-        <w:spacing w:after="160" w:line="259" w:lineRule="auto"/>
-        <w:ind w:firstLine="708"/>
-        <w:jc w:val="left"/>
-        <w:rPr>
-          <w:b/>
-          <w:szCs w:val="24"/>
-        </w:rPr>
-      </w:pPr>
-    </w:p>
-    <w:p>
-      <w:pPr>
-        <w:spacing w:after="160" w:line="259" w:lineRule="auto"/>
-        <w:ind w:firstLine="708"/>
-        <w:jc w:val="left"/>
-        <w:rPr>
-          <w:b/>
-          <w:szCs w:val="24"/>
-        </w:rPr>
-      </w:pPr>
-    </w:p>
-    <w:p>
-      <w:pPr>
-        <w:spacing w:after="160" w:line="259" w:lineRule="auto"/>
-        <w:ind w:firstLine="708"/>
-        <w:jc w:val="left"/>
-        <w:rPr>
-          <w:b/>
-          <w:szCs w:val="24"/>
-        </w:rPr>
-      </w:pPr>
-    </w:p>
-    <w:p>
-      <w:pPr>
-        <w:spacing w:after="160" w:line="259" w:lineRule="auto"/>
-        <w:ind w:firstLine="708"/>
-        <w:jc w:val="left"/>
-        <w:rPr>
-          <w:b/>
-          <w:szCs w:val="24"/>
-        </w:rPr>
-      </w:pPr>
       <w:r>
         <w:rPr>
           <w:b/>
@@ -4206,7 +4837,7 @@
           <w:b/>
           <w:szCs w:val="24"/>
         </w:rPr>
-        <w:t>7</w:t>
+        <w:t>8</w:t>
       </w:r>
       <w:r>
         <w:rPr>
@@ -4244,9 +4875,10 @@
           <w:b/>
           <w:noProof/>
           <w:szCs w:val="24"/>
+          <w:lang w:eastAsia="pt-PT"/>
         </w:rPr>
         <w:drawing>
-          <wp:anchor distT="0" distB="0" distL="114300" distR="114300" simplePos="0" relativeHeight="251664384" behindDoc="1" locked="0" layoutInCell="1" allowOverlap="1" wp14:anchorId="1243C899" wp14:editId="4D735CD7">
+          <wp:anchor distT="0" distB="0" distL="114300" distR="114300" simplePos="0" relativeHeight="251664384" behindDoc="1" locked="0" layoutInCell="1" allowOverlap="1" wp14:anchorId="1243C899" wp14:editId="5425E2FC">
             <wp:simplePos x="0" y="0"/>
             <wp:positionH relativeFrom="margin">
               <wp:align>right</wp:align>
@@ -4277,7 +4909,7 @@
                     <pic:cNvPicPr/>
                   </pic:nvPicPr>
                   <pic:blipFill>
-                    <a:blip r:embed="rId22" cstate="print">
+                    <a:blip r:embed="rId23" cstate="print">
                       <a:extLst>
                         <a:ext uri="{28A0092B-C50C-407E-A947-70E740481C1C}">
                           <a14:useLocalDpi xmlns:a14="http://schemas.microsoft.com/office/drawing/2010/main" val="0"/>
@@ -4344,31 +4976,22 @@
       </w:r>
     </w:p>
     <w:p/>
-    <w:p/>
-    <w:p/>
-    <w:p>
-      <w:pPr>
-        <w:spacing w:after="160" w:line="259" w:lineRule="auto"/>
-        <w:jc w:val="left"/>
-        <w:rPr>
-          <w:b/>
-          <w:szCs w:val="24"/>
-        </w:rPr>
-      </w:pPr>
+    <w:p>
       <w:r>
         <w:rPr>
           <w:b/>
           <w:noProof/>
           <w:szCs w:val="24"/>
+          <w:lang w:eastAsia="pt-PT"/>
         </w:rPr>
         <w:drawing>
-          <wp:anchor distT="0" distB="0" distL="114300" distR="114300" simplePos="0" relativeHeight="251665408" behindDoc="1" locked="0" layoutInCell="1" allowOverlap="1" wp14:anchorId="5DBD73FA" wp14:editId="48172FC9">
+          <wp:anchor distT="0" distB="0" distL="114300" distR="114300" simplePos="0" relativeHeight="251665408" behindDoc="1" locked="0" layoutInCell="1" allowOverlap="1" wp14:anchorId="5DBD73FA" wp14:editId="3F02749E">
             <wp:simplePos x="0" y="0"/>
             <wp:positionH relativeFrom="margin">
               <wp:align>right</wp:align>
             </wp:positionH>
             <wp:positionV relativeFrom="paragraph">
-              <wp:posOffset>229738</wp:posOffset>
+              <wp:posOffset>240665</wp:posOffset>
             </wp:positionV>
             <wp:extent cx="5060315" cy="2701290"/>
             <wp:effectExtent l="0" t="0" r="6985" b="3810"/>
@@ -4393,7 +5016,7 @@
                     <pic:cNvPicPr/>
                   </pic:nvPicPr>
                   <pic:blipFill>
-                    <a:blip r:embed="rId23" cstate="print">
+                    <a:blip r:embed="rId24" cstate="print">
                       <a:extLst>
                         <a:ext uri="{28A0092B-C50C-407E-A947-70E740481C1C}">
                           <a14:useLocalDpi xmlns:a14="http://schemas.microsoft.com/office/drawing/2010/main" val="0"/>
@@ -4438,28 +5061,33 @@
       </w:pPr>
     </w:p>
     <w:p>
-      <w:pPr>
-        <w:spacing w:after="160" w:line="259" w:lineRule="auto"/>
-        <w:jc w:val="left"/>
-        <w:rPr>
-          <w:b/>
-          <w:szCs w:val="24"/>
-        </w:rPr>
-      </w:pPr>
-      <w:r>
-        <w:br w:type="page"/>
-      </w:r>
       <w:r>
         <w:rPr>
           <w:b/>
           <w:noProof/>
           <w:szCs w:val="24"/>
-        </w:rPr>
-        <w:lastRenderedPageBreak/>
+          <w:lang w:eastAsia="pt-PT"/>
+        </w:rPr>
         <w:drawing>
-          <wp:inline distT="0" distB="0" distL="0" distR="0" wp14:anchorId="3C91166D" wp14:editId="2516165C">
+          <wp:anchor distT="0" distB="0" distL="114300" distR="114300" simplePos="0" relativeHeight="251670528" behindDoc="1" locked="0" layoutInCell="1" allowOverlap="1" wp14:anchorId="111A74AB" wp14:editId="4DFC5853">
+            <wp:simplePos x="0" y="0"/>
+            <wp:positionH relativeFrom="column">
+              <wp:posOffset>2707</wp:posOffset>
+            </wp:positionH>
+            <wp:positionV relativeFrom="paragraph">
+              <wp:posOffset>4345</wp:posOffset>
+            </wp:positionV>
             <wp:extent cx="5400040" cy="3049270"/>
             <wp:effectExtent l="0" t="0" r="0" b="0"/>
+            <wp:wrapTight wrapText="bothSides">
+              <wp:wrapPolygon edited="0">
+                <wp:start x="0" y="0"/>
+                <wp:lineTo x="0" y="21456"/>
+                <wp:lineTo x="21488" y="21456"/>
+                <wp:lineTo x="21488" y="0"/>
+                <wp:lineTo x="0" y="0"/>
+              </wp:wrapPolygon>
+            </wp:wrapTight>
             <wp:docPr id="24" name="Imagem 24"/>
             <wp:cNvGraphicFramePr>
               <a:graphicFrameLocks xmlns:a="http://schemas.openxmlformats.org/drawingml/2006/main" noChangeAspect="1"/>
@@ -4472,7 +5100,7 @@
                     <pic:cNvPicPr/>
                   </pic:nvPicPr>
                   <pic:blipFill>
-                    <a:blip r:embed="rId24" cstate="print">
+                    <a:blip r:embed="rId25" cstate="print">
                       <a:extLst>
                         <a:ext uri="{28A0092B-C50C-407E-A947-70E740481C1C}">
                           <a14:useLocalDpi xmlns:a14="http://schemas.microsoft.com/office/drawing/2010/main" val="0"/>
@@ -4495,7 +5123,7 @@
                 </pic:pic>
               </a:graphicData>
             </a:graphic>
-          </wp:inline>
+          </wp:anchor>
         </w:drawing>
       </w:r>
     </w:p>
@@ -4504,7 +5132,7 @@
         <w:spacing w:after="160" w:line="259" w:lineRule="auto"/>
         <w:jc w:val="left"/>
         <w:rPr>
-          <w:bCs/>
+          <w:b/>
           <w:szCs w:val="24"/>
         </w:rPr>
       </w:pPr>
@@ -4512,6 +5140,7 @@
     <w:p>
       <w:pPr>
         <w:spacing w:after="160" w:line="259" w:lineRule="auto"/>
+        <w:jc w:val="left"/>
         <w:rPr>
           <w:bCs/>
           <w:szCs w:val="24"/>
@@ -4707,6 +5336,7 @@
           <w:bCs/>
           <w:noProof/>
           <w:szCs w:val="24"/>
+          <w:lang w:eastAsia="pt-PT"/>
         </w:rPr>
         <w:drawing>
           <wp:anchor distT="0" distB="0" distL="114300" distR="114300" simplePos="0" relativeHeight="251666432" behindDoc="1" locked="0" layoutInCell="1" allowOverlap="1" wp14:anchorId="5B649B31" wp14:editId="3DA2837D">
@@ -4740,7 +5370,7 @@
                     <pic:cNvPicPr/>
                   </pic:nvPicPr>
                   <pic:blipFill>
-                    <a:blip r:embed="rId25">
+                    <a:blip r:embed="rId26">
                       <a:extLst>
                         <a:ext uri="{28A0092B-C50C-407E-A947-70E740481C1C}">
                           <a14:useLocalDpi xmlns:a14="http://schemas.microsoft.com/office/drawing/2010/main" val="0"/>
@@ -4834,6 +5464,7 @@
           <w:bCs/>
           <w:noProof/>
           <w:szCs w:val="24"/>
+          <w:lang w:eastAsia="pt-PT"/>
         </w:rPr>
         <w:drawing>
           <wp:anchor distT="0" distB="0" distL="114300" distR="114300" simplePos="0" relativeHeight="251667456" behindDoc="1" locked="0" layoutInCell="1" allowOverlap="1" wp14:anchorId="1E9B2057" wp14:editId="4034597C">
@@ -4867,7 +5498,7 @@
                     <pic:cNvPicPr/>
                   </pic:nvPicPr>
                   <pic:blipFill>
-                    <a:blip r:embed="rId26">
+                    <a:blip r:embed="rId27">
                       <a:extLst>
                         <a:ext uri="{28A0092B-C50C-407E-A947-70E740481C1C}">
                           <a14:useLocalDpi xmlns:a14="http://schemas.microsoft.com/office/drawing/2010/main" val="0"/>
@@ -4952,6 +5583,7 @@
           <w:bCs/>
           <w:noProof/>
           <w:szCs w:val="24"/>
+          <w:lang w:eastAsia="pt-PT"/>
         </w:rPr>
         <w:drawing>
           <wp:anchor distT="0" distB="0" distL="114300" distR="114300" simplePos="0" relativeHeight="251668480" behindDoc="1" locked="0" layoutInCell="1" allowOverlap="1" wp14:anchorId="3359C682" wp14:editId="1621489D">
@@ -4985,7 +5617,7 @@
                     <pic:cNvPicPr/>
                   </pic:nvPicPr>
                   <pic:blipFill>
-                    <a:blip r:embed="rId27" cstate="print">
+                    <a:blip r:embed="rId28" cstate="print">
                       <a:extLst>
                         <a:ext uri="{28A0092B-C50C-407E-A947-70E740481C1C}">
                           <a14:useLocalDpi xmlns:a14="http://schemas.microsoft.com/office/drawing/2010/main" val="0"/>
@@ -5374,6 +6006,7 @@
       <w:r>
         <w:rPr>
           <w:noProof/>
+          <w:lang w:eastAsia="pt-PT"/>
         </w:rPr>
         <w:lastRenderedPageBreak/>
         <w:drawing>
@@ -5408,7 +6041,7 @@
                     <pic:cNvPicPr/>
                   </pic:nvPicPr>
                   <pic:blipFill>
-                    <a:blip r:embed="rId28">
+                    <a:blip r:embed="rId29">
                       <a:extLst>
                         <a:ext uri="{28A0092B-C50C-407E-A947-70E740481C1C}">
                           <a14:useLocalDpi xmlns:a14="http://schemas.microsoft.com/office/drawing/2010/main" val="0"/>
@@ -5591,7 +6224,23 @@
           <w:bCs/>
           <w:szCs w:val="24"/>
         </w:rPr>
-        <w:t xml:space="preserve">estabelecer uma conexão com o endereço IP do </w:t>
+        <w:t>estabelecer uma conexão com o endereço IP</w:t>
+      </w:r>
+      <w:r>
+        <w:rPr>
+          <w:bCs/>
+          <w:szCs w:val="24"/>
+        </w:rPr>
+        <w:t xml:space="preserve"> externo</w:t>
+      </w:r>
+      <w:bookmarkStart w:id="17" w:name="_GoBack"/>
+      <w:bookmarkEnd w:id="17"/>
+      <w:r>
+        <w:rPr>
+          <w:bCs/>
+          <w:szCs w:val="24"/>
+        </w:rPr>
+        <w:t xml:space="preserve"> do </w:t>
       </w:r>
       <w:r>
         <w:rPr>
@@ -5732,6 +6381,7 @@
       <w:r>
         <w:rPr>
           <w:noProof/>
+          <w:lang w:eastAsia="pt-PT"/>
         </w:rPr>
         <w:drawing>
           <wp:inline distT="0" distB="0" distL="0" distR="0" wp14:anchorId="484B01F0" wp14:editId="009627E3">
@@ -5749,7 +6399,7 @@
                     <pic:cNvPicPr/>
                   </pic:nvPicPr>
                   <pic:blipFill>
-                    <a:blip r:embed="rId29"/>
+                    <a:blip r:embed="rId30"/>
                     <a:stretch>
                       <a:fillRect/>
                     </a:stretch>
@@ -5836,6 +6486,7 @@
       <w:r>
         <w:rPr>
           <w:noProof/>
+          <w:lang w:eastAsia="pt-PT"/>
         </w:rPr>
         <w:drawing>
           <wp:inline distT="0" distB="0" distL="0" distR="0" wp14:anchorId="1B84DED2" wp14:editId="5364F056">
@@ -5853,7 +6504,7 @@
                     <pic:cNvPicPr/>
                   </pic:nvPicPr>
                   <pic:blipFill>
-                    <a:blip r:embed="rId16"/>
+                    <a:blip r:embed="rId17"/>
                     <a:stretch>
                       <a:fillRect/>
                     </a:stretch>
@@ -5973,26 +6624,10 @@
         </w:rPr>
         <w:lastRenderedPageBreak/>
         <w:drawing>
-          <wp:anchor distT="0" distB="0" distL="114300" distR="114300" simplePos="0" relativeHeight="251670528" behindDoc="1" locked="0" layoutInCell="1" allowOverlap="1" wp14:anchorId="7BF41041" wp14:editId="5D207756">
-            <wp:simplePos x="0" y="0"/>
-            <wp:positionH relativeFrom="margin">
-              <wp:posOffset>-250504</wp:posOffset>
-            </wp:positionH>
-            <wp:positionV relativeFrom="paragraph">
-              <wp:posOffset>273239</wp:posOffset>
-            </wp:positionV>
-            <wp:extent cx="6017260" cy="3383915"/>
-            <wp:effectExtent l="0" t="0" r="2540" b="6985"/>
-            <wp:wrapTight wrapText="bothSides">
-              <wp:wrapPolygon edited="0">
-                <wp:start x="0" y="0"/>
-                <wp:lineTo x="0" y="21523"/>
-                <wp:lineTo x="21541" y="21523"/>
-                <wp:lineTo x="21541" y="0"/>
-                <wp:lineTo x="0" y="0"/>
-              </wp:wrapPolygon>
-            </wp:wrapTight>
-            <wp:docPr id="7" name="Imagem 7"/>
+          <wp:inline distT="0" distB="0" distL="0" distR="0" wp14:anchorId="2C15D36D" wp14:editId="4FBF44B7">
+            <wp:extent cx="5400040" cy="3037205"/>
+            <wp:effectExtent l="0" t="0" r="0" b="0"/>
+            <wp:docPr id="1" name="Imagem 1"/>
             <wp:cNvGraphicFramePr>
               <a:graphicFrameLocks xmlns:a="http://schemas.openxmlformats.org/drawingml/2006/main" noChangeAspect="1"/>
             </wp:cNvGraphicFramePr>
@@ -6000,11 +6635,11 @@
               <a:graphicData uri="http://schemas.openxmlformats.org/drawingml/2006/picture">
                 <pic:pic xmlns:pic="http://schemas.openxmlformats.org/drawingml/2006/picture">
                   <pic:nvPicPr>
-                    <pic:cNvPr id="7" name="esquema_ligacao.png"/>
+                    <pic:cNvPr id="1" name="esquema_ligacao.png"/>
                     <pic:cNvPicPr/>
                   </pic:nvPicPr>
                   <pic:blipFill>
-                    <a:blip r:embed="rId30" cstate="print">
+                    <a:blip r:embed="rId31" cstate="print">
                       <a:extLst>
                         <a:ext uri="{28A0092B-C50C-407E-A947-70E740481C1C}">
                           <a14:useLocalDpi xmlns:a14="http://schemas.microsoft.com/office/drawing/2010/main" val="0"/>
@@ -6018,7 +6653,7 @@
                   <pic:spPr>
                     <a:xfrm>
                       <a:off x="0" y="0"/>
-                      <a:ext cx="6017260" cy="3383915"/>
+                      <a:ext cx="5400040" cy="3037205"/>
                     </a:xfrm>
                     <a:prstGeom prst="rect">
                       <a:avLst/>
@@ -6027,13 +6662,7 @@
                 </pic:pic>
               </a:graphicData>
             </a:graphic>
-            <wp14:sizeRelH relativeFrom="margin">
-              <wp14:pctWidth>0</wp14:pctWidth>
-            </wp14:sizeRelH>
-            <wp14:sizeRelV relativeFrom="margin">
-              <wp14:pctHeight>0</wp14:pctHeight>
-            </wp14:sizeRelV>
-          </wp:anchor>
+          </wp:inline>
         </w:drawing>
       </w:r>
     </w:p>
@@ -6089,7 +6718,42 @@
           <w:bCs/>
           <w:szCs w:val="24"/>
         </w:rPr>
-        <w:t xml:space="preserve"> nesta rede.</w:t>
+        <w:t xml:space="preserve"> nesta rede</w:t>
+      </w:r>
+      <w:r>
+        <w:rPr>
+          <w:bCs/>
+          <w:szCs w:val="24"/>
+        </w:rPr>
+        <w:t>, nem é manipulado qualquer endereço da mesma no</w:t>
+      </w:r>
+      <w:r>
+        <w:rPr>
+          <w:bCs/>
+          <w:szCs w:val="24"/>
+        </w:rPr>
+        <w:t>s</w:t>
+      </w:r>
+      <w:r>
+        <w:rPr>
+          <w:bCs/>
+          <w:szCs w:val="24"/>
+        </w:rPr>
+        <w:t xml:space="preserve"> </w:t>
+      </w:r>
+      <w:r>
+        <w:rPr>
+          <w:bCs/>
+          <w:szCs w:val="24"/>
+        </w:rPr>
+        <w:t>códigos</w:t>
+      </w:r>
+      <w:r>
+        <w:rPr>
+          <w:bCs/>
+          <w:szCs w:val="24"/>
+        </w:rPr>
+        <w:t>.</w:t>
       </w:r>
     </w:p>
     <w:p>
@@ -6116,7 +6780,7 @@
         </w:rPr>
         <w:t xml:space="preserve">Todos os códigos de exemplo do trabalho podem ser vistos em </w:t>
       </w:r>
-      <w:hyperlink r:id="rId31" w:history="1">
+      <w:hyperlink r:id="rId32" w:history="1">
         <w:r>
           <w:rPr>
             <w:rStyle w:val="Hiperligao"/>
@@ -6199,52 +6863,6 @@
     </w:p>
     <w:p>
       <w:pPr>
-        <w:ind w:left="360"/>
-        <w:rPr>
-          <w:b/>
-          <w:szCs w:val="24"/>
-        </w:rPr>
-      </w:pPr>
-    </w:p>
-    <w:p>
-      <w:pPr>
-        <w:ind w:left="360"/>
-        <w:rPr>
-          <w:b/>
-          <w:szCs w:val="24"/>
-        </w:rPr>
-      </w:pPr>
-    </w:p>
-    <w:p>
-      <w:pPr>
-        <w:ind w:left="360"/>
-        <w:rPr>
-          <w:b/>
-          <w:szCs w:val="24"/>
-        </w:rPr>
-      </w:pPr>
-    </w:p>
-    <w:p>
-      <w:pPr>
-        <w:ind w:left="360"/>
-        <w:rPr>
-          <w:b/>
-          <w:szCs w:val="24"/>
-        </w:rPr>
-      </w:pPr>
-    </w:p>
-    <w:p>
-      <w:pPr>
-        <w:ind w:left="360"/>
-        <w:rPr>
-          <w:b/>
-          <w:szCs w:val="24"/>
-        </w:rPr>
-      </w:pPr>
-    </w:p>
-    <w:p>
-      <w:pPr>
-        <w:ind w:left="360"/>
         <w:rPr>
           <w:b/>
           <w:szCs w:val="24"/>
@@ -6267,32 +6885,14 @@
       </w:r>
     </w:p>
     <w:p>
-      <w:pPr>
-        <w:ind w:left="360"/>
-        <w:rPr>
-          <w:b/>
-          <w:szCs w:val="24"/>
-        </w:rPr>
-      </w:pPr>
-    </w:p>
-    <w:p>
-      <w:pPr>
-        <w:ind w:left="360"/>
-        <w:rPr>
-          <w:b/>
-          <w:szCs w:val="24"/>
-        </w:rPr>
-      </w:pPr>
-    </w:p>
-    <w:p>
-      <w:pPr>
-        <w:ind w:left="360"/>
-        <w:rPr>
-          <w:b/>
-          <w:szCs w:val="24"/>
-        </w:rPr>
-      </w:pPr>
-    </w:p>
+      <w:r>
+        <w:lastRenderedPageBreak/>
+        <w:t>No fim deste trabalho conseguimos ver que não só aprendemos assuntos relacionados a APIs (O que é uma API?, API na pratica, Tipos de APIs etc…) como também demos a conhecer mais sobre a POO, ao seja Programação Orientada a Objetos.</w:t>
+      </w:r>
+    </w:p>
+    <w:p/>
+    <w:p/>
+    <w:p/>
     <w:p>
       <w:pPr>
         <w:spacing w:after="160" w:line="259" w:lineRule="auto"/>
@@ -6462,8 +7062,8 @@
     <w:p/>
     <w:p/>
     <w:sectPr>
-      <w:headerReference w:type="default" r:id="rId32"/>
-      <w:footerReference w:type="default" r:id="rId33"/>
+      <w:headerReference w:type="default" r:id="rId33"/>
+      <w:footerReference w:type="default" r:id="rId34"/>
       <w:pgSz w:w="11906" w:h="16838"/>
       <w:pgMar w:top="1417" w:right="1701" w:bottom="1417" w:left="1701" w:header="708" w:footer="708" w:gutter="0"/>
       <w:pgNumType w:start="1"/>
@@ -6523,6 +7123,7 @@
         <w:r>
           <w:rPr>
             <w:noProof/>
+            <w:lang w:eastAsia="pt-PT"/>
           </w:rPr>
           <w:drawing>
             <wp:anchor distT="0" distB="0" distL="0" distR="0" simplePos="0" relativeHeight="17" behindDoc="1" locked="0" layoutInCell="1" allowOverlap="1" wp14:anchorId="44564C8A" wp14:editId="3DC33043">
@@ -6536,7 +7137,7 @@
               <wp:extent cx="3961765" cy="462280"/>
               <wp:effectExtent l="0" t="0" r="0" b="0"/>
               <wp:wrapNone/>
-              <wp:docPr id="3" name="Imagem 5"/>
+              <wp:docPr id="32" name="Imagem 5"/>
               <wp:cNvGraphicFramePr>
                 <a:graphicFrameLocks xmlns:a="http://schemas.openxmlformats.org/drawingml/2006/main" noChangeAspect="1"/>
               </wp:cNvGraphicFramePr>
@@ -6602,6 +7203,7 @@
     <w:r>
       <w:rPr>
         <w:noProof/>
+        <w:lang w:eastAsia="pt-PT"/>
       </w:rPr>
       <w:drawing>
         <wp:anchor distT="0" distB="0" distL="0" distR="0" simplePos="0" relativeHeight="12" behindDoc="1" locked="0" layoutInCell="1" allowOverlap="1" wp14:anchorId="041F43EC" wp14:editId="3E7D7672">
@@ -6615,7 +7217,7 @@
           <wp:extent cx="4360545" cy="508635"/>
           <wp:effectExtent l="0" t="0" r="0" b="0"/>
           <wp:wrapNone/>
-          <wp:docPr id="4" name="Imagem 4"/>
+          <wp:docPr id="33" name="Imagem 33"/>
           <wp:cNvGraphicFramePr>
             <a:graphicFrameLocks xmlns:a="http://schemas.openxmlformats.org/drawingml/2006/main" noChangeAspect="1"/>
           </wp:cNvGraphicFramePr>
@@ -6680,7 +7282,10 @@
           <w:fldChar w:fldCharType="separate"/>
         </w:r>
         <w:r>
-          <w:t>7</w:t>
+          <w:rPr>
+            <w:noProof/>
+          </w:rPr>
+          <w:t>4</w:t>
         </w:r>
         <w:r>
           <w:fldChar w:fldCharType="end"/>
@@ -6730,6 +7335,7 @@
     <w:r>
       <w:rPr>
         <w:noProof/>
+        <w:lang w:eastAsia="pt-PT"/>
       </w:rPr>
       <w:drawing>
         <wp:anchor distT="0" distB="0" distL="114300" distR="0" simplePos="0" relativeHeight="6" behindDoc="0" locked="0" layoutInCell="1" allowOverlap="1" wp14:anchorId="68675CAD" wp14:editId="605B45B8">
@@ -6751,7 +7357,7 @@
               <wp:lineTo x="-16" y="0"/>
             </wp:wrapPolygon>
           </wp:wrapTight>
-          <wp:docPr id="1" name="Imagem 2"/>
+          <wp:docPr id="30" name="Imagem 2"/>
           <wp:cNvGraphicFramePr>
             <a:graphicFrameLocks xmlns:a="http://schemas.openxmlformats.org/drawingml/2006/main" noChangeAspect="1"/>
           </wp:cNvGraphicFramePr>
@@ -6788,6 +7394,7 @@
     <w:r>
       <w:rPr>
         <w:noProof/>
+        <w:lang w:eastAsia="pt-PT"/>
       </w:rPr>
       <w:drawing>
         <wp:anchor distT="0" distB="0" distL="114300" distR="114300" simplePos="0" relativeHeight="11" behindDoc="0" locked="0" layoutInCell="1" allowOverlap="1" wp14:anchorId="288E7AC3" wp14:editId="7D085949">
@@ -6814,7 +7421,7 @@
               <wp:lineTo x="9015" y="609"/>
             </wp:wrapPolygon>
           </wp:wrapTight>
-          <wp:docPr id="2" name="Imagem 1"/>
+          <wp:docPr id="31" name="Imagem 1"/>
           <wp:cNvGraphicFramePr>
             <a:graphicFrameLocks xmlns:a="http://schemas.openxmlformats.org/drawingml/2006/main" noChangeAspect="1"/>
           </wp:cNvGraphicFramePr>
@@ -7447,11 +8054,8 @@
     <w:lsdException w:name="Table 3D effects 3" w:semiHidden="1" w:unhideWhenUsed="1"/>
     <w:lsdException w:name="Table Contemporary" w:semiHidden="1" w:unhideWhenUsed="1"/>
     <w:lsdException w:name="Table Elegant" w:semiHidden="1" w:unhideWhenUsed="1"/>
-    <w:lsdException w:name="Table Professional" w:semiHidden="1" w:unhideWhenUsed="1"/>
     <w:lsdException w:name="Table Subtle 1" w:semiHidden="1" w:unhideWhenUsed="1"/>
     <w:lsdException w:name="Table Subtle 2" w:semiHidden="1" w:unhideWhenUsed="1"/>
-    <w:lsdException w:name="Table Web 1" w:semiHidden="1" w:unhideWhenUsed="1"/>
-    <w:lsdException w:name="Table Web 2" w:semiHidden="1" w:unhideWhenUsed="1"/>
     <w:lsdException w:name="Table Web 3" w:semiHidden="1" w:unhideWhenUsed="1"/>
     <w:lsdException w:name="Balloon Text" w:semiHidden="1" w:unhideWhenUsed="1"/>
     <w:lsdException w:name="Table Grid" w:uiPriority="39"/>
@@ -8215,8 +8819,8 @@
       <w:u w:val="single"/>
     </w:rPr>
   </w:style>
-  <w:style w:type="character" w:styleId="MenoNoResolvida">
-    <w:name w:val="Unresolved Mention"/>
+  <w:style w:type="character" w:customStyle="1" w:styleId="MenoNoResolvida1">
+    <w:name w:val="Menção Não Resolvida1"/>
     <w:basedOn w:val="Tipodeletrapredefinidodopargrafo"/>
     <w:uiPriority w:val="99"/>
     <w:semiHidden/>
@@ -8237,6 +8841,18 @@
     <w:rPr>
       <w:color w:val="954F72" w:themeColor="followedHyperlink"/>
       <w:u w:val="single"/>
+    </w:rPr>
+  </w:style>
+  <w:style w:type="character" w:styleId="MenoNoResolvida">
+    <w:name w:val="Unresolved Mention"/>
+    <w:basedOn w:val="Tipodeletrapredefinidodopargrafo"/>
+    <w:uiPriority w:val="99"/>
+    <w:semiHidden/>
+    <w:unhideWhenUsed/>
+    <w:rsid w:val="001E5F2D"/>
+    <w:rPr>
+      <w:color w:val="605E5C"/>
+      <w:shd w:val="clear" w:color="auto" w:fill="E1DFDD"/>
     </w:rPr>
   </w:style>
 </w:styles>
@@ -8565,7 +9181,7 @@
     </b:Author>
     <b:Title>Programação e Sistemas de Informação</b:Title>
     <b:Year>2011</b:Year>
-    <b:RefOrder>3</b:RefOrder>
+    <b:RefOrder>5</b:RefOrder>
   </b:Source>
   <b:Source>
     <b:Tag>Dou09</b:Tag>
@@ -8587,13 +9203,76 @@
     <b:Month>3</b:Month>
     <b:Day>24</b:Day>
     <b:URL>https://www.tecmundo.com.br/programacao/1807-o-que-e-api-.htm</b:URL>
+    <b:RefOrder>7</b:RefOrder>
+  </b:Source>
+  <b:Source>
+    <b:Tag>Thi18</b:Tag>
+    <b:SourceType>DocumentFromInternetSite</b:SourceType>
+    <b:Guid>{5969F0D1-1410-4DE4-A746-E6D965DEFE2A}</b:Guid>
+    <b:Title>Medium.com</b:Title>
+    <b:Year>2018</b:Year>
+    <b:Author>
+      <b:Author>
+        <b:NameList>
+          <b:Person>
+            <b:Last>Soares</b:Last>
+            <b:First>Thiago</b:First>
+          </b:Person>
+        </b:NameList>
+      </b:Author>
+    </b:Author>
+    <b:InternetSiteTitle>Medium.com</b:InternetSiteTitle>
+    <b:Month>Março</b:Month>
+    <b:Day>28</b:Day>
+    <b:URL>https://medium.com/@TDamiao/16-conceitos-poo-programa%C3%A7%C3%A3o-orientada-a-objeto-6cdc72ac3ee2</b:URL>
+    <b:RefOrder>6</b:RefOrder>
+  </b:Source>
+  <b:Source>
+    <b:Tag>Bru</b:Tag>
+    <b:SourceType>DocumentFromInternetSite</b:SourceType>
+    <b:Guid>{E97E657F-EA1E-4764-B017-519D7B2012AF}</b:Guid>
+    <b:Author>
+      <b:Author>
+        <b:NameList>
+          <b:Person>
+            <b:Last>Pereira</b:Last>
+            <b:First>Bruno</b:First>
+          </b:Person>
+        </b:NameList>
+      </b:Author>
+    </b:Author>
+    <b:Title>modulo8psdi.blogspot.com</b:Title>
+    <b:InternetSiteTitle>modulo8psdi.blogspot.com</b:InternetSiteTitle>
+    <b:URL>https://modulo8psdi.blogspot.com/p/conceitos-acerca-da-interface-com-o_10.html</b:URL>
+    <b:RefOrder>3</b:RefOrder>
+  </b:Source>
+  <b:Source>
+    <b:Tag>Cle13</b:Tag>
+    <b:SourceType>DocumentFromInternetSite</b:SourceType>
+    <b:Guid>{564C9646-8F52-4F0C-9712-FBB0C20A6479}</b:Guid>
+    <b:Author>
+      <b:Author>
+        <b:NameList>
+          <b:Person>
+            <b:Last>Ferrari</b:Last>
+            <b:First>Cleyton</b:First>
+          </b:Person>
+        </b:NameList>
+      </b:Author>
+    </b:Author>
+    <b:Title>pt.slideshare.net</b:Title>
+    <b:InternetSiteTitle>pt.slideshare.net</b:InternetSiteTitle>
+    <b:Year>2013</b:Year>
+    <b:Month>Agosto</b:Month>
+    <b:Day>26</b:Day>
+    <b:URL>https://pt.slideshare.net/cleytonferrari/programao-orientada-a-objetos-25598751</b:URL>
     <b:RefOrder>4</b:RefOrder>
   </b:Source>
 </b:Sources>
 </file>
 
 <file path=customXml/itemProps1.xml><?xml version="1.0" encoding="utf-8"?>
-<ds:datastoreItem xmlns:ds="http://schemas.openxmlformats.org/officeDocument/2006/customXml" ds:itemID="{E15AFF48-9C67-44B4-A0FC-F795D16C6609}">
+<ds:datastoreItem xmlns:ds="http://schemas.openxmlformats.org/officeDocument/2006/customXml" ds:itemID="{A497BBB1-F2FA-4B2D-A577-11A5A69B10FE}">
   <ds:schemaRefs>
     <ds:schemaRef ds:uri="http://schemas.openxmlformats.org/officeDocument/2006/bibliography"/>
   </ds:schemaRefs>

</xml_diff>

<commit_message>
Criação da pasta do projeto.
</commit_message>
<xml_diff>
--- a/Programação e Sistemas de Informação/M8 - Conceitos Avançados de Programação/APIs/Trabalho_APIs_do_SO.docx
+++ b/Programação e Sistemas de Informação/M8 - Conceitos Avançados de Programação/APIs/Trabalho_APIs_do_SO.docx
@@ -11,7 +11,9 @@
         </w:rPr>
       </w:pPr>
       <w:bookmarkStart w:id="0" w:name="_Hlk20688332"/>
+      <w:bookmarkStart w:id="1" w:name="_GoBack"/>
       <w:bookmarkEnd w:id="0"/>
+      <w:bookmarkEnd w:id="1"/>
     </w:p>
     <w:p>
       <w:pPr>
@@ -189,15 +191,7 @@
         <w:jc w:val="center"/>
       </w:pPr>
       <w:r>
-        <w:t xml:space="preserve">Caldas da Rainha, </w:t>
-      </w:r>
-      <w:proofErr w:type="gramStart"/>
-      <w:r>
-        <w:t>Outubro</w:t>
-      </w:r>
-      <w:proofErr w:type="gramEnd"/>
-      <w:r>
-        <w:t xml:space="preserve"> de 2019</w:t>
+        <w:t>Caldas da Rainha, Outubro de 2019</w:t>
       </w:r>
     </w:p>
     <w:p>
@@ -2197,10 +2191,7 @@
         </w:r>
       </w:hyperlink>
     </w:p>
-    <w:p>
-      <w:bookmarkStart w:id="1" w:name="_GoBack"/>
-      <w:bookmarkEnd w:id="1"/>
-    </w:p>
+    <w:p/>
     <w:p>
       <w:pPr>
         <w:pStyle w:val="ndice3"/>
@@ -5221,7 +5212,7 @@
             <w:fldChar w:fldCharType="begin"/>
           </w:r>
           <w:r>
-            <w:instrText xml:space="preserve"> CITATION Bru \l 2070 </w:instrText>
+            <w:instrText xml:space="preserve">CITATION Bru \l 2070 </w:instrText>
           </w:r>
           <w:r>
             <w:fldChar w:fldCharType="separate"/>
@@ -5342,10 +5333,7 @@
     </w:p>
     <w:p>
       <w:r>
-        <w:t>POO</w:t>
-      </w:r>
-      <w:r>
-        <w:t xml:space="preserve"> (Programação Orientada a Objetos) é um paradigma de programação baseado no conceito de </w:t>
+        <w:t xml:space="preserve">Programação Orientada a Objetos é um paradigma de programação baseado no conceito de </w:t>
       </w:r>
       <w:r>
         <w:t>“</w:t>
@@ -5378,7 +5366,7 @@
             <w:fldChar w:fldCharType="begin"/>
           </w:r>
           <w:r>
-            <w:instrText xml:space="preserve"> CITATION Cle13 \l 2070 </w:instrText>
+            <w:instrText xml:space="preserve">CITATION Cle13 \l 2070 </w:instrText>
           </w:r>
           <w:r>
             <w:fldChar w:fldCharType="separate"/>
@@ -5950,7 +5938,7 @@
             <w:fldChar w:fldCharType="begin"/>
           </w:r>
           <w:r>
-            <w:instrText xml:space="preserve"> CITATION Thi18 \l 2070 </w:instrText>
+            <w:instrText xml:space="preserve">CITATION Thi18 \l 2070 </w:instrText>
           </w:r>
           <w:r>
             <w:fldChar w:fldCharType="separate"/>
@@ -5990,6 +5978,7 @@
     </w:p>
     <w:p>
       <w:pPr>
+        <w:ind w:left="708"/>
         <w:rPr>
           <w:szCs w:val="24"/>
         </w:rPr>
@@ -6042,33 +6031,85 @@
         </w:rPr>
         <w:t xml:space="preserve">os famosos </w:t>
       </w:r>
-      <w:proofErr w:type="spellStart"/>
-      <w:r>
-        <w:rPr>
+      <w:r>
+        <w:rPr>
+          <w:i/>
+          <w:iCs/>
           <w:szCs w:val="24"/>
         </w:rPr>
         <w:t>Get</w:t>
       </w:r>
-      <w:proofErr w:type="spellEnd"/>
-      <w:r>
-        <w:rPr>
-          <w:szCs w:val="24"/>
-        </w:rPr>
-        <w:t xml:space="preserve"> e Set): um método para retornar a informação </w:t>
-      </w:r>
-      <w:proofErr w:type="spellStart"/>
-      <w:r>
-        <w:rPr>
+      <w:r>
+        <w:rPr>
+          <w:szCs w:val="24"/>
+        </w:rPr>
+        <w:t xml:space="preserve"> e </w:t>
+      </w:r>
+      <w:r>
+        <w:rPr>
+          <w:i/>
+          <w:iCs/>
+          <w:szCs w:val="24"/>
+        </w:rPr>
+        <w:t>Set</w:t>
+      </w:r>
+      <w:r>
+        <w:rPr>
+          <w:szCs w:val="24"/>
+        </w:rPr>
+        <w:t>): um método para retornar a informação</w:t>
+      </w:r>
+      <w:r>
+        <w:rPr>
+          <w:szCs w:val="24"/>
+        </w:rPr>
+        <w:t xml:space="preserve"> -</w:t>
+      </w:r>
+      <w:r>
+        <w:rPr>
+          <w:szCs w:val="24"/>
+        </w:rPr>
+        <w:t xml:space="preserve"> </w:t>
+      </w:r>
+      <w:r>
+        <w:rPr>
+          <w:i/>
+          <w:iCs/>
           <w:szCs w:val="24"/>
         </w:rPr>
         <w:t>Get</w:t>
       </w:r>
-      <w:proofErr w:type="spellEnd"/>
-      <w:r>
-        <w:rPr>
-          <w:szCs w:val="24"/>
-        </w:rPr>
-        <w:t>, e um método para definir o valor da propriedade chamado Set. Geralmente, para cada método existe uma variável dentro da classe que armazena o valor da propriedade”.</w:t>
+      <w:r>
+        <w:rPr>
+          <w:szCs w:val="24"/>
+        </w:rPr>
+        <w:t xml:space="preserve">, e um método para definir o valor da propriedade </w:t>
+      </w:r>
+      <w:r>
+        <w:rPr>
+          <w:szCs w:val="24"/>
+        </w:rPr>
+        <w:t>-</w:t>
+      </w:r>
+      <w:r>
+        <w:rPr>
+          <w:szCs w:val="24"/>
+        </w:rPr>
+        <w:t xml:space="preserve"> </w:t>
+      </w:r>
+      <w:r>
+        <w:rPr>
+          <w:i/>
+          <w:iCs/>
+          <w:szCs w:val="24"/>
+        </w:rPr>
+        <w:t>Set</w:t>
+      </w:r>
+      <w:r>
+        <w:rPr>
+          <w:szCs w:val="24"/>
+        </w:rPr>
+        <w:t>. Geralmente, para cada método existe uma variável dentro da classe que armazena o valor da propriedade”.</w:t>
       </w:r>
       <w:sdt>
         <w:sdtPr>
@@ -6090,7 +6131,7 @@
             <w:rPr>
               <w:szCs w:val="24"/>
             </w:rPr>
-            <w:instrText xml:space="preserve"> CITATION Wel10 \l 2070 </w:instrText>
+            <w:instrText xml:space="preserve">CITATION Wel10 \l 2070 </w:instrText>
           </w:r>
           <w:r>
             <w:rPr>
@@ -6152,7 +6193,6 @@
       </w:pPr>
       <w:bookmarkStart w:id="20" w:name="_Toc20780030"/>
       <w:r>
-        <w:lastRenderedPageBreak/>
         <w:t>Momentos de trabalho na Programação Orientada a Objetos</w:t>
       </w:r>
       <w:bookmarkEnd w:id="20"/>
@@ -6469,6 +6509,7 @@
           <w:id w:val="61999960"/>
           <w:citation/>
         </w:sdtPr>
+        <w:sdtEndPr/>
         <w:sdtContent>
           <w:r>
             <w:rPr>
@@ -6480,7 +6521,7 @@
             <w:rPr>
               <w:szCs w:val="24"/>
             </w:rPr>
-            <w:instrText xml:space="preserve"> CITATION Des17 \l 2070 </w:instrText>
+            <w:instrText xml:space="preserve">CITATION Des17 \l 2070 </w:instrText>
           </w:r>
           <w:r>
             <w:rPr>
@@ -6629,7 +6670,6 @@
       </w:pPr>
       <w:bookmarkStart w:id="21" w:name="_Toc20780031"/>
       <w:r>
-        <w:lastRenderedPageBreak/>
         <w:t>Tema</w:t>
       </w:r>
       <w:bookmarkEnd w:id="21"/>
@@ -6673,33 +6713,11 @@
       <w:r>
         <w:t xml:space="preserve">API é o acrónimo de </w:t>
       </w:r>
-      <w:proofErr w:type="spellStart"/>
       <w:r>
         <w:rPr>
           <w:rStyle w:val="nfase"/>
         </w:rPr>
-        <w:t>Application</w:t>
-      </w:r>
-      <w:proofErr w:type="spellEnd"/>
-      <w:r>
-        <w:rPr>
-          <w:rStyle w:val="nfase"/>
-        </w:rPr>
-        <w:t xml:space="preserve"> </w:t>
-      </w:r>
-      <w:proofErr w:type="spellStart"/>
-      <w:r>
-        <w:rPr>
-          <w:rStyle w:val="nfase"/>
-        </w:rPr>
-        <w:t>Programming</w:t>
-      </w:r>
-      <w:proofErr w:type="spellEnd"/>
-      <w:r>
-        <w:rPr>
-          <w:rStyle w:val="nfase"/>
-        </w:rPr>
-        <w:t xml:space="preserve"> Interface</w:t>
+        <w:t>Application Programming Interface</w:t>
       </w:r>
       <w:r>
         <w:t xml:space="preserve"> ou, em português, Interface de Programação de Aplicativos</w:t>
@@ -6745,76 +6763,60 @@
       <w:r>
         <w:t xml:space="preserve">Tal como uma </w:t>
       </w:r>
-      <w:proofErr w:type="spellStart"/>
-      <w:r>
-        <w:t>Graphics</w:t>
-      </w:r>
-      <w:proofErr w:type="spellEnd"/>
-      <w:r>
-        <w:t xml:space="preserve"> </w:t>
-      </w:r>
-      <w:proofErr w:type="spellStart"/>
-      <w:r>
-        <w:t>User</w:t>
-      </w:r>
-      <w:proofErr w:type="spellEnd"/>
-      <w:r>
-        <w:t xml:space="preserve"> Interface (GUI</w:t>
-      </w:r>
-      <w:r>
-        <w:fldChar w:fldCharType="begin"/>
-      </w:r>
-      <w:r>
-        <w:instrText xml:space="preserve"> XE "</w:instrText>
-      </w:r>
-      <w:r>
-        <w:instrText>GUI:Graphics User Interface</w:instrText>
-      </w:r>
-      <w:r>
-        <w:instrText xml:space="preserve">" </w:instrText>
-      </w:r>
-      <w:r>
-        <w:fldChar w:fldCharType="end"/>
-      </w:r>
-      <w:r>
-        <w:t>)</w:t>
-      </w:r>
-      <w:r>
-        <w:t xml:space="preserve"> facilita a interação entre o utilizador e o computador, uma API facilita a interação entre 2 softwares.</w:t>
-      </w:r>
-    </w:p>
-    <w:p>
-      <w:r>
-        <w:t xml:space="preserve">O principal objetivo das </w:t>
-      </w:r>
-      <w:proofErr w:type="spellStart"/>
-      <w:r>
-        <w:t>APIs</w:t>
-      </w:r>
-      <w:proofErr w:type="spellEnd"/>
-      <w:r>
-        <w:t xml:space="preserve"> é permitir a reutilização de código, facilitando o trabalho dos desenvolvedores, caso contrário estes teriam</w:t>
-      </w:r>
-      <w:r>
-        <w:t xml:space="preserve"> </w:t>
-      </w:r>
-      <w:r>
-        <w:t>de desenvolver softwares que permitissem a comunicação entre o programa que estão a desenvolver e o serviço de que necessitam.</w:t>
-      </w:r>
-    </w:p>
-    <w:p>
-      <w:r>
-        <w:t xml:space="preserve">Um exemplo de API é a do </w:t>
-      </w:r>
-      <w:proofErr w:type="spellStart"/>
       <w:r>
         <w:rPr>
           <w:i/>
           <w:iCs/>
         </w:rPr>
+        <w:t>Graphics User Interface</w:t>
+      </w:r>
+      <w:r>
+        <w:t xml:space="preserve"> (GUI</w:t>
+      </w:r>
+      <w:r>
+        <w:fldChar w:fldCharType="begin"/>
+      </w:r>
+      <w:r>
+        <w:instrText xml:space="preserve"> XE "</w:instrText>
+      </w:r>
+      <w:r>
+        <w:instrText>GUI:Graphics User Interface</w:instrText>
+      </w:r>
+      <w:r>
+        <w:instrText xml:space="preserve">" </w:instrText>
+      </w:r>
+      <w:r>
+        <w:fldChar w:fldCharType="end"/>
+      </w:r>
+      <w:r>
+        <w:t>)</w:t>
+      </w:r>
+      <w:r>
+        <w:t xml:space="preserve"> facilita a interação entre o utilizador e o computador, uma API facilita a interação entre 2 softwares.</w:t>
+      </w:r>
+    </w:p>
+    <w:p>
+      <w:r>
+        <w:t>O principal objetivo das APIs é permitir a reutilização de código, facilitando o trabalho dos desenvolvedores, caso contrário estes teriam</w:t>
+      </w:r>
+      <w:r>
+        <w:t xml:space="preserve"> </w:t>
+      </w:r>
+      <w:r>
+        <w:t>de desenvolver softwares que permitissem a comunicação entre o programa que estão a desenvolver e o serviço de que necessitam.</w:t>
+      </w:r>
+    </w:p>
+    <w:p>
+      <w:r>
+        <w:t xml:space="preserve">Um exemplo de API é a do </w:t>
+      </w:r>
+      <w:r>
+        <w:rPr>
+          <w:i/>
+          <w:iCs/>
+        </w:rPr>
         <w:t>PayPal</w:t>
       </w:r>
-      <w:proofErr w:type="spellEnd"/>
       <w:r>
         <w:t>, que pode ser por exemplo incorporada em sites de vendas online, permitindo transações sem sair do site.</w:t>
       </w:r>
@@ -6885,40 +6887,19 @@
                             <w:r>
                               <w:t xml:space="preserve">Figura </w:t>
                             </w:r>
-                            <w:r>
-                              <w:fldChar w:fldCharType="begin"/>
-                            </w:r>
-                            <w:r>
-                              <w:instrText xml:space="preserve"> SEQ Figura \* ARABIC </w:instrText>
-                            </w:r>
-                            <w:r>
-                              <w:fldChar w:fldCharType="separate"/>
-                            </w:r>
-                            <w:r>
-                              <w:rPr>
-                                <w:noProof/>
-                              </w:rPr>
-                              <w:t>1</w:t>
-                            </w:r>
-                            <w:r>
-                              <w:rPr>
-                                <w:noProof/>
-                              </w:rPr>
-                              <w:fldChar w:fldCharType="end"/>
-                            </w:r>
+                            <w:fldSimple w:instr=" SEQ Figura \* ARABIC ">
+                              <w:r>
+                                <w:rPr>
+                                  <w:noProof/>
+                                </w:rPr>
+                                <w:t>1</w:t>
+                              </w:r>
+                            </w:fldSimple>
                             <w:r>
                               <w:t xml:space="preserve"> - </w:t>
                             </w:r>
                             <w:r>
-                              <w:t xml:space="preserve">Página do repositório da API do </w:t>
-                            </w:r>
-                            <w:proofErr w:type="spellStart"/>
-                            <w:r>
-                              <w:t>PayPal</w:t>
-                            </w:r>
-                            <w:proofErr w:type="spellEnd"/>
-                            <w:r>
-                              <w:t xml:space="preserve"> no GitHub</w:t>
+                              <w:t>Página do repositório da API do PayPal no GitHub</w:t>
                             </w:r>
                             <w:bookmarkEnd w:id="23"/>
                           </w:p>
@@ -6956,40 +6937,19 @@
                       <w:r>
                         <w:t xml:space="preserve">Figura </w:t>
                       </w:r>
-                      <w:r>
-                        <w:fldChar w:fldCharType="begin"/>
-                      </w:r>
-                      <w:r>
-                        <w:instrText xml:space="preserve"> SEQ Figura \* ARABIC </w:instrText>
-                      </w:r>
-                      <w:r>
-                        <w:fldChar w:fldCharType="separate"/>
-                      </w:r>
-                      <w:r>
-                        <w:rPr>
-                          <w:noProof/>
-                        </w:rPr>
-                        <w:t>1</w:t>
-                      </w:r>
-                      <w:r>
-                        <w:rPr>
-                          <w:noProof/>
-                        </w:rPr>
-                        <w:fldChar w:fldCharType="end"/>
-                      </w:r>
+                      <w:fldSimple w:instr=" SEQ Figura \* ARABIC ">
+                        <w:r>
+                          <w:rPr>
+                            <w:noProof/>
+                          </w:rPr>
+                          <w:t>1</w:t>
+                        </w:r>
+                      </w:fldSimple>
                       <w:r>
                         <w:t xml:space="preserve"> - </w:t>
                       </w:r>
                       <w:r>
-                        <w:t xml:space="preserve">Página do repositório da API do </w:t>
-                      </w:r>
-                      <w:proofErr w:type="spellStart"/>
-                      <w:r>
-                        <w:t>PayPal</w:t>
-                      </w:r>
-                      <w:proofErr w:type="spellEnd"/>
-                      <w:r>
-                        <w:t xml:space="preserve"> no GitHub</w:t>
+                        <w:t>Página do repositório da API do PayPal no GitHub</w:t>
                       </w:r>
                       <w:bookmarkEnd w:id="24"/>
                     </w:p>
@@ -7130,7 +7090,6 @@
       <w:r>
         <w:t xml:space="preserve">Existem vários tipos de API, como por exemplo as que funcionam através da rede (como a do </w:t>
       </w:r>
-      <w:proofErr w:type="spellStart"/>
       <w:r>
         <w:rPr>
           <w:i/>
@@ -7138,43 +7097,18 @@
         </w:rPr>
         <w:t>PayPal</w:t>
       </w:r>
-      <w:proofErr w:type="spellEnd"/>
       <w:r>
         <w:t xml:space="preserve">), ou as do sistema. </w:t>
       </w:r>
     </w:p>
     <w:p>
       <w:r>
-        <w:t xml:space="preserve">As </w:t>
-      </w:r>
-      <w:proofErr w:type="spellStart"/>
-      <w:r>
-        <w:t>APIs</w:t>
-      </w:r>
-      <w:proofErr w:type="spellEnd"/>
-      <w:r>
-        <w:t xml:space="preserve"> que vamos abordar são as </w:t>
-      </w:r>
-      <w:proofErr w:type="spellStart"/>
-      <w:r>
-        <w:t>APIs</w:t>
-      </w:r>
-      <w:proofErr w:type="spellEnd"/>
-      <w:r>
-        <w:t xml:space="preserve"> do sistema. </w:t>
-      </w:r>
-    </w:p>
-    <w:p>
-      <w:r>
-        <w:t xml:space="preserve">Estas </w:t>
-      </w:r>
-      <w:proofErr w:type="spellStart"/>
-      <w:r>
-        <w:t>APIs</w:t>
-      </w:r>
-      <w:proofErr w:type="spellEnd"/>
-      <w:r>
-        <w:t xml:space="preserve"> facilitam a interação entre o programa que o desenvolvedor está a criar e o sistema operativo.</w:t>
+        <w:t xml:space="preserve">As APIs que vamos abordar são as APIs do sistema. </w:t>
+      </w:r>
+    </w:p>
+    <w:p>
+      <w:r>
+        <w:t>Estas APIs facilitam a interação entre o programa que o desenvolvedor está a criar e o sistema operativo.</w:t>
       </w:r>
     </w:p>
     <w:p/>
@@ -7274,15 +7208,7 @@
       </w:r>
       <w:r>
         <w:tab/>
-        <w:t xml:space="preserve">Em que circunstâncias são usadas </w:t>
-      </w:r>
-      <w:proofErr w:type="spellStart"/>
-      <w:r>
-        <w:t>APIs</w:t>
-      </w:r>
-      <w:proofErr w:type="spellEnd"/>
-      <w:r>
-        <w:t xml:space="preserve"> do sistema</w:t>
+        <w:t>Em que circunstâncias são usadas APIs do sistema</w:t>
       </w:r>
       <w:bookmarkEnd w:id="27"/>
     </w:p>
@@ -7589,15 +7515,13 @@
         <w:t xml:space="preserve"> de software</w:t>
       </w:r>
       <w:r>
-        <w:t xml:space="preserve"> utilizam </w:t>
-      </w:r>
-      <w:proofErr w:type="spellStart"/>
-      <w:r>
-        <w:t>APIs</w:t>
-      </w:r>
-      <w:proofErr w:type="spellEnd"/>
-      <w:r>
-        <w:t xml:space="preserve"> do sistema frequentemente, muitas vezes sem sequer darem por isso. Aqui abordámos o caso do Java.</w:t>
+        <w:t xml:space="preserve"> utilizam APIs do sistema frequentemente, muitas vezes sem sequer darem por isso. Aqui abordámos o caso do </w:t>
+      </w:r>
+      <w:r>
+        <w:t>JAVA</w:t>
+      </w:r>
+      <w:r>
+        <w:t>.</w:t>
       </w:r>
     </w:p>
     <w:p/>
@@ -7613,7 +7537,13 @@
     <w:p/>
     <w:p>
       <w:r>
-        <w:t>Um exemplo básico no desenvolvimento de programas Java em que é utilizada uma API do sistema: o clique de um botão.</w:t>
+        <w:t xml:space="preserve">Um exemplo básico no desenvolvimento de programas </w:t>
+      </w:r>
+      <w:r>
+        <w:t>JAVA</w:t>
+      </w:r>
+      <w:r>
+        <w:t xml:space="preserve"> em que é utilizada uma API do sistema: o clique de um botão.</w:t>
       </w:r>
     </w:p>
     <w:p>
@@ -7630,15 +7560,7 @@
       </w:r>
       <w:r>
         <w:tab/>
-        <w:t xml:space="preserve">Como funcionam as </w:t>
-      </w:r>
-      <w:proofErr w:type="spellStart"/>
-      <w:r>
-        <w:t>APIs</w:t>
-      </w:r>
-      <w:proofErr w:type="spellEnd"/>
-      <w:r>
-        <w:t xml:space="preserve"> do sistema</w:t>
+        <w:t>Como funcionam as APIs do sistema</w:t>
       </w:r>
       <w:r>
         <w:t xml:space="preserve"> em JAVA</w:t>
@@ -7659,7 +7581,6 @@
     <w:p>
       <w:pPr>
         <w:spacing w:after="160" w:line="259" w:lineRule="auto"/>
-        <w:jc w:val="left"/>
         <w:rPr>
           <w:bCs/>
           <w:szCs w:val="24"/>
@@ -7677,46 +7598,14 @@
           <w:bCs/>
           <w:szCs w:val="24"/>
         </w:rPr>
-        <w:t xml:space="preserve">, as </w:t>
-      </w:r>
-      <w:proofErr w:type="spellStart"/>
-      <w:r>
-        <w:rPr>
-          <w:bCs/>
-          <w:szCs w:val="24"/>
-        </w:rPr>
-        <w:t>APIs</w:t>
-      </w:r>
-      <w:proofErr w:type="spellEnd"/>
-      <w:r>
-        <w:rPr>
-          <w:bCs/>
-          <w:szCs w:val="24"/>
-        </w:rPr>
-        <w:t xml:space="preserve"> do siste</w:t>
-      </w:r>
-      <w:r>
-        <w:rPr>
-          <w:bCs/>
-          <w:szCs w:val="24"/>
-        </w:rPr>
-        <w:t xml:space="preserve">ma estão dentro de classes que comunicam com o sistema operativo, daí serem </w:t>
-      </w:r>
-      <w:proofErr w:type="spellStart"/>
-      <w:r>
-        <w:rPr>
-          <w:bCs/>
-          <w:szCs w:val="24"/>
-        </w:rPr>
-        <w:t>APIs</w:t>
-      </w:r>
-      <w:proofErr w:type="spellEnd"/>
-      <w:r>
-        <w:rPr>
-          <w:bCs/>
-          <w:szCs w:val="24"/>
-        </w:rPr>
-        <w:t xml:space="preserve"> do sistema</w:t>
+        <w:t>, as APIs do siste</w:t>
+      </w:r>
+      <w:r>
+        <w:rPr>
+          <w:bCs/>
+          <w:szCs w:val="24"/>
+        </w:rPr>
+        <w:t>ma estão dentro de classes que comunicam com o sistema operativo, daí serem APIs do sistema</w:t>
       </w:r>
       <w:r>
         <w:rPr>
@@ -7746,50 +7635,245 @@
     <w:p>
       <w:pPr>
         <w:spacing w:after="160" w:line="259" w:lineRule="auto"/>
-        <w:jc w:val="left"/>
-        <w:rPr>
-          <w:bCs/>
-          <w:szCs w:val="24"/>
-        </w:rPr>
-      </w:pPr>
-      <w:r>
-        <w:rPr>
-          <w:bCs/>
-          <w:szCs w:val="24"/>
-        </w:rPr>
-        <w:t xml:space="preserve">Na verdade, as </w:t>
-      </w:r>
-      <w:proofErr w:type="spellStart"/>
-      <w:r>
-        <w:rPr>
-          <w:bCs/>
-          <w:szCs w:val="24"/>
-        </w:rPr>
-        <w:t>APIs</w:t>
-      </w:r>
-      <w:proofErr w:type="spellEnd"/>
-      <w:r>
-        <w:rPr>
-          <w:bCs/>
-          <w:szCs w:val="24"/>
-        </w:rPr>
-        <w:t xml:space="preserve"> do sistema em JAVA acabam por ser mais complexas do que aparentam inicialmente, pois dentro de classes que são consideradas </w:t>
-      </w:r>
-      <w:proofErr w:type="spellStart"/>
-      <w:r>
-        <w:rPr>
-          <w:bCs/>
-          <w:szCs w:val="24"/>
-        </w:rPr>
-        <w:t>APIs</w:t>
-      </w:r>
-      <w:proofErr w:type="spellEnd"/>
-      <w:r>
-        <w:rPr>
-          <w:bCs/>
-          <w:szCs w:val="24"/>
-        </w:rPr>
-        <w:t xml:space="preserve"> do sistema, são utilizadas outras classes que também o são, o que gera uma elevada complexidade na compreensão do código.</w:t>
+        <w:rPr>
+          <w:bCs/>
+          <w:szCs w:val="24"/>
+        </w:rPr>
+      </w:pPr>
+      <w:r>
+        <w:rPr>
+          <w:bCs/>
+          <w:szCs w:val="24"/>
+        </w:rPr>
+        <w:t>Na verdade, as APIs do sistema em JAVA acabam por ser mais complexas do que aparentam inicialmente, pois dentro de classes que são consideradas APIs do sistema, são utilizadas outras classes que também o são, o que gera uma elevada complexidade na compreensão do código.</w:t>
+      </w:r>
+    </w:p>
+    <w:p>
+      <w:pPr>
+        <w:spacing w:after="160" w:line="259" w:lineRule="auto"/>
+        <w:rPr>
+          <w:bCs/>
+          <w:szCs w:val="24"/>
+        </w:rPr>
+      </w:pPr>
+      <w:r>
+        <w:rPr>
+          <w:bCs/>
+          <w:szCs w:val="24"/>
+        </w:rPr>
+        <w:t>Isto demonstra ainda que se es</w:t>
+      </w:r>
+      <w:r>
+        <w:rPr>
+          <w:bCs/>
+          <w:szCs w:val="24"/>
+        </w:rPr>
+        <w:t>t</w:t>
+      </w:r>
+      <w:r>
+        <w:rPr>
+          <w:bCs/>
+          <w:szCs w:val="24"/>
+        </w:rPr>
+        <w:t xml:space="preserve">as APIs não existissem e o desenvolvedor tivesse de criar a conexão entre os seus programas e </w:t>
+      </w:r>
+      <w:r>
+        <w:rPr>
+          <w:bCs/>
+          <w:szCs w:val="24"/>
+        </w:rPr>
+        <w:t>o sistema operativo todas as vezes</w:t>
+      </w:r>
+      <w:r>
+        <w:rPr>
+          <w:bCs/>
+          <w:szCs w:val="24"/>
+        </w:rPr>
+        <w:t xml:space="preserve"> que criasse uma aplicação</w:t>
+      </w:r>
+      <w:r>
+        <w:rPr>
+          <w:bCs/>
+          <w:szCs w:val="24"/>
+        </w:rPr>
+        <w:t>, seria um trabalho muito cansativo</w:t>
+      </w:r>
+      <w:r>
+        <w:rPr>
+          <w:bCs/>
+          <w:szCs w:val="24"/>
+        </w:rPr>
+        <w:t>,</w:t>
+      </w:r>
+      <w:r>
+        <w:rPr>
+          <w:bCs/>
+          <w:szCs w:val="24"/>
+        </w:rPr>
+        <w:t xml:space="preserve"> e a evolução da programação</w:t>
+      </w:r>
+      <w:r>
+        <w:rPr>
+          <w:bCs/>
+          <w:szCs w:val="24"/>
+        </w:rPr>
+        <w:t xml:space="preserve"> </w:t>
+      </w:r>
+      <w:r>
+        <w:rPr>
+          <w:bCs/>
+          <w:szCs w:val="24"/>
+        </w:rPr>
+        <w:t>e até mesmo da tecnologia</w:t>
+      </w:r>
+      <w:r>
+        <w:rPr>
+          <w:bCs/>
+          <w:szCs w:val="24"/>
+        </w:rPr>
+        <w:t xml:space="preserve"> (</w:t>
+      </w:r>
+      <w:r>
+        <w:rPr>
+          <w:bCs/>
+          <w:szCs w:val="24"/>
+        </w:rPr>
+        <w:t>que está dependente da programação</w:t>
+      </w:r>
+      <w:r>
+        <w:rPr>
+          <w:bCs/>
+          <w:szCs w:val="24"/>
+        </w:rPr>
+        <w:t>)</w:t>
+      </w:r>
+      <w:r>
+        <w:rPr>
+          <w:bCs/>
+          <w:szCs w:val="24"/>
+        </w:rPr>
+        <w:t xml:space="preserve"> </w:t>
+      </w:r>
+      <w:r>
+        <w:rPr>
+          <w:bCs/>
+          <w:szCs w:val="24"/>
+        </w:rPr>
+        <w:t>seria muito mais lenta</w:t>
+      </w:r>
+      <w:r>
+        <w:rPr>
+          <w:bCs/>
+          <w:szCs w:val="24"/>
+        </w:rPr>
+        <w:t xml:space="preserve">. </w:t>
+      </w:r>
+      <w:r>
+        <w:rPr>
+          <w:bCs/>
+          <w:szCs w:val="24"/>
+        </w:rPr>
+        <w:t xml:space="preserve">As APIs do sistema, nas diversas linguagens, representam de facto um papel de grande importância </w:t>
+      </w:r>
+      <w:r>
+        <w:rPr>
+          <w:bCs/>
+          <w:szCs w:val="24"/>
+        </w:rPr>
+        <w:t>no</w:t>
+      </w:r>
+      <w:r>
+        <w:rPr>
+          <w:bCs/>
+          <w:szCs w:val="24"/>
+        </w:rPr>
+        <w:t xml:space="preserve"> desenvolvimento d</w:t>
+      </w:r>
+      <w:r>
+        <w:rPr>
+          <w:bCs/>
+          <w:szCs w:val="24"/>
+        </w:rPr>
+        <w:t>e</w:t>
+      </w:r>
+      <w:r>
+        <w:rPr>
+          <w:bCs/>
+          <w:szCs w:val="24"/>
+        </w:rPr>
+        <w:t xml:space="preserve"> software</w:t>
+      </w:r>
+      <w:r>
+        <w:rPr>
+          <w:bCs/>
+          <w:szCs w:val="24"/>
+        </w:rPr>
+        <w:t>.</w:t>
+      </w:r>
+    </w:p>
+    <w:p>
+      <w:pPr>
+        <w:spacing w:after="160" w:line="259" w:lineRule="auto"/>
+        <w:rPr>
+          <w:bCs/>
+          <w:szCs w:val="24"/>
+        </w:rPr>
+      </w:pPr>
+      <w:r>
+        <w:rPr>
+          <w:bCs/>
+          <w:szCs w:val="24"/>
+        </w:rPr>
+        <w:t>É es</w:t>
+      </w:r>
+      <w:r>
+        <w:rPr>
+          <w:bCs/>
+          <w:szCs w:val="24"/>
+        </w:rPr>
+        <w:t>t</w:t>
+      </w:r>
+      <w:r>
+        <w:rPr>
+          <w:bCs/>
+          <w:szCs w:val="24"/>
+        </w:rPr>
+        <w:t>e também o</w:t>
+      </w:r>
+      <w:r>
+        <w:rPr>
+          <w:bCs/>
+          <w:szCs w:val="24"/>
+        </w:rPr>
+        <w:t xml:space="preserve"> objetivo</w:t>
+      </w:r>
+      <w:r>
+        <w:rPr>
+          <w:bCs/>
+          <w:szCs w:val="24"/>
+        </w:rPr>
+        <w:t xml:space="preserve"> das APIs do sistema: facilitar o trabalho do desenvolvedor, permitindo </w:t>
+      </w:r>
+      <w:r>
+        <w:rPr>
+          <w:bCs/>
+          <w:szCs w:val="24"/>
+        </w:rPr>
+        <w:t>a reutilização de código e criando alguma uniformidade entre os códigos de todos os desenvolvedores</w:t>
+      </w:r>
+      <w:r>
+        <w:rPr>
+          <w:bCs/>
+          <w:szCs w:val="24"/>
+        </w:rPr>
+        <w:t xml:space="preserve"> da linguagem</w:t>
+      </w:r>
+      <w:r>
+        <w:rPr>
+          <w:bCs/>
+          <w:szCs w:val="24"/>
+        </w:rPr>
+        <w:t>.</w:t>
       </w:r>
     </w:p>
     <w:p>
@@ -7801,284 +7885,6 @@
           <w:szCs w:val="24"/>
         </w:rPr>
       </w:pPr>
-      <w:r>
-        <w:rPr>
-          <w:bCs/>
-          <w:szCs w:val="24"/>
-        </w:rPr>
-        <w:t>Isto demonstra ainda que se es</w:t>
-      </w:r>
-      <w:r>
-        <w:rPr>
-          <w:bCs/>
-          <w:szCs w:val="24"/>
-        </w:rPr>
-        <w:t>t</w:t>
-      </w:r>
-      <w:r>
-        <w:rPr>
-          <w:bCs/>
-          <w:szCs w:val="24"/>
-        </w:rPr>
-        <w:t xml:space="preserve">as </w:t>
-      </w:r>
-      <w:proofErr w:type="spellStart"/>
-      <w:r>
-        <w:rPr>
-          <w:bCs/>
-          <w:szCs w:val="24"/>
-        </w:rPr>
-        <w:t>APIs</w:t>
-      </w:r>
-      <w:proofErr w:type="spellEnd"/>
-      <w:r>
-        <w:rPr>
-          <w:bCs/>
-          <w:szCs w:val="24"/>
-        </w:rPr>
-        <w:t xml:space="preserve"> não existissem e o desenvolvedor tivesse de criar a conexão entre os seus programas e </w:t>
-      </w:r>
-      <w:r>
-        <w:rPr>
-          <w:bCs/>
-          <w:szCs w:val="24"/>
-        </w:rPr>
-        <w:t>o sistema operativo todas as vezes</w:t>
-      </w:r>
-      <w:r>
-        <w:rPr>
-          <w:bCs/>
-          <w:szCs w:val="24"/>
-        </w:rPr>
-        <w:t xml:space="preserve"> que criasse uma aplicação</w:t>
-      </w:r>
-      <w:r>
-        <w:rPr>
-          <w:bCs/>
-          <w:szCs w:val="24"/>
-        </w:rPr>
-        <w:t>, seria um trabalho muito cansativo</w:t>
-      </w:r>
-      <w:r>
-        <w:rPr>
-          <w:bCs/>
-          <w:szCs w:val="24"/>
-        </w:rPr>
-        <w:t>,</w:t>
-      </w:r>
-      <w:r>
-        <w:rPr>
-          <w:bCs/>
-          <w:szCs w:val="24"/>
-        </w:rPr>
-        <w:t xml:space="preserve"> e a evolução da programação</w:t>
-      </w:r>
-      <w:r>
-        <w:rPr>
-          <w:bCs/>
-          <w:szCs w:val="24"/>
-        </w:rPr>
-        <w:t xml:space="preserve"> </w:t>
-      </w:r>
-      <w:r>
-        <w:rPr>
-          <w:bCs/>
-          <w:szCs w:val="24"/>
-        </w:rPr>
-        <w:t>e até mesmo da tecnologia</w:t>
-      </w:r>
-      <w:r>
-        <w:rPr>
-          <w:bCs/>
-          <w:szCs w:val="24"/>
-        </w:rPr>
-        <w:t xml:space="preserve"> (</w:t>
-      </w:r>
-      <w:r>
-        <w:rPr>
-          <w:bCs/>
-          <w:szCs w:val="24"/>
-        </w:rPr>
-        <w:t>que está dependente da programação</w:t>
-      </w:r>
-      <w:r>
-        <w:rPr>
-          <w:bCs/>
-          <w:szCs w:val="24"/>
-        </w:rPr>
-        <w:t>)</w:t>
-      </w:r>
-      <w:r>
-        <w:rPr>
-          <w:bCs/>
-          <w:szCs w:val="24"/>
-        </w:rPr>
-        <w:t xml:space="preserve"> </w:t>
-      </w:r>
-      <w:r>
-        <w:rPr>
-          <w:bCs/>
-          <w:szCs w:val="24"/>
-        </w:rPr>
-        <w:t>seria muito mais lenta</w:t>
-      </w:r>
-      <w:r>
-        <w:rPr>
-          <w:bCs/>
-          <w:szCs w:val="24"/>
-        </w:rPr>
-        <w:t xml:space="preserve">. </w:t>
-      </w:r>
-      <w:r>
-        <w:rPr>
-          <w:bCs/>
-          <w:szCs w:val="24"/>
-        </w:rPr>
-        <w:t xml:space="preserve">As </w:t>
-      </w:r>
-      <w:proofErr w:type="spellStart"/>
-      <w:r>
-        <w:rPr>
-          <w:bCs/>
-          <w:szCs w:val="24"/>
-        </w:rPr>
-        <w:t>APIs</w:t>
-      </w:r>
-      <w:proofErr w:type="spellEnd"/>
-      <w:r>
-        <w:rPr>
-          <w:bCs/>
-          <w:szCs w:val="24"/>
-        </w:rPr>
-        <w:t xml:space="preserve"> do sistema, nas diversas linguagens, representam de facto um papel de grande importância </w:t>
-      </w:r>
-      <w:r>
-        <w:rPr>
-          <w:bCs/>
-          <w:szCs w:val="24"/>
-        </w:rPr>
-        <w:t>no</w:t>
-      </w:r>
-      <w:r>
-        <w:rPr>
-          <w:bCs/>
-          <w:szCs w:val="24"/>
-        </w:rPr>
-        <w:t xml:space="preserve"> desenvolvimento d</w:t>
-      </w:r>
-      <w:r>
-        <w:rPr>
-          <w:bCs/>
-          <w:szCs w:val="24"/>
-        </w:rPr>
-        <w:t>e</w:t>
-      </w:r>
-      <w:r>
-        <w:rPr>
-          <w:bCs/>
-          <w:szCs w:val="24"/>
-        </w:rPr>
-        <w:t xml:space="preserve"> software</w:t>
-      </w:r>
-      <w:r>
-        <w:rPr>
-          <w:bCs/>
-          <w:szCs w:val="24"/>
-        </w:rPr>
-        <w:t>.</w:t>
-      </w:r>
-    </w:p>
-    <w:p>
-      <w:pPr>
-        <w:spacing w:after="160" w:line="259" w:lineRule="auto"/>
-        <w:jc w:val="left"/>
-        <w:rPr>
-          <w:bCs/>
-          <w:szCs w:val="24"/>
-        </w:rPr>
-      </w:pPr>
-      <w:r>
-        <w:rPr>
-          <w:bCs/>
-          <w:szCs w:val="24"/>
-        </w:rPr>
-        <w:t>É es</w:t>
-      </w:r>
-      <w:r>
-        <w:rPr>
-          <w:bCs/>
-          <w:szCs w:val="24"/>
-        </w:rPr>
-        <w:t>t</w:t>
-      </w:r>
-      <w:r>
-        <w:rPr>
-          <w:bCs/>
-          <w:szCs w:val="24"/>
-        </w:rPr>
-        <w:t>e também o</w:t>
-      </w:r>
-      <w:r>
-        <w:rPr>
-          <w:bCs/>
-          <w:szCs w:val="24"/>
-        </w:rPr>
-        <w:t xml:space="preserve"> objetivo</w:t>
-      </w:r>
-      <w:r>
-        <w:rPr>
-          <w:bCs/>
-          <w:szCs w:val="24"/>
-        </w:rPr>
-        <w:t xml:space="preserve"> das </w:t>
-      </w:r>
-      <w:proofErr w:type="spellStart"/>
-      <w:r>
-        <w:rPr>
-          <w:bCs/>
-          <w:szCs w:val="24"/>
-        </w:rPr>
-        <w:t>APIs</w:t>
-      </w:r>
-      <w:proofErr w:type="spellEnd"/>
-      <w:r>
-        <w:rPr>
-          <w:bCs/>
-          <w:szCs w:val="24"/>
-        </w:rPr>
-        <w:t xml:space="preserve"> do sistema: facilitar o trabalho do desenvolvedor, permitindo </w:t>
-      </w:r>
-      <w:r>
-        <w:rPr>
-          <w:bCs/>
-          <w:szCs w:val="24"/>
-        </w:rPr>
-        <w:t>a reutilização de código e criando alguma uniformidade entre os códigos de todos os desenvolvedores</w:t>
-      </w:r>
-      <w:r>
-        <w:rPr>
-          <w:bCs/>
-          <w:szCs w:val="24"/>
-        </w:rPr>
-        <w:t xml:space="preserve"> da linguagem</w:t>
-      </w:r>
-      <w:r>
-        <w:rPr>
-          <w:bCs/>
-          <w:szCs w:val="24"/>
-        </w:rPr>
-        <w:t>.</w:t>
-      </w:r>
-    </w:p>
-    <w:p>
-      <w:pPr>
-        <w:spacing w:after="160" w:line="259" w:lineRule="auto"/>
-        <w:jc w:val="left"/>
-        <w:rPr>
-          <w:bCs/>
-          <w:szCs w:val="24"/>
-        </w:rPr>
-      </w:pPr>
     </w:p>
     <w:p>
       <w:pPr>
@@ -8093,15 +7899,7 @@
       </w:r>
       <w:r>
         <w:tab/>
-        <w:t xml:space="preserve">Exemplos práticos da utilização de </w:t>
-      </w:r>
-      <w:proofErr w:type="spellStart"/>
-      <w:r>
-        <w:t>APIs</w:t>
-      </w:r>
-      <w:proofErr w:type="spellEnd"/>
-      <w:r>
-        <w:t xml:space="preserve"> do sistema</w:t>
+        <w:t>Exemplos práticos da utilização de APIs do sistema</w:t>
       </w:r>
       <w:r>
         <w:t xml:space="preserve"> n</w:t>
@@ -8134,7 +7932,6 @@
     <w:p>
       <w:pPr>
         <w:spacing w:after="160" w:line="259" w:lineRule="auto"/>
-        <w:jc w:val="left"/>
         <w:rPr>
           <w:bCs/>
           <w:szCs w:val="24"/>
@@ -8219,7 +8016,6 @@
         </w:rPr>
         <w:t xml:space="preserve">, temos de importar várias classes, de entre elas a </w:t>
       </w:r>
-      <w:proofErr w:type="gramStart"/>
       <w:r>
         <w:rPr>
           <w:bCs/>
@@ -8227,7 +8023,6 @@
         </w:rPr>
         <w:t>JAVAX.SWING.JBUTTON</w:t>
       </w:r>
-      <w:proofErr w:type="gramEnd"/>
       <w:r>
         <w:rPr>
           <w:bCs/>
@@ -8868,15 +8663,7 @@
     <w:p>
       <w:r>
         <w:lastRenderedPageBreak/>
-        <w:t xml:space="preserve">A classe </w:t>
-      </w:r>
-      <w:proofErr w:type="gramStart"/>
-      <w:r>
-        <w:t>JAVAX.SWING.JBUTTON</w:t>
-      </w:r>
-      <w:proofErr w:type="gramEnd"/>
-      <w:r>
-        <w:t xml:space="preserve"> é utilizada para criar e personalizar o botão, e a classe </w:t>
+        <w:t xml:space="preserve">A classe JAVAX.SWING.JBUTTON é utilizada para criar e personalizar o botão, e a classe </w:t>
       </w:r>
       <w:r>
         <w:t>JAVA.AWT.EVENT.ACTIONLISTENER</w:t>
@@ -8889,11 +8676,9 @@
       <w:r>
         <w:t xml:space="preserve">Assim sendo, podemos dizer que a classe </w:t>
       </w:r>
-      <w:proofErr w:type="gramStart"/>
       <w:r>
         <w:t>JAVA.AWT.EVENT.ACTIONLISTENER</w:t>
       </w:r>
-      <w:proofErr w:type="gramEnd"/>
       <w:r>
         <w:t xml:space="preserve"> é uma API do sistema, pois</w:t>
       </w:r>
@@ -9048,15 +8833,7 @@
         <w:t>JAVA</w:t>
       </w:r>
       <w:r>
-        <w:t xml:space="preserve"> que utilizam </w:t>
-      </w:r>
-      <w:proofErr w:type="spellStart"/>
-      <w:r>
-        <w:t>APIs</w:t>
-      </w:r>
-      <w:proofErr w:type="spellEnd"/>
-      <w:r>
-        <w:t xml:space="preserve"> do sistema. Até se poderia dizer grande parte delas.</w:t>
+        <w:t xml:space="preserve"> que utilizam APIs do sistema. Até se poderia dizer grande parte delas.</w:t>
       </w:r>
     </w:p>
     <w:p/>
@@ -9370,14 +9147,7 @@
       </w:r>
       <w:r>
         <w:tab/>
-      </w:r>
-      <w:proofErr w:type="spellStart"/>
-      <w:r>
-        <w:t>APIs</w:t>
-      </w:r>
-      <w:proofErr w:type="spellEnd"/>
-      <w:r>
-        <w:t xml:space="preserve"> na prática</w:t>
+        <w:t>APIs na prática</w:t>
       </w:r>
       <w:bookmarkEnd w:id="37"/>
     </w:p>
@@ -9394,15 +9164,7 @@
     </w:p>
     <w:p>
       <w:r>
-        <w:t xml:space="preserve">Após compreendermos as bases de como são utilizadas </w:t>
-      </w:r>
-      <w:proofErr w:type="spellStart"/>
-      <w:r>
-        <w:t>APIs</w:t>
-      </w:r>
-      <w:proofErr w:type="spellEnd"/>
-      <w:r>
-        <w:t xml:space="preserve"> do sistema no desenvolvimento de aplicações em </w:t>
+        <w:t xml:space="preserve">Após compreendermos as bases de como são utilizadas APIs do sistema no desenvolvimento de aplicações em </w:t>
       </w:r>
       <w:r>
         <w:t>JAVA</w:t>
@@ -9547,443 +9309,250 @@
       </w:pPr>
     </w:p>
     <w:p>
-      <w:r>
-        <w:t xml:space="preserve">A esses programas chamámos respetivamente </w:t>
+      <w:pPr>
+        <w:keepNext/>
+      </w:pPr>
+      <w:r>
+        <w:t xml:space="preserve">A classe MYSERVICE.API será chamada de </w:t>
       </w:r>
       <w:r>
         <w:rPr>
           <w:i/>
           <w:iCs/>
         </w:rPr>
-        <w:t>"</w:t>
-      </w:r>
-      <w:proofErr w:type="spellStart"/>
+        <w:t>“MyService API”</w:t>
+      </w:r>
+      <w:r>
+        <w:t xml:space="preserve"> para mais fácil leitura</w:t>
+      </w:r>
+      <w:r>
+        <w:t xml:space="preserve"> e assimilação</w:t>
+      </w:r>
+      <w:r>
+        <w:t>.</w:t>
+      </w:r>
+    </w:p>
+    <w:p>
+      <w:r>
+        <w:t xml:space="preserve">A esses programas chamámos respetivamente </w:t>
+      </w:r>
       <w:r>
         <w:rPr>
           <w:i/>
           <w:iCs/>
         </w:rPr>
-        <w:t>MyService</w:t>
-      </w:r>
-      <w:proofErr w:type="spellEnd"/>
+        <w:t>"MyService"</w:t>
+      </w:r>
+      <w:r>
+        <w:t xml:space="preserve">, </w:t>
+      </w:r>
+      <w:r>
+        <w:t>“</w:t>
+      </w:r>
       <w:r>
         <w:rPr>
           <w:i/>
           <w:iCs/>
         </w:rPr>
-        <w:t>"</w:t>
-      </w:r>
-      <w:r>
-        <w:t xml:space="preserve">, </w:t>
-      </w:r>
-      <w:r>
-        <w:t>“</w:t>
-      </w:r>
-      <w:proofErr w:type="spellStart"/>
+        <w:t>MyApp</w:t>
+      </w:r>
       <w:r>
         <w:rPr>
           <w:i/>
           <w:iCs/>
         </w:rPr>
-        <w:t>MyApp</w:t>
-      </w:r>
-      <w:proofErr w:type="spellEnd"/>
+        <w:t>”</w:t>
+      </w:r>
+      <w:r>
+        <w:t xml:space="preserve"> e </w:t>
+      </w:r>
       <w:r>
         <w:rPr>
           <w:i/>
           <w:iCs/>
         </w:rPr>
-        <w:t>”</w:t>
-      </w:r>
-      <w:r>
-        <w:t xml:space="preserve"> e </w:t>
+        <w:t>"MyService API"</w:t>
+      </w:r>
+      <w:r>
+        <w:t xml:space="preserve">. Demos estes nomes </w:t>
+      </w:r>
+      <w:r>
+        <w:t>apenas para facilitar a diferenciação</w:t>
+      </w:r>
+      <w:r>
+        <w:t xml:space="preserve"> de cada um dos códigos</w:t>
+      </w:r>
+      <w:r>
+        <w:t>.</w:t>
+      </w:r>
+    </w:p>
+    <w:p>
+      <w:r>
+        <w:t>Depois disto foi mais fácil compreender como é feita a comunicação entre 2 softwares através de uma API.</w:t>
+      </w:r>
+    </w:p>
+    <w:p>
+      <w:r>
+        <w:t>Tanto esta API quanto os 2 outros programas utilizariam também APIs do sistema.</w:t>
+      </w:r>
+      <w:r>
+        <w:t xml:space="preserve"> No caso do programa </w:t>
       </w:r>
       <w:r>
         <w:rPr>
           <w:i/>
           <w:iCs/>
         </w:rPr>
-        <w:t>"</w:t>
-      </w:r>
-      <w:proofErr w:type="spellStart"/>
+        <w:t>“MyApp”</w:t>
+      </w:r>
+      <w:r>
+        <w:t xml:space="preserve"> e da API</w:t>
+      </w:r>
+      <w:r>
+        <w:t xml:space="preserve"> utilizariam APIs do sistema</w:t>
+      </w:r>
+      <w:r>
+        <w:t xml:space="preserve"> JAVA, e no caso do programa </w:t>
+      </w:r>
       <w:r>
         <w:rPr>
           <w:i/>
           <w:iCs/>
         </w:rPr>
-        <w:t>MyService</w:t>
-      </w:r>
-      <w:proofErr w:type="spellEnd"/>
+        <w:t>“MyService”</w:t>
+      </w:r>
+      <w:r>
+        <w:t xml:space="preserve"> da linguagem C. </w:t>
+      </w:r>
+      <w:r>
+        <w:t>Porquê da linguagem C e não do PYTHON será explicado mais à frente.</w:t>
+      </w:r>
+    </w:p>
+    <w:p>
+      <w:r>
+        <w:t xml:space="preserve">Fazendo uma </w:t>
+      </w:r>
+      <w:r>
+        <w:t xml:space="preserve">comparação </w:t>
+      </w:r>
+      <w:r>
+        <w:t xml:space="preserve">com </w:t>
+      </w:r>
+      <w:r>
+        <w:t>o desenvolvimento de um programa em JAVA</w:t>
+      </w:r>
+      <w:r>
+        <w:t xml:space="preserve">, o sistema operativo seria o correspondente ao </w:t>
+      </w:r>
       <w:r>
         <w:rPr>
           <w:i/>
           <w:iCs/>
         </w:rPr>
-        <w:t xml:space="preserve"> API"</w:t>
-      </w:r>
-      <w:r>
-        <w:t xml:space="preserve">. Demos estes nomes </w:t>
-      </w:r>
-      <w:r>
-        <w:t>apenas para facilitar a diferenciação</w:t>
-      </w:r>
-      <w:r>
-        <w:t xml:space="preserve"> de cada um dos códigos</w:t>
-      </w:r>
-      <w:r>
-        <w:t>.</w:t>
-      </w:r>
-    </w:p>
-    <w:p>
-      <w:r>
-        <w:t>Depois disto foi mais fácil compreender como é feita a comunicação entre 2 softwares através de uma API.</w:t>
-      </w:r>
-    </w:p>
-    <w:p>
-      <w:r>
-        <w:t xml:space="preserve">Tanto esta API quanto os 2 outros programas utilizariam também </w:t>
-      </w:r>
-      <w:proofErr w:type="spellStart"/>
-      <w:r>
-        <w:t>APIs</w:t>
-      </w:r>
-      <w:proofErr w:type="spellEnd"/>
-      <w:r>
-        <w:t xml:space="preserve"> do sistema.</w:t>
-      </w:r>
-      <w:r>
-        <w:t xml:space="preserve"> No caso do programa </w:t>
+        <w:t>"MyService"</w:t>
+      </w:r>
+      <w:r>
+        <w:t xml:space="preserve">, o programa a ser desenvolvido a </w:t>
       </w:r>
       <w:r>
         <w:rPr>
           <w:i/>
           <w:iCs/>
         </w:rPr>
-        <w:t>“</w:t>
-      </w:r>
-      <w:proofErr w:type="spellStart"/>
+        <w:t>"MyApp"</w:t>
+      </w:r>
+      <w:r>
+        <w:t xml:space="preserve"> e a API do sistema a </w:t>
+      </w:r>
       <w:r>
         <w:rPr>
           <w:i/>
           <w:iCs/>
         </w:rPr>
-        <w:t>MyApp</w:t>
-      </w:r>
-      <w:proofErr w:type="spellEnd"/>
+        <w:t>"MyService API"</w:t>
+      </w:r>
+      <w:r>
+        <w:t>.</w:t>
+      </w:r>
+    </w:p>
+    <w:p>
+      <w:r>
+        <w:lastRenderedPageBreak/>
+        <w:t>De forma simples,</w:t>
+      </w:r>
+      <w:r>
+        <w:t xml:space="preserve"> o programa </w:t>
+      </w:r>
       <w:r>
         <w:rPr>
           <w:i/>
           <w:iCs/>
         </w:rPr>
-        <w:t>”</w:t>
-      </w:r>
-      <w:r>
-        <w:t xml:space="preserve"> e da API</w:t>
-      </w:r>
-      <w:r>
-        <w:t xml:space="preserve"> utilizariam </w:t>
-      </w:r>
-      <w:proofErr w:type="spellStart"/>
-      <w:r>
-        <w:t>APIs</w:t>
-      </w:r>
-      <w:proofErr w:type="spellEnd"/>
-      <w:r>
-        <w:t xml:space="preserve"> do sistema</w:t>
-      </w:r>
-      <w:r>
-        <w:t xml:space="preserve"> JAVA, e no caso do programa </w:t>
+        <w:t>“MyApp”</w:t>
+      </w:r>
+      <w:r>
+        <w:t xml:space="preserve"> conectar-se-ia ao programa </w:t>
       </w:r>
       <w:r>
         <w:rPr>
           <w:i/>
           <w:iCs/>
         </w:rPr>
-        <w:t>“</w:t>
-      </w:r>
-      <w:proofErr w:type="spellStart"/>
+        <w:t xml:space="preserve">“MyService” </w:t>
+      </w:r>
+      <w:r>
+        <w:t xml:space="preserve">através da classe </w:t>
+      </w:r>
       <w:r>
         <w:rPr>
           <w:i/>
           <w:iCs/>
         </w:rPr>
-        <w:t>MyService</w:t>
-      </w:r>
-      <w:proofErr w:type="spellEnd"/>
+        <w:t>“MyService API”</w:t>
+      </w:r>
+      <w:r>
+        <w:t>,</w:t>
+      </w:r>
+      <w:r>
+        <w:t xml:space="preserve"> o programa </w:t>
+      </w:r>
       <w:r>
         <w:rPr>
           <w:i/>
           <w:iCs/>
         </w:rPr>
-        <w:t>”</w:t>
-      </w:r>
-      <w:r>
-        <w:t xml:space="preserve"> da linguagem C. </w:t>
-      </w:r>
-      <w:r>
-        <w:t>Porquê da linguagem C e não do PYTHON será explicado mais à frente.</w:t>
-      </w:r>
-    </w:p>
-    <w:p>
-      <w:r>
-        <w:t xml:space="preserve">Fazendo uma </w:t>
-      </w:r>
-      <w:r>
-        <w:t xml:space="preserve">comparação </w:t>
-      </w:r>
-      <w:r>
-        <w:t xml:space="preserve">com </w:t>
-      </w:r>
-      <w:r>
-        <w:t>o desenvolvimento de um programa em JAVA</w:t>
-      </w:r>
-      <w:r>
-        <w:t xml:space="preserve">, o sistema operativo seria o correspondente ao </w:t>
+        <w:t>"MyService"</w:t>
+      </w:r>
+      <w:r>
+        <w:t xml:space="preserve"> enviaria as mensagens</w:t>
+      </w:r>
+      <w:r>
+        <w:t xml:space="preserve"> </w:t>
+      </w:r>
+      <w:r>
+        <w:t xml:space="preserve">através </w:t>
+      </w:r>
+      <w:r>
+        <w:t>de sockets de rede em PYTHON</w:t>
+      </w:r>
+      <w:r>
+        <w:t xml:space="preserve"> para o</w:t>
+      </w:r>
+      <w:r>
+        <w:t xml:space="preserve"> endereço</w:t>
+      </w:r>
+      <w:r>
+        <w:t xml:space="preserve"> IP e porta d</w:t>
+      </w:r>
+      <w:r>
+        <w:t xml:space="preserve">o programa </w:t>
       </w:r>
       <w:r>
         <w:rPr>
           <w:i/>
           <w:iCs/>
         </w:rPr>
-        <w:t>"</w:t>
-      </w:r>
-      <w:proofErr w:type="spellStart"/>
-      <w:r>
-        <w:rPr>
-          <w:i/>
-          <w:iCs/>
-        </w:rPr>
-        <w:t>MyService</w:t>
-      </w:r>
-      <w:proofErr w:type="spellEnd"/>
-      <w:r>
-        <w:rPr>
-          <w:i/>
-          <w:iCs/>
-        </w:rPr>
-        <w:t>"</w:t>
-      </w:r>
-      <w:r>
-        <w:t xml:space="preserve">, o programa a ser desenvolvido a </w:t>
-      </w:r>
-      <w:r>
-        <w:rPr>
-          <w:i/>
-          <w:iCs/>
-        </w:rPr>
-        <w:t>"</w:t>
-      </w:r>
-      <w:proofErr w:type="spellStart"/>
-      <w:r>
-        <w:rPr>
-          <w:i/>
-          <w:iCs/>
-        </w:rPr>
-        <w:t>MyApp</w:t>
-      </w:r>
-      <w:proofErr w:type="spellEnd"/>
-      <w:r>
-        <w:rPr>
-          <w:i/>
-          <w:iCs/>
-        </w:rPr>
-        <w:t>"</w:t>
-      </w:r>
-      <w:r>
-        <w:t xml:space="preserve"> e a API do sistema a </w:t>
-      </w:r>
-      <w:r>
-        <w:rPr>
-          <w:i/>
-          <w:iCs/>
-        </w:rPr>
-        <w:t>"</w:t>
-      </w:r>
-      <w:proofErr w:type="spellStart"/>
-      <w:r>
-        <w:rPr>
-          <w:i/>
-          <w:iCs/>
-        </w:rPr>
-        <w:t>MyService</w:t>
-      </w:r>
-      <w:proofErr w:type="spellEnd"/>
-      <w:r>
-        <w:rPr>
-          <w:i/>
-          <w:iCs/>
-        </w:rPr>
-        <w:t xml:space="preserve"> API"</w:t>
-      </w:r>
-      <w:r>
-        <w:t>.</w:t>
-      </w:r>
-    </w:p>
-    <w:p>
-      <w:r>
-        <w:t>De forma simples,</w:t>
-      </w:r>
-      <w:r>
-        <w:t xml:space="preserve"> o programa </w:t>
-      </w:r>
-      <w:r>
-        <w:rPr>
-          <w:i/>
-          <w:iCs/>
-        </w:rPr>
-        <w:t>“</w:t>
-      </w:r>
-      <w:proofErr w:type="spellStart"/>
-      <w:r>
-        <w:rPr>
-          <w:i/>
-          <w:iCs/>
-        </w:rPr>
-        <w:t>MyApp</w:t>
-      </w:r>
-      <w:proofErr w:type="spellEnd"/>
-      <w:r>
-        <w:rPr>
-          <w:i/>
-          <w:iCs/>
-        </w:rPr>
-        <w:t>”</w:t>
-      </w:r>
-      <w:r>
-        <w:t xml:space="preserve"> conectar-se-ia ao programa </w:t>
-      </w:r>
-      <w:r>
-        <w:rPr>
-          <w:i/>
-          <w:iCs/>
-        </w:rPr>
-        <w:t>“</w:t>
-      </w:r>
-      <w:proofErr w:type="spellStart"/>
-      <w:r>
-        <w:rPr>
-          <w:i/>
-          <w:iCs/>
-        </w:rPr>
-        <w:t>MyService</w:t>
-      </w:r>
-      <w:proofErr w:type="spellEnd"/>
-      <w:r>
-        <w:rPr>
-          <w:i/>
-          <w:iCs/>
-        </w:rPr>
-        <w:t xml:space="preserve">” </w:t>
-      </w:r>
-      <w:r>
-        <w:t xml:space="preserve">através da classe </w:t>
-      </w:r>
-      <w:r>
-        <w:rPr>
-          <w:i/>
-          <w:iCs/>
-        </w:rPr>
-        <w:t>“</w:t>
-      </w:r>
-      <w:proofErr w:type="spellStart"/>
-      <w:r>
-        <w:rPr>
-          <w:i/>
-          <w:iCs/>
-        </w:rPr>
-        <w:t>MyService</w:t>
-      </w:r>
-      <w:proofErr w:type="spellEnd"/>
-      <w:r>
-        <w:rPr>
-          <w:i/>
-          <w:iCs/>
-        </w:rPr>
-        <w:t xml:space="preserve"> API”</w:t>
-      </w:r>
-      <w:r>
-        <w:t>,</w:t>
-      </w:r>
-      <w:r>
-        <w:t xml:space="preserve"> o programa </w:t>
-      </w:r>
-      <w:r>
-        <w:rPr>
-          <w:i/>
-          <w:iCs/>
-        </w:rPr>
-        <w:t>"</w:t>
-      </w:r>
-      <w:proofErr w:type="spellStart"/>
-      <w:r>
-        <w:rPr>
-          <w:i/>
-          <w:iCs/>
-        </w:rPr>
-        <w:t>MyService</w:t>
-      </w:r>
-      <w:proofErr w:type="spellEnd"/>
-      <w:r>
-        <w:rPr>
-          <w:i/>
-          <w:iCs/>
-        </w:rPr>
-        <w:t>"</w:t>
-      </w:r>
-      <w:r>
-        <w:t xml:space="preserve"> enviaria as mensagens</w:t>
-      </w:r>
-      <w:r>
-        <w:t xml:space="preserve"> </w:t>
-      </w:r>
-      <w:r>
-        <w:t xml:space="preserve">através </w:t>
-      </w:r>
-      <w:r>
-        <w:t xml:space="preserve">de </w:t>
-      </w:r>
-      <w:proofErr w:type="spellStart"/>
-      <w:r>
-        <w:t>sockets</w:t>
-      </w:r>
-      <w:proofErr w:type="spellEnd"/>
-      <w:r>
-        <w:t xml:space="preserve"> de rede em PYTHON</w:t>
-      </w:r>
-      <w:r>
-        <w:t xml:space="preserve"> para o</w:t>
-      </w:r>
-      <w:r>
-        <w:t xml:space="preserve"> endereço</w:t>
-      </w:r>
-      <w:r>
-        <w:t xml:space="preserve"> IP e porta d</w:t>
-      </w:r>
-      <w:r>
-        <w:t xml:space="preserve">o programa </w:t>
-      </w:r>
-      <w:r>
-        <w:rPr>
-          <w:i/>
-          <w:iCs/>
-        </w:rPr>
-        <w:t>“</w:t>
-      </w:r>
-      <w:proofErr w:type="spellStart"/>
-      <w:r>
-        <w:rPr>
-          <w:i/>
-          <w:iCs/>
-        </w:rPr>
-        <w:t>MyApp</w:t>
-      </w:r>
-      <w:proofErr w:type="spellEnd"/>
-      <w:r>
-        <w:rPr>
-          <w:i/>
-          <w:iCs/>
-        </w:rPr>
-        <w:t>”</w:t>
+        <w:t>“MyApp”</w:t>
       </w:r>
       <w:r>
         <w:t>.</w:t>
@@ -9998,7 +9567,6 @@
           <w:noProof/>
           <w:lang w:eastAsia="pt-PT"/>
         </w:rPr>
-        <w:lastRenderedPageBreak/>
         <mc:AlternateContent>
           <mc:Choice Requires="wps">
             <w:drawing>
@@ -10276,23 +9844,7 @@
                                 <w:sz w:val="22"/>
                                 <w:szCs w:val="22"/>
                               </w:rPr>
-                              <w:t xml:space="preserve"> com o programa “</w:t>
-                            </w:r>
-                            <w:proofErr w:type="spellStart"/>
-                            <w:r>
-                              <w:rPr>
-                                <w:sz w:val="22"/>
-                                <w:szCs w:val="22"/>
-                              </w:rPr>
-                              <w:t>MyService</w:t>
-                            </w:r>
-                            <w:proofErr w:type="spellEnd"/>
-                            <w:r>
-                              <w:rPr>
-                                <w:sz w:val="22"/>
-                                <w:szCs w:val="22"/>
-                              </w:rPr>
-                              <w:t>”</w:t>
+                              <w:t xml:space="preserve"> com o programa “MyService”</w:t>
                             </w:r>
                             <w:r>
                               <w:rPr>
@@ -10320,21 +9872,7 @@
                                 <w:sz w:val="22"/>
                                 <w:szCs w:val="22"/>
                               </w:rPr>
-                              <w:t>SOCKE</w:t>
-                            </w:r>
-                            <w:r>
-                              <w:rPr>
-                                <w:sz w:val="22"/>
-                                <w:szCs w:val="22"/>
-                              </w:rPr>
-                              <w:t>T</w:t>
-                            </w:r>
-                            <w:r>
-                              <w:rPr>
-                                <w:sz w:val="22"/>
-                                <w:szCs w:val="22"/>
-                              </w:rPr>
-                              <w:t xml:space="preserve"> resultante</w:t>
+                              <w:t>SOCKET resultante</w:t>
                             </w:r>
                             <w:bookmarkEnd w:id="39"/>
                           </w:p>
@@ -10422,23 +9960,7 @@
                           <w:sz w:val="22"/>
                           <w:szCs w:val="22"/>
                         </w:rPr>
-                        <w:t xml:space="preserve"> com o programa “</w:t>
-                      </w:r>
-                      <w:proofErr w:type="spellStart"/>
-                      <w:r>
-                        <w:rPr>
-                          <w:sz w:val="22"/>
-                          <w:szCs w:val="22"/>
-                        </w:rPr>
-                        <w:t>MyService</w:t>
-                      </w:r>
-                      <w:proofErr w:type="spellEnd"/>
-                      <w:r>
-                        <w:rPr>
-                          <w:sz w:val="22"/>
-                          <w:szCs w:val="22"/>
-                        </w:rPr>
-                        <w:t>”</w:t>
+                        <w:t xml:space="preserve"> com o programa “MyService”</w:t>
                       </w:r>
                       <w:r>
                         <w:rPr>
@@ -10466,21 +9988,7 @@
                           <w:sz w:val="22"/>
                           <w:szCs w:val="22"/>
                         </w:rPr>
-                        <w:t>SOCKE</w:t>
-                      </w:r>
-                      <w:r>
-                        <w:rPr>
-                          <w:sz w:val="22"/>
-                          <w:szCs w:val="22"/>
-                        </w:rPr>
-                        <w:t>T</w:t>
-                      </w:r>
-                      <w:r>
-                        <w:rPr>
-                          <w:sz w:val="22"/>
-                          <w:szCs w:val="22"/>
-                        </w:rPr>
-                        <w:t xml:space="preserve"> resultante</w:t>
+                        <w:t>SOCKET resultante</w:t>
                       </w:r>
                       <w:bookmarkEnd w:id="40"/>
                     </w:p>
@@ -10564,80 +10072,24 @@
     </w:p>
     <w:p>
       <w:r>
-        <w:t xml:space="preserve">Nesta parte são utilizadas </w:t>
-      </w:r>
-      <w:proofErr w:type="spellStart"/>
-      <w:r>
-        <w:t>APIs</w:t>
-      </w:r>
-      <w:proofErr w:type="spellEnd"/>
-      <w:r>
-        <w:t xml:space="preserve"> do sistema na classe </w:t>
+        <w:t xml:space="preserve">Nesta parte são utilizadas APIs do sistema na classe </w:t>
       </w:r>
       <w:r>
         <w:rPr>
           <w:i/>
           <w:iCs/>
         </w:rPr>
-        <w:t>“</w:t>
-      </w:r>
-      <w:proofErr w:type="spellStart"/>
+        <w:t>“MyService API”</w:t>
+      </w:r>
+      <w:r>
+        <w:t xml:space="preserve">, para se conectar ao programa “MyService”, que também utiliza APIs do sistema para comunicar com a classe </w:t>
+      </w:r>
       <w:r>
         <w:rPr>
           <w:i/>
           <w:iCs/>
         </w:rPr>
-        <w:t>MyService</w:t>
-      </w:r>
-      <w:proofErr w:type="spellEnd"/>
-      <w:r>
-        <w:rPr>
-          <w:i/>
-          <w:iCs/>
-        </w:rPr>
-        <w:t xml:space="preserve"> API”</w:t>
-      </w:r>
-      <w:r>
-        <w:t>, para se conectar ao programa “</w:t>
-      </w:r>
-      <w:proofErr w:type="spellStart"/>
-      <w:r>
-        <w:t>MyService</w:t>
-      </w:r>
-      <w:proofErr w:type="spellEnd"/>
-      <w:r>
-        <w:t xml:space="preserve">”, que também utiliza </w:t>
-      </w:r>
-      <w:proofErr w:type="spellStart"/>
-      <w:r>
-        <w:t>APIs</w:t>
-      </w:r>
-      <w:proofErr w:type="spellEnd"/>
-      <w:r>
-        <w:t xml:space="preserve"> do sistema para comunicar com a classe </w:t>
-      </w:r>
-      <w:r>
-        <w:rPr>
-          <w:i/>
-          <w:iCs/>
-        </w:rPr>
-        <w:t>“</w:t>
-      </w:r>
-      <w:proofErr w:type="spellStart"/>
-      <w:r>
-        <w:rPr>
-          <w:i/>
-          <w:iCs/>
-        </w:rPr>
-        <w:t>MyService</w:t>
-      </w:r>
-      <w:proofErr w:type="spellEnd"/>
-      <w:r>
-        <w:rPr>
-          <w:i/>
-          <w:iCs/>
-        </w:rPr>
-        <w:t xml:space="preserve"> API”</w:t>
+        <w:t>“MyService API”</w:t>
       </w:r>
       <w:r>
         <w:t>.</w:t>
@@ -10919,23 +10371,7 @@
                                 <w:sz w:val="22"/>
                                 <w:szCs w:val="22"/>
                               </w:rPr>
-                              <w:t xml:space="preserve"> - Código do programa "</w:t>
-                            </w:r>
-                            <w:proofErr w:type="spellStart"/>
-                            <w:r>
-                              <w:rPr>
-                                <w:sz w:val="22"/>
-                                <w:szCs w:val="22"/>
-                              </w:rPr>
-                              <w:t>MyService</w:t>
-                            </w:r>
-                            <w:proofErr w:type="spellEnd"/>
-                            <w:r>
-                              <w:rPr>
-                                <w:sz w:val="22"/>
-                                <w:szCs w:val="22"/>
-                              </w:rPr>
-                              <w:t>"</w:t>
+                              <w:t xml:space="preserve"> - Código do programa "MyService"</w:t>
                             </w:r>
                             <w:bookmarkEnd w:id="41"/>
                           </w:p>
@@ -11016,23 +10452,7 @@
                           <w:sz w:val="22"/>
                           <w:szCs w:val="22"/>
                         </w:rPr>
-                        <w:t xml:space="preserve"> - Código do programa "</w:t>
-                      </w:r>
-                      <w:proofErr w:type="spellStart"/>
-                      <w:r>
-                        <w:rPr>
-                          <w:sz w:val="22"/>
-                          <w:szCs w:val="22"/>
-                        </w:rPr>
-                        <w:t>MyService</w:t>
-                      </w:r>
-                      <w:proofErr w:type="spellEnd"/>
-                      <w:r>
-                        <w:rPr>
-                          <w:sz w:val="22"/>
-                          <w:szCs w:val="22"/>
-                        </w:rPr>
-                        <w:t>"</w:t>
+                        <w:t xml:space="preserve"> - Código do programa "MyService"</w:t>
                       </w:r>
                       <w:bookmarkEnd w:id="42"/>
                     </w:p>
@@ -11144,23 +10564,7 @@
         <w:t>BUFFEREDREADER</w:t>
       </w:r>
       <w:r>
-        <w:t xml:space="preserve">, que leria o input </w:t>
-      </w:r>
-      <w:proofErr w:type="spellStart"/>
-      <w:r>
-        <w:t>stream</w:t>
-      </w:r>
-      <w:proofErr w:type="spellEnd"/>
-      <w:r>
-        <w:t xml:space="preserve"> do </w:t>
-      </w:r>
-      <w:proofErr w:type="spellStart"/>
-      <w:r>
-        <w:t>socket</w:t>
-      </w:r>
-      <w:proofErr w:type="spellEnd"/>
-      <w:r>
-        <w:t>, obtido através</w:t>
+        <w:t>, que leria o input stream do socket, obtido através</w:t>
       </w:r>
       <w:r>
         <w:t xml:space="preserve"> </w:t>
@@ -11188,23 +10592,7 @@
           <w:i/>
           <w:iCs/>
         </w:rPr>
-        <w:t>“</w:t>
-      </w:r>
-      <w:proofErr w:type="spellStart"/>
-      <w:r>
-        <w:rPr>
-          <w:i/>
-          <w:iCs/>
-        </w:rPr>
-        <w:t>MyService</w:t>
-      </w:r>
-      <w:proofErr w:type="spellEnd"/>
-      <w:r>
-        <w:rPr>
-          <w:i/>
-          <w:iCs/>
-        </w:rPr>
-        <w:t xml:space="preserve"> API”</w:t>
+        <w:t>“MyService API”</w:t>
       </w:r>
       <w:r>
         <w:t>.</w:t>
@@ -11390,21 +10778,7 @@
                               <w:rPr>
                                 <w:sz w:val="20"/>
                               </w:rPr>
-                              <w:t xml:space="preserve">Código do ecrã principal da </w:t>
-                            </w:r>
-                            <w:proofErr w:type="spellStart"/>
-                            <w:r>
-                              <w:rPr>
-                                <w:sz w:val="20"/>
-                              </w:rPr>
-                              <w:t>MyApp</w:t>
-                            </w:r>
-                            <w:proofErr w:type="spellEnd"/>
-                            <w:r>
-                              <w:rPr>
-                                <w:sz w:val="20"/>
-                              </w:rPr>
-                              <w:t xml:space="preserve"> </w:t>
+                              <w:t xml:space="preserve">Código do ecrã principal da MyApp </w:t>
                             </w:r>
                             <w:r>
                               <w:rPr>
@@ -11469,21 +10843,7 @@
                         <w:rPr>
                           <w:sz w:val="20"/>
                         </w:rPr>
-                        <w:t xml:space="preserve">Código do ecrã principal da </w:t>
-                      </w:r>
-                      <w:proofErr w:type="spellStart"/>
-                      <w:r>
-                        <w:rPr>
-                          <w:sz w:val="20"/>
-                        </w:rPr>
-                        <w:t>MyApp</w:t>
-                      </w:r>
-                      <w:proofErr w:type="spellEnd"/>
-                      <w:r>
-                        <w:rPr>
-                          <w:sz w:val="20"/>
-                        </w:rPr>
-                        <w:t xml:space="preserve"> </w:t>
+                        <w:t xml:space="preserve">Código do ecrã principal da MyApp </w:t>
                       </w:r>
                       <w:r>
                         <w:rPr>
@@ -11660,15 +11020,7 @@
                                 <w:sz w:val="22"/>
                                 <w:szCs w:val="22"/>
                               </w:rPr>
-                              <w:t>ódigo do ecrã principal do programa "</w:t>
-                            </w:r>
-                            <w:proofErr w:type="spellStart"/>
-                            <w:r>
-                              <w:rPr>
-                                <w:sz w:val="22"/>
-                                <w:szCs w:val="22"/>
-                              </w:rPr>
-                              <w:t>MyA</w:t>
+                              <w:t>ódigo do ecrã principal do programa "MyA</w:t>
                             </w:r>
                             <w:r>
                               <w:rPr>
@@ -11676,16 +11028,7 @@
                                 <w:sz w:val="22"/>
                                 <w:szCs w:val="22"/>
                               </w:rPr>
-                              <w:t>pp</w:t>
-                            </w:r>
-                            <w:proofErr w:type="spellEnd"/>
-                            <w:r>
-                              <w:rPr>
-                                <w:noProof/>
-                                <w:sz w:val="22"/>
-                                <w:szCs w:val="22"/>
-                              </w:rPr>
-                              <w:t>"</w:t>
+                              <w:t>pp"</w:t>
                             </w:r>
                             <w:bookmarkEnd w:id="44"/>
                           </w:p>
@@ -11794,15 +11137,7 @@
                           <w:sz w:val="22"/>
                           <w:szCs w:val="22"/>
                         </w:rPr>
-                        <w:t>ódigo do ecrã principal do programa "</w:t>
-                      </w:r>
-                      <w:proofErr w:type="spellStart"/>
-                      <w:r>
-                        <w:rPr>
-                          <w:sz w:val="22"/>
-                          <w:szCs w:val="22"/>
-                        </w:rPr>
-                        <w:t>MyA</w:t>
+                        <w:t>ódigo do ecrã principal do programa "MyA</w:t>
                       </w:r>
                       <w:r>
                         <w:rPr>
@@ -11810,16 +11145,7 @@
                           <w:sz w:val="22"/>
                           <w:szCs w:val="22"/>
                         </w:rPr>
-                        <w:t>pp</w:t>
-                      </w:r>
-                      <w:proofErr w:type="spellEnd"/>
-                      <w:r>
-                        <w:rPr>
-                          <w:noProof/>
-                          <w:sz w:val="22"/>
-                          <w:szCs w:val="22"/>
-                        </w:rPr>
-                        <w:t>"</w:t>
+                        <w:t>pp"</w:t>
                       </w:r>
                       <w:bookmarkEnd w:id="45"/>
                     </w:p>
@@ -11910,89 +11236,33 @@
         <w:t>duas</w:t>
       </w:r>
       <w:r>
+        <w:t xml:space="preserve"> APIs do sistema: uma para o acesso ao sistema de ficheiros para fazer a leitura, e outra de rede para</w:t>
+      </w:r>
+      <w:r>
         <w:t xml:space="preserve"> </w:t>
       </w:r>
-      <w:proofErr w:type="spellStart"/>
-      <w:r>
-        <w:t>APIs</w:t>
-      </w:r>
-      <w:proofErr w:type="spellEnd"/>
-      <w:r>
-        <w:t xml:space="preserve"> do sistema: uma para o acesso ao sistema de ficheiros para fazer a leitura, e outra de rede para</w:t>
-      </w:r>
-      <w:r>
-        <w:t xml:space="preserve"> </w:t>
-      </w:r>
-      <w:r>
-        <w:t xml:space="preserve">obter o input </w:t>
-      </w:r>
-      <w:proofErr w:type="spellStart"/>
-      <w:r>
-        <w:t>stream</w:t>
-      </w:r>
-      <w:proofErr w:type="spellEnd"/>
-      <w:r>
-        <w:t xml:space="preserve"> do </w:t>
-      </w:r>
-      <w:proofErr w:type="spellStart"/>
-      <w:r>
-        <w:t>socket</w:t>
-      </w:r>
-      <w:proofErr w:type="spellEnd"/>
-      <w:r>
-        <w:t xml:space="preserve">. Depois disto as mensagens são recebidas pela </w:t>
+      <w:r>
+        <w:t xml:space="preserve">obter o input stream do socket. Depois disto as mensagens são recebidas pela </w:t>
       </w:r>
       <w:r>
         <w:rPr>
           <w:i/>
           <w:iCs/>
         </w:rPr>
-        <w:t>"</w:t>
-      </w:r>
-      <w:proofErr w:type="spellStart"/>
+        <w:t>"MyService API"</w:t>
+      </w:r>
+      <w:r>
+        <w:t>,</w:t>
+      </w:r>
+      <w:r>
+        <w:t xml:space="preserve"> que as envia para a </w:t>
+      </w:r>
       <w:r>
         <w:rPr>
           <w:i/>
           <w:iCs/>
         </w:rPr>
-        <w:t>MyService</w:t>
-      </w:r>
-      <w:proofErr w:type="spellEnd"/>
-      <w:r>
-        <w:rPr>
-          <w:i/>
-          <w:iCs/>
-        </w:rPr>
-        <w:t xml:space="preserve"> API"</w:t>
-      </w:r>
-      <w:r>
-        <w:t>,</w:t>
-      </w:r>
-      <w:r>
-        <w:t xml:space="preserve"> que as envia para a </w:t>
-      </w:r>
-      <w:r>
-        <w:rPr>
-          <w:i/>
-          <w:iCs/>
-        </w:rPr>
-        <w:t>"</w:t>
-      </w:r>
-      <w:proofErr w:type="spellStart"/>
-      <w:r>
-        <w:rPr>
-          <w:i/>
-          <w:iCs/>
-        </w:rPr>
-        <w:t>MyApp</w:t>
-      </w:r>
-      <w:proofErr w:type="spellEnd"/>
-      <w:r>
-        <w:rPr>
-          <w:i/>
-          <w:iCs/>
-        </w:rPr>
-        <w:t>"</w:t>
+        <w:t>"MyApp"</w:t>
       </w:r>
       <w:r>
         <w:t>.</w:t>
@@ -12001,32 +11271,16 @@
     <w:p/>
     <w:p>
       <w:r>
-        <w:t xml:space="preserve">Com isto conseguimos compreender que as </w:t>
-      </w:r>
-      <w:proofErr w:type="spellStart"/>
-      <w:r>
-        <w:t>APIs</w:t>
-      </w:r>
-      <w:proofErr w:type="spellEnd"/>
-      <w:r>
-        <w:t xml:space="preserve"> do sistema estão em grande maioria dos programas,</w:t>
+        <w:t>Com isto conseguimos compreender que as APIs do sistema estão em grande maioria dos programas,</w:t>
       </w:r>
       <w:r>
         <w:t xml:space="preserve"> obviamente que</w:t>
       </w:r>
       <w:r>
-        <w:t xml:space="preserve"> até mesmo no desenvolvimento de outras </w:t>
-      </w:r>
-      <w:proofErr w:type="spellStart"/>
-      <w:r>
-        <w:t>API</w:t>
-      </w:r>
-      <w:r>
-        <w:t>s</w:t>
-      </w:r>
-      <w:proofErr w:type="spellEnd"/>
-      <w:r>
-        <w:t>, tanto como do sistema como outras.</w:t>
+        <w:t xml:space="preserve"> até mesmo no desenvolvimento de outras API</w:t>
+      </w:r>
+      <w:r>
+        <w:t>s, tanto como do sistema como outras.</w:t>
       </w:r>
     </w:p>
     <w:p>
@@ -12413,23 +11667,7 @@
                                 <w:sz w:val="22"/>
                                 <w:szCs w:val="22"/>
                               </w:rPr>
-                              <w:t xml:space="preserve"> - Execução do programa "</w:t>
-                            </w:r>
-                            <w:proofErr w:type="spellStart"/>
-                            <w:r>
-                              <w:rPr>
-                                <w:sz w:val="22"/>
-                                <w:szCs w:val="22"/>
-                              </w:rPr>
-                              <w:t>MyService</w:t>
-                            </w:r>
-                            <w:proofErr w:type="spellEnd"/>
-                            <w:r>
-                              <w:rPr>
-                                <w:sz w:val="22"/>
-                                <w:szCs w:val="22"/>
-                              </w:rPr>
-                              <w:t>" em Bombarral</w:t>
+                              <w:t xml:space="preserve"> - Execução do programa "MyService" em Bombarral</w:t>
                             </w:r>
                             <w:bookmarkEnd w:id="47"/>
                           </w:p>
@@ -12510,23 +11748,7 @@
                           <w:sz w:val="22"/>
                           <w:szCs w:val="22"/>
                         </w:rPr>
-                        <w:t xml:space="preserve"> - Execução do programa "</w:t>
-                      </w:r>
-                      <w:proofErr w:type="spellStart"/>
-                      <w:r>
-                        <w:rPr>
-                          <w:sz w:val="22"/>
-                          <w:szCs w:val="22"/>
-                        </w:rPr>
-                        <w:t>MyService</w:t>
-                      </w:r>
-                      <w:proofErr w:type="spellEnd"/>
-                      <w:r>
-                        <w:rPr>
-                          <w:sz w:val="22"/>
-                          <w:szCs w:val="22"/>
-                        </w:rPr>
-                        <w:t>" em Bombarral</w:t>
+                        <w:t xml:space="preserve"> - Execução do programa "MyService" em Bombarral</w:t>
                       </w:r>
                       <w:bookmarkEnd w:id="48"/>
                     </w:p>
@@ -12556,24 +11778,11 @@
       <w:r>
         <w:t xml:space="preserve"> </w:t>
       </w:r>
-      <w:proofErr w:type="spellStart"/>
-      <w:r>
-        <w:t>APIs</w:t>
-      </w:r>
-      <w:proofErr w:type="spellEnd"/>
-      <w:r>
-        <w:t>, pois</w:t>
-      </w:r>
-      <w:r>
-        <w:t xml:space="preserve"> a combinação de </w:t>
-      </w:r>
-      <w:proofErr w:type="spellStart"/>
-      <w:r>
-        <w:t>APIs</w:t>
-      </w:r>
-      <w:proofErr w:type="spellEnd"/>
-      <w:r>
-        <w:t xml:space="preserve"> do sistema com os nossos programas e a nossa API </w:t>
+      <w:r>
+        <w:t>APIs, pois</w:t>
+      </w:r>
+      <w:r>
+        <w:t xml:space="preserve"> a combinação de APIs do sistema com os nossos programas e a nossa API </w:t>
       </w:r>
       <w:r>
         <w:t xml:space="preserve">permitiu-nos comunicar </w:t>
@@ -12937,23 +12146,7 @@
                                 <w:sz w:val="22"/>
                                 <w:szCs w:val="22"/>
                               </w:rPr>
-                              <w:t xml:space="preserve"> - Execução do programa "</w:t>
-                            </w:r>
-                            <w:proofErr w:type="spellStart"/>
-                            <w:r>
-                              <w:rPr>
-                                <w:sz w:val="22"/>
-                                <w:szCs w:val="22"/>
-                              </w:rPr>
-                              <w:t>MyApp</w:t>
-                            </w:r>
-                            <w:proofErr w:type="spellEnd"/>
-                            <w:r>
-                              <w:rPr>
-                                <w:sz w:val="22"/>
-                                <w:szCs w:val="22"/>
-                              </w:rPr>
-                              <w:t>" em Caldas da Rainha</w:t>
+                              <w:t xml:space="preserve"> - Execução do programa "MyApp" em Caldas da Rainha</w:t>
                             </w:r>
                             <w:bookmarkEnd w:id="49"/>
                           </w:p>
@@ -13034,23 +12227,7 @@
                           <w:sz w:val="22"/>
                           <w:szCs w:val="22"/>
                         </w:rPr>
-                        <w:t xml:space="preserve"> - Execução do programa "</w:t>
-                      </w:r>
-                      <w:proofErr w:type="spellStart"/>
-                      <w:r>
-                        <w:rPr>
-                          <w:sz w:val="22"/>
-                          <w:szCs w:val="22"/>
-                        </w:rPr>
-                        <w:t>MyApp</w:t>
-                      </w:r>
-                      <w:proofErr w:type="spellEnd"/>
-                      <w:r>
-                        <w:rPr>
-                          <w:sz w:val="22"/>
-                          <w:szCs w:val="22"/>
-                        </w:rPr>
-                        <w:t>" em Caldas da Rainha</w:t>
+                        <w:t xml:space="preserve"> - Execução do programa "MyApp" em Caldas da Rainha</w:t>
                       </w:r>
                       <w:bookmarkEnd w:id="50"/>
                     </w:p>
@@ -13600,7 +12777,6 @@
     <w:p>
       <w:pPr>
         <w:spacing w:after="160" w:line="259" w:lineRule="auto"/>
-        <w:jc w:val="left"/>
         <w:rPr>
           <w:bCs/>
           <w:szCs w:val="24"/>
@@ -13669,9 +12845,89 @@
           <w:iCs/>
           <w:szCs w:val="24"/>
         </w:rPr>
-        <w:t>“</w:t>
-      </w:r>
-      <w:proofErr w:type="spellStart"/>
+        <w:t>“MyService”</w:t>
+      </w:r>
+      <w:r>
+        <w:rPr>
+          <w:bCs/>
+          <w:szCs w:val="24"/>
+        </w:rPr>
+        <w:t>.</w:t>
+      </w:r>
+    </w:p>
+    <w:p>
+      <w:pPr>
+        <w:spacing w:after="160" w:line="259" w:lineRule="auto"/>
+        <w:rPr>
+          <w:bCs/>
+          <w:szCs w:val="24"/>
+        </w:rPr>
+      </w:pPr>
+      <w:r>
+        <w:rPr>
+          <w:bCs/>
+          <w:szCs w:val="24"/>
+        </w:rPr>
+        <w:t>Teve de ser feit</w:t>
+      </w:r>
+      <w:r>
+        <w:rPr>
+          <w:bCs/>
+          <w:szCs w:val="24"/>
+        </w:rPr>
+        <w:t>o o redireccionamento da porta</w:t>
+      </w:r>
+      <w:r>
+        <w:rPr>
+          <w:bCs/>
+          <w:szCs w:val="24"/>
+        </w:rPr>
+        <w:t xml:space="preserve"> no router</w:t>
+      </w:r>
+      <w:r>
+        <w:rPr>
+          <w:bCs/>
+          <w:szCs w:val="24"/>
+        </w:rPr>
+        <w:t xml:space="preserve">. Tal pôde ser feito </w:t>
+      </w:r>
+      <w:r>
+        <w:rPr>
+          <w:bCs/>
+          <w:szCs w:val="24"/>
+        </w:rPr>
+        <w:t>com a configuração mostrada aqui.</w:t>
+      </w:r>
+    </w:p>
+    <w:p>
+      <w:pPr>
+        <w:spacing w:after="160" w:line="259" w:lineRule="auto"/>
+        <w:rPr>
+          <w:bCs/>
+          <w:szCs w:val="24"/>
+        </w:rPr>
+      </w:pPr>
+      <w:r>
+        <w:rPr>
+          <w:bCs/>
+          <w:szCs w:val="24"/>
+        </w:rPr>
+        <w:t>Aqui pode ser visto que o endereço IP</w:t>
+      </w:r>
+      <w:r>
+        <w:rPr>
+          <w:bCs/>
+          <w:szCs w:val="24"/>
+        </w:rPr>
+        <w:t xml:space="preserve"> externo</w:t>
+      </w:r>
+      <w:r>
+        <w:rPr>
+          <w:bCs/>
+          <w:szCs w:val="24"/>
+        </w:rPr>
+        <w:t xml:space="preserve"> do router no qual ficou hospedado o programa </w:t>
+      </w:r>
       <w:r>
         <w:rPr>
           <w:bCs/>
@@ -13679,127 +12935,7 @@
           <w:iCs/>
           <w:szCs w:val="24"/>
         </w:rPr>
-        <w:t>MyService</w:t>
-      </w:r>
-      <w:proofErr w:type="spellEnd"/>
-      <w:r>
-        <w:rPr>
-          <w:bCs/>
-          <w:i/>
-          <w:iCs/>
-          <w:szCs w:val="24"/>
-        </w:rPr>
-        <w:t>”</w:t>
-      </w:r>
-      <w:r>
-        <w:rPr>
-          <w:bCs/>
-          <w:szCs w:val="24"/>
-        </w:rPr>
-        <w:t>.</w:t>
-      </w:r>
-    </w:p>
-    <w:p>
-      <w:pPr>
-        <w:spacing w:after="160" w:line="259" w:lineRule="auto"/>
-        <w:rPr>
-          <w:bCs/>
-          <w:szCs w:val="24"/>
-        </w:rPr>
-      </w:pPr>
-      <w:r>
-        <w:rPr>
-          <w:bCs/>
-          <w:szCs w:val="24"/>
-        </w:rPr>
-        <w:t>Teve de ser feit</w:t>
-      </w:r>
-      <w:r>
-        <w:rPr>
-          <w:bCs/>
-          <w:szCs w:val="24"/>
-        </w:rPr>
-        <w:t>o o redireccionamento da porta</w:t>
-      </w:r>
-      <w:r>
-        <w:rPr>
-          <w:bCs/>
-          <w:szCs w:val="24"/>
-        </w:rPr>
-        <w:t xml:space="preserve"> no router</w:t>
-      </w:r>
-      <w:r>
-        <w:rPr>
-          <w:bCs/>
-          <w:szCs w:val="24"/>
-        </w:rPr>
-        <w:t xml:space="preserve">. Tal pôde ser feito </w:t>
-      </w:r>
-      <w:r>
-        <w:rPr>
-          <w:bCs/>
-          <w:szCs w:val="24"/>
-        </w:rPr>
-        <w:t>com a configuração mostrada aqui.</w:t>
-      </w:r>
-    </w:p>
-    <w:p>
-      <w:pPr>
-        <w:spacing w:after="160" w:line="259" w:lineRule="auto"/>
-        <w:rPr>
-          <w:bCs/>
-          <w:szCs w:val="24"/>
-        </w:rPr>
-      </w:pPr>
-      <w:r>
-        <w:rPr>
-          <w:bCs/>
-          <w:szCs w:val="24"/>
-        </w:rPr>
-        <w:t>Aqui pode ser visto que o endereço IP</w:t>
-      </w:r>
-      <w:r>
-        <w:rPr>
-          <w:bCs/>
-          <w:szCs w:val="24"/>
-        </w:rPr>
-        <w:t xml:space="preserve"> externo</w:t>
-      </w:r>
-      <w:r>
-        <w:rPr>
-          <w:bCs/>
-          <w:szCs w:val="24"/>
-        </w:rPr>
-        <w:t xml:space="preserve"> do router no qual ficou hospedado o programa </w:t>
-      </w:r>
-      <w:r>
-        <w:rPr>
-          <w:bCs/>
-          <w:i/>
-          <w:iCs/>
-          <w:szCs w:val="24"/>
-        </w:rPr>
-        <w:t>“</w:t>
-      </w:r>
-      <w:proofErr w:type="spellStart"/>
-      <w:r>
-        <w:rPr>
-          <w:bCs/>
-          <w:i/>
-          <w:iCs/>
-          <w:szCs w:val="24"/>
-        </w:rPr>
-        <w:t>MyService</w:t>
-      </w:r>
-      <w:proofErr w:type="spellEnd"/>
-      <w:r>
-        <w:rPr>
-          <w:bCs/>
-          <w:i/>
-          <w:iCs/>
-          <w:szCs w:val="24"/>
-        </w:rPr>
-        <w:t>”</w:t>
+        <w:t>“MyService”</w:t>
       </w:r>
       <w:r>
         <w:rPr>
@@ -14119,23 +13255,7 @@
                                 <w:sz w:val="22"/>
                                 <w:szCs w:val="22"/>
                               </w:rPr>
-                              <w:t xml:space="preserve"> da rede que hospedou o programa “</w:t>
-                            </w:r>
-                            <w:proofErr w:type="spellStart"/>
-                            <w:r>
-                              <w:rPr>
-                                <w:sz w:val="22"/>
-                                <w:szCs w:val="22"/>
-                              </w:rPr>
-                              <w:t>MyService</w:t>
-                            </w:r>
-                            <w:proofErr w:type="spellEnd"/>
-                            <w:r>
-                              <w:rPr>
-                                <w:sz w:val="22"/>
-                                <w:szCs w:val="22"/>
-                              </w:rPr>
-                              <w:t>”</w:t>
+                              <w:t xml:space="preserve"> da rede que hospedou o programa “MyService”</w:t>
                             </w:r>
                             <w:bookmarkEnd w:id="53"/>
                           </w:p>
@@ -14223,23 +13343,7 @@
                           <w:sz w:val="22"/>
                           <w:szCs w:val="22"/>
                         </w:rPr>
-                        <w:t xml:space="preserve"> da rede que hospedou o programa “</w:t>
-                      </w:r>
-                      <w:proofErr w:type="spellStart"/>
-                      <w:r>
-                        <w:rPr>
-                          <w:sz w:val="22"/>
-                          <w:szCs w:val="22"/>
-                        </w:rPr>
-                        <w:t>MyService</w:t>
-                      </w:r>
-                      <w:proofErr w:type="spellEnd"/>
-                      <w:r>
-                        <w:rPr>
-                          <w:sz w:val="22"/>
-                          <w:szCs w:val="22"/>
-                        </w:rPr>
-                        <w:t>”</w:t>
+                        <w:t xml:space="preserve"> da rede que hospedou o programa “MyService”</w:t>
                       </w:r>
                       <w:bookmarkEnd w:id="54"/>
                     </w:p>
@@ -14546,39 +13650,7 @@
                                 <w:sz w:val="22"/>
                                 <w:szCs w:val="22"/>
                               </w:rPr>
-                              <w:t xml:space="preserve"> - Resultados do comando "</w:t>
-                            </w:r>
-                            <w:proofErr w:type="spellStart"/>
-                            <w:r>
-                              <w:rPr>
-                                <w:sz w:val="22"/>
-                                <w:szCs w:val="22"/>
-                              </w:rPr>
-                              <w:t>ipconfig</w:t>
-                            </w:r>
-                            <w:proofErr w:type="spellEnd"/>
-                            <w:r>
-                              <w:rPr>
-                                <w:sz w:val="22"/>
-                                <w:szCs w:val="22"/>
-                              </w:rPr>
-                              <w:t>" na máquina que hospedou o programa "</w:t>
-                            </w:r>
-                            <w:proofErr w:type="spellStart"/>
-                            <w:r>
-                              <w:rPr>
-                                <w:sz w:val="22"/>
-                                <w:szCs w:val="22"/>
-                              </w:rPr>
-                              <w:t>MyService</w:t>
-                            </w:r>
-                            <w:proofErr w:type="spellEnd"/>
-                            <w:r>
-                              <w:rPr>
-                                <w:sz w:val="22"/>
-                                <w:szCs w:val="22"/>
-                              </w:rPr>
-                              <w:t>"</w:t>
+                              <w:t xml:space="preserve"> - Resultados do comando "ipconfig" na máquina que hospedou o programa "MyService"</w:t>
                             </w:r>
                             <w:bookmarkEnd w:id="55"/>
                           </w:p>
@@ -14660,39 +13732,7 @@
                           <w:sz w:val="22"/>
                           <w:szCs w:val="22"/>
                         </w:rPr>
-                        <w:t xml:space="preserve"> - Resultados do comando "</w:t>
-                      </w:r>
-                      <w:proofErr w:type="spellStart"/>
-                      <w:r>
-                        <w:rPr>
-                          <w:sz w:val="22"/>
-                          <w:szCs w:val="22"/>
-                        </w:rPr>
-                        <w:t>ipconfig</w:t>
-                      </w:r>
-                      <w:proofErr w:type="spellEnd"/>
-                      <w:r>
-                        <w:rPr>
-                          <w:sz w:val="22"/>
-                          <w:szCs w:val="22"/>
-                        </w:rPr>
-                        <w:t>" na máquina que hospedou o programa "</w:t>
-                      </w:r>
-                      <w:proofErr w:type="spellStart"/>
-                      <w:r>
-                        <w:rPr>
-                          <w:sz w:val="22"/>
-                          <w:szCs w:val="22"/>
-                        </w:rPr>
-                        <w:t>MyService</w:t>
-                      </w:r>
-                      <w:proofErr w:type="spellEnd"/>
-                      <w:r>
-                        <w:rPr>
-                          <w:sz w:val="22"/>
-                          <w:szCs w:val="22"/>
-                        </w:rPr>
-                        <w:t>"</w:t>
+                        <w:t xml:space="preserve"> - Resultados do comando "ipconfig" na máquina que hospedou o programa "MyService"</w:t>
                       </w:r>
                       <w:bookmarkEnd w:id="56"/>
                     </w:p>
@@ -15271,23 +14311,7 @@
                                 <w:sz w:val="22"/>
                                 <w:szCs w:val="22"/>
                               </w:rPr>
-                              <w:t xml:space="preserve"> - Configuração do router da rede que hospedou o programa "</w:t>
-                            </w:r>
-                            <w:proofErr w:type="spellStart"/>
-                            <w:r>
-                              <w:rPr>
-                                <w:sz w:val="22"/>
-                                <w:szCs w:val="22"/>
-                              </w:rPr>
-                              <w:t>MyService</w:t>
-                            </w:r>
-                            <w:proofErr w:type="spellEnd"/>
-                            <w:r>
-                              <w:rPr>
-                                <w:sz w:val="22"/>
-                                <w:szCs w:val="22"/>
-                              </w:rPr>
-                              <w:t>"</w:t>
+                              <w:t xml:space="preserve"> - Configuração do router da rede que hospedou o programa "MyService"</w:t>
                             </w:r>
                             <w:bookmarkEnd w:id="57"/>
                           </w:p>
@@ -15368,23 +14392,7 @@
                           <w:sz w:val="22"/>
                           <w:szCs w:val="22"/>
                         </w:rPr>
-                        <w:t xml:space="preserve"> - Configuração do router da rede que hospedou o programa "</w:t>
-                      </w:r>
-                      <w:proofErr w:type="spellStart"/>
-                      <w:r>
-                        <w:rPr>
-                          <w:sz w:val="22"/>
-                          <w:szCs w:val="22"/>
-                        </w:rPr>
-                        <w:t>MyService</w:t>
-                      </w:r>
-                      <w:proofErr w:type="spellEnd"/>
-                      <w:r>
-                        <w:rPr>
-                          <w:sz w:val="22"/>
-                          <w:szCs w:val="22"/>
-                        </w:rPr>
-                        <w:t>"</w:t>
+                        <w:t xml:space="preserve"> - Configuração do router da rede que hospedou o programa "MyService"</w:t>
                       </w:r>
                       <w:bookmarkEnd w:id="58"/>
                     </w:p>
@@ -15527,9 +14535,53 @@
           <w:iCs/>
           <w:szCs w:val="24"/>
         </w:rPr>
-        <w:t>“</w:t>
-      </w:r>
-      <w:proofErr w:type="spellStart"/>
+        <w:t>“MyService”</w:t>
+      </w:r>
+      <w:r>
+        <w:rPr>
+          <w:bCs/>
+          <w:szCs w:val="24"/>
+        </w:rPr>
+        <w:t xml:space="preserve">, o mesmo redireciona a ligação para a porta 555 do computador em que </w:t>
+      </w:r>
+      <w:r>
+        <w:rPr>
+          <w:bCs/>
+          <w:szCs w:val="24"/>
+        </w:rPr>
+        <w:t>está hospedado este mesmo programa</w:t>
+      </w:r>
+      <w:r>
+        <w:rPr>
+          <w:bCs/>
+          <w:szCs w:val="24"/>
+        </w:rPr>
+        <w:t>.</w:t>
+      </w:r>
+    </w:p>
+    <w:p>
+      <w:pPr>
+        <w:ind w:left="360"/>
+        <w:rPr>
+          <w:bCs/>
+          <w:szCs w:val="24"/>
+        </w:rPr>
+      </w:pPr>
+      <w:r>
+        <w:rPr>
+          <w:bCs/>
+          <w:szCs w:val="24"/>
+        </w:rPr>
+        <w:lastRenderedPageBreak/>
+        <w:t>PYTHON</w:t>
+      </w:r>
+      <w:r>
+        <w:rPr>
+          <w:bCs/>
+          <w:szCs w:val="24"/>
+        </w:rPr>
+        <w:t xml:space="preserve">, a linguagem utilizada no programa </w:t>
+      </w:r>
       <w:r>
         <w:rPr>
           <w:bCs/>
@@ -15537,9 +14589,171 @@
           <w:iCs/>
           <w:szCs w:val="24"/>
         </w:rPr>
-        <w:t>MyService</w:t>
-      </w:r>
-      <w:proofErr w:type="spellEnd"/>
+        <w:t>“MyService”</w:t>
+      </w:r>
+      <w:r>
+        <w:rPr>
+          <w:bCs/>
+          <w:szCs w:val="24"/>
+        </w:rPr>
+        <w:t>,</w:t>
+      </w:r>
+      <w:r>
+        <w:rPr>
+          <w:bCs/>
+          <w:szCs w:val="24"/>
+        </w:rPr>
+        <w:t xml:space="preserve"> é uma linguagem </w:t>
+      </w:r>
+      <w:r>
+        <w:rPr>
+          <w:bCs/>
+          <w:szCs w:val="24"/>
+        </w:rPr>
+        <w:t>interpretada e não compilada</w:t>
+      </w:r>
+      <w:r>
+        <w:rPr>
+          <w:bCs/>
+          <w:szCs w:val="24"/>
+        </w:rPr>
+        <w:t>.</w:t>
+      </w:r>
+      <w:r>
+        <w:rPr>
+          <w:bCs/>
+          <w:szCs w:val="24"/>
+        </w:rPr>
+        <w:t xml:space="preserve"> </w:t>
+      </w:r>
+      <w:r>
+        <w:rPr>
+          <w:bCs/>
+          <w:szCs w:val="24"/>
+        </w:rPr>
+        <w:t>Isto</w:t>
+      </w:r>
+      <w:r>
+        <w:rPr>
+          <w:bCs/>
+          <w:szCs w:val="24"/>
+        </w:rPr>
+        <w:t xml:space="preserve"> significa que as APIs do sistema utilizadas são do interpretador PYTHON, que foi</w:t>
+      </w:r>
+      <w:r>
+        <w:rPr>
+          <w:bCs/>
+          <w:szCs w:val="24"/>
+        </w:rPr>
+        <w:t xml:space="preserve"> na sua base</w:t>
+      </w:r>
+      <w:r>
+        <w:rPr>
+          <w:bCs/>
+          <w:szCs w:val="24"/>
+        </w:rPr>
+        <w:t xml:space="preserve"> escrito em C</w:t>
+      </w:r>
+      <w:r>
+        <w:rPr>
+          <w:bCs/>
+          <w:szCs w:val="24"/>
+        </w:rPr>
+        <w:t>.</w:t>
+      </w:r>
+      <w:r>
+        <w:rPr>
+          <w:bCs/>
+          <w:szCs w:val="24"/>
+        </w:rPr>
+        <w:t xml:space="preserve"> Os restantes códigos integrantes do interpretador PYTHON que não são C, são na sua maioria </w:t>
+      </w:r>
+      <w:r>
+        <w:rPr>
+          <w:bCs/>
+          <w:szCs w:val="24"/>
+        </w:rPr>
+        <w:t xml:space="preserve">códigos PYTHON, </w:t>
+      </w:r>
+      <w:r>
+        <w:rPr>
+          <w:bCs/>
+          <w:szCs w:val="24"/>
+        </w:rPr>
+        <w:t xml:space="preserve">que tal como referi anteriormente </w:t>
+      </w:r>
+      <w:r>
+        <w:rPr>
+          <w:bCs/>
+          <w:szCs w:val="24"/>
+        </w:rPr>
+        <w:t xml:space="preserve">são </w:t>
+      </w:r>
+      <w:r>
+        <w:rPr>
+          <w:bCs/>
+          <w:szCs w:val="24"/>
+        </w:rPr>
+        <w:t>interpretados</w:t>
+      </w:r>
+      <w:r>
+        <w:rPr>
+          <w:bCs/>
+          <w:szCs w:val="24"/>
+        </w:rPr>
+        <w:t xml:space="preserve"> em C.</w:t>
+      </w:r>
+      <w:r>
+        <w:rPr>
+          <w:bCs/>
+          <w:szCs w:val="24"/>
+        </w:rPr>
+        <w:t xml:space="preserve"> Podemos assim afirmar que as APIs do sistema </w:t>
+      </w:r>
+      <w:r>
+        <w:rPr>
+          <w:bCs/>
+          <w:szCs w:val="24"/>
+        </w:rPr>
+        <w:t>utilizadas na linguagem PYTHON são na verdade APIs do sistema</w:t>
+      </w:r>
+      <w:r>
+        <w:rPr>
+          <w:bCs/>
+          <w:szCs w:val="24"/>
+        </w:rPr>
+        <w:t xml:space="preserve"> da linguagem</w:t>
+      </w:r>
+      <w:r>
+        <w:rPr>
+          <w:bCs/>
+          <w:szCs w:val="24"/>
+        </w:rPr>
+        <w:t xml:space="preserve"> C.</w:t>
+      </w:r>
+    </w:p>
+    <w:p>
+      <w:pPr>
+        <w:ind w:left="360"/>
+        <w:rPr>
+          <w:bCs/>
+          <w:szCs w:val="24"/>
+        </w:rPr>
+      </w:pPr>
+      <w:r>
+        <w:rPr>
+          <w:bCs/>
+          <w:szCs w:val="24"/>
+        </w:rPr>
+        <w:t xml:space="preserve">Tudo isto para explicar que o computador que hospeda o </w:t>
+      </w:r>
+      <w:r>
+        <w:rPr>
+          <w:bCs/>
+          <w:szCs w:val="24"/>
+        </w:rPr>
+        <w:t xml:space="preserve">programa </w:t>
+      </w:r>
       <w:r>
         <w:rPr>
           <w:bCs/>
@@ -15547,321 +14761,7 @@
           <w:iCs/>
           <w:szCs w:val="24"/>
         </w:rPr>
-        <w:t>”</w:t>
-      </w:r>
-      <w:r>
-        <w:rPr>
-          <w:bCs/>
-          <w:szCs w:val="24"/>
-        </w:rPr>
-        <w:t xml:space="preserve">, o mesmo redireciona a ligação para a porta 555 do computador em que </w:t>
-      </w:r>
-      <w:r>
-        <w:rPr>
-          <w:bCs/>
-          <w:szCs w:val="24"/>
-        </w:rPr>
-        <w:t>está hospedado este mesmo programa</w:t>
-      </w:r>
-      <w:r>
-        <w:rPr>
-          <w:bCs/>
-          <w:szCs w:val="24"/>
-        </w:rPr>
-        <w:t>.</w:t>
-      </w:r>
-    </w:p>
-    <w:p>
-      <w:pPr>
-        <w:ind w:left="360"/>
-        <w:rPr>
-          <w:bCs/>
-          <w:szCs w:val="24"/>
-        </w:rPr>
-      </w:pPr>
-      <w:r>
-        <w:rPr>
-          <w:bCs/>
-          <w:szCs w:val="24"/>
-        </w:rPr>
-        <w:lastRenderedPageBreak/>
-        <w:t>PYTHON</w:t>
-      </w:r>
-      <w:r>
-        <w:rPr>
-          <w:bCs/>
-          <w:szCs w:val="24"/>
-        </w:rPr>
-        <w:t xml:space="preserve">, a linguagem utilizada no programa </w:t>
-      </w:r>
-      <w:r>
-        <w:rPr>
-          <w:bCs/>
-          <w:i/>
-          <w:iCs/>
-          <w:szCs w:val="24"/>
-        </w:rPr>
-        <w:t>“</w:t>
-      </w:r>
-      <w:proofErr w:type="spellStart"/>
-      <w:r>
-        <w:rPr>
-          <w:bCs/>
-          <w:i/>
-          <w:iCs/>
-          <w:szCs w:val="24"/>
-        </w:rPr>
-        <w:t>MyService</w:t>
-      </w:r>
-      <w:proofErr w:type="spellEnd"/>
-      <w:r>
-        <w:rPr>
-          <w:bCs/>
-          <w:i/>
-          <w:iCs/>
-          <w:szCs w:val="24"/>
-        </w:rPr>
-        <w:t>”</w:t>
-      </w:r>
-      <w:r>
-        <w:rPr>
-          <w:bCs/>
-          <w:szCs w:val="24"/>
-        </w:rPr>
-        <w:t>,</w:t>
-      </w:r>
-      <w:r>
-        <w:rPr>
-          <w:bCs/>
-          <w:szCs w:val="24"/>
-        </w:rPr>
-        <w:t xml:space="preserve"> é uma linguagem </w:t>
-      </w:r>
-      <w:r>
-        <w:rPr>
-          <w:bCs/>
-          <w:szCs w:val="24"/>
-        </w:rPr>
-        <w:t>interpretada e não compilada</w:t>
-      </w:r>
-      <w:r>
-        <w:rPr>
-          <w:bCs/>
-          <w:szCs w:val="24"/>
-        </w:rPr>
-        <w:t>.</w:t>
-      </w:r>
-      <w:r>
-        <w:rPr>
-          <w:bCs/>
-          <w:szCs w:val="24"/>
-        </w:rPr>
-        <w:t xml:space="preserve"> </w:t>
-      </w:r>
-      <w:r>
-        <w:rPr>
-          <w:bCs/>
-          <w:szCs w:val="24"/>
-        </w:rPr>
-        <w:t>Isto</w:t>
-      </w:r>
-      <w:r>
-        <w:rPr>
-          <w:bCs/>
-          <w:szCs w:val="24"/>
-        </w:rPr>
-        <w:t xml:space="preserve"> significa que as </w:t>
-      </w:r>
-      <w:proofErr w:type="spellStart"/>
-      <w:r>
-        <w:rPr>
-          <w:bCs/>
-          <w:szCs w:val="24"/>
-        </w:rPr>
-        <w:t>APIs</w:t>
-      </w:r>
-      <w:proofErr w:type="spellEnd"/>
-      <w:r>
-        <w:rPr>
-          <w:bCs/>
-          <w:szCs w:val="24"/>
-        </w:rPr>
-        <w:t xml:space="preserve"> do sistema utilizadas são do interpretador PYTHON, que foi</w:t>
-      </w:r>
-      <w:r>
-        <w:rPr>
-          <w:bCs/>
-          <w:szCs w:val="24"/>
-        </w:rPr>
-        <w:t xml:space="preserve"> na sua base</w:t>
-      </w:r>
-      <w:r>
-        <w:rPr>
-          <w:bCs/>
-          <w:szCs w:val="24"/>
-        </w:rPr>
-        <w:t xml:space="preserve"> escrito em C</w:t>
-      </w:r>
-      <w:r>
-        <w:rPr>
-          <w:bCs/>
-          <w:szCs w:val="24"/>
-        </w:rPr>
-        <w:t>.</w:t>
-      </w:r>
-      <w:r>
-        <w:rPr>
-          <w:bCs/>
-          <w:szCs w:val="24"/>
-        </w:rPr>
-        <w:t xml:space="preserve"> Os restantes códigos integrantes do interpretador PYTHON que não são C, são na sua maioria </w:t>
-      </w:r>
-      <w:r>
-        <w:rPr>
-          <w:bCs/>
-          <w:szCs w:val="24"/>
-        </w:rPr>
-        <w:t xml:space="preserve">códigos PYTHON, </w:t>
-      </w:r>
-      <w:r>
-        <w:rPr>
-          <w:bCs/>
-          <w:szCs w:val="24"/>
-        </w:rPr>
-        <w:t xml:space="preserve">que tal como referi anteriormente </w:t>
-      </w:r>
-      <w:r>
-        <w:rPr>
-          <w:bCs/>
-          <w:szCs w:val="24"/>
-        </w:rPr>
-        <w:t xml:space="preserve">são </w:t>
-      </w:r>
-      <w:r>
-        <w:rPr>
-          <w:bCs/>
-          <w:szCs w:val="24"/>
-        </w:rPr>
-        <w:t>interpretados</w:t>
-      </w:r>
-      <w:r>
-        <w:rPr>
-          <w:bCs/>
-          <w:szCs w:val="24"/>
-        </w:rPr>
-        <w:t xml:space="preserve"> em C.</w:t>
-      </w:r>
-      <w:r>
-        <w:rPr>
-          <w:bCs/>
-          <w:szCs w:val="24"/>
-        </w:rPr>
-        <w:t xml:space="preserve"> Podemos assim afirmar que as </w:t>
-      </w:r>
-      <w:proofErr w:type="spellStart"/>
-      <w:r>
-        <w:rPr>
-          <w:bCs/>
-          <w:szCs w:val="24"/>
-        </w:rPr>
-        <w:t>APIs</w:t>
-      </w:r>
-      <w:proofErr w:type="spellEnd"/>
-      <w:r>
-        <w:rPr>
-          <w:bCs/>
-          <w:szCs w:val="24"/>
-        </w:rPr>
-        <w:t xml:space="preserve"> do sistema </w:t>
-      </w:r>
-      <w:r>
-        <w:rPr>
-          <w:bCs/>
-          <w:szCs w:val="24"/>
-        </w:rPr>
-        <w:t xml:space="preserve">utilizadas na linguagem PYTHON são na verdade </w:t>
-      </w:r>
-      <w:proofErr w:type="spellStart"/>
-      <w:r>
-        <w:rPr>
-          <w:bCs/>
-          <w:szCs w:val="24"/>
-        </w:rPr>
-        <w:t>APIs</w:t>
-      </w:r>
-      <w:proofErr w:type="spellEnd"/>
-      <w:r>
-        <w:rPr>
-          <w:bCs/>
-          <w:szCs w:val="24"/>
-        </w:rPr>
-        <w:t xml:space="preserve"> do sistema</w:t>
-      </w:r>
-      <w:r>
-        <w:rPr>
-          <w:bCs/>
-          <w:szCs w:val="24"/>
-        </w:rPr>
-        <w:t xml:space="preserve"> da linguagem</w:t>
-      </w:r>
-      <w:r>
-        <w:rPr>
-          <w:bCs/>
-          <w:szCs w:val="24"/>
-        </w:rPr>
-        <w:t xml:space="preserve"> C.</w:t>
-      </w:r>
-    </w:p>
-    <w:p>
-      <w:pPr>
-        <w:ind w:left="360"/>
-        <w:rPr>
-          <w:bCs/>
-          <w:szCs w:val="24"/>
-        </w:rPr>
-      </w:pPr>
-      <w:r>
-        <w:rPr>
-          <w:bCs/>
-          <w:szCs w:val="24"/>
-        </w:rPr>
-        <w:t xml:space="preserve">Tudo isto para explicar que o computador que hospeda o </w:t>
-      </w:r>
-      <w:r>
-        <w:rPr>
-          <w:bCs/>
-          <w:szCs w:val="24"/>
-        </w:rPr>
-        <w:t xml:space="preserve">programa </w:t>
-      </w:r>
-      <w:r>
-        <w:rPr>
-          <w:bCs/>
-          <w:i/>
-          <w:iCs/>
-          <w:szCs w:val="24"/>
-        </w:rPr>
-        <w:t>“</w:t>
-      </w:r>
-      <w:proofErr w:type="spellStart"/>
-      <w:r>
-        <w:rPr>
-          <w:bCs/>
-          <w:i/>
-          <w:iCs/>
-          <w:szCs w:val="24"/>
-        </w:rPr>
-        <w:t>MyService</w:t>
-      </w:r>
-      <w:proofErr w:type="spellEnd"/>
-      <w:r>
-        <w:rPr>
-          <w:bCs/>
-          <w:i/>
-          <w:iCs/>
-          <w:szCs w:val="24"/>
-        </w:rPr>
-        <w:t xml:space="preserve">” </w:t>
+        <w:t xml:space="preserve">“MyService” </w:t>
       </w:r>
       <w:r>
         <w:rPr>
@@ -16196,23 +15096,7 @@
                                 <w:sz w:val="22"/>
                                 <w:szCs w:val="22"/>
                               </w:rPr>
-                              <w:t xml:space="preserve"> - Código do programa "</w:t>
-                            </w:r>
-                            <w:proofErr w:type="spellStart"/>
-                            <w:r>
-                              <w:rPr>
-                                <w:sz w:val="22"/>
-                                <w:szCs w:val="22"/>
-                              </w:rPr>
-                              <w:t>MyService</w:t>
-                            </w:r>
-                            <w:proofErr w:type="spellEnd"/>
-                            <w:r>
-                              <w:rPr>
-                                <w:sz w:val="22"/>
-                                <w:szCs w:val="22"/>
-                              </w:rPr>
-                              <w:t>" responsável por aceitar conexão</w:t>
+                              <w:t xml:space="preserve"> - Código do programa "MyService" responsável por aceitar conexão</w:t>
                             </w:r>
                             <w:bookmarkEnd w:id="59"/>
                           </w:p>
@@ -16293,23 +15177,7 @@
                           <w:sz w:val="22"/>
                           <w:szCs w:val="22"/>
                         </w:rPr>
-                        <w:t xml:space="preserve"> - Código do programa "</w:t>
-                      </w:r>
-                      <w:proofErr w:type="spellStart"/>
-                      <w:r>
-                        <w:rPr>
-                          <w:sz w:val="22"/>
-                          <w:szCs w:val="22"/>
-                        </w:rPr>
-                        <w:t>MyService</w:t>
-                      </w:r>
-                      <w:proofErr w:type="spellEnd"/>
-                      <w:r>
-                        <w:rPr>
-                          <w:sz w:val="22"/>
-                          <w:szCs w:val="22"/>
-                        </w:rPr>
-                        <w:t>" responsável por aceitar conexão</w:t>
+                        <w:t xml:space="preserve"> - Código do programa "MyService" responsável por aceitar conexão</w:t>
                       </w:r>
                       <w:bookmarkEnd w:id="60"/>
                     </w:p>
@@ -16441,23 +15309,7 @@
           <w:bCs/>
           <w:szCs w:val="24"/>
         </w:rPr>
-        <w:t xml:space="preserve">al é possível pois o script PYTHON recorre ao interpretador, que recorre às </w:t>
-      </w:r>
-      <w:proofErr w:type="spellStart"/>
-      <w:r>
-        <w:rPr>
-          <w:bCs/>
-          <w:szCs w:val="24"/>
-        </w:rPr>
-        <w:t>APIs</w:t>
-      </w:r>
-      <w:proofErr w:type="spellEnd"/>
-      <w:r>
-        <w:rPr>
-          <w:bCs/>
-          <w:szCs w:val="24"/>
-        </w:rPr>
-        <w:t xml:space="preserve"> do sistema</w:t>
+        <w:t>al é possível pois o script PYTHON recorre ao interpretador, que recorre às APIs do sistema</w:t>
       </w:r>
       <w:r>
         <w:rPr>
@@ -16538,9 +15390,15 @@
           <w:iCs/>
           <w:szCs w:val="24"/>
         </w:rPr>
-        <w:t>“</w:t>
-      </w:r>
-      <w:proofErr w:type="spellStart"/>
+        <w:t xml:space="preserve">“MyApp” </w:t>
+      </w:r>
+      <w:r>
+        <w:rPr>
+          <w:bCs/>
+          <w:szCs w:val="24"/>
+        </w:rPr>
+        <w:t xml:space="preserve">utiliza a </w:t>
+      </w:r>
       <w:r>
         <w:rPr>
           <w:bCs/>
@@ -16548,9 +15406,15 @@
           <w:iCs/>
           <w:szCs w:val="24"/>
         </w:rPr>
-        <w:t>MyApp</w:t>
-      </w:r>
-      <w:proofErr w:type="spellEnd"/>
+        <w:t>“MyService API”</w:t>
+      </w:r>
+      <w:r>
+        <w:rPr>
+          <w:bCs/>
+          <w:szCs w:val="24"/>
+        </w:rPr>
+        <w:t>, que utiliza uma API do sistema</w:t>
+      </w:r>
       <w:r>
         <w:rPr>
           <w:bCs/>
@@ -16558,14 +15422,42 @@
           <w:iCs/>
           <w:szCs w:val="24"/>
         </w:rPr>
-        <w:t xml:space="preserve">” </w:t>
-      </w:r>
-      <w:r>
-        <w:rPr>
-          <w:bCs/>
-          <w:szCs w:val="24"/>
-        </w:rPr>
-        <w:t xml:space="preserve">utiliza a </w:t>
+        <w:t xml:space="preserve"> </w:t>
+      </w:r>
+      <w:r>
+        <w:rPr>
+          <w:bCs/>
+          <w:szCs w:val="24"/>
+        </w:rPr>
+        <w:t xml:space="preserve">para </w:t>
+      </w:r>
+      <w:r>
+        <w:rPr>
+          <w:bCs/>
+          <w:szCs w:val="24"/>
+        </w:rPr>
+        <w:t>estabelecer uma conexão com o endereço IP</w:t>
+      </w:r>
+      <w:r>
+        <w:rPr>
+          <w:bCs/>
+          <w:szCs w:val="24"/>
+        </w:rPr>
+        <w:t xml:space="preserve"> externo</w:t>
+      </w:r>
+      <w:r>
+        <w:rPr>
+          <w:bCs/>
+          <w:szCs w:val="24"/>
+        </w:rPr>
+        <w:t xml:space="preserve"> do </w:t>
+      </w:r>
+      <w:r>
+        <w:rPr>
+          <w:bCs/>
+          <w:szCs w:val="24"/>
+        </w:rPr>
+        <w:t xml:space="preserve">router da rede em que está hospedado o programa </w:t>
       </w:r>
       <w:r>
         <w:rPr>
@@ -16574,9 +15466,80 @@
           <w:iCs/>
           <w:szCs w:val="24"/>
         </w:rPr>
-        <w:t>“</w:t>
-      </w:r>
-      <w:proofErr w:type="spellStart"/>
+        <w:t>“MyService”</w:t>
+      </w:r>
+      <w:r>
+        <w:rPr>
+          <w:bCs/>
+          <w:szCs w:val="24"/>
+        </w:rPr>
+        <w:t xml:space="preserve">, que </w:t>
+      </w:r>
+      <w:r>
+        <w:rPr>
+          <w:bCs/>
+          <w:szCs w:val="24"/>
+        </w:rPr>
+        <w:t xml:space="preserve">redireciona </w:t>
+      </w:r>
+      <w:r>
+        <w:rPr>
+          <w:bCs/>
+          <w:szCs w:val="24"/>
+        </w:rPr>
+        <w:t xml:space="preserve">a ligação para esse mesmo </w:t>
+      </w:r>
+      <w:r>
+        <w:rPr>
+          <w:bCs/>
+          <w:szCs w:val="24"/>
+        </w:rPr>
+        <w:t>computador para a</w:t>
+      </w:r>
+      <w:r>
+        <w:rPr>
+          <w:bCs/>
+          <w:szCs w:val="24"/>
+        </w:rPr>
+        <w:t xml:space="preserve"> porta</w:t>
+      </w:r>
+      <w:r>
+        <w:rPr>
+          <w:bCs/>
+          <w:szCs w:val="24"/>
+        </w:rPr>
+        <w:t xml:space="preserve"> </w:t>
+      </w:r>
+      <w:r>
+        <w:rPr>
+          <w:bCs/>
+          <w:szCs w:val="24"/>
+        </w:rPr>
+        <w:t>555</w:t>
+      </w:r>
+      <w:r>
+        <w:rPr>
+          <w:bCs/>
+          <w:szCs w:val="24"/>
+        </w:rPr>
+        <w:t>.</w:t>
+      </w:r>
+    </w:p>
+    <w:p>
+      <w:pPr>
+        <w:ind w:left="360"/>
+        <w:rPr>
+          <w:bCs/>
+          <w:szCs w:val="24"/>
+        </w:rPr>
+      </w:pPr>
+      <w:r>
+        <w:rPr>
+          <w:bCs/>
+          <w:szCs w:val="24"/>
+        </w:rPr>
+        <w:t xml:space="preserve">A linha abaixo está presente na classe </w:t>
+      </w:r>
       <w:r>
         <w:rPr>
           <w:bCs/>
@@ -16584,9 +15547,15 @@
           <w:iCs/>
           <w:szCs w:val="24"/>
         </w:rPr>
-        <w:t>MyService</w:t>
-      </w:r>
-      <w:proofErr w:type="spellEnd"/>
+        <w:t>“MainScreen”</w:t>
+      </w:r>
+      <w:r>
+        <w:rPr>
+          <w:bCs/>
+          <w:szCs w:val="24"/>
+        </w:rPr>
+        <w:t xml:space="preserve">, que chama a execução do método </w:t>
+      </w:r>
       <w:r>
         <w:rPr>
           <w:bCs/>
@@ -16594,235 +15563,7 @@
           <w:iCs/>
           <w:szCs w:val="24"/>
         </w:rPr>
-        <w:t xml:space="preserve"> API”</w:t>
-      </w:r>
-      <w:r>
-        <w:rPr>
-          <w:bCs/>
-          <w:szCs w:val="24"/>
-        </w:rPr>
-        <w:t>, que utiliza uma API do sistema</w:t>
-      </w:r>
-      <w:r>
-        <w:rPr>
-          <w:bCs/>
-          <w:i/>
-          <w:iCs/>
-          <w:szCs w:val="24"/>
-        </w:rPr>
-        <w:t xml:space="preserve"> </w:t>
-      </w:r>
-      <w:r>
-        <w:rPr>
-          <w:bCs/>
-          <w:szCs w:val="24"/>
-        </w:rPr>
-        <w:t xml:space="preserve">para </w:t>
-      </w:r>
-      <w:r>
-        <w:rPr>
-          <w:bCs/>
-          <w:szCs w:val="24"/>
-        </w:rPr>
-        <w:t>estabelecer uma conexão com o endereço IP</w:t>
-      </w:r>
-      <w:r>
-        <w:rPr>
-          <w:bCs/>
-          <w:szCs w:val="24"/>
-        </w:rPr>
-        <w:t xml:space="preserve"> externo</w:t>
-      </w:r>
-      <w:r>
-        <w:rPr>
-          <w:bCs/>
-          <w:szCs w:val="24"/>
-        </w:rPr>
-        <w:t xml:space="preserve"> do </w:t>
-      </w:r>
-      <w:r>
-        <w:rPr>
-          <w:bCs/>
-          <w:szCs w:val="24"/>
-        </w:rPr>
-        <w:t xml:space="preserve">router da rede em que está hospedado o programa </w:t>
-      </w:r>
-      <w:r>
-        <w:rPr>
-          <w:bCs/>
-          <w:i/>
-          <w:iCs/>
-          <w:szCs w:val="24"/>
-        </w:rPr>
-        <w:t>“</w:t>
-      </w:r>
-      <w:proofErr w:type="spellStart"/>
-      <w:r>
-        <w:rPr>
-          <w:bCs/>
-          <w:i/>
-          <w:iCs/>
-          <w:szCs w:val="24"/>
-        </w:rPr>
-        <w:t>MyService</w:t>
-      </w:r>
-      <w:proofErr w:type="spellEnd"/>
-      <w:r>
-        <w:rPr>
-          <w:bCs/>
-          <w:i/>
-          <w:iCs/>
-          <w:szCs w:val="24"/>
-        </w:rPr>
-        <w:t>”</w:t>
-      </w:r>
-      <w:r>
-        <w:rPr>
-          <w:bCs/>
-          <w:szCs w:val="24"/>
-        </w:rPr>
-        <w:t xml:space="preserve">, que </w:t>
-      </w:r>
-      <w:r>
-        <w:rPr>
-          <w:bCs/>
-          <w:szCs w:val="24"/>
-        </w:rPr>
-        <w:t xml:space="preserve">redireciona </w:t>
-      </w:r>
-      <w:r>
-        <w:rPr>
-          <w:bCs/>
-          <w:szCs w:val="24"/>
-        </w:rPr>
-        <w:t xml:space="preserve">a ligação para esse mesmo </w:t>
-      </w:r>
-      <w:r>
-        <w:rPr>
-          <w:bCs/>
-          <w:szCs w:val="24"/>
-        </w:rPr>
-        <w:t>computador para a</w:t>
-      </w:r>
-      <w:r>
-        <w:rPr>
-          <w:bCs/>
-          <w:szCs w:val="24"/>
-        </w:rPr>
-        <w:t xml:space="preserve"> porta</w:t>
-      </w:r>
-      <w:r>
-        <w:rPr>
-          <w:bCs/>
-          <w:szCs w:val="24"/>
-        </w:rPr>
-        <w:t xml:space="preserve"> </w:t>
-      </w:r>
-      <w:r>
-        <w:rPr>
-          <w:bCs/>
-          <w:szCs w:val="24"/>
-        </w:rPr>
-        <w:t>555</w:t>
-      </w:r>
-      <w:r>
-        <w:rPr>
-          <w:bCs/>
-          <w:szCs w:val="24"/>
-        </w:rPr>
-        <w:t>.</w:t>
-      </w:r>
-    </w:p>
-    <w:p>
-      <w:pPr>
-        <w:ind w:left="360"/>
-        <w:rPr>
-          <w:bCs/>
-          <w:szCs w:val="24"/>
-        </w:rPr>
-      </w:pPr>
-      <w:r>
-        <w:rPr>
-          <w:bCs/>
-          <w:szCs w:val="24"/>
-        </w:rPr>
-        <w:t xml:space="preserve">A linha abaixo está presente na classe </w:t>
-      </w:r>
-      <w:r>
-        <w:rPr>
-          <w:bCs/>
-          <w:i/>
-          <w:iCs/>
-          <w:szCs w:val="24"/>
-        </w:rPr>
-        <w:t>“</w:t>
-      </w:r>
-      <w:proofErr w:type="spellStart"/>
-      <w:r>
-        <w:rPr>
-          <w:bCs/>
-          <w:i/>
-          <w:iCs/>
-          <w:szCs w:val="24"/>
-        </w:rPr>
-        <w:t>MainScreen</w:t>
-      </w:r>
-      <w:proofErr w:type="spellEnd"/>
-      <w:r>
-        <w:rPr>
-          <w:bCs/>
-          <w:i/>
-          <w:iCs/>
-          <w:szCs w:val="24"/>
-        </w:rPr>
-        <w:t>”</w:t>
-      </w:r>
-      <w:r>
-        <w:rPr>
-          <w:bCs/>
-          <w:szCs w:val="24"/>
-        </w:rPr>
-        <w:t xml:space="preserve">, que chama a execução do método </w:t>
-      </w:r>
-      <w:r>
-        <w:rPr>
-          <w:bCs/>
-          <w:i/>
-          <w:iCs/>
-          <w:szCs w:val="24"/>
-        </w:rPr>
-        <w:t>“</w:t>
-      </w:r>
-      <w:proofErr w:type="spellStart"/>
-      <w:proofErr w:type="gramStart"/>
-      <w:r>
-        <w:rPr>
-          <w:bCs/>
-          <w:i/>
-          <w:iCs/>
-          <w:szCs w:val="24"/>
-        </w:rPr>
-        <w:t>connect</w:t>
-      </w:r>
-      <w:proofErr w:type="spellEnd"/>
-      <w:r>
-        <w:rPr>
-          <w:bCs/>
-          <w:i/>
-          <w:iCs/>
-          <w:szCs w:val="24"/>
-        </w:rPr>
-        <w:t>(</w:t>
-      </w:r>
-      <w:proofErr w:type="gramEnd"/>
-      <w:r>
-        <w:rPr>
-          <w:bCs/>
-          <w:i/>
-          <w:iCs/>
-          <w:szCs w:val="24"/>
-        </w:rPr>
-        <w:t>)”</w:t>
+        <w:t>“connect()”</w:t>
       </w:r>
       <w:r>
         <w:rPr>
@@ -16954,23 +15695,7 @@
           <w:sz w:val="22"/>
           <w:szCs w:val="22"/>
         </w:rPr>
-        <w:t xml:space="preserve"> - Conexão ao programa "</w:t>
-      </w:r>
-      <w:proofErr w:type="spellStart"/>
-      <w:r>
-        <w:rPr>
-          <w:sz w:val="22"/>
-          <w:szCs w:val="22"/>
-        </w:rPr>
-        <w:t>MyService</w:t>
-      </w:r>
-      <w:proofErr w:type="spellEnd"/>
-      <w:r>
-        <w:rPr>
-          <w:sz w:val="22"/>
-          <w:szCs w:val="22"/>
-        </w:rPr>
-        <w:t>"</w:t>
+        <w:t xml:space="preserve"> - Conexão ao programa "MyService"</w:t>
       </w:r>
       <w:r>
         <w:rPr>
@@ -17028,7 +15753,6 @@
         <w:lastRenderedPageBreak/>
         <w:t xml:space="preserve">Esta linha está presente nesse mesmo método, em que </w:t>
       </w:r>
-      <w:proofErr w:type="spellStart"/>
       <w:r>
         <w:rPr>
           <w:bCs/>
@@ -17038,7 +15762,6 @@
         </w:rPr>
         <w:t>address</w:t>
       </w:r>
-      <w:proofErr w:type="spellEnd"/>
       <w:r>
         <w:rPr>
           <w:bCs/>
@@ -17053,7 +15776,6 @@
         </w:rPr>
         <w:t xml:space="preserve">o primeiro argumento (neste caso 77.54.195.181) e </w:t>
       </w:r>
-      <w:proofErr w:type="spellStart"/>
       <w:r>
         <w:rPr>
           <w:bCs/>
@@ -17063,7 +15785,6 @@
         </w:rPr>
         <w:t>port</w:t>
       </w:r>
-      <w:proofErr w:type="spellEnd"/>
       <w:r>
         <w:rPr>
           <w:bCs/>
@@ -17177,23 +15898,7 @@
           <w:sz w:val="22"/>
           <w:szCs w:val="22"/>
         </w:rPr>
-        <w:t xml:space="preserve"> - Linha de código presente no método </w:t>
-      </w:r>
-      <w:proofErr w:type="gramStart"/>
-      <w:r>
-        <w:rPr>
-          <w:sz w:val="22"/>
-          <w:szCs w:val="22"/>
-        </w:rPr>
-        <w:t>CONNECT(</w:t>
-      </w:r>
-      <w:proofErr w:type="gramEnd"/>
-      <w:r>
-        <w:rPr>
-          <w:sz w:val="22"/>
-          <w:szCs w:val="22"/>
-        </w:rPr>
-        <w:t>) da minha API</w:t>
+        <w:t xml:space="preserve"> - Linha de código presente no método CONNECT() da minha API</w:t>
       </w:r>
       <w:bookmarkEnd w:id="62"/>
     </w:p>
@@ -17436,27 +16141,7 @@
           <w:iCs/>
           <w:szCs w:val="24"/>
         </w:rPr>
-        <w:t>“</w:t>
-      </w:r>
-      <w:proofErr w:type="spellStart"/>
-      <w:r>
-        <w:rPr>
-          <w:bCs/>
-          <w:i/>
-          <w:iCs/>
-          <w:szCs w:val="24"/>
-        </w:rPr>
-        <w:t>MyApp</w:t>
-      </w:r>
-      <w:proofErr w:type="spellEnd"/>
-      <w:r>
-        <w:rPr>
-          <w:bCs/>
-          <w:i/>
-          <w:iCs/>
-          <w:szCs w:val="24"/>
-        </w:rPr>
-        <w:t>”</w:t>
+        <w:t>“MyApp”</w:t>
       </w:r>
       <w:r>
         <w:rPr>
@@ -17733,35 +16418,7 @@
         <w:rPr>
           <w:lang w:eastAsia="pt-PT"/>
         </w:rPr>
-        <w:t xml:space="preserve">onseguimos ainda com o projeto que criámos ter noção das potencialidades das </w:t>
-      </w:r>
-      <w:proofErr w:type="spellStart"/>
-      <w:r>
-        <w:rPr>
-          <w:lang w:eastAsia="pt-PT"/>
-        </w:rPr>
-        <w:t>APIs</w:t>
-      </w:r>
-      <w:proofErr w:type="spellEnd"/>
-      <w:r>
-        <w:rPr>
-          <w:lang w:eastAsia="pt-PT"/>
-        </w:rPr>
-        <w:t xml:space="preserve">, pois a combinação de </w:t>
-      </w:r>
-      <w:proofErr w:type="spellStart"/>
-      <w:r>
-        <w:rPr>
-          <w:lang w:eastAsia="pt-PT"/>
-        </w:rPr>
-        <w:t>APIs</w:t>
-      </w:r>
-      <w:proofErr w:type="spellEnd"/>
-      <w:r>
-        <w:rPr>
-          <w:lang w:eastAsia="pt-PT"/>
-        </w:rPr>
-        <w:t xml:space="preserve"> do sistema com os nossos programas e a nossa API permitiu-nos comunicar entre</w:t>
+        <w:t>onseguimos ainda com o projeto que criámos ter noção das potencialidades das APIs, pois a combinação de APIs do sistema com os nossos programas e a nossa API permitiu-nos comunicar entre</w:t>
       </w:r>
       <w:r>
         <w:rPr>
@@ -18223,7 +16880,7 @@
         <w:rPr>
           <w:noProof/>
         </w:rPr>
-        <w:t xml:space="preserve">Camargo, W. B. (desconhecido de deconhecido de 2010). </w:t>
+        <w:t xml:space="preserve">Camargo, W. B. (2010). </w:t>
       </w:r>
       <w:r>
         <w:rPr>
@@ -18231,13 +16888,13 @@
           <w:iCs/>
           <w:noProof/>
         </w:rPr>
-        <w:t>devmedia.com.br.</w:t>
+        <w:t>https://www.devmedia.com.br/propriedades-e-eventos-classes-programacao-orientada-a-objetos.</w:t>
       </w:r>
       <w:r>
         <w:rPr>
           <w:noProof/>
         </w:rPr>
-        <w:t xml:space="preserve"> Obtido de devmedia: https://www.devmedia.com.br/propriedades-e-eventos-classes-programacao-orientada-a-objetos-parte-2/18577</w:t>
+        <w:t xml:space="preserve"> Obtido de DevMedia: https://www.devmedia.com.br/propriedades-e-eventos-classes-programacao-orientada-a-objetos-parte-2/18577</w:t>
       </w:r>
     </w:p>
     <w:p>
@@ -18289,7 +16946,7 @@
           <w:iCs/>
           <w:noProof/>
         </w:rPr>
-        <w:t>http://xzueqdro4oqen52i.onion/programming/object-oriented-programming/steps-in-oop.</w:t>
+        <w:t>http://xzueqdro4oqen52i.onion/steps-in-oop.</w:t>
       </w:r>
       <w:r>
         <w:rPr>
@@ -18318,13 +16975,13 @@
           <w:iCs/>
           <w:noProof/>
         </w:rPr>
-        <w:t>pt.slideshare.net.</w:t>
+        <w:t>https://pt.slideshare.net/cleytonferrari/programao-orientada-a-objetos.</w:t>
       </w:r>
       <w:r>
         <w:rPr>
           <w:noProof/>
         </w:rPr>
-        <w:t xml:space="preserve"> Obtido de pt.slideshare.net: https://pt.slideshare.net/cleytonferrari/programao-orientada-a-objetos-25598751</w:t>
+        <w:t xml:space="preserve"> Obtido de SlideShare: https://pt.slideshare.net/cleytonferrari/programao-orientada-a-objetos-25598751</w:t>
       </w:r>
     </w:p>
     <w:p>
@@ -18376,7 +17033,7 @@
           <w:iCs/>
           <w:noProof/>
         </w:rPr>
-        <w:t>modulo8psdi.blogspot.com.</w:t>
+        <w:t>https://modulo8psdi.blogspot.com/conceitos-acerca-da-interface-com-o_10.html.</w:t>
       </w:r>
       <w:r>
         <w:rPr>
@@ -18434,13 +17091,13 @@
           <w:iCs/>
           <w:noProof/>
         </w:rPr>
-        <w:t>Medium.com.</w:t>
+        <w:t>https://medium.com/16-conceitos-poo.</w:t>
       </w:r>
       <w:r>
         <w:rPr>
           <w:noProof/>
         </w:rPr>
-        <w:t xml:space="preserve"> Obtido de Medium.com: https://medium.com/@TDamiao/16-conceitos-poo-programa%C3%A7%C3%A3o-orientada-a-objeto-6cdc72ac3ee2</w:t>
+        <w:t xml:space="preserve"> Obtido de Medium: https://medium.com/@TDamiao/16-conceitos-poo-programa%C3%A7%C3%A3o-orientada-a-objeto-6cdc72ac3ee2</w:t>
       </w:r>
     </w:p>
     <w:p>
@@ -20765,50 +19422,28 @@
     <b:RefOrder>9</b:RefOrder>
   </b:Source>
   <b:Source>
-    <b:Tag>Thi18</b:Tag>
+    <b:Tag>Des17</b:Tag>
     <b:SourceType>DocumentFromInternetSite</b:SourceType>
-    <b:Guid>{5969F0D1-1410-4DE4-A746-E6D965DEFE2A}</b:Guid>
-    <b:Title>Medium.com</b:Title>
-    <b:Year>2018</b:Year>
+    <b:Guid>{2F431B7E-4F2F-4216-96EE-3D71F150A173}</b:Guid>
+    <b:Title>http://xzueqdro4oqen52i.onion/steps-in-oop</b:Title>
+    <b:InternetSiteTitle>Webculture</b:InternetSiteTitle>
+    <b:Year>2017</b:Year>
+    <b:URL>http://xzueqdro4oqen52i.onion/programming/object-oriented-programming/steps-in-oop</b:URL>
     <b:Author>
       <b:Author>
         <b:NameList>
           <b:Person>
-            <b:Last>Soares</b:Last>
-            <b:First>Thiago</b:First>
+            <b:Last>Desconhecido</b:Last>
           </b:Person>
         </b:NameList>
       </b:Author>
     </b:Author>
-    <b:InternetSiteTitle>Medium.com</b:InternetSiteTitle>
-    <b:Month>Março</b:Month>
-    <b:Day>28</b:Day>
-    <b:URL>https://medium.com/@TDamiao/16-conceitos-poo-programa%C3%A7%C3%A3o-orientada-a-objeto-6cdc72ac3ee2</b:URL>
-    <b:RefOrder>6</b:RefOrder>
-  </b:Source>
-  <b:Source>
-    <b:Tag>Bru</b:Tag>
-    <b:SourceType>DocumentFromInternetSite</b:SourceType>
-    <b:Guid>{E97E657F-EA1E-4764-B017-519D7B2012AF}</b:Guid>
-    <b:Author>
-      <b:Author>
-        <b:NameList>
-          <b:Person>
-            <b:Last>Pereira</b:Last>
-            <b:First>Bruno</b:First>
-          </b:Person>
-        </b:NameList>
-      </b:Author>
-    </b:Author>
-    <b:Title>modulo8psdi.blogspot.com</b:Title>
-    <b:InternetSiteTitle>modulo8psdi.blogspot.com</b:InternetSiteTitle>
-    <b:URL>https://modulo8psdi.blogspot.com/p/conceitos-acerca-da-interface-com-o_10.html</b:URL>
-    <b:RefOrder>3</b:RefOrder>
+    <b:RefOrder>8</b:RefOrder>
   </b:Source>
   <b:Source>
     <b:Tag>Cle13</b:Tag>
     <b:SourceType>DocumentFromInternetSite</b:SourceType>
-    <b:Guid>{564C9646-8F52-4F0C-9712-FBB0C20A6479}</b:Guid>
+    <b:Guid>{7C912862-6553-4D28-A0DE-69B56CBC2189}</b:Guid>
     <b:Author>
       <b:Author>
         <b:NameList>
@@ -20819,8 +19454,8 @@
         </b:NameList>
       </b:Author>
     </b:Author>
-    <b:Title>pt.slideshare.net</b:Title>
-    <b:InternetSiteTitle>pt.slideshare.net</b:InternetSiteTitle>
+    <b:Title>https://pt.slideshare.net/cleytonferrari/programao-orientada-a-objetos</b:Title>
+    <b:InternetSiteTitle>SlideShare</b:InternetSiteTitle>
     <b:Year>2013</b:Year>
     <b:Month>Agosto</b:Month>
     <b:Day>26</b:Day>
@@ -20830,12 +19465,10 @@
   <b:Source>
     <b:Tag>Wel10</b:Tag>
     <b:SourceType>DocumentFromInternetSite</b:SourceType>
-    <b:Guid>{01C55E98-698F-4CF6-99C8-AB91AC14FDB5}</b:Guid>
-    <b:Title>devmedia.com.br</b:Title>
-    <b:InternetSiteTitle>devmedia</b:InternetSiteTitle>
+    <b:Guid>{1217C66D-5D61-45F6-91F2-0010A331E86E}</b:Guid>
+    <b:Title>https://www.devmedia.com.br/propriedades-e-eventos-classes-programacao-orientada-a-objetos</b:Title>
+    <b:InternetSiteTitle>DevMedia</b:InternetSiteTitle>
     <b:Year>2010</b:Year>
-    <b:Month>deconhecido</b:Month>
-    <b:Day>desconhecido</b:Day>
     <b:URL>https://www.devmedia.com.br/propriedades-e-eventos-classes-programacao-orientada-a-objetos-parte-2/18577</b:URL>
     <b:Author>
       <b:Author>
@@ -20851,29 +19484,51 @@
     <b:RefOrder>7</b:RefOrder>
   </b:Source>
   <b:Source>
-    <b:Tag>Des17</b:Tag>
+    <b:Tag>Bru</b:Tag>
     <b:SourceType>DocumentFromInternetSite</b:SourceType>
-    <b:Guid>{C4F2B03E-D58D-4D1E-B0EA-8B73903A2D2B}</b:Guid>
-    <b:Title>http://xzueqdro4oqen52i.onion/programming/object-oriented-programming/steps-in-oop</b:Title>
-    <b:InternetSiteTitle>Webculture</b:InternetSiteTitle>
-    <b:Year>2017</b:Year>
-    <b:URL>http://xzueqdro4oqen52i.onion/programming/object-oriented-programming/steps-in-oop</b:URL>
+    <b:Guid>{C388D233-EF6C-470C-A217-37316E0F535F}</b:Guid>
     <b:Author>
       <b:Author>
         <b:NameList>
           <b:Person>
-            <b:Last>Desconhecido</b:Last>
+            <b:Last>Pereira</b:Last>
+            <b:First>Bruno</b:First>
           </b:Person>
         </b:NameList>
       </b:Author>
     </b:Author>
-    <b:RefOrder>8</b:RefOrder>
+    <b:Title>https://modulo8psdi.blogspot.com/conceitos-acerca-da-interface-com-o_10.html</b:Title>
+    <b:InternetSiteTitle>modulo8psdi.blogspot.com</b:InternetSiteTitle>
+    <b:URL>https://modulo8psdi.blogspot.com/p/conceitos-acerca-da-interface-com-o_10.html</b:URL>
+    <b:RefOrder>3</b:RefOrder>
+  </b:Source>
+  <b:Source>
+    <b:Tag>Thi18</b:Tag>
+    <b:SourceType>DocumentFromInternetSite</b:SourceType>
+    <b:Guid>{80900069-A347-4447-A538-2077BF4A5C4A}</b:Guid>
+    <b:Title>https://medium.com/16-conceitos-poo</b:Title>
+    <b:Year>2018</b:Year>
+    <b:Author>
+      <b:Author>
+        <b:NameList>
+          <b:Person>
+            <b:Last>Soares</b:Last>
+            <b:First>Thiago</b:First>
+          </b:Person>
+        </b:NameList>
+      </b:Author>
+    </b:Author>
+    <b:InternetSiteTitle>Medium</b:InternetSiteTitle>
+    <b:Month>Março</b:Month>
+    <b:Day>28</b:Day>
+    <b:URL>https://medium.com/@TDamiao/16-conceitos-poo-programa%C3%A7%C3%A3o-orientada-a-objeto-6cdc72ac3ee2</b:URL>
+    <b:RefOrder>6</b:RefOrder>
   </b:Source>
 </b:Sources>
 </file>
 
 <file path=customXml/itemProps1.xml><?xml version="1.0" encoding="utf-8"?>
-<ds:datastoreItem xmlns:ds="http://schemas.openxmlformats.org/officeDocument/2006/customXml" ds:itemID="{688431E3-A8EF-4F62-B8CE-F2D467EF2E10}">
+<ds:datastoreItem xmlns:ds="http://schemas.openxmlformats.org/officeDocument/2006/customXml" ds:itemID="{DA6DFC00-84F2-4918-8F6A-AD12112ACD92}">
   <ds:schemaRefs>
     <ds:schemaRef ds:uri="http://schemas.openxmlformats.org/officeDocument/2006/bibliography"/>
   </ds:schemaRefs>

</xml_diff>